<commit_message>
New version correction of some errors
</commit_message>
<xml_diff>
--- a/DeployerWizard/User Manual for Wizard.docx
+++ b/DeployerWizard/User Manual for Wizard.docx
@@ -9,6 +9,28 @@
     </w:p>
     <w:p>
       <w:pPr>
+        <w:pStyle w:val="Heading1"/>
+        <w:rPr>
+          <w:lang w:val="en-US"/>
+        </w:rPr>
+      </w:pPr>
+      <w:r>
+        <w:rPr>
+          <w:lang w:val="en-US"/>
+        </w:rPr>
+        <w:t>Deployment and usage of the Wizard</w:t>
+      </w:r>
+    </w:p>
+    <w:p>
+      <w:pPr>
+        <w:pStyle w:val="ListParagraph"/>
+        <w:rPr>
+          <w:lang w:val="en-US"/>
+        </w:rPr>
+      </w:pPr>
+    </w:p>
+    <w:p>
+      <w:pPr>
         <w:pStyle w:val="ListParagraph"/>
         <w:numPr>
           <w:ilvl w:val="0"/>
@@ -42,6 +64,7 @@
       </w:pPr>
       <w:r>
         <w:rPr>
+          <w:noProof/>
           <w:lang w:val="en-US"/>
         </w:rPr>
         <w:drawing>
@@ -177,6 +200,7 @@
         <w:rPr>
           <w:noProof/>
         </w:rPr>
+        <w:lastRenderedPageBreak/>
         <w:drawing>
           <wp:inline distT="0" distB="0" distL="0" distR="0" wp14:anchorId="644B82B2" wp14:editId="27E24C95">
             <wp:extent cx="3044299" cy="3736062"/>
@@ -230,7 +254,6 @@
         <w:rPr>
           <w:lang w:val="en-US"/>
         </w:rPr>
-        <w:lastRenderedPageBreak/>
         <w:t xml:space="preserve">Select the Tenant and the </w:t>
       </w:r>
       <w:r>
@@ -398,6 +421,7 @@
         <w:rPr>
           <w:lang w:val="en-US"/>
         </w:rPr>
+        <w:lastRenderedPageBreak/>
         <w:t>If you want a user to approve select the “add pre deployment approver” and fill the user email.</w:t>
       </w:r>
     </w:p>
@@ -449,7 +473,6 @@
           <w:noProof/>
           <w:lang w:val="en-US"/>
         </w:rPr>
-        <w:lastRenderedPageBreak/>
         <w:drawing>
           <wp:inline distT="0" distB="0" distL="0" distR="0" wp14:anchorId="430E4374" wp14:editId="599FBA09">
             <wp:extent cx="3332331" cy="4041919"/>
@@ -506,7 +529,21 @@
         <w:rPr>
           <w:lang w:val="en-US"/>
         </w:rPr>
-        <w:t>When you are ready click on next, this will check that the information you provided is accurate and if so it will present the next step.</w:t>
+        <w:t xml:space="preserve">When you are ready click on next, this will check that the information you provided is accurate and if </w:t>
+      </w:r>
+      <w:proofErr w:type="gramStart"/>
+      <w:r>
+        <w:rPr>
+          <w:lang w:val="en-US"/>
+        </w:rPr>
+        <w:t>so</w:t>
+      </w:r>
+      <w:proofErr w:type="gramEnd"/>
+      <w:r>
+        <w:rPr>
+          <w:lang w:val="en-US"/>
+        </w:rPr>
+        <w:t xml:space="preserve"> it will present the next step.</w:t>
       </w:r>
     </w:p>
     <w:p>
@@ -551,23 +588,59 @@
           <w:bCs/>
           <w:lang w:val="en-US"/>
         </w:rPr>
-        <w:t xml:space="preserve">WARNING. If you select and already existing RG you should be sure that if a current implementation of Content Mover is the same as the one that will be automated. If you </w:t>
-      </w:r>
+        <w:t xml:space="preserve">WARNING. If you select and already existing </w:t>
+      </w:r>
+      <w:proofErr w:type="gramStart"/>
       <w:r>
         <w:rPr>
           <w:b/>
           <w:bCs/>
           <w:lang w:val="en-US"/>
         </w:rPr>
-        <w:t>have</w:t>
-      </w:r>
+        <w:t>RG</w:t>
+      </w:r>
+      <w:proofErr w:type="gramEnd"/>
       <w:r>
         <w:rPr>
           <w:b/>
           <w:bCs/>
           <w:lang w:val="en-US"/>
         </w:rPr>
-        <w:t xml:space="preserve"> a standard deployed and try to deploy premium the process will fail, the same if you try to deploy standard to a RG where a premium deploy was already deployed.</w:t>
+        <w:t xml:space="preserve"> you should be sure that if a current implementation of Content Mover is the same as the one that will be automated. If you </w:t>
+      </w:r>
+      <w:r>
+        <w:rPr>
+          <w:b/>
+          <w:bCs/>
+          <w:lang w:val="en-US"/>
+        </w:rPr>
+        <w:t>have</w:t>
+      </w:r>
+      <w:r>
+        <w:rPr>
+          <w:b/>
+          <w:bCs/>
+          <w:lang w:val="en-US"/>
+        </w:rPr>
+        <w:t xml:space="preserve"> a standard deployed and try to deploy premium the process will fail, the same if you try to deploy standard to </w:t>
+      </w:r>
+      <w:proofErr w:type="gramStart"/>
+      <w:r>
+        <w:rPr>
+          <w:b/>
+          <w:bCs/>
+          <w:lang w:val="en-US"/>
+        </w:rPr>
+        <w:t>a</w:t>
+      </w:r>
+      <w:proofErr w:type="gramEnd"/>
+      <w:r>
+        <w:rPr>
+          <w:b/>
+          <w:bCs/>
+          <w:lang w:val="en-US"/>
+        </w:rPr>
+        <w:t xml:space="preserve"> RG where a premium deploy was already deployed.</w:t>
       </w:r>
     </w:p>
     <w:p>
@@ -661,7 +734,21 @@
         <w:rPr>
           <w:lang w:val="en-US"/>
         </w:rPr>
-        <w:t xml:space="preserve">When the wizard finish go to your azure </w:t>
+        <w:t xml:space="preserve">When the wizard finish </w:t>
+      </w:r>
+      <w:proofErr w:type="gramStart"/>
+      <w:r>
+        <w:rPr>
+          <w:lang w:val="en-US"/>
+        </w:rPr>
+        <w:t>go</w:t>
+      </w:r>
+      <w:proofErr w:type="gramEnd"/>
+      <w:r>
+        <w:rPr>
+          <w:lang w:val="en-US"/>
+        </w:rPr>
+        <w:t xml:space="preserve"> to your azure </w:t>
       </w:r>
       <w:proofErr w:type="spellStart"/>
       <w:r>
@@ -976,6 +1063,157 @@
         </w:rPr>
         <w:t>” and wait until it finished.</w:t>
       </w:r>
+    </w:p>
+    <w:p>
+      <w:pPr>
+        <w:rPr>
+          <w:lang w:val="en-US"/>
+        </w:rPr>
+      </w:pPr>
+    </w:p>
+    <w:p>
+      <w:pPr>
+        <w:pStyle w:val="Heading1"/>
+        <w:rPr>
+          <w:lang w:val="en-US"/>
+        </w:rPr>
+      </w:pPr>
+      <w:r>
+        <w:rPr>
+          <w:lang w:val="en-US"/>
+        </w:rPr>
+        <w:t>Possible errors in ARM Template</w:t>
+      </w:r>
+    </w:p>
+    <w:p>
+      <w:pPr>
+        <w:rPr>
+          <w:lang w:val="en-US"/>
+        </w:rPr>
+      </w:pPr>
+    </w:p>
+    <w:p>
+      <w:pPr>
+        <w:pStyle w:val="Heading2"/>
+        <w:rPr>
+          <w:lang w:val="en-US"/>
+        </w:rPr>
+      </w:pPr>
+      <w:r>
+        <w:rPr>
+          <w:lang w:val="en-US"/>
+        </w:rPr>
+        <w:t xml:space="preserve">Error in arm </w:t>
+      </w:r>
+      <w:proofErr w:type="gramStart"/>
+      <w:r>
+        <w:rPr>
+          <w:lang w:val="en-US"/>
+        </w:rPr>
+        <w:t>template .</w:t>
+      </w:r>
+      <w:proofErr w:type="gramEnd"/>
+      <w:r>
+        <w:rPr>
+          <w:lang w:val="en-US"/>
+        </w:rPr>
+        <w:t xml:space="preserve"> There is a deployment currently in progress</w:t>
+      </w:r>
+    </w:p>
+    <w:p>
+      <w:pPr>
+        <w:rPr>
+          <w:lang w:val="en-US"/>
+        </w:rPr>
+      </w:pPr>
+    </w:p>
+    <w:p>
+      <w:pPr>
+        <w:rPr>
+          <w:lang w:val="en-US"/>
+        </w:rPr>
+      </w:pPr>
+      <w:r>
+        <w:rPr>
+          <w:lang w:val="en-US"/>
+        </w:rPr>
+        <w:drawing>
+          <wp:inline distT="0" distB="0" distL="0" distR="0" wp14:anchorId="6E80840F" wp14:editId="11717DE7">
+            <wp:extent cx="4694254" cy="2614969"/>
+            <wp:effectExtent l="0" t="0" r="0" b="0"/>
+            <wp:docPr id="7" name="Picture 7" descr="Graphical user interface, text, application, email&#10;&#10;Description automatically generated"/>
+            <wp:cNvGraphicFramePr>
+              <a:graphicFrameLocks xmlns:a="http://schemas.openxmlformats.org/drawingml/2006/main" noChangeAspect="1"/>
+            </wp:cNvGraphicFramePr>
+            <a:graphic xmlns:a="http://schemas.openxmlformats.org/drawingml/2006/main">
+              <a:graphicData uri="http://schemas.openxmlformats.org/drawingml/2006/picture">
+                <pic:pic xmlns:pic="http://schemas.openxmlformats.org/drawingml/2006/picture">
+                  <pic:nvPicPr>
+                    <pic:cNvPr id="7" name="Picture 7" descr="Graphical user interface, text, application, email&#10;&#10;Description automatically generated"/>
+                    <pic:cNvPicPr/>
+                  </pic:nvPicPr>
+                  <pic:blipFill>
+                    <a:blip r:embed="rId12"/>
+                    <a:stretch>
+                      <a:fillRect/>
+                    </a:stretch>
+                  </pic:blipFill>
+                  <pic:spPr>
+                    <a:xfrm>
+                      <a:off x="0" y="0"/>
+                      <a:ext cx="4704161" cy="2620488"/>
+                    </a:xfrm>
+                    <a:prstGeom prst="rect">
+                      <a:avLst/>
+                    </a:prstGeom>
+                  </pic:spPr>
+                </pic:pic>
+              </a:graphicData>
+            </a:graphic>
+          </wp:inline>
+        </w:drawing>
+      </w:r>
+    </w:p>
+    <w:p>
+      <w:pPr>
+        <w:rPr>
+          <w:lang w:val="en-US"/>
+        </w:rPr>
+      </w:pPr>
+      <w:r>
+        <w:rPr>
+          <w:lang w:val="en-US"/>
+        </w:rPr>
+        <w:t>This error is mostly generated in the premium template.</w:t>
+      </w:r>
+    </w:p>
+    <w:p>
+      <w:pPr>
+        <w:rPr>
+          <w:lang w:val="en-US"/>
+        </w:rPr>
+      </w:pPr>
+      <w:r>
+        <w:rPr>
+          <w:lang w:val="en-US"/>
+        </w:rPr>
+        <w:t xml:space="preserve">If you see this error, just redeploy using azure </w:t>
+      </w:r>
+      <w:proofErr w:type="spellStart"/>
+      <w:r>
+        <w:rPr>
+          <w:lang w:val="en-US"/>
+        </w:rPr>
+        <w:t>devops</w:t>
+      </w:r>
+      <w:proofErr w:type="spellEnd"/>
+    </w:p>
+    <w:p>
+      <w:pPr>
+        <w:rPr>
+          <w:lang w:val="en-US"/>
+        </w:rPr>
+      </w:pPr>
     </w:p>
     <w:sectPr>
       <w:pgSz w:w="11906" w:h="16838"/>
@@ -1770,6 +2008,49 @@
     <w:name w:val="Normal"/>
     <w:qFormat/>
   </w:style>
+  <w:style w:type="paragraph" w:styleId="Heading1">
+    <w:name w:val="heading 1"/>
+    <w:basedOn w:val="Normal"/>
+    <w:next w:val="Normal"/>
+    <w:link w:val="Heading1Char"/>
+    <w:uiPriority w:val="9"/>
+    <w:qFormat/>
+    <w:rsid w:val="00EB041D"/>
+    <w:pPr>
+      <w:keepNext/>
+      <w:keepLines/>
+      <w:spacing w:before="240"/>
+      <w:outlineLvl w:val="0"/>
+    </w:pPr>
+    <w:rPr>
+      <w:rFonts w:asciiTheme="majorHAnsi" w:eastAsiaTheme="majorEastAsia" w:hAnsiTheme="majorHAnsi" w:cstheme="majorBidi"/>
+      <w:color w:val="2F5496" w:themeColor="accent1" w:themeShade="BF"/>
+      <w:sz w:val="32"/>
+      <w:szCs w:val="32"/>
+    </w:rPr>
+  </w:style>
+  <w:style w:type="paragraph" w:styleId="Heading2">
+    <w:name w:val="heading 2"/>
+    <w:basedOn w:val="Normal"/>
+    <w:next w:val="Normal"/>
+    <w:link w:val="Heading2Char"/>
+    <w:uiPriority w:val="9"/>
+    <w:unhideWhenUsed/>
+    <w:qFormat/>
+    <w:rsid w:val="00EB041D"/>
+    <w:pPr>
+      <w:keepNext/>
+      <w:keepLines/>
+      <w:spacing w:before="40"/>
+      <w:outlineLvl w:val="1"/>
+    </w:pPr>
+    <w:rPr>
+      <w:rFonts w:asciiTheme="majorHAnsi" w:eastAsiaTheme="majorEastAsia" w:hAnsiTheme="majorHAnsi" w:cstheme="majorBidi"/>
+      <w:color w:val="2F5496" w:themeColor="accent1" w:themeShade="BF"/>
+      <w:sz w:val="26"/>
+      <w:szCs w:val="26"/>
+    </w:rPr>
+  </w:style>
   <w:style w:type="character" w:default="1" w:styleId="DefaultParagraphFont">
     <w:name w:val="Default Paragraph Font"/>
     <w:uiPriority w:val="1"/>
@@ -1807,6 +2088,32 @@
       <w:ind w:left="720"/>
       <w:contextualSpacing/>
     </w:pPr>
+  </w:style>
+  <w:style w:type="character" w:customStyle="1" w:styleId="Heading1Char">
+    <w:name w:val="Heading 1 Char"/>
+    <w:basedOn w:val="DefaultParagraphFont"/>
+    <w:link w:val="Heading1"/>
+    <w:uiPriority w:val="9"/>
+    <w:rsid w:val="00EB041D"/>
+    <w:rPr>
+      <w:rFonts w:asciiTheme="majorHAnsi" w:eastAsiaTheme="majorEastAsia" w:hAnsiTheme="majorHAnsi" w:cstheme="majorBidi"/>
+      <w:color w:val="2F5496" w:themeColor="accent1" w:themeShade="BF"/>
+      <w:sz w:val="32"/>
+      <w:szCs w:val="32"/>
+    </w:rPr>
+  </w:style>
+  <w:style w:type="character" w:customStyle="1" w:styleId="Heading2Char">
+    <w:name w:val="Heading 2 Char"/>
+    <w:basedOn w:val="DefaultParagraphFont"/>
+    <w:link w:val="Heading2"/>
+    <w:uiPriority w:val="9"/>
+    <w:rsid w:val="00EB041D"/>
+    <w:rPr>
+      <w:rFonts w:asciiTheme="majorHAnsi" w:eastAsiaTheme="majorEastAsia" w:hAnsiTheme="majorHAnsi" w:cstheme="majorBidi"/>
+      <w:color w:val="2F5496" w:themeColor="accent1" w:themeShade="BF"/>
+      <w:sz w:val="26"/>
+      <w:szCs w:val="26"/>
+    </w:rPr>
   </w:style>
 </w:styles>
 </file>

</xml_diff>

<commit_message>
New common errors and fixes added to the document
</commit_message>
<xml_diff>
--- a/DeployerWizard/User Manual for Wizard.docx
+++ b/DeployerWizard/User Manual for Wizard.docx
@@ -529,21 +529,7 @@
         <w:rPr>
           <w:lang w:val="en-US"/>
         </w:rPr>
-        <w:t xml:space="preserve">When you are ready click on next, this will check that the information you provided is accurate and if </w:t>
-      </w:r>
-      <w:proofErr w:type="gramStart"/>
-      <w:r>
-        <w:rPr>
-          <w:lang w:val="en-US"/>
-        </w:rPr>
-        <w:t>so</w:t>
-      </w:r>
-      <w:proofErr w:type="gramEnd"/>
-      <w:r>
-        <w:rPr>
-          <w:lang w:val="en-US"/>
-        </w:rPr>
-        <w:t xml:space="preserve"> it will present the next step.</w:t>
+        <w:t>When you are ready click on next, this will check that the information you provided is accurate and if so it will present the next step.</w:t>
       </w:r>
     </w:p>
     <w:p>
@@ -588,59 +574,23 @@
           <w:bCs/>
           <w:lang w:val="en-US"/>
         </w:rPr>
-        <w:t xml:space="preserve">WARNING. If you select and already existing </w:t>
-      </w:r>
-      <w:proofErr w:type="gramStart"/>
+        <w:t xml:space="preserve">WARNING. If you select and already existing RG you should be sure that if a current implementation of Content Mover is the same as the one that will be automated. If you </w:t>
+      </w:r>
       <w:r>
         <w:rPr>
           <w:b/>
           <w:bCs/>
           <w:lang w:val="en-US"/>
         </w:rPr>
-        <w:t>RG</w:t>
-      </w:r>
-      <w:proofErr w:type="gramEnd"/>
+        <w:t>have</w:t>
+      </w:r>
       <w:r>
         <w:rPr>
           <w:b/>
           <w:bCs/>
           <w:lang w:val="en-US"/>
         </w:rPr>
-        <w:t xml:space="preserve"> you should be sure that if a current implementation of Content Mover is the same as the one that will be automated. If you </w:t>
-      </w:r>
-      <w:r>
-        <w:rPr>
-          <w:b/>
-          <w:bCs/>
-          <w:lang w:val="en-US"/>
-        </w:rPr>
-        <w:t>have</w:t>
-      </w:r>
-      <w:r>
-        <w:rPr>
-          <w:b/>
-          <w:bCs/>
-          <w:lang w:val="en-US"/>
-        </w:rPr>
-        <w:t xml:space="preserve"> a standard deployed and try to deploy premium the process will fail, the same if you try to deploy standard to </w:t>
-      </w:r>
-      <w:proofErr w:type="gramStart"/>
-      <w:r>
-        <w:rPr>
-          <w:b/>
-          <w:bCs/>
-          <w:lang w:val="en-US"/>
-        </w:rPr>
-        <w:t>a</w:t>
-      </w:r>
-      <w:proofErr w:type="gramEnd"/>
-      <w:r>
-        <w:rPr>
-          <w:b/>
-          <w:bCs/>
-          <w:lang w:val="en-US"/>
-        </w:rPr>
-        <w:t xml:space="preserve"> RG where a premium deploy was already deployed.</w:t>
+        <w:t xml:space="preserve"> a standard deployed and try to deploy premium the process will fail, the same if you try to deploy standard to a RG where a premium deploy was already deployed.</w:t>
       </w:r>
     </w:p>
     <w:p>
@@ -734,21 +684,7 @@
         <w:rPr>
           <w:lang w:val="en-US"/>
         </w:rPr>
-        <w:t xml:space="preserve">When the wizard finish </w:t>
-      </w:r>
-      <w:proofErr w:type="gramStart"/>
-      <w:r>
-        <w:rPr>
-          <w:lang w:val="en-US"/>
-        </w:rPr>
-        <w:t>go</w:t>
-      </w:r>
-      <w:proofErr w:type="gramEnd"/>
-      <w:r>
-        <w:rPr>
-          <w:lang w:val="en-US"/>
-        </w:rPr>
-        <w:t xml:space="preserve"> to your azure </w:t>
+        <w:t xml:space="preserve">When the wizard finish go to your azure </w:t>
       </w:r>
       <w:proofErr w:type="spellStart"/>
       <w:r>
@@ -1078,6 +1014,14 @@
           <w:lang w:val="en-US"/>
         </w:rPr>
       </w:pPr>
+    </w:p>
+    <w:p>
+      <w:pPr>
+        <w:pStyle w:val="Heading1"/>
+        <w:rPr>
+          <w:lang w:val="en-US"/>
+        </w:rPr>
+      </w:pPr>
       <w:r>
         <w:rPr>
           <w:lang w:val="en-US"/>
@@ -1103,38 +1047,25 @@
         <w:rPr>
           <w:lang w:val="en-US"/>
         </w:rPr>
-        <w:t xml:space="preserve">Error in arm </w:t>
-      </w:r>
-      <w:proofErr w:type="gramStart"/>
-      <w:r>
-        <w:rPr>
-          <w:lang w:val="en-US"/>
-        </w:rPr>
-        <w:t>template .</w:t>
-      </w:r>
-      <w:proofErr w:type="gramEnd"/>
-      <w:r>
-        <w:rPr>
-          <w:lang w:val="en-US"/>
-        </w:rPr>
-        <w:t xml:space="preserve"> There is a deployment currently in progress</w:t>
-      </w:r>
-    </w:p>
-    <w:p>
-      <w:pPr>
-        <w:rPr>
-          <w:lang w:val="en-US"/>
-        </w:rPr>
-      </w:pPr>
-    </w:p>
-    <w:p>
-      <w:pPr>
-        <w:rPr>
-          <w:lang w:val="en-US"/>
-        </w:rPr>
-      </w:pPr>
-      <w:r>
-        <w:rPr>
+        <w:t>Error in arm template . There is a deployment currently in progress</w:t>
+      </w:r>
+    </w:p>
+    <w:p>
+      <w:pPr>
+        <w:rPr>
+          <w:lang w:val="en-US"/>
+        </w:rPr>
+      </w:pPr>
+    </w:p>
+    <w:p>
+      <w:pPr>
+        <w:rPr>
+          <w:lang w:val="en-US"/>
+        </w:rPr>
+      </w:pPr>
+      <w:r>
+        <w:rPr>
+          <w:noProof/>
           <w:lang w:val="en-US"/>
         </w:rPr>
         <w:drawing>
@@ -1214,6 +1145,402 @@
           <w:lang w:val="en-US"/>
         </w:rPr>
       </w:pPr>
+    </w:p>
+    <w:p>
+      <w:pPr>
+        <w:pStyle w:val="Heading2"/>
+        <w:rPr>
+          <w:lang w:val="en-US"/>
+        </w:rPr>
+      </w:pPr>
+      <w:r>
+        <w:rPr>
+          <w:lang w:val="en-US"/>
+        </w:rPr>
+        <w:lastRenderedPageBreak/>
+        <w:t xml:space="preserve">Error </w:t>
+      </w:r>
+      <w:r>
+        <w:rPr>
+          <w:lang w:val="en-US"/>
+        </w:rPr>
+        <w:t>There is a deployment currently in progress. Please try again when it completes.</w:t>
+      </w:r>
+    </w:p>
+    <w:p>
+      <w:pPr>
+        <w:rPr>
+          <w:lang w:val="en-US"/>
+        </w:rPr>
+      </w:pPr>
+      <w:r>
+        <w:rPr>
+          <w:lang w:val="en-US"/>
+        </w:rPr>
+        <w:drawing>
+          <wp:inline distT="0" distB="0" distL="0" distR="0" wp14:anchorId="5A397E67" wp14:editId="265329D9">
+            <wp:extent cx="5731510" cy="1451610"/>
+            <wp:effectExtent l="0" t="0" r="2540" b="0"/>
+            <wp:docPr id="9" name="Picture 9" descr="Graphical user interface, text, application&#10;&#10;Description automatically generated"/>
+            <wp:cNvGraphicFramePr>
+              <a:graphicFrameLocks xmlns:a="http://schemas.openxmlformats.org/drawingml/2006/main" noChangeAspect="1"/>
+            </wp:cNvGraphicFramePr>
+            <a:graphic xmlns:a="http://schemas.openxmlformats.org/drawingml/2006/main">
+              <a:graphicData uri="http://schemas.openxmlformats.org/drawingml/2006/picture">
+                <pic:pic xmlns:pic="http://schemas.openxmlformats.org/drawingml/2006/picture">
+                  <pic:nvPicPr>
+                    <pic:cNvPr id="9" name="Picture 9" descr="Graphical user interface, text, application&#10;&#10;Description automatically generated"/>
+                    <pic:cNvPicPr/>
+                  </pic:nvPicPr>
+                  <pic:blipFill>
+                    <a:blip r:embed="rId13"/>
+                    <a:stretch>
+                      <a:fillRect/>
+                    </a:stretch>
+                  </pic:blipFill>
+                  <pic:spPr>
+                    <a:xfrm>
+                      <a:off x="0" y="0"/>
+                      <a:ext cx="5731510" cy="1451610"/>
+                    </a:xfrm>
+                    <a:prstGeom prst="rect">
+                      <a:avLst/>
+                    </a:prstGeom>
+                  </pic:spPr>
+                </pic:pic>
+              </a:graphicData>
+            </a:graphic>
+          </wp:inline>
+        </w:drawing>
+      </w:r>
+    </w:p>
+    <w:p>
+      <w:pPr>
+        <w:shd w:val="clear" w:color="auto" w:fill="FFFFFE"/>
+        <w:spacing w:line="285" w:lineRule="atLeast"/>
+        <w:rPr>
+          <w:rFonts w:ascii="Consolas" w:eastAsia="Times New Roman" w:hAnsi="Consolas" w:cs="Times New Roman"/>
+          <w:color w:val="000000"/>
+          <w:sz w:val="21"/>
+          <w:szCs w:val="21"/>
+          <w:lang w:val="en-US" w:eastAsia="es-MX"/>
+        </w:rPr>
+      </w:pPr>
+      <w:r>
+        <w:rPr>
+          <w:rFonts w:ascii="Consolas" w:eastAsia="Times New Roman" w:hAnsi="Consolas" w:cs="Times New Roman"/>
+          <w:color w:val="000000"/>
+          <w:sz w:val="21"/>
+          <w:szCs w:val="21"/>
+          <w:lang w:val="en-US" w:eastAsia="es-MX"/>
+        </w:rPr>
+        <w:t>{</w:t>
+      </w:r>
+    </w:p>
+    <w:p>
+      <w:pPr>
+        <w:shd w:val="clear" w:color="auto" w:fill="FFFFFE"/>
+        <w:spacing w:line="285" w:lineRule="atLeast"/>
+        <w:rPr>
+          <w:rFonts w:ascii="Consolas" w:eastAsia="Times New Roman" w:hAnsi="Consolas" w:cs="Times New Roman"/>
+          <w:color w:val="000000"/>
+          <w:sz w:val="21"/>
+          <w:szCs w:val="21"/>
+          <w:lang w:val="en-US" w:eastAsia="es-MX"/>
+        </w:rPr>
+      </w:pPr>
+      <w:r>
+        <w:rPr>
+          <w:rFonts w:ascii="Consolas" w:eastAsia="Times New Roman" w:hAnsi="Consolas" w:cs="Times New Roman"/>
+          <w:color w:val="000000"/>
+          <w:sz w:val="21"/>
+          <w:szCs w:val="21"/>
+          <w:lang w:val="en-US" w:eastAsia="es-MX"/>
+        </w:rPr>
+        <w:t>    </w:t>
+      </w:r>
+      <w:r>
+        <w:rPr>
+          <w:rFonts w:ascii="Consolas" w:eastAsia="Times New Roman" w:hAnsi="Consolas" w:cs="Times New Roman"/>
+          <w:color w:val="A31515"/>
+          <w:sz w:val="21"/>
+          <w:szCs w:val="21"/>
+          <w:lang w:val="en-US" w:eastAsia="es-MX"/>
+        </w:rPr>
+        <w:t>"status"</w:t>
+      </w:r>
+      <w:r>
+        <w:rPr>
+          <w:rFonts w:ascii="Consolas" w:eastAsia="Times New Roman" w:hAnsi="Consolas" w:cs="Times New Roman"/>
+          <w:color w:val="000000"/>
+          <w:sz w:val="21"/>
+          <w:szCs w:val="21"/>
+          <w:lang w:val="en-US" w:eastAsia="es-MX"/>
+        </w:rPr>
+        <w:t>: </w:t>
+      </w:r>
+      <w:r>
+        <w:rPr>
+          <w:rFonts w:ascii="Consolas" w:eastAsia="Times New Roman" w:hAnsi="Consolas" w:cs="Times New Roman"/>
+          <w:color w:val="0451A5"/>
+          <w:sz w:val="21"/>
+          <w:szCs w:val="21"/>
+          <w:lang w:val="en-US" w:eastAsia="es-MX"/>
+        </w:rPr>
+        <w:t>"Failed"</w:t>
+      </w:r>
+      <w:r>
+        <w:rPr>
+          <w:rFonts w:ascii="Consolas" w:eastAsia="Times New Roman" w:hAnsi="Consolas" w:cs="Times New Roman"/>
+          <w:color w:val="000000"/>
+          <w:sz w:val="21"/>
+          <w:szCs w:val="21"/>
+          <w:lang w:val="en-US" w:eastAsia="es-MX"/>
+        </w:rPr>
+        <w:t>,</w:t>
+      </w:r>
+    </w:p>
+    <w:p>
+      <w:pPr>
+        <w:shd w:val="clear" w:color="auto" w:fill="FFFFFE"/>
+        <w:spacing w:line="285" w:lineRule="atLeast"/>
+        <w:rPr>
+          <w:rFonts w:ascii="Consolas" w:eastAsia="Times New Roman" w:hAnsi="Consolas" w:cs="Times New Roman"/>
+          <w:color w:val="000000"/>
+          <w:sz w:val="21"/>
+          <w:szCs w:val="21"/>
+          <w:lang w:val="en-US" w:eastAsia="es-MX"/>
+        </w:rPr>
+      </w:pPr>
+      <w:r>
+        <w:rPr>
+          <w:rFonts w:ascii="Consolas" w:eastAsia="Times New Roman" w:hAnsi="Consolas" w:cs="Times New Roman"/>
+          <w:color w:val="000000"/>
+          <w:sz w:val="21"/>
+          <w:szCs w:val="21"/>
+          <w:lang w:val="en-US" w:eastAsia="es-MX"/>
+        </w:rPr>
+        <w:t>    </w:t>
+      </w:r>
+      <w:r>
+        <w:rPr>
+          <w:rFonts w:ascii="Consolas" w:eastAsia="Times New Roman" w:hAnsi="Consolas" w:cs="Times New Roman"/>
+          <w:color w:val="A31515"/>
+          <w:sz w:val="21"/>
+          <w:szCs w:val="21"/>
+          <w:lang w:val="en-US" w:eastAsia="es-MX"/>
+        </w:rPr>
+        <w:t>"error"</w:t>
+      </w:r>
+      <w:r>
+        <w:rPr>
+          <w:rFonts w:ascii="Consolas" w:eastAsia="Times New Roman" w:hAnsi="Consolas" w:cs="Times New Roman"/>
+          <w:color w:val="000000"/>
+          <w:sz w:val="21"/>
+          <w:szCs w:val="21"/>
+          <w:lang w:val="en-US" w:eastAsia="es-MX"/>
+        </w:rPr>
+        <w:t>: {</w:t>
+      </w:r>
+    </w:p>
+    <w:p>
+      <w:pPr>
+        <w:shd w:val="clear" w:color="auto" w:fill="FFFFFE"/>
+        <w:spacing w:line="285" w:lineRule="atLeast"/>
+        <w:rPr>
+          <w:rFonts w:ascii="Consolas" w:eastAsia="Times New Roman" w:hAnsi="Consolas" w:cs="Times New Roman"/>
+          <w:color w:val="000000"/>
+          <w:sz w:val="21"/>
+          <w:szCs w:val="21"/>
+          <w:lang w:val="en-US" w:eastAsia="es-MX"/>
+        </w:rPr>
+      </w:pPr>
+      <w:r>
+        <w:rPr>
+          <w:rFonts w:ascii="Consolas" w:eastAsia="Times New Roman" w:hAnsi="Consolas" w:cs="Times New Roman"/>
+          <w:color w:val="000000"/>
+          <w:sz w:val="21"/>
+          <w:szCs w:val="21"/>
+          <w:lang w:val="en-US" w:eastAsia="es-MX"/>
+        </w:rPr>
+        <w:t>        </w:t>
+      </w:r>
+      <w:r>
+        <w:rPr>
+          <w:rFonts w:ascii="Consolas" w:eastAsia="Times New Roman" w:hAnsi="Consolas" w:cs="Times New Roman"/>
+          <w:color w:val="A31515"/>
+          <w:sz w:val="21"/>
+          <w:szCs w:val="21"/>
+          <w:lang w:val="en-US" w:eastAsia="es-MX"/>
+        </w:rPr>
+        <w:t>"code"</w:t>
+      </w:r>
+      <w:r>
+        <w:rPr>
+          <w:rFonts w:ascii="Consolas" w:eastAsia="Times New Roman" w:hAnsi="Consolas" w:cs="Times New Roman"/>
+          <w:color w:val="000000"/>
+          <w:sz w:val="21"/>
+          <w:szCs w:val="21"/>
+          <w:lang w:val="en-US" w:eastAsia="es-MX"/>
+        </w:rPr>
+        <w:t>: </w:t>
+      </w:r>
+      <w:r>
+        <w:rPr>
+          <w:rFonts w:ascii="Consolas" w:eastAsia="Times New Roman" w:hAnsi="Consolas" w:cs="Times New Roman"/>
+          <w:color w:val="0451A5"/>
+          <w:sz w:val="21"/>
+          <w:szCs w:val="21"/>
+          <w:lang w:val="en-US" w:eastAsia="es-MX"/>
+        </w:rPr>
+        <w:t>"BadRequest"</w:t>
+      </w:r>
+      <w:r>
+        <w:rPr>
+          <w:rFonts w:ascii="Consolas" w:eastAsia="Times New Roman" w:hAnsi="Consolas" w:cs="Times New Roman"/>
+          <w:color w:val="000000"/>
+          <w:sz w:val="21"/>
+          <w:szCs w:val="21"/>
+          <w:lang w:val="en-US" w:eastAsia="es-MX"/>
+        </w:rPr>
+        <w:t>,</w:t>
+      </w:r>
+    </w:p>
+    <w:p>
+      <w:pPr>
+        <w:shd w:val="clear" w:color="auto" w:fill="FFFFFE"/>
+        <w:spacing w:line="285" w:lineRule="atLeast"/>
+        <w:rPr>
+          <w:rFonts w:ascii="Consolas" w:eastAsia="Times New Roman" w:hAnsi="Consolas" w:cs="Times New Roman"/>
+          <w:color w:val="000000"/>
+          <w:sz w:val="21"/>
+          <w:szCs w:val="21"/>
+          <w:lang w:eastAsia="es-MX"/>
+        </w:rPr>
+      </w:pPr>
+      <w:r>
+        <w:rPr>
+          <w:rFonts w:ascii="Consolas" w:eastAsia="Times New Roman" w:hAnsi="Consolas" w:cs="Times New Roman"/>
+          <w:color w:val="000000"/>
+          <w:sz w:val="21"/>
+          <w:szCs w:val="21"/>
+          <w:lang w:val="en-US" w:eastAsia="es-MX"/>
+        </w:rPr>
+        <w:t>        </w:t>
+      </w:r>
+      <w:r>
+        <w:rPr>
+          <w:rFonts w:ascii="Consolas" w:eastAsia="Times New Roman" w:hAnsi="Consolas" w:cs="Times New Roman"/>
+          <w:color w:val="A31515"/>
+          <w:sz w:val="21"/>
+          <w:szCs w:val="21"/>
+          <w:lang w:val="en-US" w:eastAsia="es-MX"/>
+        </w:rPr>
+        <w:t>"message"</w:t>
+      </w:r>
+      <w:r>
+        <w:rPr>
+          <w:rFonts w:ascii="Consolas" w:eastAsia="Times New Roman" w:hAnsi="Consolas" w:cs="Times New Roman"/>
+          <w:color w:val="000000"/>
+          <w:sz w:val="21"/>
+          <w:szCs w:val="21"/>
+          <w:lang w:val="en-US" w:eastAsia="es-MX"/>
+        </w:rPr>
+        <w:t>: </w:t>
+      </w:r>
+      <w:r>
+        <w:rPr>
+          <w:rFonts w:ascii="Consolas" w:eastAsia="Times New Roman" w:hAnsi="Consolas" w:cs="Times New Roman"/>
+          <w:color w:val="0451A5"/>
+          <w:sz w:val="21"/>
+          <w:szCs w:val="21"/>
+          <w:lang w:val="en-US" w:eastAsia="es-MX"/>
+        </w:rPr>
+        <w:t>"There is a deployment currently in progress. </w:t>
+      </w:r>
+      <w:r>
+        <w:rPr>
+          <w:rFonts w:ascii="Consolas" w:eastAsia="Times New Roman" w:hAnsi="Consolas" w:cs="Times New Roman"/>
+          <w:color w:val="0451A5"/>
+          <w:sz w:val="21"/>
+          <w:szCs w:val="21"/>
+          <w:lang w:eastAsia="es-MX"/>
+        </w:rPr>
+        <w:t>Please try again when it completes."</w:t>
+      </w:r>
+    </w:p>
+    <w:p>
+      <w:pPr>
+        <w:shd w:val="clear" w:color="auto" w:fill="FFFFFE"/>
+        <w:spacing w:line="285" w:lineRule="atLeast"/>
+        <w:rPr>
+          <w:rFonts w:ascii="Consolas" w:eastAsia="Times New Roman" w:hAnsi="Consolas" w:cs="Times New Roman"/>
+          <w:color w:val="000000"/>
+          <w:sz w:val="21"/>
+          <w:szCs w:val="21"/>
+          <w:lang w:eastAsia="es-MX"/>
+        </w:rPr>
+      </w:pPr>
+      <w:r>
+        <w:rPr>
+          <w:rFonts w:ascii="Consolas" w:eastAsia="Times New Roman" w:hAnsi="Consolas" w:cs="Times New Roman"/>
+          <w:color w:val="000000"/>
+          <w:sz w:val="21"/>
+          <w:szCs w:val="21"/>
+          <w:lang w:eastAsia="es-MX"/>
+        </w:rPr>
+        <w:t>    }</w:t>
+      </w:r>
+    </w:p>
+    <w:p>
+      <w:pPr>
+        <w:shd w:val="clear" w:color="auto" w:fill="FFFFFE"/>
+        <w:spacing w:line="285" w:lineRule="atLeast"/>
+        <w:rPr>
+          <w:rFonts w:ascii="Consolas" w:eastAsia="Times New Roman" w:hAnsi="Consolas" w:cs="Times New Roman"/>
+          <w:color w:val="000000"/>
+          <w:sz w:val="21"/>
+          <w:szCs w:val="21"/>
+          <w:lang w:eastAsia="es-MX"/>
+        </w:rPr>
+      </w:pPr>
+      <w:r>
+        <w:rPr>
+          <w:rFonts w:ascii="Consolas" w:eastAsia="Times New Roman" w:hAnsi="Consolas" w:cs="Times New Roman"/>
+          <w:color w:val="000000"/>
+          <w:sz w:val="21"/>
+          <w:szCs w:val="21"/>
+          <w:lang w:eastAsia="es-MX"/>
+        </w:rPr>
+        <w:t>}</w:t>
+      </w:r>
+    </w:p>
+    <w:p>
+      <w:pPr>
+        <w:rPr>
+          <w:lang w:val="en-US"/>
+        </w:rPr>
+      </w:pPr>
+    </w:p>
+    <w:p>
+      <w:pPr>
+        <w:rPr>
+          <w:lang w:val="en-US"/>
+        </w:rPr>
+      </w:pPr>
+    </w:p>
+    <w:p>
+      <w:pPr>
+        <w:rPr>
+          <w:lang w:val="en-US"/>
+        </w:rPr>
+      </w:pPr>
+      <w:r>
+        <w:rPr>
+          <w:lang w:val="en-US"/>
+        </w:rPr>
+        <w:t>When you have this error just retry the deployment job.</w:t>
+      </w:r>
     </w:p>
     <w:sectPr>
       <w:pgSz w:w="11906" w:h="16838"/>

</xml_diff>

<commit_message>
New version, send and error when the user running the wizard does not have permissions on the RG where the deployment goes
</commit_message>
<xml_diff>
--- a/DeployerWizard/User Manual for Wizard.docx
+++ b/DeployerWizard/User Manual for Wizard.docx
@@ -360,6 +360,24 @@
           <w:lang w:val="en-US"/>
         </w:rPr>
         <w:t>Azure tenant with Admin Privileges</w:t>
+      </w:r>
+    </w:p>
+    <w:p>
+      <w:pPr>
+        <w:pStyle w:val="ListParagraph"/>
+        <w:numPr>
+          <w:ilvl w:val="1"/>
+          <w:numId w:val="6"/>
+        </w:numPr>
+        <w:rPr>
+          <w:lang w:val="en-US"/>
+        </w:rPr>
+      </w:pPr>
+      <w:r>
+        <w:rPr>
+          <w:lang w:val="en-US"/>
+        </w:rPr>
+        <w:t>In case you are going to deploy to an already existing RG. The user running the Wizard needs to be owner of the Resource Group</w:t>
       </w:r>
     </w:p>
     <w:p>

</xml_diff>

<commit_message>
Update manual to latest
</commit_message>
<xml_diff>
--- a/DeployerWizard/User Manual for Wizard.docx
+++ b/DeployerWizard/User Manual for Wizard.docx
@@ -297,6 +297,12 @@
         </w:rPr>
         <w:t xml:space="preserve">Will Create a pipeline </w:t>
       </w:r>
+      <w:r>
+        <w:rPr>
+          <w:lang w:val="en-US"/>
+        </w:rPr>
+        <w:t>for the ARM Template</w:t>
+      </w:r>
     </w:p>
     <w:p>
       <w:pPr>
@@ -315,6 +321,50 @@
           <w:lang w:val="en-US"/>
         </w:rPr>
         <w:t>Will create a Release</w:t>
+      </w:r>
+      <w:r>
+        <w:rPr>
+          <w:lang w:val="en-US"/>
+        </w:rPr>
+        <w:t xml:space="preserve"> for the ARM Template</w:t>
+      </w:r>
+    </w:p>
+    <w:p>
+      <w:pPr>
+        <w:pStyle w:val="ListParagraph"/>
+        <w:numPr>
+          <w:ilvl w:val="0"/>
+          <w:numId w:val="5"/>
+        </w:numPr>
+        <w:jc w:val="both"/>
+        <w:rPr>
+          <w:lang w:val="en-US"/>
+        </w:rPr>
+      </w:pPr>
+      <w:r>
+        <w:rPr>
+          <w:lang w:val="en-US"/>
+        </w:rPr>
+        <w:t>Will create a pipeline for the functions</w:t>
+      </w:r>
+    </w:p>
+    <w:p>
+      <w:pPr>
+        <w:pStyle w:val="ListParagraph"/>
+        <w:numPr>
+          <w:ilvl w:val="0"/>
+          <w:numId w:val="5"/>
+        </w:numPr>
+        <w:jc w:val="both"/>
+        <w:rPr>
+          <w:lang w:val="en-US"/>
+        </w:rPr>
+      </w:pPr>
+      <w:r>
+        <w:rPr>
+          <w:lang w:val="en-US"/>
+        </w:rPr>
+        <w:t>Will create the releases for the functions</w:t>
       </w:r>
     </w:p>
     <w:p>
@@ -816,7 +866,6 @@
           <w:noProof/>
           <w:lang w:val="en-US"/>
         </w:rPr>
-        <w:lastRenderedPageBreak/>
         <w:drawing>
           <wp:inline distT="0" distB="0" distL="0" distR="0" wp14:anchorId="0849941F" wp14:editId="434E4560">
             <wp:extent cx="2184626" cy="2657082"/>
@@ -1173,21 +1222,7 @@
         <w:rPr>
           <w:lang w:val="en-US"/>
         </w:rPr>
-        <w:t xml:space="preserve">You </w:t>
-      </w:r>
-      <w:proofErr w:type="gramStart"/>
-      <w:r>
-        <w:rPr>
-          <w:lang w:val="en-US"/>
-        </w:rPr>
-        <w:t>won’t</w:t>
-      </w:r>
-      <w:proofErr w:type="gramEnd"/>
-      <w:r>
-        <w:rPr>
-          <w:lang w:val="en-US"/>
-        </w:rPr>
-        <w:t xml:space="preserve"> be able to continue unless you provide valid emails and that emails exists on the Azure </w:t>
+        <w:t xml:space="preserve">You won’t be able to continue unless you provide valid emails and that emails exists on the Azure </w:t>
       </w:r>
       <w:proofErr w:type="spellStart"/>
       <w:r>
@@ -1281,21 +1316,7 @@
         <w:rPr>
           <w:lang w:val="en-US"/>
         </w:rPr>
-        <w:t xml:space="preserve">When you are ready click on next, this will check that the information you provided is accurate and if </w:t>
-      </w:r>
-      <w:proofErr w:type="gramStart"/>
-      <w:r>
-        <w:rPr>
-          <w:lang w:val="en-US"/>
-        </w:rPr>
-        <w:t>so</w:t>
-      </w:r>
-      <w:proofErr w:type="gramEnd"/>
-      <w:r>
-        <w:rPr>
-          <w:lang w:val="en-US"/>
-        </w:rPr>
-        <w:t xml:space="preserve"> it will present the next step.</w:t>
+        <w:t>When you are ready click on next, this will check that the information you provided is accurate and if so it will present the next step.</w:t>
       </w:r>
     </w:p>
     <w:p>
@@ -1340,25 +1361,23 @@
           <w:bCs/>
           <w:lang w:val="en-US"/>
         </w:rPr>
-        <w:t xml:space="preserve">WARNING. If you select and already existing </w:t>
-      </w:r>
-      <w:proofErr w:type="gramStart"/>
+        <w:t xml:space="preserve">WARNING. If you select and already existing RG you should be sure that if a current implementation of Content Mover is the same as the one that will be automated. If you </w:t>
+      </w:r>
       <w:r>
         <w:rPr>
           <w:b/>
           <w:bCs/>
           <w:lang w:val="en-US"/>
         </w:rPr>
-        <w:t>RG</w:t>
-      </w:r>
-      <w:proofErr w:type="gramEnd"/>
+        <w:t>have</w:t>
+      </w:r>
       <w:r>
         <w:rPr>
           <w:b/>
           <w:bCs/>
           <w:lang w:val="en-US"/>
         </w:rPr>
-        <w:t xml:space="preserve"> you should be sure that if a current implementation of Content Mover is the same as the one that will be automated. If you </w:t>
+        <w:t xml:space="preserve"> a standard deployed and try to deploy premium the process will fail, the same if you try to deploy standard to a RG where a premium deploy was already deployed.</w:t>
       </w:r>
       <w:r>
         <w:rPr>
@@ -1366,53 +1385,48 @@
           <w:bCs/>
           <w:lang w:val="en-US"/>
         </w:rPr>
-        <w:t>have</w:t>
-      </w:r>
-      <w:r>
+        <w:t xml:space="preserve"> In both cases the current implementation will stop working and will have to be re deploy.</w:t>
+      </w:r>
+    </w:p>
+    <w:p>
+      <w:pPr>
+        <w:pStyle w:val="ListParagraph"/>
+        <w:jc w:val="both"/>
         <w:rPr>
           <w:b/>
           <w:bCs/>
           <w:lang w:val="en-US"/>
         </w:rPr>
-        <w:t xml:space="preserve"> a standard deployed and try to deploy premium the process will fail, the same if you try to deploy standard to </w:t>
-      </w:r>
-      <w:proofErr w:type="gramStart"/>
-      <w:r>
+      </w:pPr>
+    </w:p>
+    <w:p>
+      <w:pPr>
+        <w:pStyle w:val="ListParagraph"/>
+        <w:jc w:val="both"/>
         <w:rPr>
           <w:b/>
           <w:bCs/>
           <w:lang w:val="en-US"/>
         </w:rPr>
-        <w:t>a</w:t>
-      </w:r>
-      <w:proofErr w:type="gramEnd"/>
-      <w:r>
-        <w:rPr>
-          <w:b/>
-          <w:bCs/>
-          <w:lang w:val="en-US"/>
-        </w:rPr>
-        <w:t xml:space="preserve"> RG where a premium deploy was already deployed.</w:t>
-      </w:r>
-    </w:p>
-    <w:p>
-      <w:pPr>
-        <w:pStyle w:val="ListParagraph"/>
-        <w:rPr>
-          <w:lang w:val="en-US"/>
-        </w:rPr>
-      </w:pPr>
-      <w:r>
-        <w:rPr>
-          <w:noProof/>
+      </w:pPr>
+    </w:p>
+    <w:p>
+      <w:pPr>
+        <w:pStyle w:val="ListParagraph"/>
+        <w:rPr>
+          <w:lang w:val="en-US"/>
+        </w:rPr>
+      </w:pPr>
+      <w:r>
+        <w:rPr>
           <w:lang w:val="en-US"/>
         </w:rPr>
         <w:lastRenderedPageBreak/>
         <w:drawing>
-          <wp:inline distT="0" distB="0" distL="0" distR="0" wp14:anchorId="4A698444" wp14:editId="3F425267">
-            <wp:extent cx="3490321" cy="4251339"/>
-            <wp:effectExtent l="0" t="0" r="2540" b="3175"/>
-            <wp:docPr id="4" name="Image 4"/>
+          <wp:inline distT="0" distB="0" distL="0" distR="0" wp14:anchorId="44484585" wp14:editId="285364B3">
+            <wp:extent cx="4377698" cy="5133619"/>
+            <wp:effectExtent l="0" t="0" r="3810" b="0"/>
+            <wp:docPr id="10" name="Picture 10" descr="Graphical user interface, application&#10;&#10;Description automatically generated"/>
             <wp:cNvGraphicFramePr>
               <a:graphicFrameLocks xmlns:a="http://schemas.openxmlformats.org/drawingml/2006/main" noChangeAspect="1"/>
             </wp:cNvGraphicFramePr>
@@ -1420,7 +1434,7 @@
               <a:graphicData uri="http://schemas.openxmlformats.org/drawingml/2006/picture">
                 <pic:pic xmlns:pic="http://schemas.openxmlformats.org/drawingml/2006/picture">
                   <pic:nvPicPr>
-                    <pic:cNvPr id="1" name=""/>
+                    <pic:cNvPr id="10" name="Picture 10" descr="Graphical user interface, application&#10;&#10;Description automatically generated"/>
                     <pic:cNvPicPr/>
                   </pic:nvPicPr>
                   <pic:blipFill>
@@ -1432,7 +1446,7 @@
                   <pic:spPr>
                     <a:xfrm>
                       <a:off x="0" y="0"/>
-                      <a:ext cx="3516028" cy="4282651"/>
+                      <a:ext cx="4382791" cy="5139591"/>
                     </a:xfrm>
                     <a:prstGeom prst="rect">
                       <a:avLst/>
@@ -1468,7 +1482,7 @@
         <w:rPr>
           <w:lang w:val="en-US"/>
         </w:rPr>
-        <w:t>Click on start and fill the login credentials.</w:t>
+        <w:t>Click on the “Select Cache folder” button, and select an EMPTY folder to be used as a cache. This folder should be as closed as possible to the root of your HD or it may failed.</w:t>
       </w:r>
     </w:p>
     <w:p>
@@ -1486,27 +1500,144 @@
         <w:rPr>
           <w:lang w:val="en-US"/>
         </w:rPr>
-        <w:t xml:space="preserve">When the wizard finish </w:t>
-      </w:r>
-      <w:proofErr w:type="gramStart"/>
-      <w:r>
-        <w:rPr>
-          <w:lang w:val="en-US"/>
-        </w:rPr>
-        <w:t>go</w:t>
-      </w:r>
-      <w:proofErr w:type="gramEnd"/>
-      <w:r>
-        <w:rPr>
-          <w:lang w:val="en-US"/>
-        </w:rPr>
-        <w:t xml:space="preserve"> to your azure </w:t>
+        <w:t>Click on start and fill the login credentials.</w:t>
+      </w:r>
+      <w:r>
+        <w:rPr>
+          <w:lang w:val="en-US"/>
+        </w:rPr>
+        <w:t xml:space="preserve"> Be sure to used the same credentials you used in the first step of the wizard.</w:t>
+      </w:r>
+    </w:p>
+    <w:p>
+      <w:pPr>
+        <w:pStyle w:val="ListParagraph"/>
+        <w:rPr>
+          <w:lang w:val="en-US"/>
+        </w:rPr>
+      </w:pPr>
+    </w:p>
+    <w:p>
+      <w:pPr>
+        <w:pStyle w:val="ListParagraph"/>
+        <w:rPr>
+          <w:lang w:val="en-US"/>
+        </w:rPr>
+      </w:pPr>
+      <w:r>
+        <w:rPr>
+          <w:lang w:val="en-US"/>
+        </w:rPr>
+        <w:drawing>
+          <wp:inline distT="0" distB="0" distL="0" distR="0" wp14:anchorId="2C6D1059" wp14:editId="66E013F2">
+            <wp:extent cx="3228938" cy="2166976"/>
+            <wp:effectExtent l="0" t="0" r="0" b="5080"/>
+            <wp:docPr id="11" name="Picture 11" descr="Graphical user interface, application&#10;&#10;Description automatically generated"/>
+            <wp:cNvGraphicFramePr>
+              <a:graphicFrameLocks xmlns:a="http://schemas.openxmlformats.org/drawingml/2006/main" noChangeAspect="1"/>
+            </wp:cNvGraphicFramePr>
+            <a:graphic xmlns:a="http://schemas.openxmlformats.org/drawingml/2006/main">
+              <a:graphicData uri="http://schemas.openxmlformats.org/drawingml/2006/picture">
+                <pic:pic xmlns:pic="http://schemas.openxmlformats.org/drawingml/2006/picture">
+                  <pic:nvPicPr>
+                    <pic:cNvPr id="11" name="Picture 11" descr="Graphical user interface, application&#10;&#10;Description automatically generated"/>
+                    <pic:cNvPicPr/>
+                  </pic:nvPicPr>
+                  <pic:blipFill>
+                    <a:blip r:embed="rId12"/>
+                    <a:stretch>
+                      <a:fillRect/>
+                    </a:stretch>
+                  </pic:blipFill>
+                  <pic:spPr>
+                    <a:xfrm>
+                      <a:off x="0" y="0"/>
+                      <a:ext cx="3234577" cy="2170760"/>
+                    </a:xfrm>
+                    <a:prstGeom prst="rect">
+                      <a:avLst/>
+                    </a:prstGeom>
+                  </pic:spPr>
+                </pic:pic>
+              </a:graphicData>
+            </a:graphic>
+          </wp:inline>
+        </w:drawing>
+      </w:r>
+    </w:p>
+    <w:p>
+      <w:pPr>
+        <w:pStyle w:val="ListParagraph"/>
+        <w:numPr>
+          <w:ilvl w:val="0"/>
+          <w:numId w:val="1"/>
+        </w:numPr>
+        <w:rPr>
+          <w:lang w:val="en-US"/>
+        </w:rPr>
+      </w:pPr>
+      <w:r>
+        <w:rPr>
+          <w:lang w:val="en-US"/>
+        </w:rPr>
+        <w:lastRenderedPageBreak/>
+        <w:t xml:space="preserve">Wait until the wizard finish, this could take several minutes, do not allow your screen to be blocked or </w:t>
+      </w:r>
+      <w:r>
+        <w:rPr>
+          <w:lang w:val="en-US"/>
+        </w:rPr>
+        <w:t>shutdown</w:t>
+      </w:r>
+      <w:r>
+        <w:rPr>
+          <w:lang w:val="en-US"/>
+        </w:rPr>
+        <w:t>.</w:t>
+      </w:r>
+      <w:r>
+        <w:rPr>
+          <w:lang w:val="en-US"/>
+        </w:rPr>
+        <w:t xml:space="preserve">   Be aware that the step “Download most recent code” and “Pushing function code” could potentially take several minutes depending on </w:t>
       </w:r>
       <w:proofErr w:type="spellStart"/>
       <w:r>
         <w:rPr>
           <w:lang w:val="en-US"/>
         </w:rPr>
+        <w:t>you</w:t>
+      </w:r>
+      <w:proofErr w:type="spellEnd"/>
+      <w:r>
+        <w:rPr>
+          <w:lang w:val="en-US"/>
+        </w:rPr>
+        <w:t xml:space="preserve"> internet speed.</w:t>
+      </w:r>
+    </w:p>
+    <w:p>
+      <w:pPr>
+        <w:pStyle w:val="ListParagraph"/>
+        <w:numPr>
+          <w:ilvl w:val="0"/>
+          <w:numId w:val="1"/>
+        </w:numPr>
+        <w:rPr>
+          <w:lang w:val="en-US"/>
+        </w:rPr>
+      </w:pPr>
+      <w:r>
+        <w:rPr>
+          <w:lang w:val="en-US"/>
+        </w:rPr>
+        <w:t xml:space="preserve">When the wizard finish go to your azure </w:t>
+      </w:r>
+      <w:proofErr w:type="spellStart"/>
+      <w:r>
+        <w:rPr>
+          <w:lang w:val="en-US"/>
+        </w:rPr>
         <w:t>devops</w:t>
       </w:r>
       <w:proofErr w:type="spellEnd"/>
@@ -1514,16 +1645,26 @@
         <w:rPr>
           <w:lang w:val="en-US"/>
         </w:rPr>
-        <w:t xml:space="preserve"> tenant and look for the project </w:t>
-      </w:r>
-      <w:proofErr w:type="spellStart"/>
-      <w:r>
-        <w:rPr>
-          <w:lang w:val="en-US"/>
-        </w:rPr>
-        <w:t>wit</w:t>
-      </w:r>
-      <w:proofErr w:type="spellEnd"/>
+        <w:t xml:space="preserve"> tenant</w:t>
+      </w:r>
+      <w:r>
+        <w:rPr>
+          <w:lang w:val="en-US"/>
+        </w:rPr>
+        <w:t xml:space="preserve"> </w:t>
+      </w:r>
+      <w:r>
+        <w:rPr>
+          <w:lang w:val="en-US"/>
+        </w:rPr>
+        <w:t xml:space="preserve"> and look for the project wit</w:t>
+      </w:r>
+      <w:r>
+        <w:rPr>
+          <w:lang w:val="en-US"/>
+        </w:rPr>
+        <w:t>h</w:t>
+      </w:r>
       <w:r>
         <w:rPr>
           <w:lang w:val="en-US"/>
@@ -1671,7 +1812,7 @@
                     <pic:cNvPicPr/>
                   </pic:nvPicPr>
                   <pic:blipFill>
-                    <a:blip r:embed="rId12"/>
+                    <a:blip r:embed="rId13"/>
                     <a:stretch>
                       <a:fillRect/>
                     </a:stretch>
@@ -1703,7 +1844,6 @@
         <w:rPr>
           <w:lang w:val="en-US"/>
         </w:rPr>
-        <w:lastRenderedPageBreak/>
         <w:t xml:space="preserve">Click on “View approval” </w:t>
       </w:r>
     </w:p>
@@ -1743,7 +1883,7 @@
                     <pic:cNvPicPr/>
                   </pic:nvPicPr>
                   <pic:blipFill>
-                    <a:blip r:embed="rId13"/>
+                    <a:blip r:embed="rId14"/>
                     <a:stretch>
                       <a:fillRect/>
                     </a:stretch>
@@ -1812,10 +1952,410 @@
     </w:p>
     <w:p>
       <w:pPr>
-        <w:rPr>
-          <w:lang w:val="en-US"/>
-        </w:rPr>
-      </w:pPr>
+        <w:ind w:left="360"/>
+        <w:rPr>
+          <w:lang w:val="en-US"/>
+        </w:rPr>
+      </w:pPr>
+      <w:r>
+        <w:lastRenderedPageBreak/>
+        <w:drawing>
+          <wp:inline distT="0" distB="0" distL="0" distR="0" wp14:anchorId="258870DB" wp14:editId="67620F09">
+            <wp:extent cx="5731510" cy="1345925"/>
+            <wp:effectExtent l="0" t="0" r="2540" b="6985"/>
+            <wp:docPr id="12" name="Picture 12" descr="Graphical user interface, text&#10;&#10;Description automatically generated with medium confidence"/>
+            <wp:cNvGraphicFramePr>
+              <a:graphicFrameLocks xmlns:a="http://schemas.openxmlformats.org/drawingml/2006/main" noChangeAspect="1"/>
+            </wp:cNvGraphicFramePr>
+            <a:graphic xmlns:a="http://schemas.openxmlformats.org/drawingml/2006/main">
+              <a:graphicData uri="http://schemas.openxmlformats.org/drawingml/2006/picture">
+                <pic:pic xmlns:pic="http://schemas.openxmlformats.org/drawingml/2006/picture">
+                  <pic:nvPicPr>
+                    <pic:cNvPr id="5" name="Picture 5" descr="Graphical user interface, text&#10;&#10;Description automatically generated with medium confidence"/>
+                    <pic:cNvPicPr/>
+                  </pic:nvPicPr>
+                  <pic:blipFill>
+                    <a:blip r:embed="rId15"/>
+                    <a:stretch>
+                      <a:fillRect/>
+                    </a:stretch>
+                  </pic:blipFill>
+                  <pic:spPr>
+                    <a:xfrm>
+                      <a:off x="0" y="0"/>
+                      <a:ext cx="5731510" cy="1345925"/>
+                    </a:xfrm>
+                    <a:prstGeom prst="rect">
+                      <a:avLst/>
+                    </a:prstGeom>
+                  </pic:spPr>
+                </pic:pic>
+              </a:graphicData>
+            </a:graphic>
+          </wp:inline>
+        </w:drawing>
+      </w:r>
+    </w:p>
+    <w:p>
+      <w:pPr>
+        <w:pStyle w:val="ListParagraph"/>
+        <w:numPr>
+          <w:ilvl w:val="0"/>
+          <w:numId w:val="1"/>
+        </w:numPr>
+        <w:rPr>
+          <w:lang w:val="en-US"/>
+        </w:rPr>
+      </w:pPr>
+      <w:r>
+        <w:rPr>
+          <w:lang w:val="en-US"/>
+        </w:rPr>
+        <w:t>Once finished in green Status go to pipelines and start the pipeline “Functions”</w:t>
+      </w:r>
+    </w:p>
+    <w:p>
+      <w:pPr>
+        <w:pStyle w:val="ListParagraph"/>
+        <w:rPr>
+          <w:lang w:val="en-US"/>
+        </w:rPr>
+      </w:pPr>
+    </w:p>
+    <w:p>
+      <w:pPr>
+        <w:pStyle w:val="ListParagraph"/>
+        <w:rPr>
+          <w:lang w:val="en-US"/>
+        </w:rPr>
+      </w:pPr>
+      <w:r>
+        <w:rPr>
+          <w:noProof/>
+        </w:rPr>
+        <mc:AlternateContent>
+          <mc:Choice Requires="wps">
+            <w:drawing>
+              <wp:anchor distT="0" distB="0" distL="114300" distR="114300" simplePos="0" relativeHeight="251659264" behindDoc="0" locked="0" layoutInCell="1" allowOverlap="1" wp14:anchorId="0DA2B51D" wp14:editId="62DE7DB1">
+                <wp:simplePos x="0" y="0"/>
+                <wp:positionH relativeFrom="column">
+                  <wp:posOffset>2245766</wp:posOffset>
+                </wp:positionH>
+                <wp:positionV relativeFrom="paragraph">
+                  <wp:posOffset>426009</wp:posOffset>
+                </wp:positionV>
+                <wp:extent cx="782727" cy="570585"/>
+                <wp:effectExtent l="38100" t="0" r="17780" b="58420"/>
+                <wp:wrapNone/>
+                <wp:docPr id="14" name="Straight Arrow Connector 14"/>
+                <wp:cNvGraphicFramePr/>
+                <a:graphic xmlns:a="http://schemas.openxmlformats.org/drawingml/2006/main">
+                  <a:graphicData uri="http://schemas.microsoft.com/office/word/2010/wordprocessingShape">
+                    <wps:wsp>
+                      <wps:cNvCnPr/>
+                      <wps:spPr>
+                        <a:xfrm flipH="1">
+                          <a:off x="0" y="0"/>
+                          <a:ext cx="782727" cy="570585"/>
+                        </a:xfrm>
+                        <a:prstGeom prst="straightConnector1">
+                          <a:avLst/>
+                        </a:prstGeom>
+                        <a:ln>
+                          <a:tailEnd type="triangle"/>
+                        </a:ln>
+                      </wps:spPr>
+                      <wps:style>
+                        <a:lnRef idx="1">
+                          <a:schemeClr val="accent1"/>
+                        </a:lnRef>
+                        <a:fillRef idx="0">
+                          <a:schemeClr val="accent1"/>
+                        </a:fillRef>
+                        <a:effectRef idx="0">
+                          <a:schemeClr val="accent1"/>
+                        </a:effectRef>
+                        <a:fontRef idx="minor">
+                          <a:schemeClr val="tx1"/>
+                        </a:fontRef>
+                      </wps:style>
+                      <wps:bodyPr/>
+                    </wps:wsp>
+                  </a:graphicData>
+                </a:graphic>
+              </wp:anchor>
+            </w:drawing>
+          </mc:Choice>
+          <mc:Fallback>
+            <w:pict>
+              <v:shapetype w14:anchorId="4297594D" id="_x0000_t32" coordsize="21600,21600" o:spt="32" o:oned="t" path="m,l21600,21600e" filled="f">
+                <v:path arrowok="t" fillok="f" o:connecttype="none"/>
+                <o:lock v:ext="edit" shapetype="t"/>
+              </v:shapetype>
+              <v:shape id="Straight Arrow Connector 14" o:spid="_x0000_s1026" type="#_x0000_t32" style="position:absolute;margin-left:176.85pt;margin-top:33.55pt;width:61.65pt;height:44.95pt;flip:x;z-index:251659264;visibility:visible;mso-wrap-style:square;mso-wrap-distance-left:9pt;mso-wrap-distance-top:0;mso-wrap-distance-right:9pt;mso-wrap-distance-bottom:0;mso-position-horizontal:absolute;mso-position-horizontal-relative:text;mso-position-vertical:absolute;mso-position-vertical-relative:text" o:gfxdata="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" strokecolor="#4472c4 [3204]" strokeweight=".5pt">
+                <v:stroke endarrow="block" joinstyle="miter"/>
+              </v:shape>
+            </w:pict>
+          </mc:Fallback>
+        </mc:AlternateContent>
+      </w:r>
+      <w:r>
+        <w:drawing>
+          <wp:inline distT="0" distB="0" distL="0" distR="0" wp14:anchorId="2BAF5673" wp14:editId="53DEE20C">
+            <wp:extent cx="4465124" cy="1797498"/>
+            <wp:effectExtent l="0" t="0" r="0" b="0"/>
+            <wp:docPr id="13" name="Picture 13" descr="Graphical user interface, text, application&#10;&#10;Description automatically generated"/>
+            <wp:cNvGraphicFramePr>
+              <a:graphicFrameLocks xmlns:a="http://schemas.openxmlformats.org/drawingml/2006/main" noChangeAspect="1"/>
+            </wp:cNvGraphicFramePr>
+            <a:graphic xmlns:a="http://schemas.openxmlformats.org/drawingml/2006/main">
+              <a:graphicData uri="http://schemas.openxmlformats.org/drawingml/2006/picture">
+                <pic:pic xmlns:pic="http://schemas.openxmlformats.org/drawingml/2006/picture">
+                  <pic:nvPicPr>
+                    <pic:cNvPr id="6" name="Picture 6" descr="Graphical user interface, text, application&#10;&#10;Description automatically generated"/>
+                    <pic:cNvPicPr/>
+                  </pic:nvPicPr>
+                  <pic:blipFill>
+                    <a:blip r:embed="rId16"/>
+                    <a:stretch>
+                      <a:fillRect/>
+                    </a:stretch>
+                  </pic:blipFill>
+                  <pic:spPr>
+                    <a:xfrm>
+                      <a:off x="0" y="0"/>
+                      <a:ext cx="4477779" cy="1802592"/>
+                    </a:xfrm>
+                    <a:prstGeom prst="rect">
+                      <a:avLst/>
+                    </a:prstGeom>
+                  </pic:spPr>
+                </pic:pic>
+              </a:graphicData>
+            </a:graphic>
+          </wp:inline>
+        </w:drawing>
+      </w:r>
+    </w:p>
+    <w:p>
+      <w:pPr>
+        <w:rPr>
+          <w:lang w:val="en-US"/>
+        </w:rPr>
+      </w:pPr>
+      <w:r>
+        <w:rPr>
+          <w:lang w:val="en-US"/>
+        </w:rPr>
+        <w:t>When it finish go to the releases tab and wait until the functions releases finish.</w:t>
+      </w:r>
+    </w:p>
+    <w:p>
+      <w:pPr>
+        <w:rPr>
+          <w:lang w:val="en-US"/>
+        </w:rPr>
+      </w:pPr>
+    </w:p>
+    <w:p>
+      <w:pPr>
+        <w:jc w:val="center"/>
+        <w:rPr>
+          <w:lang w:val="en-US"/>
+        </w:rPr>
+      </w:pPr>
+      <w:r>
+        <w:rPr>
+          <w:noProof/>
+        </w:rPr>
+        <mc:AlternateContent>
+          <mc:Choice Requires="wps">
+            <w:drawing>
+              <wp:anchor distT="0" distB="0" distL="114300" distR="114300" simplePos="0" relativeHeight="251661312" behindDoc="0" locked="0" layoutInCell="1" allowOverlap="1" wp14:anchorId="27764EE7" wp14:editId="10AE4A52">
+                <wp:simplePos x="0" y="0"/>
+                <wp:positionH relativeFrom="column">
+                  <wp:posOffset>2062886</wp:posOffset>
+                </wp:positionH>
+                <wp:positionV relativeFrom="paragraph">
+                  <wp:posOffset>2119274</wp:posOffset>
+                </wp:positionV>
+                <wp:extent cx="1353312" cy="197511"/>
+                <wp:effectExtent l="38100" t="57150" r="18415" b="31115"/>
+                <wp:wrapNone/>
+                <wp:docPr id="17" name="Straight Arrow Connector 17"/>
+                <wp:cNvGraphicFramePr/>
+                <a:graphic xmlns:a="http://schemas.openxmlformats.org/drawingml/2006/main">
+                  <a:graphicData uri="http://schemas.microsoft.com/office/word/2010/wordprocessingShape">
+                    <wps:wsp>
+                      <wps:cNvCnPr/>
+                      <wps:spPr>
+                        <a:xfrm flipH="1" flipV="1">
+                          <a:off x="0" y="0"/>
+                          <a:ext cx="1353312" cy="197511"/>
+                        </a:xfrm>
+                        <a:prstGeom prst="straightConnector1">
+                          <a:avLst/>
+                        </a:prstGeom>
+                        <a:ln>
+                          <a:tailEnd type="triangle"/>
+                        </a:ln>
+                      </wps:spPr>
+                      <wps:style>
+                        <a:lnRef idx="1">
+                          <a:schemeClr val="accent1"/>
+                        </a:lnRef>
+                        <a:fillRef idx="0">
+                          <a:schemeClr val="accent1"/>
+                        </a:fillRef>
+                        <a:effectRef idx="0">
+                          <a:schemeClr val="accent1"/>
+                        </a:effectRef>
+                        <a:fontRef idx="minor">
+                          <a:schemeClr val="tx1"/>
+                        </a:fontRef>
+                      </wps:style>
+                      <wps:bodyPr/>
+                    </wps:wsp>
+                  </a:graphicData>
+                </a:graphic>
+              </wp:anchor>
+            </w:drawing>
+          </mc:Choice>
+          <mc:Fallback>
+            <w:pict>
+              <v:shape w14:anchorId="298507AC" id="Straight Arrow Connector 17" o:spid="_x0000_s1026" type="#_x0000_t32" style="position:absolute;margin-left:162.45pt;margin-top:166.85pt;width:106.55pt;height:15.55pt;flip:x y;z-index:251661312;visibility:visible;mso-wrap-style:square;mso-wrap-distance-left:9pt;mso-wrap-distance-top:0;mso-wrap-distance-right:9pt;mso-wrap-distance-bottom:0;mso-position-horizontal:absolute;mso-position-horizontal-relative:text;mso-position-vertical:absolute;mso-position-vertical-relative:text" o:gfxdata="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" strokecolor="#4472c4 [3204]" strokeweight=".5pt">
+                <v:stroke endarrow="block" joinstyle="miter"/>
+              </v:shape>
+            </w:pict>
+          </mc:Fallback>
+        </mc:AlternateContent>
+      </w:r>
+      <w:r>
+        <w:rPr>
+          <w:noProof/>
+        </w:rPr>
+        <mc:AlternateContent>
+          <mc:Choice Requires="wps">
+            <w:drawing>
+              <wp:anchor distT="0" distB="0" distL="114300" distR="114300" simplePos="0" relativeHeight="251660288" behindDoc="0" locked="0" layoutInCell="1" allowOverlap="1" wp14:anchorId="4BF360C4" wp14:editId="337F425D">
+                <wp:simplePos x="0" y="0"/>
+                <wp:positionH relativeFrom="column">
+                  <wp:posOffset>1675181</wp:posOffset>
+                </wp:positionH>
+                <wp:positionV relativeFrom="paragraph">
+                  <wp:posOffset>853745</wp:posOffset>
+                </wp:positionV>
+                <wp:extent cx="219456" cy="2553005"/>
+                <wp:effectExtent l="0" t="0" r="47625" b="19050"/>
+                <wp:wrapNone/>
+                <wp:docPr id="16" name="Right Brace 16"/>
+                <wp:cNvGraphicFramePr/>
+                <a:graphic xmlns:a="http://schemas.openxmlformats.org/drawingml/2006/main">
+                  <a:graphicData uri="http://schemas.microsoft.com/office/word/2010/wordprocessingShape">
+                    <wps:wsp>
+                      <wps:cNvSpPr/>
+                      <wps:spPr>
+                        <a:xfrm>
+                          <a:off x="0" y="0"/>
+                          <a:ext cx="219456" cy="2553005"/>
+                        </a:xfrm>
+                        <a:prstGeom prst="rightBrace">
+                          <a:avLst/>
+                        </a:prstGeom>
+                      </wps:spPr>
+                      <wps:style>
+                        <a:lnRef idx="1">
+                          <a:schemeClr val="accent1"/>
+                        </a:lnRef>
+                        <a:fillRef idx="0">
+                          <a:schemeClr val="accent1"/>
+                        </a:fillRef>
+                        <a:effectRef idx="0">
+                          <a:schemeClr val="accent1"/>
+                        </a:effectRef>
+                        <a:fontRef idx="minor">
+                          <a:schemeClr val="tx1"/>
+                        </a:fontRef>
+                      </wps:style>
+                      <wps:bodyPr rot="0" spcFirstLastPara="0" vertOverflow="overflow" horzOverflow="overflow" vert="horz" wrap="square" lIns="91440" tIns="45720" rIns="91440" bIns="45720" numCol="1" spcCol="0" rtlCol="0" fromWordArt="0" anchor="ctr" anchorCtr="0" forceAA="0" compatLnSpc="1">
+                        <a:prstTxWarp prst="textNoShape">
+                          <a:avLst/>
+                        </a:prstTxWarp>
+                        <a:noAutofit/>
+                      </wps:bodyPr>
+                    </wps:wsp>
+                  </a:graphicData>
+                </a:graphic>
+              </wp:anchor>
+            </w:drawing>
+          </mc:Choice>
+          <mc:Fallback>
+            <w:pict>
+              <v:shapetype w14:anchorId="55793331" id="_x0000_t88" coordsize="21600,21600" o:spt="88" adj="1800,10800" path="m,qx10800@0l10800@2qy21600@11,10800@3l10800@1qy,21600e" filled="f">
+                <v:formulas>
+                  <v:f eqn="val #0"/>
+                  <v:f eqn="sum 21600 0 #0"/>
+                  <v:f eqn="sum #1 0 #0"/>
+                  <v:f eqn="sum #1 #0 0"/>
+                  <v:f eqn="prod #0 9598 32768"/>
+                  <v:f eqn="sum 21600 0 @4"/>
+                  <v:f eqn="sum 21600 0 #1"/>
+                  <v:f eqn="min #1 @6"/>
+                  <v:f eqn="prod @7 1 2"/>
+                  <v:f eqn="prod #0 2 1"/>
+                  <v:f eqn="sum 21600 0 @9"/>
+                  <v:f eqn="val #1"/>
+                </v:formulas>
+                <v:path arrowok="t" o:connecttype="custom" o:connectlocs="0,0;21600,@11;0,21600" textboxrect="0,@4,7637,@5"/>
+                <v:handles>
+                  <v:h position="center,#0" yrange="0,@8"/>
+                  <v:h position="bottomRight,#1" yrange="@9,@10"/>
+                </v:handles>
+              </v:shapetype>
+              <v:shape id="Right Brace 16" o:spid="_x0000_s1026" type="#_x0000_t88" style="position:absolute;margin-left:131.9pt;margin-top:67.2pt;width:17.3pt;height:201pt;z-index:251660288;visibility:visible;mso-wrap-style:square;mso-wrap-distance-left:9pt;mso-wrap-distance-top:0;mso-wrap-distance-right:9pt;mso-wrap-distance-bottom:0;mso-position-horizontal:absolute;mso-position-horizontal-relative:text;mso-position-vertical:absolute;mso-position-vertical-relative:text;v-text-anchor:middle" o:gfxdata="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" adj="155" strokecolor="#4472c4 [3204]" strokeweight=".5pt">
+                <v:stroke joinstyle="miter"/>
+              </v:shape>
+            </w:pict>
+          </mc:Fallback>
+        </mc:AlternateContent>
+      </w:r>
+      <w:r>
+        <w:drawing>
+          <wp:inline distT="0" distB="0" distL="0" distR="0" wp14:anchorId="03866BEF" wp14:editId="6C27B945">
+            <wp:extent cx="4879459" cy="3561588"/>
+            <wp:effectExtent l="0" t="0" r="0" b="1270"/>
+            <wp:docPr id="15" name="Picture 15" descr="Graphical user interface, text, application, email&#10;&#10;Description automatically generated"/>
+            <wp:cNvGraphicFramePr>
+              <a:graphicFrameLocks xmlns:a="http://schemas.openxmlformats.org/drawingml/2006/main" noChangeAspect="1"/>
+            </wp:cNvGraphicFramePr>
+            <a:graphic xmlns:a="http://schemas.openxmlformats.org/drawingml/2006/main">
+              <a:graphicData uri="http://schemas.openxmlformats.org/drawingml/2006/picture">
+                <pic:pic xmlns:pic="http://schemas.openxmlformats.org/drawingml/2006/picture">
+                  <pic:nvPicPr>
+                    <pic:cNvPr id="7" name="Picture 7" descr="Graphical user interface, text, application, email&#10;&#10;Description automatically generated"/>
+                    <pic:cNvPicPr/>
+                  </pic:nvPicPr>
+                  <pic:blipFill>
+                    <a:blip r:embed="rId17"/>
+                    <a:stretch>
+                      <a:fillRect/>
+                    </a:stretch>
+                  </pic:blipFill>
+                  <pic:spPr>
+                    <a:xfrm>
+                      <a:off x="0" y="0"/>
+                      <a:ext cx="4886272" cy="3566561"/>
+                    </a:xfrm>
+                    <a:prstGeom prst="rect">
+                      <a:avLst/>
+                    </a:prstGeom>
+                  </pic:spPr>
+                </pic:pic>
+              </a:graphicData>
+            </a:graphic>
+          </wp:inline>
+        </w:drawing>
+      </w:r>
     </w:p>
     <w:p>
       <w:pPr>
@@ -1856,21 +2396,7 @@
         <w:rPr>
           <w:lang w:val="en-US"/>
         </w:rPr>
-        <w:t xml:space="preserve">Error in arm </w:t>
-      </w:r>
-      <w:proofErr w:type="gramStart"/>
-      <w:r>
-        <w:rPr>
-          <w:lang w:val="en-US"/>
-        </w:rPr>
-        <w:t>template .</w:t>
-      </w:r>
-      <w:proofErr w:type="gramEnd"/>
-      <w:r>
-        <w:rPr>
-          <w:lang w:val="en-US"/>
-        </w:rPr>
-        <w:t xml:space="preserve"> There is a deployment currently in progress</w:t>
+        <w:t>Error in arm template . There is a deployment currently in progress</w:t>
       </w:r>
     </w:p>
     <w:p>
@@ -1891,6 +2417,7 @@
           <w:noProof/>
           <w:lang w:val="en-US"/>
         </w:rPr>
+        <w:lastRenderedPageBreak/>
         <w:drawing>
           <wp:inline distT="0" distB="0" distL="0" distR="0" wp14:anchorId="6E80840F" wp14:editId="11717DE7">
             <wp:extent cx="4694254" cy="2614969"/>
@@ -1907,7 +2434,7 @@
                     <pic:cNvPicPr/>
                   </pic:nvPicPr>
                   <pic:blipFill>
-                    <a:blip r:embed="rId14"/>
+                    <a:blip r:embed="rId18"/>
                     <a:stretch>
                       <a:fillRect/>
                     </a:stretch>
@@ -1980,7 +2507,6 @@
         <w:rPr>
           <w:lang w:val="en-US"/>
         </w:rPr>
-        <w:lastRenderedPageBreak/>
         <w:t>Error There is a deployment currently in progress. Please try again when it completes.</w:t>
       </w:r>
     </w:p>
@@ -2011,7 +2537,7 @@
                     <pic:cNvPicPr/>
                   </pic:nvPicPr>
                   <pic:blipFill>
-                    <a:blip r:embed="rId15"/>
+                    <a:blip r:embed="rId19"/>
                     <a:stretch>
                       <a:fillRect/>
                     </a:stretch>
@@ -2372,6 +2898,678 @@
         <w:t>When you have this error just retry the deployment job.</w:t>
       </w:r>
     </w:p>
+    <w:p>
+      <w:pPr>
+        <w:rPr>
+          <w:lang w:val="en-US"/>
+        </w:rPr>
+      </w:pPr>
+    </w:p>
+    <w:p>
+      <w:pPr>
+        <w:pStyle w:val="Heading1"/>
+        <w:rPr>
+          <w:lang w:val="en-US"/>
+        </w:rPr>
+      </w:pPr>
+      <w:r>
+        <w:rPr>
+          <w:lang w:val="en-US"/>
+        </w:rPr>
+        <w:t xml:space="preserve">Fire ensure </w:t>
+      </w:r>
+      <w:proofErr w:type="spellStart"/>
+      <w:r>
+        <w:rPr>
+          <w:lang w:val="en-US"/>
+        </w:rPr>
+        <w:t>ensureInitialConfig</w:t>
+      </w:r>
+      <w:proofErr w:type="spellEnd"/>
+    </w:p>
+    <w:p>
+      <w:pPr>
+        <w:rPr>
+          <w:lang w:val="en-US"/>
+        </w:rPr>
+      </w:pPr>
+      <w:r>
+        <w:rPr>
+          <w:lang w:val="en-US"/>
+        </w:rPr>
+        <w:t xml:space="preserve">In the premium deployment if you need to invoke the </w:t>
+      </w:r>
+      <w:r>
+        <w:rPr>
+          <w:lang w:val="en-US"/>
+        </w:rPr>
+        <w:t>“</w:t>
+      </w:r>
+      <w:proofErr w:type="spellStart"/>
+      <w:r>
+        <w:rPr>
+          <w:lang w:val="en-US"/>
+        </w:rPr>
+        <w:t>ensureInitialConfig</w:t>
+      </w:r>
+      <w:proofErr w:type="spellEnd"/>
+      <w:r>
+        <w:rPr>
+          <w:lang w:val="en-US"/>
+        </w:rPr>
+        <w:t>”</w:t>
+      </w:r>
+      <w:r>
+        <w:rPr>
+          <w:lang w:val="en-US"/>
+        </w:rPr>
+        <w:t xml:space="preserve"> function you will need to open the firewall for your pc’s </w:t>
+      </w:r>
+      <w:proofErr w:type="spellStart"/>
+      <w:r>
+        <w:rPr>
+          <w:lang w:val="en-US"/>
+        </w:rPr>
+        <w:t>ip</w:t>
+      </w:r>
+      <w:proofErr w:type="spellEnd"/>
+      <w:r>
+        <w:rPr>
+          <w:lang w:val="en-US"/>
+        </w:rPr>
+        <w:t>.</w:t>
+      </w:r>
+      <w:r>
+        <w:rPr>
+          <w:lang w:val="en-US"/>
+        </w:rPr>
+        <w:t xml:space="preserve"> If you try to invoke it with out the following configuration you will get the next error:</w:t>
+      </w:r>
+    </w:p>
+    <w:p>
+      <w:pPr>
+        <w:rPr>
+          <w:lang w:val="en-US"/>
+        </w:rPr>
+      </w:pPr>
+      <w:r>
+        <w:rPr>
+          <w:lang w:val="en-US"/>
+        </w:rPr>
+        <w:lastRenderedPageBreak/>
+        <w:drawing>
+          <wp:inline distT="0" distB="0" distL="0" distR="0" wp14:anchorId="286EA36A" wp14:editId="2CF32B53">
+            <wp:extent cx="4389801" cy="2154047"/>
+            <wp:effectExtent l="0" t="0" r="0" b="0"/>
+            <wp:docPr id="24" name="Picture 24" descr="A picture containing text&#10;&#10;Description automatically generated"/>
+            <wp:cNvGraphicFramePr>
+              <a:graphicFrameLocks xmlns:a="http://schemas.openxmlformats.org/drawingml/2006/main" noChangeAspect="1"/>
+            </wp:cNvGraphicFramePr>
+            <a:graphic xmlns:a="http://schemas.openxmlformats.org/drawingml/2006/main">
+              <a:graphicData uri="http://schemas.openxmlformats.org/drawingml/2006/picture">
+                <pic:pic xmlns:pic="http://schemas.openxmlformats.org/drawingml/2006/picture">
+                  <pic:nvPicPr>
+                    <pic:cNvPr id="24" name="Picture 24" descr="A picture containing text&#10;&#10;Description automatically generated"/>
+                    <pic:cNvPicPr/>
+                  </pic:nvPicPr>
+                  <pic:blipFill>
+                    <a:blip r:embed="rId20"/>
+                    <a:stretch>
+                      <a:fillRect/>
+                    </a:stretch>
+                  </pic:blipFill>
+                  <pic:spPr>
+                    <a:xfrm>
+                      <a:off x="0" y="0"/>
+                      <a:ext cx="4396993" cy="2157576"/>
+                    </a:xfrm>
+                    <a:prstGeom prst="rect">
+                      <a:avLst/>
+                    </a:prstGeom>
+                  </pic:spPr>
+                </pic:pic>
+              </a:graphicData>
+            </a:graphic>
+          </wp:inline>
+        </w:drawing>
+      </w:r>
+    </w:p>
+    <w:p>
+      <w:pPr>
+        <w:rPr>
+          <w:lang w:val="en-US"/>
+        </w:rPr>
+      </w:pPr>
+    </w:p>
+    <w:p>
+      <w:pPr>
+        <w:rPr>
+          <w:lang w:val="en-US"/>
+        </w:rPr>
+      </w:pPr>
+      <w:r>
+        <w:rPr>
+          <w:lang w:val="en-US"/>
+        </w:rPr>
+        <w:t xml:space="preserve">To Fix this </w:t>
+      </w:r>
+      <w:r>
+        <w:rPr>
+          <w:lang w:val="en-US"/>
+        </w:rPr>
+        <w:t>follow the next steps:</w:t>
+      </w:r>
+    </w:p>
+    <w:p>
+      <w:pPr>
+        <w:pStyle w:val="ListParagraph"/>
+        <w:numPr>
+          <w:ilvl w:val="0"/>
+          <w:numId w:val="7"/>
+        </w:numPr>
+        <w:rPr>
+          <w:lang w:val="en-US"/>
+        </w:rPr>
+      </w:pPr>
+      <w:r>
+        <w:rPr>
+          <w:lang w:val="en-US"/>
+        </w:rPr>
+        <w:t xml:space="preserve">Find out your </w:t>
+      </w:r>
+      <w:proofErr w:type="spellStart"/>
+      <w:r>
+        <w:rPr>
+          <w:lang w:val="en-US"/>
+        </w:rPr>
+        <w:t>ip</w:t>
+      </w:r>
+      <w:proofErr w:type="spellEnd"/>
+      <w:r>
+        <w:rPr>
+          <w:lang w:val="en-US"/>
+        </w:rPr>
+        <w:t xml:space="preserve"> address.</w:t>
+      </w:r>
+    </w:p>
+    <w:p>
+      <w:pPr>
+        <w:pStyle w:val="ListParagraph"/>
+        <w:numPr>
+          <w:ilvl w:val="0"/>
+          <w:numId w:val="7"/>
+        </w:numPr>
+        <w:rPr>
+          <w:lang w:val="en-US"/>
+        </w:rPr>
+      </w:pPr>
+      <w:r>
+        <w:rPr>
+          <w:lang w:val="en-US"/>
+        </w:rPr>
+        <w:t xml:space="preserve">Once you have your </w:t>
+      </w:r>
+      <w:proofErr w:type="spellStart"/>
+      <w:r>
+        <w:rPr>
+          <w:lang w:val="en-US"/>
+        </w:rPr>
+        <w:t>ip</w:t>
+      </w:r>
+      <w:proofErr w:type="spellEnd"/>
+      <w:r>
+        <w:rPr>
+          <w:lang w:val="en-US"/>
+        </w:rPr>
+        <w:t xml:space="preserve"> address go to the Azure portal, look for you RG implementation and get into the “</w:t>
+      </w:r>
+      <w:proofErr w:type="spellStart"/>
+      <w:r>
+        <w:rPr>
+          <w:lang w:val="en-US"/>
+        </w:rPr>
+        <w:t>etl</w:t>
+      </w:r>
+      <w:proofErr w:type="spellEnd"/>
+      <w:r>
+        <w:rPr>
+          <w:lang w:val="en-US"/>
+        </w:rPr>
+        <w:t>-config</w:t>
+      </w:r>
+      <w:r>
+        <w:rPr>
+          <w:lang w:val="en-US"/>
+        </w:rPr>
+        <w:t>” function configuration, for example:</w:t>
+      </w:r>
+    </w:p>
+    <w:p>
+      <w:pPr>
+        <w:pStyle w:val="ListParagraph"/>
+        <w:rPr>
+          <w:lang w:val="en-US"/>
+        </w:rPr>
+      </w:pPr>
+      <w:r>
+        <w:rPr>
+          <w:noProof/>
+          <w:lang w:val="en-US"/>
+        </w:rPr>
+        <mc:AlternateContent>
+          <mc:Choice Requires="wps">
+            <w:drawing>
+              <wp:anchor distT="0" distB="0" distL="114300" distR="114300" simplePos="0" relativeHeight="251662336" behindDoc="0" locked="0" layoutInCell="1" allowOverlap="1" wp14:anchorId="4FEDF5EA" wp14:editId="25FFEE82">
+                <wp:simplePos x="0" y="0"/>
+                <wp:positionH relativeFrom="column">
+                  <wp:posOffset>1843430</wp:posOffset>
+                </wp:positionH>
+                <wp:positionV relativeFrom="paragraph">
+                  <wp:posOffset>1741018</wp:posOffset>
+                </wp:positionV>
+                <wp:extent cx="950976" cy="204825"/>
+                <wp:effectExtent l="38100" t="0" r="20955" b="81280"/>
+                <wp:wrapNone/>
+                <wp:docPr id="20" name="Straight Arrow Connector 20"/>
+                <wp:cNvGraphicFramePr/>
+                <a:graphic xmlns:a="http://schemas.openxmlformats.org/drawingml/2006/main">
+                  <a:graphicData uri="http://schemas.microsoft.com/office/word/2010/wordprocessingShape">
+                    <wps:wsp>
+                      <wps:cNvCnPr/>
+                      <wps:spPr>
+                        <a:xfrm flipH="1">
+                          <a:off x="0" y="0"/>
+                          <a:ext cx="950976" cy="204825"/>
+                        </a:xfrm>
+                        <a:prstGeom prst="straightConnector1">
+                          <a:avLst/>
+                        </a:prstGeom>
+                        <a:ln>
+                          <a:tailEnd type="triangle"/>
+                        </a:ln>
+                      </wps:spPr>
+                      <wps:style>
+                        <a:lnRef idx="1">
+                          <a:schemeClr val="accent1"/>
+                        </a:lnRef>
+                        <a:fillRef idx="0">
+                          <a:schemeClr val="accent1"/>
+                        </a:fillRef>
+                        <a:effectRef idx="0">
+                          <a:schemeClr val="accent1"/>
+                        </a:effectRef>
+                        <a:fontRef idx="minor">
+                          <a:schemeClr val="tx1"/>
+                        </a:fontRef>
+                      </wps:style>
+                      <wps:bodyPr/>
+                    </wps:wsp>
+                  </a:graphicData>
+                </a:graphic>
+              </wp:anchor>
+            </w:drawing>
+          </mc:Choice>
+          <mc:Fallback>
+            <w:pict>
+              <v:shape w14:anchorId="2589ACCD" id="Straight Arrow Connector 20" o:spid="_x0000_s1026" type="#_x0000_t32" style="position:absolute;margin-left:145.15pt;margin-top:137.1pt;width:74.9pt;height:16.15pt;flip:x;z-index:251662336;visibility:visible;mso-wrap-style:square;mso-wrap-distance-left:9pt;mso-wrap-distance-top:0;mso-wrap-distance-right:9pt;mso-wrap-distance-bottom:0;mso-position-horizontal:absolute;mso-position-horizontal-relative:text;mso-position-vertical:absolute;mso-position-vertical-relative:text" o:gfxdata="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" strokecolor="#4472c4 [3204]" strokeweight=".5pt">
+                <v:stroke endarrow="block" joinstyle="miter"/>
+              </v:shape>
+            </w:pict>
+          </mc:Fallback>
+        </mc:AlternateContent>
+      </w:r>
+      <w:r>
+        <w:rPr>
+          <w:lang w:val="en-US"/>
+        </w:rPr>
+        <w:drawing>
+          <wp:inline distT="0" distB="0" distL="0" distR="0" wp14:anchorId="73353096" wp14:editId="3F357397">
+            <wp:extent cx="3421234" cy="3569818"/>
+            <wp:effectExtent l="0" t="0" r="8255" b="0"/>
+            <wp:docPr id="18" name="Picture 18" descr="Graphical user interface, text, application&#10;&#10;Description automatically generated with medium confidence"/>
+            <wp:cNvGraphicFramePr>
+              <a:graphicFrameLocks xmlns:a="http://schemas.openxmlformats.org/drawingml/2006/main" noChangeAspect="1"/>
+            </wp:cNvGraphicFramePr>
+            <a:graphic xmlns:a="http://schemas.openxmlformats.org/drawingml/2006/main">
+              <a:graphicData uri="http://schemas.openxmlformats.org/drawingml/2006/picture">
+                <pic:pic xmlns:pic="http://schemas.openxmlformats.org/drawingml/2006/picture">
+                  <pic:nvPicPr>
+                    <pic:cNvPr id="18" name="Picture 18" descr="Graphical user interface, text, application&#10;&#10;Description automatically generated with medium confidence"/>
+                    <pic:cNvPicPr/>
+                  </pic:nvPicPr>
+                  <pic:blipFill>
+                    <a:blip r:embed="rId21"/>
+                    <a:stretch>
+                      <a:fillRect/>
+                    </a:stretch>
+                  </pic:blipFill>
+                  <pic:spPr>
+                    <a:xfrm>
+                      <a:off x="0" y="0"/>
+                      <a:ext cx="3425691" cy="3574468"/>
+                    </a:xfrm>
+                    <a:prstGeom prst="rect">
+                      <a:avLst/>
+                    </a:prstGeom>
+                  </pic:spPr>
+                </pic:pic>
+              </a:graphicData>
+            </a:graphic>
+          </wp:inline>
+        </w:drawing>
+      </w:r>
+    </w:p>
+    <w:p>
+      <w:pPr>
+        <w:pStyle w:val="ListParagraph"/>
+        <w:numPr>
+          <w:ilvl w:val="0"/>
+          <w:numId w:val="7"/>
+        </w:numPr>
+        <w:rPr>
+          <w:lang w:val="en-US"/>
+        </w:rPr>
+      </w:pPr>
+      <w:r>
+        <w:rPr>
+          <w:lang w:val="en-US"/>
+        </w:rPr>
+        <w:t>Then go to Networking, and Access Restriction</w:t>
+      </w:r>
+    </w:p>
+    <w:p>
+      <w:pPr>
+        <w:pStyle w:val="ListParagraph"/>
+        <w:rPr>
+          <w:lang w:val="en-US"/>
+        </w:rPr>
+      </w:pPr>
+    </w:p>
+    <w:p>
+      <w:pPr>
+        <w:pStyle w:val="ListParagraph"/>
+        <w:rPr>
+          <w:lang w:val="en-US"/>
+        </w:rPr>
+      </w:pPr>
+      <w:r>
+        <w:rPr>
+          <w:noProof/>
+          <w:lang w:val="en-US"/>
+        </w:rPr>
+        <w:lastRenderedPageBreak/>
+        <mc:AlternateContent>
+          <mc:Choice Requires="wps">
+            <w:drawing>
+              <wp:anchor distT="0" distB="0" distL="114300" distR="114300" simplePos="0" relativeHeight="251665408" behindDoc="0" locked="0" layoutInCell="1" allowOverlap="1" wp14:anchorId="7D79C405" wp14:editId="22A95490">
+                <wp:simplePos x="0" y="0"/>
+                <wp:positionH relativeFrom="column">
+                  <wp:posOffset>1354835</wp:posOffset>
+                </wp:positionH>
+                <wp:positionV relativeFrom="paragraph">
+                  <wp:posOffset>3439593</wp:posOffset>
+                </wp:positionV>
+                <wp:extent cx="1176223" cy="453110"/>
+                <wp:effectExtent l="38100" t="0" r="24130" b="61595"/>
+                <wp:wrapNone/>
+                <wp:docPr id="23" name="Straight Arrow Connector 23"/>
+                <wp:cNvGraphicFramePr/>
+                <a:graphic xmlns:a="http://schemas.openxmlformats.org/drawingml/2006/main">
+                  <a:graphicData uri="http://schemas.microsoft.com/office/word/2010/wordprocessingShape">
+                    <wps:wsp>
+                      <wps:cNvCnPr/>
+                      <wps:spPr>
+                        <a:xfrm flipH="1">
+                          <a:off x="0" y="0"/>
+                          <a:ext cx="1176223" cy="453110"/>
+                        </a:xfrm>
+                        <a:prstGeom prst="straightConnector1">
+                          <a:avLst/>
+                        </a:prstGeom>
+                        <a:ln>
+                          <a:tailEnd type="triangle"/>
+                        </a:ln>
+                      </wps:spPr>
+                      <wps:style>
+                        <a:lnRef idx="1">
+                          <a:schemeClr val="accent1"/>
+                        </a:lnRef>
+                        <a:fillRef idx="0">
+                          <a:schemeClr val="accent1"/>
+                        </a:fillRef>
+                        <a:effectRef idx="0">
+                          <a:schemeClr val="accent1"/>
+                        </a:effectRef>
+                        <a:fontRef idx="minor">
+                          <a:schemeClr val="tx1"/>
+                        </a:fontRef>
+                      </wps:style>
+                      <wps:bodyPr/>
+                    </wps:wsp>
+                  </a:graphicData>
+                </a:graphic>
+                <wp14:sizeRelH relativeFrom="margin">
+                  <wp14:pctWidth>0</wp14:pctWidth>
+                </wp14:sizeRelH>
+                <wp14:sizeRelV relativeFrom="margin">
+                  <wp14:pctHeight>0</wp14:pctHeight>
+                </wp14:sizeRelV>
+              </wp:anchor>
+            </w:drawing>
+          </mc:Choice>
+          <mc:Fallback>
+            <w:pict>
+              <v:shape w14:anchorId="6EA1F4BB" id="Straight Arrow Connector 23" o:spid="_x0000_s1026" type="#_x0000_t32" style="position:absolute;margin-left:106.7pt;margin-top:270.85pt;width:92.6pt;height:35.7pt;flip:x;z-index:251665408;visibility:visible;mso-wrap-style:square;mso-width-percent:0;mso-height-percent:0;mso-wrap-distance-left:9pt;mso-wrap-distance-top:0;mso-wrap-distance-right:9pt;mso-wrap-distance-bottom:0;mso-position-horizontal:absolute;mso-position-horizontal-relative:text;mso-position-vertical:absolute;mso-position-vertical-relative:text;mso-width-percent:0;mso-height-percent:0;mso-width-relative:margin;mso-height-relative:margin" o:gfxdata="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" strokecolor="#4472c4 [3204]" strokeweight=".5pt">
+                <v:stroke endarrow="block" joinstyle="miter"/>
+              </v:shape>
+            </w:pict>
+          </mc:Fallback>
+        </mc:AlternateContent>
+      </w:r>
+      <w:r>
+        <w:rPr>
+          <w:noProof/>
+          <w:lang w:val="en-US"/>
+        </w:rPr>
+        <mc:AlternateContent>
+          <mc:Choice Requires="wps">
+            <w:drawing>
+              <wp:anchor distT="0" distB="0" distL="114300" distR="114300" simplePos="0" relativeHeight="251663360" behindDoc="0" locked="0" layoutInCell="1" allowOverlap="1" wp14:anchorId="2319CEDC" wp14:editId="678B329C">
+                <wp:simplePos x="0" y="0"/>
+                <wp:positionH relativeFrom="column">
+                  <wp:posOffset>2165299</wp:posOffset>
+                </wp:positionH>
+                <wp:positionV relativeFrom="paragraph">
+                  <wp:posOffset>1084097</wp:posOffset>
+                </wp:positionV>
+                <wp:extent cx="256032" cy="248717"/>
+                <wp:effectExtent l="38100" t="0" r="29845" b="56515"/>
+                <wp:wrapNone/>
+                <wp:docPr id="22" name="Straight Arrow Connector 22"/>
+                <wp:cNvGraphicFramePr/>
+                <a:graphic xmlns:a="http://schemas.openxmlformats.org/drawingml/2006/main">
+                  <a:graphicData uri="http://schemas.microsoft.com/office/word/2010/wordprocessingShape">
+                    <wps:wsp>
+                      <wps:cNvCnPr/>
+                      <wps:spPr>
+                        <a:xfrm flipH="1">
+                          <a:off x="0" y="0"/>
+                          <a:ext cx="256032" cy="248717"/>
+                        </a:xfrm>
+                        <a:prstGeom prst="straightConnector1">
+                          <a:avLst/>
+                        </a:prstGeom>
+                        <a:ln>
+                          <a:tailEnd type="triangle"/>
+                        </a:ln>
+                      </wps:spPr>
+                      <wps:style>
+                        <a:lnRef idx="1">
+                          <a:schemeClr val="accent1"/>
+                        </a:lnRef>
+                        <a:fillRef idx="0">
+                          <a:schemeClr val="accent1"/>
+                        </a:fillRef>
+                        <a:effectRef idx="0">
+                          <a:schemeClr val="accent1"/>
+                        </a:effectRef>
+                        <a:fontRef idx="minor">
+                          <a:schemeClr val="tx1"/>
+                        </a:fontRef>
+                      </wps:style>
+                      <wps:bodyPr/>
+                    </wps:wsp>
+                  </a:graphicData>
+                </a:graphic>
+              </wp:anchor>
+            </w:drawing>
+          </mc:Choice>
+          <mc:Fallback>
+            <w:pict>
+              <v:shape w14:anchorId="1201EA5C" id="Straight Arrow Connector 22" o:spid="_x0000_s1026" type="#_x0000_t32" style="position:absolute;margin-left:170.5pt;margin-top:85.35pt;width:20.15pt;height:19.6pt;flip:x;z-index:251663360;visibility:visible;mso-wrap-style:square;mso-wrap-distance-left:9pt;mso-wrap-distance-top:0;mso-wrap-distance-right:9pt;mso-wrap-distance-bottom:0;mso-position-horizontal:absolute;mso-position-horizontal-relative:text;mso-position-vertical:absolute;mso-position-vertical-relative:text" o:gfxdata="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" strokecolor="#4472c4 [3204]" strokeweight=".5pt">
+                <v:stroke endarrow="block" joinstyle="miter"/>
+              </v:shape>
+            </w:pict>
+          </mc:Fallback>
+        </mc:AlternateContent>
+      </w:r>
+      <w:r>
+        <w:rPr>
+          <w:lang w:val="en-US"/>
+        </w:rPr>
+        <w:drawing>
+          <wp:inline distT="0" distB="0" distL="0" distR="0" wp14:anchorId="4B5CD66A" wp14:editId="510CFB2E">
+            <wp:extent cx="2485266" cy="4052021"/>
+            <wp:effectExtent l="0" t="0" r="0" b="5715"/>
+            <wp:docPr id="21" name="Picture 21" descr="Graphical user interface, application&#10;&#10;Description automatically generated"/>
+            <wp:cNvGraphicFramePr>
+              <a:graphicFrameLocks xmlns:a="http://schemas.openxmlformats.org/drawingml/2006/main" noChangeAspect="1"/>
+            </wp:cNvGraphicFramePr>
+            <a:graphic xmlns:a="http://schemas.openxmlformats.org/drawingml/2006/main">
+              <a:graphicData uri="http://schemas.openxmlformats.org/drawingml/2006/picture">
+                <pic:pic xmlns:pic="http://schemas.openxmlformats.org/drawingml/2006/picture">
+                  <pic:nvPicPr>
+                    <pic:cNvPr id="21" name="Picture 21" descr="Graphical user interface, application&#10;&#10;Description automatically generated"/>
+                    <pic:cNvPicPr/>
+                  </pic:nvPicPr>
+                  <pic:blipFill>
+                    <a:blip r:embed="rId22"/>
+                    <a:stretch>
+                      <a:fillRect/>
+                    </a:stretch>
+                  </pic:blipFill>
+                  <pic:spPr>
+                    <a:xfrm>
+                      <a:off x="0" y="0"/>
+                      <a:ext cx="2493187" cy="4064935"/>
+                    </a:xfrm>
+                    <a:prstGeom prst="rect">
+                      <a:avLst/>
+                    </a:prstGeom>
+                  </pic:spPr>
+                </pic:pic>
+              </a:graphicData>
+            </a:graphic>
+          </wp:inline>
+        </w:drawing>
+      </w:r>
+    </w:p>
+    <w:p>
+      <w:pPr>
+        <w:pStyle w:val="ListParagraph"/>
+        <w:rPr>
+          <w:lang w:val="en-US"/>
+        </w:rPr>
+      </w:pPr>
+    </w:p>
+    <w:p>
+      <w:pPr>
+        <w:pStyle w:val="ListParagraph"/>
+        <w:numPr>
+          <w:ilvl w:val="0"/>
+          <w:numId w:val="7"/>
+        </w:numPr>
+        <w:rPr>
+          <w:lang w:val="en-US"/>
+        </w:rPr>
+      </w:pPr>
+      <w:r>
+        <w:rPr>
+          <w:lang w:val="en-US"/>
+        </w:rPr>
+        <w:t xml:space="preserve">One in access restriction hit add rule and add you </w:t>
+      </w:r>
+      <w:proofErr w:type="spellStart"/>
+      <w:r>
+        <w:rPr>
+          <w:lang w:val="en-US"/>
+        </w:rPr>
+        <w:t>ip</w:t>
+      </w:r>
+      <w:proofErr w:type="spellEnd"/>
+      <w:r>
+        <w:rPr>
+          <w:lang w:val="en-US"/>
+        </w:rPr>
+        <w:t xml:space="preserve"> address. After this you will be able to call the </w:t>
+      </w:r>
+      <w:r>
+        <w:rPr>
+          <w:lang w:val="en-US"/>
+        </w:rPr>
+        <w:t>“</w:t>
+      </w:r>
+      <w:proofErr w:type="spellStart"/>
+      <w:r>
+        <w:rPr>
+          <w:lang w:val="en-US"/>
+        </w:rPr>
+        <w:t>ensureInitialConfig</w:t>
+      </w:r>
+      <w:proofErr w:type="spellEnd"/>
+      <w:r>
+        <w:rPr>
+          <w:lang w:val="en-US"/>
+        </w:rPr>
+        <w:t xml:space="preserve">” endpoint. When finish delete your </w:t>
+      </w:r>
+      <w:proofErr w:type="spellStart"/>
+      <w:r>
+        <w:rPr>
+          <w:lang w:val="en-US"/>
+        </w:rPr>
+        <w:t>ip</w:t>
+      </w:r>
+      <w:proofErr w:type="spellEnd"/>
+      <w:r>
+        <w:rPr>
+          <w:lang w:val="en-US"/>
+        </w:rPr>
+        <w:t xml:space="preserve"> if necessary.</w:t>
+      </w:r>
+    </w:p>
+    <w:p>
+      <w:pPr>
+        <w:rPr>
+          <w:lang w:val="en-US"/>
+        </w:rPr>
+      </w:pPr>
+    </w:p>
+    <w:p>
+      <w:pPr>
+        <w:rPr>
+          <w:lang w:val="en-US"/>
+        </w:rPr>
+      </w:pPr>
+    </w:p>
+    <w:p>
+      <w:pPr>
+        <w:pStyle w:val="ListParagraph"/>
+        <w:rPr>
+          <w:lang w:val="en-US"/>
+        </w:rPr>
+      </w:pPr>
+    </w:p>
     <w:sectPr>
       <w:pgSz w:w="11906" w:h="16838"/>
       <w:pgMar w:top="1440" w:right="1440" w:bottom="1440" w:left="1440" w:header="708" w:footer="708" w:gutter="0"/>
@@ -2498,6 +3696,119 @@
     </w:lvl>
   </w:abstractNum>
   <w:abstractNum w:abstractNumId="1" w15:restartNumberingAfterBreak="0">
+    <w:nsid w:val="206D1F27"/>
+    <w:multiLevelType w:val="hybridMultilevel"/>
+    <w:tmpl w:val="7C869C84"/>
+    <w:lvl w:ilvl="0" w:tplc="080A000F">
+      <w:start w:val="1"/>
+      <w:numFmt w:val="decimal"/>
+      <w:lvlText w:val="%1."/>
+      <w:lvlJc w:val="left"/>
+      <w:pPr>
+        <w:ind w:left="720" w:hanging="360"/>
+      </w:pPr>
+      <w:rPr>
+        <w:rFonts w:hint="default"/>
+      </w:rPr>
+    </w:lvl>
+    <w:lvl w:ilvl="1" w:tplc="080A0003" w:tentative="1">
+      <w:start w:val="1"/>
+      <w:numFmt w:val="bullet"/>
+      <w:lvlText w:val="o"/>
+      <w:lvlJc w:val="left"/>
+      <w:pPr>
+        <w:ind w:left="1440" w:hanging="360"/>
+      </w:pPr>
+      <w:rPr>
+        <w:rFonts w:ascii="Courier New" w:hAnsi="Courier New" w:cs="Courier New" w:hint="default"/>
+      </w:rPr>
+    </w:lvl>
+    <w:lvl w:ilvl="2" w:tplc="080A0005" w:tentative="1">
+      <w:start w:val="1"/>
+      <w:numFmt w:val="bullet"/>
+      <w:lvlText w:val=""/>
+      <w:lvlJc w:val="left"/>
+      <w:pPr>
+        <w:ind w:left="2160" w:hanging="360"/>
+      </w:pPr>
+      <w:rPr>
+        <w:rFonts w:ascii="Wingdings" w:hAnsi="Wingdings" w:hint="default"/>
+      </w:rPr>
+    </w:lvl>
+    <w:lvl w:ilvl="3" w:tplc="080A0001" w:tentative="1">
+      <w:start w:val="1"/>
+      <w:numFmt w:val="bullet"/>
+      <w:lvlText w:val=""/>
+      <w:lvlJc w:val="left"/>
+      <w:pPr>
+        <w:ind w:left="2880" w:hanging="360"/>
+      </w:pPr>
+      <w:rPr>
+        <w:rFonts w:ascii="Symbol" w:hAnsi="Symbol" w:hint="default"/>
+      </w:rPr>
+    </w:lvl>
+    <w:lvl w:ilvl="4" w:tplc="080A0003" w:tentative="1">
+      <w:start w:val="1"/>
+      <w:numFmt w:val="bullet"/>
+      <w:lvlText w:val="o"/>
+      <w:lvlJc w:val="left"/>
+      <w:pPr>
+        <w:ind w:left="3600" w:hanging="360"/>
+      </w:pPr>
+      <w:rPr>
+        <w:rFonts w:ascii="Courier New" w:hAnsi="Courier New" w:cs="Courier New" w:hint="default"/>
+      </w:rPr>
+    </w:lvl>
+    <w:lvl w:ilvl="5" w:tplc="080A0005" w:tentative="1">
+      <w:start w:val="1"/>
+      <w:numFmt w:val="bullet"/>
+      <w:lvlText w:val=""/>
+      <w:lvlJc w:val="left"/>
+      <w:pPr>
+        <w:ind w:left="4320" w:hanging="360"/>
+      </w:pPr>
+      <w:rPr>
+        <w:rFonts w:ascii="Wingdings" w:hAnsi="Wingdings" w:hint="default"/>
+      </w:rPr>
+    </w:lvl>
+    <w:lvl w:ilvl="6" w:tplc="080A0001" w:tentative="1">
+      <w:start w:val="1"/>
+      <w:numFmt w:val="bullet"/>
+      <w:lvlText w:val=""/>
+      <w:lvlJc w:val="left"/>
+      <w:pPr>
+        <w:ind w:left="5040" w:hanging="360"/>
+      </w:pPr>
+      <w:rPr>
+        <w:rFonts w:ascii="Symbol" w:hAnsi="Symbol" w:hint="default"/>
+      </w:rPr>
+    </w:lvl>
+    <w:lvl w:ilvl="7" w:tplc="080A0003" w:tentative="1">
+      <w:start w:val="1"/>
+      <w:numFmt w:val="bullet"/>
+      <w:lvlText w:val="o"/>
+      <w:lvlJc w:val="left"/>
+      <w:pPr>
+        <w:ind w:left="5760" w:hanging="360"/>
+      </w:pPr>
+      <w:rPr>
+        <w:rFonts w:ascii="Courier New" w:hAnsi="Courier New" w:cs="Courier New" w:hint="default"/>
+      </w:rPr>
+    </w:lvl>
+    <w:lvl w:ilvl="8" w:tplc="080A0005" w:tentative="1">
+      <w:start w:val="1"/>
+      <w:numFmt w:val="bullet"/>
+      <w:lvlText w:val=""/>
+      <w:lvlJc w:val="left"/>
+      <w:pPr>
+        <w:ind w:left="6480" w:hanging="360"/>
+      </w:pPr>
+      <w:rPr>
+        <w:rFonts w:ascii="Wingdings" w:hAnsi="Wingdings" w:hint="default"/>
+      </w:rPr>
+    </w:lvl>
+  </w:abstractNum>
+  <w:abstractNum w:abstractNumId="2" w15:restartNumberingAfterBreak="0">
     <w:nsid w:val="27093549"/>
     <w:multiLevelType w:val="hybridMultilevel"/>
     <w:tmpl w:val="FEFEF9AE"/>
@@ -2610,7 +3921,7 @@
       </w:rPr>
     </w:lvl>
   </w:abstractNum>
-  <w:abstractNum w:abstractNumId="2" w15:restartNumberingAfterBreak="0">
+  <w:abstractNum w:abstractNumId="3" w15:restartNumberingAfterBreak="0">
     <w:nsid w:val="2B4A6DEB"/>
     <w:multiLevelType w:val="hybridMultilevel"/>
     <w:tmpl w:val="1B84EE40"/>
@@ -2723,7 +4034,7 @@
       </w:rPr>
     </w:lvl>
   </w:abstractNum>
-  <w:abstractNum w:abstractNumId="3" w15:restartNumberingAfterBreak="0">
+  <w:abstractNum w:abstractNumId="4" w15:restartNumberingAfterBreak="0">
     <w:nsid w:val="515313A1"/>
     <w:multiLevelType w:val="hybridMultilevel"/>
     <w:tmpl w:val="5D227FAC"/>
@@ -2809,7 +4120,7 @@
       </w:pPr>
     </w:lvl>
   </w:abstractNum>
-  <w:abstractNum w:abstractNumId="4" w15:restartNumberingAfterBreak="0">
+  <w:abstractNum w:abstractNumId="5" w15:restartNumberingAfterBreak="0">
     <w:nsid w:val="5C2677BB"/>
     <w:multiLevelType w:val="hybridMultilevel"/>
     <w:tmpl w:val="D8E2D0F4"/>
@@ -2895,7 +4206,7 @@
       </w:pPr>
     </w:lvl>
   </w:abstractNum>
-  <w:abstractNum w:abstractNumId="5" w15:restartNumberingAfterBreak="0">
+  <w:abstractNum w:abstractNumId="6" w15:restartNumberingAfterBreak="0">
     <w:nsid w:val="763C244C"/>
     <w:multiLevelType w:val="hybridMultilevel"/>
     <w:tmpl w:val="7BCE341A"/>
@@ -2981,23 +4292,26 @@
       </w:pPr>
     </w:lvl>
   </w:abstractNum>
-  <w:num w:numId="1">
+  <w:num w:numId="1" w16cid:durableId="889266596">
+    <w:abstractNumId w:val="5"/>
+  </w:num>
+  <w:num w:numId="2" w16cid:durableId="1176459211">
+    <w:abstractNumId w:val="6"/>
+  </w:num>
+  <w:num w:numId="3" w16cid:durableId="25371034">
+    <w:abstractNumId w:val="3"/>
+  </w:num>
+  <w:num w:numId="4" w16cid:durableId="11688232">
     <w:abstractNumId w:val="4"/>
   </w:num>
-  <w:num w:numId="2">
-    <w:abstractNumId w:val="5"/>
-  </w:num>
-  <w:num w:numId="3">
+  <w:num w:numId="5" w16cid:durableId="2115199080">
     <w:abstractNumId w:val="2"/>
   </w:num>
-  <w:num w:numId="4">
-    <w:abstractNumId w:val="3"/>
+  <w:num w:numId="6" w16cid:durableId="1206137035">
+    <w:abstractNumId w:val="0"/>
   </w:num>
-  <w:num w:numId="5">
+  <w:num w:numId="7" w16cid:durableId="1782842862">
     <w:abstractNumId w:val="1"/>
-  </w:num>
-  <w:num w:numId="6">
-    <w:abstractNumId w:val="0"/>
   </w:num>
 </w:numbering>
 </file>

</xml_diff>

<commit_message>
New version of the deployer
</commit_message>
<xml_diff>
--- a/DeployerWizard/User Manual for Wizard.docx
+++ b/DeployerWizard/User Manual for Wizard.docx
@@ -392,6 +392,36 @@
           <w:lang w:val="en-US"/>
         </w:rPr>
         <w:t>To run the Wizard, you will the following:</w:t>
+      </w:r>
+    </w:p>
+    <w:p>
+      <w:pPr>
+        <w:pStyle w:val="ListParagraph"/>
+        <w:numPr>
+          <w:ilvl w:val="0"/>
+          <w:numId w:val="6"/>
+        </w:numPr>
+        <w:rPr>
+          <w:lang w:val="en-US"/>
+        </w:rPr>
+      </w:pPr>
+      <w:r>
+        <w:rPr>
+          <w:lang w:val="en-US"/>
+        </w:rPr>
+        <w:t xml:space="preserve">Access to the </w:t>
+      </w:r>
+      <w:r>
+        <w:rPr>
+          <w:lang w:val="en-US"/>
+        </w:rPr>
+        <w:t>CamAzureDeployer.exe</w:t>
+      </w:r>
+      <w:r>
+        <w:rPr>
+          <w:lang w:val="en-US"/>
+        </w:rPr>
+        <w:t>, this is a self-extraction exe that contains the wizard that will configure the deployment.</w:t>
       </w:r>
     </w:p>
     <w:p>
@@ -843,7 +873,44 @@
         <w:rPr>
           <w:lang w:val="en-US"/>
         </w:rPr>
-        <w:t>Start wizard, after the verification of your equipment finish you will see the following screen</w:t>
+        <w:lastRenderedPageBreak/>
+        <w:t>Copy the “</w:t>
+      </w:r>
+      <w:r>
+        <w:rPr>
+          <w:lang w:val="en-US"/>
+        </w:rPr>
+        <w:t>CamAzureDeployer.exe</w:t>
+      </w:r>
+      <w:r>
+        <w:rPr>
+          <w:lang w:val="en-US"/>
+        </w:rPr>
+        <w:t>” in a folder as close as possible to your HD root and then Double click in the “</w:t>
+      </w:r>
+      <w:r>
+        <w:rPr>
+          <w:lang w:val="en-US"/>
+        </w:rPr>
+        <w:t>CamAzureDeployer.exe</w:t>
+      </w:r>
+      <w:r>
+        <w:rPr>
+          <w:lang w:val="en-US"/>
+        </w:rPr>
+        <w:t xml:space="preserve">” </w:t>
+      </w:r>
+      <w:r>
+        <w:rPr>
+          <w:lang w:val="en-US"/>
+        </w:rPr>
+        <w:t>wizard</w:t>
+      </w:r>
+      <w:r>
+        <w:rPr>
+          <w:lang w:val="en-US"/>
+        </w:rPr>
+        <w:t>, this will self-extract the files necessary for the process and will start the Wizard.</w:t>
       </w:r>
     </w:p>
     <w:p>
@@ -1046,6 +1113,7 @@
         <w:rPr>
           <w:lang w:val="en-US"/>
         </w:rPr>
+        <w:lastRenderedPageBreak/>
         <w:t>Select the Tenant and the subscription where you want to deploy and click on “Next Cam Info”</w:t>
       </w:r>
     </w:p>
@@ -1079,7 +1147,6 @@
           <w:noProof/>
           <w:lang w:val="en-US"/>
         </w:rPr>
-        <w:lastRenderedPageBreak/>
         <w:drawing>
           <wp:inline distT="0" distB="0" distL="0" distR="0" wp14:anchorId="781CFD24" wp14:editId="76B742F0">
             <wp:extent cx="2810741" cy="3417046"/>
@@ -1419,6 +1486,7 @@
       </w:pPr>
       <w:r>
         <w:rPr>
+          <w:noProof/>
           <w:lang w:val="en-US"/>
         </w:rPr>
         <w:lastRenderedPageBreak/>
@@ -1526,6 +1594,7 @@
       </w:pPr>
       <w:r>
         <w:rPr>
+          <w:noProof/>
           <w:lang w:val="en-US"/>
         </w:rPr>
         <w:drawing>
@@ -1958,6 +2027,9 @@
         </w:rPr>
       </w:pPr>
       <w:r>
+        <w:rPr>
+          <w:noProof/>
+        </w:rPr>
         <w:lastRenderedPageBreak/>
         <w:drawing>
           <wp:inline distT="0" distB="0" distL="0" distR="0" wp14:anchorId="258870DB" wp14:editId="67620F09">
@@ -2100,6 +2172,9 @@
         </mc:AlternateContent>
       </w:r>
       <w:r>
+        <w:rPr>
+          <w:noProof/>
+        </w:rPr>
         <w:drawing>
           <wp:inline distT="0" distB="0" distL="0" distR="0" wp14:anchorId="2BAF5673" wp14:editId="53DEE20C">
             <wp:extent cx="4465124" cy="1797498"/>
@@ -2320,6 +2395,9 @@
         </mc:AlternateContent>
       </w:r>
       <w:r>
+        <w:rPr>
+          <w:noProof/>
+        </w:rPr>
         <w:drawing>
           <wp:inline distT="0" distB="0" distL="0" distR="0" wp14:anchorId="03866BEF" wp14:editId="6C27B945">
             <wp:extent cx="4879459" cy="3561588"/>
@@ -2994,6 +3072,7 @@
       </w:pPr>
       <w:r>
         <w:rPr>
+          <w:noProof/>
           <w:lang w:val="en-US"/>
         </w:rPr>
         <w:lastRenderedPageBreak/>
@@ -3220,6 +3299,7 @@
       </w:r>
       <w:r>
         <w:rPr>
+          <w:noProof/>
           <w:lang w:val="en-US"/>
         </w:rPr>
         <w:drawing>
@@ -3435,6 +3515,7 @@
       </w:r>
       <w:r>
         <w:rPr>
+          <w:noProof/>
           <w:lang w:val="en-US"/>
         </w:rPr>
         <w:drawing>

</xml_diff>

<commit_message>
Update version with vnet configuration
</commit_message>
<xml_diff>
--- a/DeployerWizard/User Manual for Wizard.docx
+++ b/DeployerWizard/User Manual for Wizard.docx
@@ -1,10 +1,10 @@
 
 <file path=word/document.xml><?xml version="1.0" encoding="utf-8"?>
-<w:document xmlns:wpc="http://schemas.microsoft.com/office/word/2010/wordprocessingCanvas" xmlns:cx="http://schemas.microsoft.com/office/drawing/2014/chartex" xmlns:cx1="http://schemas.microsoft.com/office/drawing/2015/9/8/chartex" xmlns:cx2="http://schemas.microsoft.com/office/drawing/2015/10/21/chartex" xmlns:cx3="http://schemas.microsoft.com/office/drawing/2016/5/9/chartex" xmlns:cx4="http://schemas.microsoft.com/office/drawing/2016/5/10/chartex" xmlns:cx5="http://schemas.microsoft.com/office/drawing/2016/5/11/chartex" xmlns:cx6="http://schemas.microsoft.com/office/drawing/2016/5/12/chartex" xmlns:cx7="http://schemas.microsoft.com/office/drawing/2016/5/13/chartex" xmlns:cx8="http://schemas.microsoft.com/office/drawing/2016/5/14/chartex" xmlns:mc="http://schemas.openxmlformats.org/markup-compatibility/2006" xmlns:aink="http://schemas.microsoft.com/office/drawing/2016/ink" xmlns:am3d="http://schemas.microsoft.com/office/drawing/2017/model3d" xmlns:o="urn:schemas-microsoft-com:office:office" xmlns:r="http://schemas.openxmlformats.org/officeDocument/2006/relationships" xmlns:m="http://schemas.openxmlformats.org/officeDocument/2006/math" xmlns:v="urn:schemas-microsoft-com:vml" xmlns:wp14="http://schemas.microsoft.com/office/word/2010/wordprocessingDrawing" xmlns:wp="http://schemas.openxmlformats.org/drawingml/2006/wordprocessingDrawing" xmlns:w10="urn:schemas-microsoft-com:office:word" xmlns:w="http://schemas.openxmlformats.org/wordprocessingml/2006/main" xmlns:w14="http://schemas.microsoft.com/office/word/2010/wordml" xmlns:w15="http://schemas.microsoft.com/office/word/2012/wordml" xmlns:w16cex="http://schemas.microsoft.com/office/word/2018/wordml/cex" xmlns:w16cid="http://schemas.microsoft.com/office/word/2016/wordml/cid" xmlns:w16="http://schemas.microsoft.com/office/word/2018/wordml" xmlns:w16sdtdh="http://schemas.microsoft.com/office/word/2020/wordml/sdtdatahash" xmlns:w16se="http://schemas.microsoft.com/office/word/2015/wordml/symex" xmlns:wpg="http://schemas.microsoft.com/office/word/2010/wordprocessingGroup" xmlns:wpi="http://schemas.microsoft.com/office/word/2010/wordprocessingInk" xmlns:wne="http://schemas.microsoft.com/office/word/2006/wordml" xmlns:wps="http://schemas.microsoft.com/office/word/2010/wordprocessingShape" mc:Ignorable="w14 w15 w16se w16cid w16 w16cex w16sdtdh wp14">
+<w:document xmlns:wpc="http://schemas.microsoft.com/office/word/2010/wordprocessingCanvas" xmlns:cx="http://schemas.microsoft.com/office/drawing/2014/chartex" xmlns:cx1="http://schemas.microsoft.com/office/drawing/2015/9/8/chartex" xmlns:cx2="http://schemas.microsoft.com/office/drawing/2015/10/21/chartex" xmlns:cx3="http://schemas.microsoft.com/office/drawing/2016/5/9/chartex" xmlns:cx4="http://schemas.microsoft.com/office/drawing/2016/5/10/chartex" xmlns:cx5="http://schemas.microsoft.com/office/drawing/2016/5/11/chartex" xmlns:cx6="http://schemas.microsoft.com/office/drawing/2016/5/12/chartex" xmlns:cx7="http://schemas.microsoft.com/office/drawing/2016/5/13/chartex" xmlns:cx8="http://schemas.microsoft.com/office/drawing/2016/5/14/chartex" xmlns:mc="http://schemas.openxmlformats.org/markup-compatibility/2006" xmlns:aink="http://schemas.microsoft.com/office/drawing/2016/ink" xmlns:am3d="http://schemas.microsoft.com/office/drawing/2017/model3d" xmlns:o="urn:schemas-microsoft-com:office:office" xmlns:oel="http://schemas.microsoft.com/office/2019/extlst" xmlns:r="http://schemas.openxmlformats.org/officeDocument/2006/relationships" xmlns:m="http://schemas.openxmlformats.org/officeDocument/2006/math" xmlns:v="urn:schemas-microsoft-com:vml" xmlns:wp14="http://schemas.microsoft.com/office/word/2010/wordprocessingDrawing" xmlns:wp="http://schemas.openxmlformats.org/drawingml/2006/wordprocessingDrawing" xmlns:w10="urn:schemas-microsoft-com:office:word" xmlns:w="http://schemas.openxmlformats.org/wordprocessingml/2006/main" xmlns:w14="http://schemas.microsoft.com/office/word/2010/wordml" xmlns:w15="http://schemas.microsoft.com/office/word/2012/wordml" xmlns:w16cex="http://schemas.microsoft.com/office/word/2018/wordml/cex" xmlns:w16cid="http://schemas.microsoft.com/office/word/2016/wordml/cid" xmlns:w16="http://schemas.microsoft.com/office/word/2018/wordml" xmlns:w16sdtdh="http://schemas.microsoft.com/office/word/2020/wordml/sdtdatahash" xmlns:w16se="http://schemas.microsoft.com/office/word/2015/wordml/symex" xmlns:wpg="http://schemas.microsoft.com/office/word/2010/wordprocessingGroup" xmlns:wpi="http://schemas.microsoft.com/office/word/2010/wordprocessingInk" xmlns:wne="http://schemas.microsoft.com/office/word/2006/wordml" xmlns:wps="http://schemas.microsoft.com/office/word/2010/wordprocessingShape" mc:Ignorable="w14 w15 w16se w16cid w16 w16cex w16sdtdh wp14">
   <w:body>
     <w:p>
       <w:pPr>
-        <w:pStyle w:val="Heading1"/>
+        <w:pStyle w:val="Titre1"/>
         <w:rPr>
           <w:lang w:val="en-US"/>
         </w:rPr>
@@ -87,7 +87,7 @@
     </w:p>
     <w:p>
       <w:pPr>
-        <w:pStyle w:val="ListParagraph"/>
+        <w:pStyle w:val="Paragraphedeliste"/>
         <w:numPr>
           <w:ilvl w:val="0"/>
           <w:numId w:val="5"/>
@@ -106,7 +106,7 @@
     </w:p>
     <w:p>
       <w:pPr>
-        <w:pStyle w:val="ListParagraph"/>
+        <w:pStyle w:val="Paragraphedeliste"/>
         <w:numPr>
           <w:ilvl w:val="0"/>
           <w:numId w:val="5"/>
@@ -131,7 +131,7 @@
     </w:p>
     <w:p>
       <w:pPr>
-        <w:pStyle w:val="ListParagraph"/>
+        <w:pStyle w:val="Paragraphedeliste"/>
         <w:numPr>
           <w:ilvl w:val="0"/>
           <w:numId w:val="5"/>
@@ -202,7 +202,7 @@
     </w:p>
     <w:p>
       <w:pPr>
-        <w:pStyle w:val="ListParagraph"/>
+        <w:pStyle w:val="Paragraphedeliste"/>
         <w:numPr>
           <w:ilvl w:val="0"/>
           <w:numId w:val="5"/>
@@ -229,7 +229,7 @@
     </w:p>
     <w:p>
       <w:pPr>
-        <w:pStyle w:val="ListParagraph"/>
+        <w:pStyle w:val="Paragraphedeliste"/>
         <w:numPr>
           <w:ilvl w:val="0"/>
           <w:numId w:val="5"/>
@@ -248,7 +248,7 @@
     </w:p>
     <w:p>
       <w:pPr>
-        <w:pStyle w:val="ListParagraph"/>
+        <w:pStyle w:val="Paragraphedeliste"/>
         <w:numPr>
           <w:ilvl w:val="0"/>
           <w:numId w:val="5"/>
@@ -281,7 +281,7 @@
     </w:p>
     <w:p>
       <w:pPr>
-        <w:pStyle w:val="ListParagraph"/>
+        <w:pStyle w:val="Paragraphedeliste"/>
         <w:numPr>
           <w:ilvl w:val="0"/>
           <w:numId w:val="5"/>
@@ -306,7 +306,7 @@
     </w:p>
     <w:p>
       <w:pPr>
-        <w:pStyle w:val="ListParagraph"/>
+        <w:pStyle w:val="Paragraphedeliste"/>
         <w:numPr>
           <w:ilvl w:val="0"/>
           <w:numId w:val="5"/>
@@ -331,7 +331,7 @@
     </w:p>
     <w:p>
       <w:pPr>
-        <w:pStyle w:val="ListParagraph"/>
+        <w:pStyle w:val="Paragraphedeliste"/>
         <w:numPr>
           <w:ilvl w:val="0"/>
           <w:numId w:val="5"/>
@@ -350,7 +350,7 @@
     </w:p>
     <w:p>
       <w:pPr>
-        <w:pStyle w:val="ListParagraph"/>
+        <w:pStyle w:val="Paragraphedeliste"/>
         <w:numPr>
           <w:ilvl w:val="0"/>
           <w:numId w:val="5"/>
@@ -369,7 +369,7 @@
     </w:p>
     <w:p>
       <w:pPr>
-        <w:pStyle w:val="Heading1"/>
+        <w:pStyle w:val="Titre1"/>
         <w:rPr>
           <w:lang w:val="en-US"/>
         </w:rPr>
@@ -396,7 +396,7 @@
     </w:p>
     <w:p>
       <w:pPr>
-        <w:pStyle w:val="ListParagraph"/>
+        <w:pStyle w:val="Paragraphedeliste"/>
         <w:numPr>
           <w:ilvl w:val="0"/>
           <w:numId w:val="6"/>
@@ -426,7 +426,7 @@
     </w:p>
     <w:p>
       <w:pPr>
-        <w:pStyle w:val="ListParagraph"/>
+        <w:pStyle w:val="Paragraphedeliste"/>
         <w:numPr>
           <w:ilvl w:val="0"/>
           <w:numId w:val="6"/>
@@ -444,7 +444,7 @@
     </w:p>
     <w:p>
       <w:pPr>
-        <w:pStyle w:val="ListParagraph"/>
+        <w:pStyle w:val="Paragraphedeliste"/>
         <w:numPr>
           <w:ilvl w:val="1"/>
           <w:numId w:val="6"/>
@@ -462,7 +462,7 @@
     </w:p>
     <w:p>
       <w:pPr>
-        <w:pStyle w:val="ListParagraph"/>
+        <w:pStyle w:val="Paragraphedeliste"/>
         <w:numPr>
           <w:ilvl w:val="0"/>
           <w:numId w:val="6"/>
@@ -494,7 +494,7 @@
     </w:p>
     <w:p>
       <w:pPr>
-        <w:pStyle w:val="ListParagraph"/>
+        <w:pStyle w:val="Paragraphedeliste"/>
         <w:numPr>
           <w:ilvl w:val="1"/>
           <w:numId w:val="6"/>
@@ -540,7 +540,7 @@
       <w:hyperlink r:id="rId6" w:history="1">
         <w:r>
           <w:rPr>
-            <w:rStyle w:val="Hyperlink"/>
+            <w:rStyle w:val="Lienhypertexte"/>
             <w:lang w:val="en-US"/>
           </w:rPr>
           <w:t>https://dev.azure.com/organization</w:t>
@@ -549,7 +549,7 @@
     </w:p>
     <w:p>
       <w:pPr>
-        <w:pStyle w:val="ListParagraph"/>
+        <w:pStyle w:val="Paragraphedeliste"/>
         <w:numPr>
           <w:ilvl w:val="1"/>
           <w:numId w:val="6"/>
@@ -581,7 +581,7 @@
     </w:p>
     <w:p>
       <w:pPr>
-        <w:pStyle w:val="ListParagraph"/>
+        <w:pStyle w:val="Paragraphedeliste"/>
         <w:numPr>
           <w:ilvl w:val="1"/>
           <w:numId w:val="6"/>
@@ -599,7 +599,7 @@
     </w:p>
     <w:p>
       <w:pPr>
-        <w:pStyle w:val="ListParagraph"/>
+        <w:pStyle w:val="Paragraphedeliste"/>
         <w:numPr>
           <w:ilvl w:val="1"/>
           <w:numId w:val="6"/>
@@ -661,7 +661,7 @@
     </w:p>
     <w:p>
       <w:pPr>
-        <w:pStyle w:val="ListParagraph"/>
+        <w:pStyle w:val="Paragraphedeliste"/>
         <w:numPr>
           <w:ilvl w:val="1"/>
           <w:numId w:val="6"/>
@@ -673,7 +673,7 @@
     </w:p>
     <w:p>
       <w:pPr>
-        <w:pStyle w:val="ListParagraph"/>
+        <w:pStyle w:val="Paragraphedeliste"/>
         <w:numPr>
           <w:ilvl w:val="0"/>
           <w:numId w:val="6"/>
@@ -699,7 +699,7 @@
     </w:p>
     <w:p>
       <w:pPr>
-        <w:pStyle w:val="ListParagraph"/>
+        <w:pStyle w:val="Paragraphedeliste"/>
         <w:numPr>
           <w:ilvl w:val="1"/>
           <w:numId w:val="6"/>
@@ -743,7 +743,7 @@
     </w:p>
     <w:p>
       <w:pPr>
-        <w:pStyle w:val="ListParagraph"/>
+        <w:pStyle w:val="Paragraphedeliste"/>
         <w:numPr>
           <w:ilvl w:val="1"/>
           <w:numId w:val="6"/>
@@ -787,7 +787,7 @@
     </w:p>
     <w:p>
       <w:pPr>
-        <w:pStyle w:val="ListParagraph"/>
+        <w:pStyle w:val="Paragraphedeliste"/>
         <w:numPr>
           <w:ilvl w:val="1"/>
           <w:numId w:val="6"/>
@@ -838,7 +838,7 @@
     </w:p>
     <w:p>
       <w:pPr>
-        <w:pStyle w:val="Heading1"/>
+        <w:pStyle w:val="Titre1"/>
         <w:rPr>
           <w:lang w:val="en-US"/>
         </w:rPr>
@@ -852,15 +852,15 @@
     </w:p>
     <w:p>
       <w:pPr>
-        <w:pStyle w:val="ListParagraph"/>
-        <w:rPr>
-          <w:lang w:val="en-US"/>
-        </w:rPr>
-      </w:pPr>
-    </w:p>
-    <w:p>
-      <w:pPr>
-        <w:pStyle w:val="ListParagraph"/>
+        <w:pStyle w:val="Paragraphedeliste"/>
+        <w:rPr>
+          <w:lang w:val="en-US"/>
+        </w:rPr>
+      </w:pPr>
+    </w:p>
+    <w:p>
+      <w:pPr>
+        <w:pStyle w:val="Paragraphedeliste"/>
         <w:numPr>
           <w:ilvl w:val="0"/>
           <w:numId w:val="1"/>
@@ -915,15 +915,15 @@
     </w:p>
     <w:p>
       <w:pPr>
-        <w:pStyle w:val="ListParagraph"/>
-        <w:rPr>
-          <w:lang w:val="en-US"/>
-        </w:rPr>
-      </w:pPr>
-    </w:p>
-    <w:p>
-      <w:pPr>
-        <w:pStyle w:val="ListParagraph"/>
+        <w:pStyle w:val="Paragraphedeliste"/>
+        <w:rPr>
+          <w:lang w:val="en-US"/>
+        </w:rPr>
+      </w:pPr>
+    </w:p>
+    <w:p>
+      <w:pPr>
+        <w:pStyle w:val="Paragraphedeliste"/>
         <w:rPr>
           <w:lang w:val="en-US"/>
         </w:rPr>
@@ -972,15 +972,15 @@
     </w:p>
     <w:p>
       <w:pPr>
-        <w:pStyle w:val="ListParagraph"/>
-        <w:rPr>
-          <w:lang w:val="en-US"/>
-        </w:rPr>
-      </w:pPr>
-    </w:p>
-    <w:p>
-      <w:pPr>
-        <w:pStyle w:val="ListParagraph"/>
+        <w:pStyle w:val="Paragraphedeliste"/>
+        <w:rPr>
+          <w:lang w:val="en-US"/>
+        </w:rPr>
+      </w:pPr>
+    </w:p>
+    <w:p>
+      <w:pPr>
+        <w:pStyle w:val="Paragraphedeliste"/>
         <w:numPr>
           <w:ilvl w:val="0"/>
           <w:numId w:val="1"/>
@@ -998,7 +998,7 @@
     </w:p>
     <w:p>
       <w:pPr>
-        <w:pStyle w:val="ListParagraph"/>
+        <w:pStyle w:val="Paragraphedeliste"/>
         <w:numPr>
           <w:ilvl w:val="0"/>
           <w:numId w:val="1"/>
@@ -1016,7 +1016,7 @@
     </w:p>
     <w:p>
       <w:pPr>
-        <w:pStyle w:val="ListParagraph"/>
+        <w:pStyle w:val="Paragraphedeliste"/>
         <w:numPr>
           <w:ilvl w:val="0"/>
           <w:numId w:val="1"/>
@@ -1034,15 +1034,15 @@
     </w:p>
     <w:p>
       <w:pPr>
-        <w:pStyle w:val="ListParagraph"/>
-        <w:rPr>
-          <w:lang w:val="en-US"/>
-        </w:rPr>
-      </w:pPr>
-    </w:p>
-    <w:p>
-      <w:pPr>
-        <w:pStyle w:val="ListParagraph"/>
+        <w:pStyle w:val="Paragraphedeliste"/>
+        <w:rPr>
+          <w:lang w:val="en-US"/>
+        </w:rPr>
+      </w:pPr>
+    </w:p>
+    <w:p>
+      <w:pPr>
+        <w:pStyle w:val="Paragraphedeliste"/>
         <w:rPr>
           <w:lang w:val="en-US"/>
         </w:rPr>
@@ -1119,7 +1119,7 @@
     </w:p>
     <w:p>
       <w:pPr>
-        <w:pStyle w:val="ListParagraph"/>
+        <w:pStyle w:val="Paragraphedeliste"/>
         <w:numPr>
           <w:ilvl w:val="0"/>
           <w:numId w:val="1"/>
@@ -1137,21 +1137,28 @@
     </w:p>
     <w:p>
       <w:pPr>
-        <w:pStyle w:val="ListParagraph"/>
-        <w:rPr>
-          <w:lang w:val="en-US"/>
-        </w:rPr>
-      </w:pPr>
-      <w:r>
-        <w:rPr>
-          <w:noProof/>
+        <w:pStyle w:val="Paragraphedeliste"/>
+        <w:rPr>
+          <w:lang w:val="en-US"/>
+        </w:rPr>
+      </w:pPr>
+    </w:p>
+    <w:p>
+      <w:pPr>
+        <w:pStyle w:val="Paragraphedeliste"/>
+        <w:rPr>
+          <w:lang w:val="en-US"/>
+        </w:rPr>
+      </w:pPr>
+      <w:r>
+        <w:rPr>
           <w:lang w:val="en-US"/>
         </w:rPr>
         <w:drawing>
-          <wp:inline distT="0" distB="0" distL="0" distR="0" wp14:anchorId="781CFD24" wp14:editId="76B742F0">
-            <wp:extent cx="2810741" cy="3417046"/>
-            <wp:effectExtent l="0" t="0" r="0" b="0"/>
-            <wp:docPr id="2" name="Image 2"/>
+          <wp:inline distT="0" distB="0" distL="0" distR="0" wp14:anchorId="6BE1F074" wp14:editId="6CE96681">
+            <wp:extent cx="4113551" cy="4531556"/>
+            <wp:effectExtent l="0" t="0" r="1270" b="2540"/>
+            <wp:docPr id="4" name="Image 4"/>
             <wp:cNvGraphicFramePr>
               <a:graphicFrameLocks xmlns:a="http://schemas.openxmlformats.org/drawingml/2006/main" noChangeAspect="1"/>
             </wp:cNvGraphicFramePr>
@@ -1171,7 +1178,7 @@
                   <pic:spPr>
                     <a:xfrm>
                       <a:off x="0" y="0"/>
-                      <a:ext cx="2824346" cy="3433586"/>
+                      <a:ext cx="4137695" cy="4558153"/>
                     </a:xfrm>
                     <a:prstGeom prst="rect">
                       <a:avLst/>
@@ -1186,7 +1193,15 @@
     </w:p>
     <w:p>
       <w:pPr>
-        <w:pStyle w:val="ListParagraph"/>
+        <w:pStyle w:val="Paragraphedeliste"/>
+        <w:rPr>
+          <w:lang w:val="en-US"/>
+        </w:rPr>
+      </w:pPr>
+    </w:p>
+    <w:p>
+      <w:pPr>
+        <w:pStyle w:val="Paragraphedeliste"/>
         <w:rPr>
           <w:lang w:val="en-US"/>
         </w:rPr>
@@ -1220,7 +1235,7 @@
     </w:p>
     <w:p>
       <w:pPr>
-        <w:pStyle w:val="ListParagraph"/>
+        <w:pStyle w:val="Paragraphedeliste"/>
         <w:numPr>
           <w:ilvl w:val="0"/>
           <w:numId w:val="1"/>
@@ -1233,6 +1248,265 @@
         <w:rPr>
           <w:lang w:val="en-US"/>
         </w:rPr>
+        <w:t>If you are going to deploy the Premium version, you can customize your VNET settings, for this click on the button “</w:t>
+      </w:r>
+      <w:proofErr w:type="spellStart"/>
+      <w:r>
+        <w:rPr>
+          <w:lang w:val="en-US"/>
+        </w:rPr>
+        <w:t>Vnet</w:t>
+      </w:r>
+      <w:proofErr w:type="spellEnd"/>
+      <w:r>
+        <w:rPr>
+          <w:lang w:val="en-US"/>
+        </w:rPr>
+        <w:t xml:space="preserve"> Configuration”. This will present the </w:t>
+      </w:r>
+      <w:proofErr w:type="spellStart"/>
+      <w:r>
+        <w:rPr>
+          <w:lang w:val="en-US"/>
+        </w:rPr>
+        <w:t>vnet</w:t>
+      </w:r>
+      <w:proofErr w:type="spellEnd"/>
+      <w:r>
+        <w:rPr>
+          <w:lang w:val="en-US"/>
+        </w:rPr>
+        <w:t xml:space="preserve"> configuration options that are already set to a default value.</w:t>
+      </w:r>
+    </w:p>
+    <w:p>
+      <w:pPr>
+        <w:pStyle w:val="Paragraphedeliste"/>
+        <w:rPr>
+          <w:lang w:val="en-US"/>
+        </w:rPr>
+      </w:pPr>
+      <w:r>
+        <w:rPr>
+          <w:lang w:val="en-US"/>
+        </w:rPr>
+        <w:t>Modify as needed</w:t>
+      </w:r>
+    </w:p>
+    <w:p>
+      <w:pPr>
+        <w:pStyle w:val="Paragraphedeliste"/>
+        <w:rPr>
+          <w:lang w:val="en-US"/>
+        </w:rPr>
+      </w:pPr>
+      <w:r>
+        <w:rPr>
+          <w:lang w:val="en-US"/>
+        </w:rPr>
+        <w:lastRenderedPageBreak/>
+        <w:drawing>
+          <wp:inline distT="0" distB="0" distL="0" distR="0" wp14:anchorId="3D4A3311" wp14:editId="4708ACC1">
+            <wp:extent cx="2717018" cy="2274900"/>
+            <wp:effectExtent l="114300" t="101600" r="115570" b="138430"/>
+            <wp:docPr id="25" name="Image 25"/>
+            <wp:cNvGraphicFramePr>
+              <a:graphicFrameLocks xmlns:a="http://schemas.openxmlformats.org/drawingml/2006/main" noChangeAspect="1"/>
+            </wp:cNvGraphicFramePr>
+            <a:graphic xmlns:a="http://schemas.openxmlformats.org/drawingml/2006/main">
+              <a:graphicData uri="http://schemas.openxmlformats.org/drawingml/2006/picture">
+                <pic:pic xmlns:pic="http://schemas.openxmlformats.org/drawingml/2006/picture">
+                  <pic:nvPicPr>
+                    <pic:cNvPr id="1" name=""/>
+                    <pic:cNvPicPr/>
+                  </pic:nvPicPr>
+                  <pic:blipFill>
+                    <a:blip r:embed="rId10"/>
+                    <a:stretch>
+                      <a:fillRect/>
+                    </a:stretch>
+                  </pic:blipFill>
+                  <pic:spPr>
+                    <a:xfrm>
+                      <a:off x="0" y="0"/>
+                      <a:ext cx="2740982" cy="2294965"/>
+                    </a:xfrm>
+                    <a:prstGeom prst="rect">
+                      <a:avLst/>
+                    </a:prstGeom>
+                    <a:solidFill>
+                      <a:srgbClr val="FFFFFF">
+                        <a:shade val="85000"/>
+                      </a:srgbClr>
+                    </a:solidFill>
+                    <a:ln w="88900" cap="sq">
+                      <a:solidFill>
+                        <a:srgbClr val="FFFFFF"/>
+                      </a:solidFill>
+                      <a:miter lim="800000"/>
+                    </a:ln>
+                    <a:effectLst>
+                      <a:outerShdw blurRad="55000" dist="18000" dir="5400000" algn="tl" rotWithShape="0">
+                        <a:srgbClr val="000000">
+                          <a:alpha val="40000"/>
+                        </a:srgbClr>
+                      </a:outerShdw>
+                    </a:effectLst>
+                    <a:scene3d>
+                      <a:camera prst="orthographicFront"/>
+                      <a:lightRig rig="twoPt" dir="t">
+                        <a:rot lat="0" lon="0" rev="7200000"/>
+                      </a:lightRig>
+                    </a:scene3d>
+                    <a:sp3d>
+                      <a:bevelT w="25400" h="19050"/>
+                      <a:contourClr>
+                        <a:srgbClr val="FFFFFF"/>
+                      </a:contourClr>
+                    </a:sp3d>
+                  </pic:spPr>
+                </pic:pic>
+              </a:graphicData>
+            </a:graphic>
+          </wp:inline>
+        </w:drawing>
+      </w:r>
+    </w:p>
+    <w:p>
+      <w:pPr>
+        <w:pStyle w:val="Paragraphedeliste"/>
+        <w:jc w:val="both"/>
+        <w:rPr>
+          <w:b/>
+          <w:bCs/>
+          <w:lang w:val="en-US"/>
+        </w:rPr>
+      </w:pPr>
+      <w:r>
+        <w:rPr>
+          <w:lang w:val="en-US"/>
+        </w:rPr>
+        <w:t xml:space="preserve">You need to be sure that the </w:t>
+      </w:r>
+      <w:proofErr w:type="spellStart"/>
+      <w:r>
+        <w:rPr>
+          <w:lang w:val="en-US"/>
+        </w:rPr>
+        <w:t>vnet</w:t>
+      </w:r>
+      <w:proofErr w:type="spellEnd"/>
+      <w:r>
+        <w:rPr>
+          <w:lang w:val="en-US"/>
+        </w:rPr>
+        <w:t xml:space="preserve"> options set on this are correct and that you select accepted values for subnetting. </w:t>
+      </w:r>
+      <w:r>
+        <w:rPr>
+          <w:b/>
+          <w:bCs/>
+          <w:lang w:val="en-US"/>
+        </w:rPr>
+        <w:t xml:space="preserve">If you put a wrong configuration </w:t>
+      </w:r>
+      <w:r>
+        <w:rPr>
+          <w:b/>
+          <w:bCs/>
+          <w:lang w:val="en-US"/>
+        </w:rPr>
+        <w:t xml:space="preserve">here </w:t>
+      </w:r>
+      <w:r>
+        <w:rPr>
+          <w:b/>
+          <w:bCs/>
+          <w:lang w:val="en-US"/>
+        </w:rPr>
+        <w:t>this could lead a fail</w:t>
+      </w:r>
+      <w:r>
+        <w:rPr>
+          <w:b/>
+          <w:bCs/>
+          <w:lang w:val="en-US"/>
+        </w:rPr>
+        <w:t>ed</w:t>
+      </w:r>
+      <w:r>
+        <w:rPr>
+          <w:b/>
+          <w:bCs/>
+          <w:lang w:val="en-US"/>
+        </w:rPr>
+        <w:t xml:space="preserve"> deployment.</w:t>
+      </w:r>
+      <w:r>
+        <w:rPr>
+          <w:b/>
+          <w:bCs/>
+          <w:lang w:val="en-US"/>
+        </w:rPr>
+        <w:t xml:space="preserve"> </w:t>
+      </w:r>
+    </w:p>
+    <w:p>
+      <w:pPr>
+        <w:pStyle w:val="Paragraphedeliste"/>
+        <w:jc w:val="both"/>
+        <w:rPr>
+          <w:lang w:val="en-US"/>
+        </w:rPr>
+      </w:pPr>
+      <w:r>
+        <w:rPr>
+          <w:lang w:val="en-US"/>
+        </w:rPr>
+        <w:t xml:space="preserve">Click on </w:t>
+      </w:r>
+      <w:r>
+        <w:rPr>
+          <w:lang w:val="en-US"/>
+        </w:rPr>
+        <w:t xml:space="preserve">Save button and </w:t>
+      </w:r>
+      <w:r>
+        <w:rPr>
+          <w:lang w:val="en-US"/>
+        </w:rPr>
+        <w:t xml:space="preserve">you can go on to the Azure </w:t>
+      </w:r>
+      <w:proofErr w:type="spellStart"/>
+      <w:r>
+        <w:rPr>
+          <w:lang w:val="en-US"/>
+        </w:rPr>
+        <w:t>Devops</w:t>
+      </w:r>
+      <w:proofErr w:type="spellEnd"/>
+      <w:r>
+        <w:rPr>
+          <w:lang w:val="en-US"/>
+        </w:rPr>
+        <w:t xml:space="preserve"> Configuration screen.</w:t>
+      </w:r>
+    </w:p>
+    <w:p>
+      <w:pPr>
+        <w:pStyle w:val="Paragraphedeliste"/>
+        <w:numPr>
+          <w:ilvl w:val="0"/>
+          <w:numId w:val="1"/>
+        </w:numPr>
+        <w:rPr>
+          <w:lang w:val="en-US"/>
+        </w:rPr>
+      </w:pPr>
+      <w:r>
+        <w:rPr>
+          <w:lang w:val="en-US"/>
+        </w:rPr>
         <w:t xml:space="preserve">Fill the information of your azure </w:t>
       </w:r>
       <w:proofErr w:type="spellStart"/>
@@ -1252,7 +1526,7 @@
     </w:p>
     <w:p>
       <w:pPr>
-        <w:pStyle w:val="ListParagraph"/>
+        <w:pStyle w:val="Paragraphedeliste"/>
         <w:rPr>
           <w:lang w:val="en-US"/>
         </w:rPr>
@@ -1266,7 +1540,7 @@
     </w:p>
     <w:p>
       <w:pPr>
-        <w:pStyle w:val="ListParagraph"/>
+        <w:pStyle w:val="Paragraphedeliste"/>
         <w:rPr>
           <w:lang w:val="en-US"/>
         </w:rPr>
@@ -1280,7 +1554,7 @@
     </w:p>
     <w:p>
       <w:pPr>
-        <w:pStyle w:val="ListParagraph"/>
+        <w:pStyle w:val="Paragraphedeliste"/>
         <w:rPr>
           <w:lang w:val="en-US"/>
         </w:rPr>
@@ -1308,7 +1582,7 @@
     </w:p>
     <w:p>
       <w:pPr>
-        <w:pStyle w:val="ListParagraph"/>
+        <w:pStyle w:val="Paragraphedeliste"/>
         <w:rPr>
           <w:lang w:val="en-US"/>
         </w:rPr>
@@ -1326,7 +1600,6 @@
           <w:noProof/>
           <w:lang w:val="en-US"/>
         </w:rPr>
-        <w:lastRenderedPageBreak/>
         <w:drawing>
           <wp:inline distT="0" distB="0" distL="0" distR="0" wp14:anchorId="430E4374" wp14:editId="599FBA09">
             <wp:extent cx="3332331" cy="4041919"/>
@@ -1343,7 +1616,7 @@
                     <pic:cNvPicPr/>
                   </pic:nvPicPr>
                   <pic:blipFill>
-                    <a:blip r:embed="rId10"/>
+                    <a:blip r:embed="rId11"/>
                     <a:stretch>
                       <a:fillRect/>
                     </a:stretch>
@@ -1383,7 +1656,21 @@
         <w:rPr>
           <w:lang w:val="en-US"/>
         </w:rPr>
-        <w:t>When you are ready click on next, this will check that the information you provided is accurate and if so it will present the next step.</w:t>
+        <w:t xml:space="preserve">When you are ready click on next, this will check that the information you provided is accurate and if </w:t>
+      </w:r>
+      <w:proofErr w:type="gramStart"/>
+      <w:r>
+        <w:rPr>
+          <w:lang w:val="en-US"/>
+        </w:rPr>
+        <w:t>so</w:t>
+      </w:r>
+      <w:proofErr w:type="gramEnd"/>
+      <w:r>
+        <w:rPr>
+          <w:lang w:val="en-US"/>
+        </w:rPr>
+        <w:t xml:space="preserve"> it will present the next step.</w:t>
       </w:r>
     </w:p>
     <w:p>
@@ -1396,7 +1683,7 @@
     </w:p>
     <w:p>
       <w:pPr>
-        <w:pStyle w:val="ListParagraph"/>
+        <w:pStyle w:val="Paragraphedeliste"/>
         <w:numPr>
           <w:ilvl w:val="0"/>
           <w:numId w:val="1"/>
@@ -1414,7 +1701,7 @@
     </w:p>
     <w:p>
       <w:pPr>
-        <w:pStyle w:val="ListParagraph"/>
+        <w:pStyle w:val="Paragraphedeliste"/>
         <w:jc w:val="both"/>
         <w:rPr>
           <w:b/>
@@ -1428,23 +1715,25 @@
           <w:bCs/>
           <w:lang w:val="en-US"/>
         </w:rPr>
-        <w:t xml:space="preserve">WARNING. If you select and already existing RG you should be sure that if a current implementation of Content Mover is the same as the one that will be automated. If you </w:t>
-      </w:r>
+        <w:t xml:space="preserve">WARNING. If you select and already existing </w:t>
+      </w:r>
+      <w:proofErr w:type="gramStart"/>
       <w:r>
         <w:rPr>
           <w:b/>
           <w:bCs/>
           <w:lang w:val="en-US"/>
         </w:rPr>
-        <w:t>have</w:t>
-      </w:r>
+        <w:t>RG</w:t>
+      </w:r>
+      <w:proofErr w:type="gramEnd"/>
       <w:r>
         <w:rPr>
           <w:b/>
           <w:bCs/>
           <w:lang w:val="en-US"/>
         </w:rPr>
-        <w:t xml:space="preserve"> a standard deployed and try to deploy premium the process will fail, the same if you try to deploy standard to a RG where a premium deploy was already deployed.</w:t>
+        <w:t xml:space="preserve"> you should be sure that if a current implementation of Content Mover is the same as the one that will be automated. If you </w:t>
       </w:r>
       <w:r>
         <w:rPr>
@@ -1452,34 +1741,68 @@
           <w:bCs/>
           <w:lang w:val="en-US"/>
         </w:rPr>
-        <w:t xml:space="preserve"> In both cases the current implementation will stop working and will have to be re deploy.</w:t>
-      </w:r>
-    </w:p>
-    <w:p>
-      <w:pPr>
-        <w:pStyle w:val="ListParagraph"/>
-        <w:jc w:val="both"/>
+        <w:t>have</w:t>
+      </w:r>
+      <w:r>
         <w:rPr>
           <w:b/>
           <w:bCs/>
           <w:lang w:val="en-US"/>
         </w:rPr>
-      </w:pPr>
-    </w:p>
-    <w:p>
-      <w:pPr>
-        <w:pStyle w:val="ListParagraph"/>
-        <w:jc w:val="both"/>
+        <w:t xml:space="preserve"> a standard deployed and try to deploy premium the process will fail, the same if you try to deploy standard to </w:t>
+      </w:r>
+      <w:proofErr w:type="gramStart"/>
+      <w:r>
         <w:rPr>
           <w:b/>
           <w:bCs/>
           <w:lang w:val="en-US"/>
         </w:rPr>
-      </w:pPr>
-    </w:p>
-    <w:p>
-      <w:pPr>
-        <w:pStyle w:val="ListParagraph"/>
+        <w:t>a</w:t>
+      </w:r>
+      <w:proofErr w:type="gramEnd"/>
+      <w:r>
+        <w:rPr>
+          <w:b/>
+          <w:bCs/>
+          <w:lang w:val="en-US"/>
+        </w:rPr>
+        <w:t xml:space="preserve"> RG where a premium deploy was already deployed.</w:t>
+      </w:r>
+      <w:r>
+        <w:rPr>
+          <w:b/>
+          <w:bCs/>
+          <w:lang w:val="en-US"/>
+        </w:rPr>
+        <w:t xml:space="preserve"> In both cases the current implementation will stop working and will have to be re deploy.</w:t>
+      </w:r>
+    </w:p>
+    <w:p>
+      <w:pPr>
+        <w:pStyle w:val="Paragraphedeliste"/>
+        <w:jc w:val="both"/>
+        <w:rPr>
+          <w:b/>
+          <w:bCs/>
+          <w:lang w:val="en-US"/>
+        </w:rPr>
+      </w:pPr>
+    </w:p>
+    <w:p>
+      <w:pPr>
+        <w:pStyle w:val="Paragraphedeliste"/>
+        <w:jc w:val="both"/>
+        <w:rPr>
+          <w:b/>
+          <w:bCs/>
+          <w:lang w:val="en-US"/>
+        </w:rPr>
+      </w:pPr>
+    </w:p>
+    <w:p>
+      <w:pPr>
+        <w:pStyle w:val="Paragraphedeliste"/>
         <w:rPr>
           <w:lang w:val="en-US"/>
         </w:rPr>
@@ -1489,7 +1812,6 @@
           <w:noProof/>
           <w:lang w:val="en-US"/>
         </w:rPr>
-        <w:lastRenderedPageBreak/>
         <w:drawing>
           <wp:inline distT="0" distB="0" distL="0" distR="0" wp14:anchorId="44484585" wp14:editId="285364B3">
             <wp:extent cx="4377698" cy="5133619"/>
@@ -1506,7 +1828,7 @@
                     <pic:cNvPicPr/>
                   </pic:nvPicPr>
                   <pic:blipFill>
-                    <a:blip r:embed="rId11"/>
+                    <a:blip r:embed="rId12"/>
                     <a:stretch>
                       <a:fillRect/>
                     </a:stretch>
@@ -1529,15 +1851,15 @@
     </w:p>
     <w:p>
       <w:pPr>
-        <w:pStyle w:val="ListParagraph"/>
-        <w:rPr>
-          <w:lang w:val="en-US"/>
-        </w:rPr>
-      </w:pPr>
-    </w:p>
-    <w:p>
-      <w:pPr>
-        <w:pStyle w:val="ListParagraph"/>
+        <w:pStyle w:val="Paragraphedeliste"/>
+        <w:rPr>
+          <w:lang w:val="en-US"/>
+        </w:rPr>
+      </w:pPr>
+    </w:p>
+    <w:p>
+      <w:pPr>
+        <w:pStyle w:val="Paragraphedeliste"/>
         <w:numPr>
           <w:ilvl w:val="0"/>
           <w:numId w:val="1"/>
@@ -1550,12 +1872,40 @@
         <w:rPr>
           <w:lang w:val="en-US"/>
         </w:rPr>
-        <w:t>Click on the “Select Cache folder” button, and select an EMPTY folder to be used as a cache. This folder should be as closed as possible to the root of your HD or it may failed.</w:t>
-      </w:r>
-    </w:p>
-    <w:p>
-      <w:pPr>
-        <w:pStyle w:val="ListParagraph"/>
+        <w:t xml:space="preserve">Click on the “Select Cache folder” </w:t>
+      </w:r>
+      <w:proofErr w:type="gramStart"/>
+      <w:r>
+        <w:rPr>
+          <w:lang w:val="en-US"/>
+        </w:rPr>
+        <w:t>button, and</w:t>
+      </w:r>
+      <w:proofErr w:type="gramEnd"/>
+      <w:r>
+        <w:rPr>
+          <w:lang w:val="en-US"/>
+        </w:rPr>
+        <w:t xml:space="preserve"> select an EMPTY folder to be used as a cache. This folder should be as closed as possible to the root of your </w:t>
+      </w:r>
+      <w:proofErr w:type="gramStart"/>
+      <w:r>
+        <w:rPr>
+          <w:lang w:val="en-US"/>
+        </w:rPr>
+        <w:t>HD</w:t>
+      </w:r>
+      <w:proofErr w:type="gramEnd"/>
+      <w:r>
+        <w:rPr>
+          <w:lang w:val="en-US"/>
+        </w:rPr>
+        <w:t xml:space="preserve"> or it may failed.</w:t>
+      </w:r>
+    </w:p>
+    <w:p>
+      <w:pPr>
+        <w:pStyle w:val="Paragraphedeliste"/>
         <w:numPr>
           <w:ilvl w:val="0"/>
           <w:numId w:val="1"/>
@@ -1568,26 +1918,41 @@
         <w:rPr>
           <w:lang w:val="en-US"/>
         </w:rPr>
+        <w:lastRenderedPageBreak/>
         <w:t>Click on start and fill the login credentials.</w:t>
       </w:r>
       <w:r>
         <w:rPr>
           <w:lang w:val="en-US"/>
         </w:rPr>
-        <w:t xml:space="preserve"> Be sure to used the same credentials you used in the first step of the wizard.</w:t>
-      </w:r>
-    </w:p>
-    <w:p>
-      <w:pPr>
-        <w:pStyle w:val="ListParagraph"/>
-        <w:rPr>
-          <w:lang w:val="en-US"/>
-        </w:rPr>
-      </w:pPr>
-    </w:p>
-    <w:p>
-      <w:pPr>
-        <w:pStyle w:val="ListParagraph"/>
+        <w:t xml:space="preserve"> Be sure to </w:t>
+      </w:r>
+      <w:proofErr w:type="gramStart"/>
+      <w:r>
+        <w:rPr>
+          <w:lang w:val="en-US"/>
+        </w:rPr>
+        <w:t>used</w:t>
+      </w:r>
+      <w:proofErr w:type="gramEnd"/>
+      <w:r>
+        <w:rPr>
+          <w:lang w:val="en-US"/>
+        </w:rPr>
+        <w:t xml:space="preserve"> the same credentials you used in the first step of the wizard.</w:t>
+      </w:r>
+    </w:p>
+    <w:p>
+      <w:pPr>
+        <w:pStyle w:val="Paragraphedeliste"/>
+        <w:rPr>
+          <w:lang w:val="en-US"/>
+        </w:rPr>
+      </w:pPr>
+    </w:p>
+    <w:p>
+      <w:pPr>
+        <w:pStyle w:val="Paragraphedeliste"/>
         <w:rPr>
           <w:lang w:val="en-US"/>
         </w:rPr>
@@ -1613,7 +1978,7 @@
                     <pic:cNvPicPr/>
                   </pic:nvPicPr>
                   <pic:blipFill>
-                    <a:blip r:embed="rId12"/>
+                    <a:blip r:embed="rId13"/>
                     <a:stretch>
                       <a:fillRect/>
                     </a:stretch>
@@ -1636,7 +2001,7 @@
     </w:p>
     <w:p>
       <w:pPr>
-        <w:pStyle w:val="ListParagraph"/>
+        <w:pStyle w:val="Paragraphedeliste"/>
         <w:numPr>
           <w:ilvl w:val="0"/>
           <w:numId w:val="1"/>
@@ -1649,7 +2014,6 @@
         <w:rPr>
           <w:lang w:val="en-US"/>
         </w:rPr>
-        <w:lastRenderedPageBreak/>
         <w:t xml:space="preserve">Wait until the wizard finish, this could take several minutes, do not allow your screen to be blocked or </w:t>
       </w:r>
       <w:r>
@@ -1671,6 +2035,7 @@
         <w:t xml:space="preserve">   Be aware that the step “Download most recent code” and “Pushing function code” could potentially take several minutes depending on </w:t>
       </w:r>
       <w:proofErr w:type="spellStart"/>
+      <w:proofErr w:type="gramStart"/>
       <w:r>
         <w:rPr>
           <w:lang w:val="en-US"/>
@@ -1678,6 +2043,7 @@
         <w:t>you</w:t>
       </w:r>
       <w:proofErr w:type="spellEnd"/>
+      <w:proofErr w:type="gramEnd"/>
       <w:r>
         <w:rPr>
           <w:lang w:val="en-US"/>
@@ -1687,7 +2053,7 @@
     </w:p>
     <w:p>
       <w:pPr>
-        <w:pStyle w:val="ListParagraph"/>
+        <w:pStyle w:val="Paragraphedeliste"/>
         <w:numPr>
           <w:ilvl w:val="0"/>
           <w:numId w:val="1"/>
@@ -1714,19 +2080,33 @@
         <w:rPr>
           <w:lang w:val="en-US"/>
         </w:rPr>
-        <w:t xml:space="preserve"> tenant</w:t>
-      </w:r>
-      <w:r>
-        <w:rPr>
-          <w:lang w:val="en-US"/>
-        </w:rPr>
         <w:t xml:space="preserve"> </w:t>
       </w:r>
-      <w:r>
-        <w:rPr>
-          <w:lang w:val="en-US"/>
-        </w:rPr>
-        <w:t xml:space="preserve"> and look for the project wit</w:t>
+      <w:proofErr w:type="gramStart"/>
+      <w:r>
+        <w:rPr>
+          <w:lang w:val="en-US"/>
+        </w:rPr>
+        <w:t>tenant</w:t>
+      </w:r>
+      <w:r>
+        <w:rPr>
+          <w:lang w:val="en-US"/>
+        </w:rPr>
+        <w:t xml:space="preserve"> </w:t>
+      </w:r>
+      <w:r>
+        <w:rPr>
+          <w:lang w:val="en-US"/>
+        </w:rPr>
+        <w:t xml:space="preserve"> and</w:t>
+      </w:r>
+      <w:proofErr w:type="gramEnd"/>
+      <w:r>
+        <w:rPr>
+          <w:lang w:val="en-US"/>
+        </w:rPr>
+        <w:t xml:space="preserve"> look for the project wit</w:t>
       </w:r>
       <w:r>
         <w:rPr>
@@ -1757,7 +2137,7 @@
     </w:p>
     <w:p>
       <w:pPr>
-        <w:pStyle w:val="ListParagraph"/>
+        <w:pStyle w:val="Paragraphedeliste"/>
         <w:numPr>
           <w:ilvl w:val="0"/>
           <w:numId w:val="1"/>
@@ -1803,7 +2183,7 @@
     </w:p>
     <w:p>
       <w:pPr>
-        <w:pStyle w:val="ListParagraph"/>
+        <w:pStyle w:val="Paragraphedeliste"/>
         <w:numPr>
           <w:ilvl w:val="0"/>
           <w:numId w:val="1"/>
@@ -1841,7 +2221,7 @@
     </w:p>
     <w:p>
       <w:pPr>
-        <w:pStyle w:val="ListParagraph"/>
+        <w:pStyle w:val="Paragraphedeliste"/>
         <w:rPr>
           <w:lang w:val="en-US"/>
         </w:rPr>
@@ -1855,7 +2235,7 @@
     </w:p>
     <w:p>
       <w:pPr>
-        <w:pStyle w:val="ListParagraph"/>
+        <w:pStyle w:val="Paragraphedeliste"/>
         <w:rPr>
           <w:lang w:val="en-US"/>
         </w:rPr>
@@ -1881,7 +2261,7 @@
                     <pic:cNvPicPr/>
                   </pic:nvPicPr>
                   <pic:blipFill>
-                    <a:blip r:embed="rId13"/>
+                    <a:blip r:embed="rId14"/>
                     <a:stretch>
                       <a:fillRect/>
                     </a:stretch>
@@ -1904,7 +2284,7 @@
     </w:p>
     <w:p>
       <w:pPr>
-        <w:pStyle w:val="ListParagraph"/>
+        <w:pStyle w:val="Paragraphedeliste"/>
         <w:rPr>
           <w:lang w:val="en-US"/>
         </w:rPr>
@@ -1918,15 +2298,15 @@
     </w:p>
     <w:p>
       <w:pPr>
-        <w:pStyle w:val="ListParagraph"/>
-        <w:rPr>
-          <w:lang w:val="en-US"/>
-        </w:rPr>
-      </w:pPr>
-    </w:p>
-    <w:p>
-      <w:pPr>
-        <w:pStyle w:val="ListParagraph"/>
+        <w:pStyle w:val="Paragraphedeliste"/>
+        <w:rPr>
+          <w:lang w:val="en-US"/>
+        </w:rPr>
+      </w:pPr>
+    </w:p>
+    <w:p>
+      <w:pPr>
+        <w:pStyle w:val="Paragraphedeliste"/>
         <w:rPr>
           <w:lang w:val="en-US"/>
         </w:rPr>
@@ -1936,6 +2316,7 @@
           <w:noProof/>
           <w:lang w:val="en-US"/>
         </w:rPr>
+        <w:lastRenderedPageBreak/>
         <w:drawing>
           <wp:inline distT="0" distB="0" distL="0" distR="0" wp14:anchorId="12699CF1" wp14:editId="6384DDD6">
             <wp:extent cx="4206009" cy="3073192"/>
@@ -1952,7 +2333,7 @@
                     <pic:cNvPicPr/>
                   </pic:nvPicPr>
                   <pic:blipFill>
-                    <a:blip r:embed="rId14"/>
+                    <a:blip r:embed="rId15"/>
                     <a:stretch>
                       <a:fillRect/>
                     </a:stretch>
@@ -1975,7 +2356,7 @@
     </w:p>
     <w:p>
       <w:pPr>
-        <w:pStyle w:val="ListParagraph"/>
+        <w:pStyle w:val="Paragraphedeliste"/>
         <w:rPr>
           <w:lang w:val="en-US"/>
         </w:rPr>
@@ -1989,7 +2370,7 @@
     </w:p>
     <w:p>
       <w:pPr>
-        <w:pStyle w:val="ListParagraph"/>
+        <w:pStyle w:val="Paragraphedeliste"/>
         <w:numPr>
           <w:ilvl w:val="0"/>
           <w:numId w:val="1"/>
@@ -2030,7 +2411,6 @@
         <w:rPr>
           <w:noProof/>
         </w:rPr>
-        <w:lastRenderedPageBreak/>
         <w:drawing>
           <wp:inline distT="0" distB="0" distL="0" distR="0" wp14:anchorId="258870DB" wp14:editId="67620F09">
             <wp:extent cx="5731510" cy="1345925"/>
@@ -2047,7 +2427,7 @@
                     <pic:cNvPicPr/>
                   </pic:nvPicPr>
                   <pic:blipFill>
-                    <a:blip r:embed="rId15"/>
+                    <a:blip r:embed="rId16"/>
                     <a:stretch>
                       <a:fillRect/>
                     </a:stretch>
@@ -2070,7 +2450,7 @@
     </w:p>
     <w:p>
       <w:pPr>
-        <w:pStyle w:val="ListParagraph"/>
+        <w:pStyle w:val="Paragraphedeliste"/>
         <w:numPr>
           <w:ilvl w:val="0"/>
           <w:numId w:val="1"/>
@@ -2088,15 +2468,15 @@
     </w:p>
     <w:p>
       <w:pPr>
-        <w:pStyle w:val="ListParagraph"/>
-        <w:rPr>
-          <w:lang w:val="en-US"/>
-        </w:rPr>
-      </w:pPr>
-    </w:p>
-    <w:p>
-      <w:pPr>
-        <w:pStyle w:val="ListParagraph"/>
+        <w:pStyle w:val="Paragraphedeliste"/>
+        <w:rPr>
+          <w:lang w:val="en-US"/>
+        </w:rPr>
+      </w:pPr>
+    </w:p>
+    <w:p>
+      <w:pPr>
+        <w:pStyle w:val="Paragraphedeliste"/>
         <w:rPr>
           <w:lang w:val="en-US"/>
         </w:rPr>
@@ -2191,7 +2571,7 @@
                     <pic:cNvPicPr/>
                   </pic:nvPicPr>
                   <pic:blipFill>
-                    <a:blip r:embed="rId16"/>
+                    <a:blip r:embed="rId17"/>
                     <a:stretch>
                       <a:fillRect/>
                     </a:stretch>
@@ -2222,7 +2602,33 @@
         <w:rPr>
           <w:lang w:val="en-US"/>
         </w:rPr>
-        <w:t>When it finish go to the releases tab and wait until the functions releases finish.</w:t>
+        <w:t xml:space="preserve">When it </w:t>
+      </w:r>
+      <w:r>
+        <w:rPr>
+          <w:lang w:val="en-US"/>
+        </w:rPr>
+        <w:t>finishes</w:t>
+      </w:r>
+      <w:r>
+        <w:rPr>
+          <w:lang w:val="en-US"/>
+        </w:rPr>
+        <w:t xml:space="preserve"> go to the releases tab and wait until the </w:t>
+      </w:r>
+      <w:proofErr w:type="gramStart"/>
+      <w:r>
+        <w:rPr>
+          <w:lang w:val="en-US"/>
+        </w:rPr>
+        <w:t>functions</w:t>
+      </w:r>
+      <w:proofErr w:type="gramEnd"/>
+      <w:r>
+        <w:rPr>
+          <w:lang w:val="en-US"/>
+        </w:rPr>
+        <w:t xml:space="preserve"> releases finish.</w:t>
       </w:r>
     </w:p>
     <w:p>
@@ -2243,19 +2649,20 @@
         <w:rPr>
           <w:noProof/>
         </w:rPr>
+        <w:lastRenderedPageBreak/>
         <mc:AlternateContent>
           <mc:Choice Requires="wps">
             <w:drawing>
-              <wp:anchor distT="0" distB="0" distL="114300" distR="114300" simplePos="0" relativeHeight="251661312" behindDoc="0" locked="0" layoutInCell="1" allowOverlap="1" wp14:anchorId="27764EE7" wp14:editId="10AE4A52">
+              <wp:anchor distT="0" distB="0" distL="114300" distR="114300" simplePos="0" relativeHeight="251661312" behindDoc="0" locked="0" layoutInCell="1" allowOverlap="1" wp14:anchorId="27764EE7" wp14:editId="0BD49F63">
                 <wp:simplePos x="0" y="0"/>
                 <wp:positionH relativeFrom="column">
-                  <wp:posOffset>2062886</wp:posOffset>
+                  <wp:posOffset>2063847</wp:posOffset>
                 </wp:positionH>
                 <wp:positionV relativeFrom="paragraph">
-                  <wp:posOffset>2119274</wp:posOffset>
+                  <wp:posOffset>2118066</wp:posOffset>
                 </wp:positionV>
-                <wp:extent cx="1353312" cy="197511"/>
-                <wp:effectExtent l="38100" t="57150" r="18415" b="31115"/>
+                <wp:extent cx="918503" cy="45719"/>
+                <wp:effectExtent l="12700" t="63500" r="8890" b="43815"/>
                 <wp:wrapNone/>
                 <wp:docPr id="17" name="Straight Arrow Connector 17"/>
                 <wp:cNvGraphicFramePr/>
@@ -2266,7 +2673,7 @@
                       <wps:spPr>
                         <a:xfrm flipH="1" flipV="1">
                           <a:off x="0" y="0"/>
-                          <a:ext cx="1353312" cy="197511"/>
+                          <a:ext cx="918503" cy="45719"/>
                         </a:xfrm>
                         <a:prstGeom prst="straightConnector1">
                           <a:avLst/>
@@ -2293,12 +2700,22 @@
                     </wps:wsp>
                   </a:graphicData>
                 </a:graphic>
+                <wp14:sizeRelH relativeFrom="margin">
+                  <wp14:pctWidth>0</wp14:pctWidth>
+                </wp14:sizeRelH>
+                <wp14:sizeRelV relativeFrom="margin">
+                  <wp14:pctHeight>0</wp14:pctHeight>
+                </wp14:sizeRelV>
               </wp:anchor>
             </w:drawing>
           </mc:Choice>
           <mc:Fallback>
             <w:pict>
-              <v:shape w14:anchorId="298507AC" id="Straight Arrow Connector 17" o:spid="_x0000_s1026" type="#_x0000_t32" style="position:absolute;margin-left:162.45pt;margin-top:166.85pt;width:106.55pt;height:15.55pt;flip:x y;z-index:251661312;visibility:visible;mso-wrap-style:square;mso-wrap-distance-left:9pt;mso-wrap-distance-top:0;mso-wrap-distance-right:9pt;mso-wrap-distance-bottom:0;mso-position-horizontal:absolute;mso-position-horizontal-relative:text;mso-position-vertical:absolute;mso-position-vertical-relative:text" o:gfxdata="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" strokecolor="#4472c4 [3204]" strokeweight=".5pt">
+              <v:shapetype w14:anchorId="7B68CFB9" id="_x0000_t32" coordsize="21600,21600" o:spt="32" o:oned="t" path="m,l21600,21600e" filled="f">
+                <v:path arrowok="t" fillok="f" o:connecttype="none"/>
+                <o:lock v:ext="edit" shapetype="t"/>
+              </v:shapetype>
+              <v:shape id="Straight Arrow Connector 17" o:spid="_x0000_s1026" type="#_x0000_t32" style="position:absolute;margin-left:162.5pt;margin-top:166.8pt;width:72.3pt;height:3.6pt;flip:x y;z-index:251661312;visibility:visible;mso-wrap-style:square;mso-width-percent:0;mso-height-percent:0;mso-wrap-distance-left:9pt;mso-wrap-distance-top:0;mso-wrap-distance-right:9pt;mso-wrap-distance-bottom:0;mso-position-horizontal:absolute;mso-position-horizontal-relative:text;mso-position-vertical:absolute;mso-position-vertical-relative:text;mso-width-percent:0;mso-height-percent:0;mso-width-relative:margin;mso-height-relative:margin" o:gfxdata="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" strokecolor="#4472c4 [3204]" strokeweight=".5pt">
                 <v:stroke endarrow="block" joinstyle="miter"/>
               </v:shape>
             </w:pict>
@@ -2414,7 +2831,7 @@
                     <pic:cNvPicPr/>
                   </pic:nvPicPr>
                   <pic:blipFill>
-                    <a:blip r:embed="rId17"/>
+                    <a:blip r:embed="rId18"/>
                     <a:stretch>
                       <a:fillRect/>
                     </a:stretch>
@@ -2444,7 +2861,7 @@
     </w:p>
     <w:p>
       <w:pPr>
-        <w:pStyle w:val="Heading1"/>
+        <w:pStyle w:val="Titre1"/>
         <w:rPr>
           <w:lang w:val="en-US"/>
         </w:rPr>
@@ -2465,16 +2882,30 @@
     </w:p>
     <w:p>
       <w:pPr>
-        <w:pStyle w:val="Heading2"/>
-        <w:rPr>
-          <w:lang w:val="en-US"/>
-        </w:rPr>
-      </w:pPr>
-      <w:r>
-        <w:rPr>
-          <w:lang w:val="en-US"/>
-        </w:rPr>
-        <w:t>Error in arm template . There is a deployment currently in progress</w:t>
+        <w:pStyle w:val="Titre2"/>
+        <w:rPr>
+          <w:lang w:val="en-US"/>
+        </w:rPr>
+      </w:pPr>
+      <w:r>
+        <w:rPr>
+          <w:lang w:val="en-US"/>
+        </w:rPr>
+        <w:t xml:space="preserve">Error in arm </w:t>
+      </w:r>
+      <w:proofErr w:type="gramStart"/>
+      <w:r>
+        <w:rPr>
+          <w:lang w:val="en-US"/>
+        </w:rPr>
+        <w:t>template .</w:t>
+      </w:r>
+      <w:proofErr w:type="gramEnd"/>
+      <w:r>
+        <w:rPr>
+          <w:lang w:val="en-US"/>
+        </w:rPr>
+        <w:t xml:space="preserve"> There is a deployment currently in progress</w:t>
       </w:r>
     </w:p>
     <w:p>
@@ -2495,7 +2926,6 @@
           <w:noProof/>
           <w:lang w:val="en-US"/>
         </w:rPr>
-        <w:lastRenderedPageBreak/>
         <w:drawing>
           <wp:inline distT="0" distB="0" distL="0" distR="0" wp14:anchorId="6E80840F" wp14:editId="11717DE7">
             <wp:extent cx="4694254" cy="2614969"/>
@@ -2512,7 +2942,7 @@
                     <pic:cNvPicPr/>
                   </pic:nvPicPr>
                   <pic:blipFill>
-                    <a:blip r:embed="rId18"/>
+                    <a:blip r:embed="rId19"/>
                     <a:stretch>
                       <a:fillRect/>
                     </a:stretch>
@@ -2576,15 +3006,16 @@
     </w:p>
     <w:p>
       <w:pPr>
-        <w:pStyle w:val="Heading2"/>
-        <w:rPr>
-          <w:lang w:val="en-US"/>
-        </w:rPr>
-      </w:pPr>
-      <w:r>
-        <w:rPr>
-          <w:lang w:val="en-US"/>
-        </w:rPr>
+        <w:pStyle w:val="Titre2"/>
+        <w:rPr>
+          <w:lang w:val="en-US"/>
+        </w:rPr>
+      </w:pPr>
+      <w:r>
+        <w:rPr>
+          <w:lang w:val="en-US"/>
+        </w:rPr>
+        <w:lastRenderedPageBreak/>
         <w:t>Error There is a deployment currently in progress. Please try again when it completes.</w:t>
       </w:r>
     </w:p>
@@ -2615,7 +3046,7 @@
                     <pic:cNvPicPr/>
                   </pic:nvPicPr>
                   <pic:blipFill>
-                    <a:blip r:embed="rId19"/>
+                    <a:blip r:embed="rId20"/>
                     <a:stretch>
                       <a:fillRect/>
                     </a:stretch>
@@ -2985,7 +3416,7 @@
     </w:p>
     <w:p>
       <w:pPr>
-        <w:pStyle w:val="Heading1"/>
+        <w:pStyle w:val="Titre1"/>
         <w:rPr>
           <w:lang w:val="en-US"/>
         </w:rPr>
@@ -3075,7 +3506,6 @@
           <w:noProof/>
           <w:lang w:val="en-US"/>
         </w:rPr>
-        <w:lastRenderedPageBreak/>
         <w:drawing>
           <wp:inline distT="0" distB="0" distL="0" distR="0" wp14:anchorId="286EA36A" wp14:editId="2CF32B53">
             <wp:extent cx="4389801" cy="2154047"/>
@@ -3092,7 +3522,7 @@
                     <pic:cNvPicPr/>
                   </pic:nvPicPr>
                   <pic:blipFill>
-                    <a:blip r:embed="rId20"/>
+                    <a:blip r:embed="rId21"/>
                     <a:stretch>
                       <a:fillRect/>
                     </a:stretch>
@@ -3141,7 +3571,7 @@
     </w:p>
     <w:p>
       <w:pPr>
-        <w:pStyle w:val="ListParagraph"/>
+        <w:pStyle w:val="Paragraphedeliste"/>
         <w:numPr>
           <w:ilvl w:val="0"/>
           <w:numId w:val="7"/>
@@ -3173,7 +3603,7 @@
     </w:p>
     <w:p>
       <w:pPr>
-        <w:pStyle w:val="ListParagraph"/>
+        <w:pStyle w:val="Paragraphedeliste"/>
         <w:numPr>
           <w:ilvl w:val="0"/>
           <w:numId w:val="7"/>
@@ -3225,7 +3655,7 @@
     </w:p>
     <w:p>
       <w:pPr>
-        <w:pStyle w:val="ListParagraph"/>
+        <w:pStyle w:val="Paragraphedeliste"/>
         <w:rPr>
           <w:lang w:val="en-US"/>
         </w:rPr>
@@ -3235,6 +3665,7 @@
           <w:noProof/>
           <w:lang w:val="en-US"/>
         </w:rPr>
+        <w:lastRenderedPageBreak/>
         <mc:AlternateContent>
           <mc:Choice Requires="wps">
             <w:drawing>
@@ -3318,7 +3749,7 @@
                     <pic:cNvPicPr/>
                   </pic:nvPicPr>
                   <pic:blipFill>
-                    <a:blip r:embed="rId21"/>
+                    <a:blip r:embed="rId22"/>
                     <a:stretch>
                       <a:fillRect/>
                     </a:stretch>
@@ -3341,7 +3772,7 @@
     </w:p>
     <w:p>
       <w:pPr>
-        <w:pStyle w:val="ListParagraph"/>
+        <w:pStyle w:val="Paragraphedeliste"/>
         <w:numPr>
           <w:ilvl w:val="0"/>
           <w:numId w:val="7"/>
@@ -3359,15 +3790,15 @@
     </w:p>
     <w:p>
       <w:pPr>
-        <w:pStyle w:val="ListParagraph"/>
-        <w:rPr>
-          <w:lang w:val="en-US"/>
-        </w:rPr>
-      </w:pPr>
-    </w:p>
-    <w:p>
-      <w:pPr>
-        <w:pStyle w:val="ListParagraph"/>
+        <w:pStyle w:val="Paragraphedeliste"/>
+        <w:rPr>
+          <w:lang w:val="en-US"/>
+        </w:rPr>
+      </w:pPr>
+    </w:p>
+    <w:p>
+      <w:pPr>
+        <w:pStyle w:val="Paragraphedeliste"/>
         <w:rPr>
           <w:lang w:val="en-US"/>
         </w:rPr>
@@ -3377,7 +3808,6 @@
           <w:noProof/>
           <w:lang w:val="en-US"/>
         </w:rPr>
-        <w:lastRenderedPageBreak/>
         <mc:AlternateContent>
           <mc:Choice Requires="wps">
             <w:drawing>
@@ -3534,7 +3964,7 @@
                     <pic:cNvPicPr/>
                   </pic:nvPicPr>
                   <pic:blipFill>
-                    <a:blip r:embed="rId22"/>
+                    <a:blip r:embed="rId23"/>
                     <a:stretch>
                       <a:fillRect/>
                     </a:stretch>
@@ -3557,15 +3987,15 @@
     </w:p>
     <w:p>
       <w:pPr>
-        <w:pStyle w:val="ListParagraph"/>
-        <w:rPr>
-          <w:lang w:val="en-US"/>
-        </w:rPr>
-      </w:pPr>
-    </w:p>
-    <w:p>
-      <w:pPr>
-        <w:pStyle w:val="ListParagraph"/>
+        <w:pStyle w:val="Paragraphedeliste"/>
+        <w:rPr>
+          <w:lang w:val="en-US"/>
+        </w:rPr>
+      </w:pPr>
+    </w:p>
+    <w:p>
+      <w:pPr>
+        <w:pStyle w:val="Paragraphedeliste"/>
         <w:numPr>
           <w:ilvl w:val="0"/>
           <w:numId w:val="7"/>
@@ -3645,7 +4075,317 @@
     </w:p>
     <w:p>
       <w:pPr>
-        <w:pStyle w:val="ListParagraph"/>
+        <w:pStyle w:val="Titre1"/>
+        <w:rPr>
+          <w:lang w:val="en-US"/>
+        </w:rPr>
+      </w:pPr>
+      <w:r>
+        <w:rPr>
+          <w:lang w:val="en-US"/>
+        </w:rPr>
+        <w:t xml:space="preserve">Azure Resource Providers needed </w:t>
+      </w:r>
+    </w:p>
+    <w:p>
+      <w:pPr>
+        <w:jc w:val="both"/>
+        <w:rPr>
+          <w:lang w:val="en-US"/>
+        </w:rPr>
+      </w:pPr>
+      <w:r>
+        <w:rPr>
+          <w:lang w:val="en-US"/>
+        </w:rPr>
+        <w:t>For the deployment of the ARM template to work you will need to have the next resource providers enabled</w:t>
+      </w:r>
+      <w:r>
+        <w:rPr>
+          <w:lang w:val="en-US"/>
+        </w:rPr>
+        <w:t>:</w:t>
+      </w:r>
+    </w:p>
+    <w:p>
+      <w:pPr>
+        <w:jc w:val="both"/>
+        <w:rPr>
+          <w:lang w:val="en-US"/>
+        </w:rPr>
+      </w:pPr>
+    </w:p>
+    <w:p>
+      <w:pPr>
+        <w:pStyle w:val="Paragraphedeliste"/>
+        <w:numPr>
+          <w:ilvl w:val="0"/>
+          <w:numId w:val="9"/>
+        </w:numPr>
+        <w:jc w:val="both"/>
+        <w:rPr>
+          <w:lang w:val="en-US"/>
+        </w:rPr>
+      </w:pPr>
+      <w:proofErr w:type="spellStart"/>
+      <w:r>
+        <w:rPr>
+          <w:lang w:val="en-US"/>
+        </w:rPr>
+        <w:t>Microsoft.OperationalInsights</w:t>
+      </w:r>
+      <w:proofErr w:type="spellEnd"/>
+    </w:p>
+    <w:p>
+      <w:pPr>
+        <w:pStyle w:val="Paragraphedeliste"/>
+        <w:numPr>
+          <w:ilvl w:val="0"/>
+          <w:numId w:val="9"/>
+        </w:numPr>
+        <w:jc w:val="both"/>
+        <w:rPr>
+          <w:lang w:val="en-US"/>
+        </w:rPr>
+      </w:pPr>
+      <w:proofErr w:type="spellStart"/>
+      <w:r>
+        <w:rPr>
+          <w:lang w:val="en-US"/>
+        </w:rPr>
+        <w:t>Microsoft.Network</w:t>
+      </w:r>
+      <w:proofErr w:type="spellEnd"/>
+    </w:p>
+    <w:p>
+      <w:pPr>
+        <w:pStyle w:val="Paragraphedeliste"/>
+        <w:numPr>
+          <w:ilvl w:val="0"/>
+          <w:numId w:val="9"/>
+        </w:numPr>
+        <w:jc w:val="both"/>
+        <w:rPr>
+          <w:lang w:val="en-US"/>
+        </w:rPr>
+      </w:pPr>
+      <w:proofErr w:type="spellStart"/>
+      <w:proofErr w:type="gramStart"/>
+      <w:r>
+        <w:rPr>
+          <w:lang w:val="en-US"/>
+        </w:rPr>
+        <w:t>microsoft.insights</w:t>
+      </w:r>
+      <w:proofErr w:type="spellEnd"/>
+      <w:proofErr w:type="gramEnd"/>
+    </w:p>
+    <w:p>
+      <w:pPr>
+        <w:pStyle w:val="Paragraphedeliste"/>
+        <w:numPr>
+          <w:ilvl w:val="0"/>
+          <w:numId w:val="9"/>
+        </w:numPr>
+        <w:jc w:val="both"/>
+        <w:rPr>
+          <w:lang w:val="en-US"/>
+        </w:rPr>
+      </w:pPr>
+      <w:proofErr w:type="spellStart"/>
+      <w:r>
+        <w:rPr>
+          <w:lang w:val="en-US"/>
+        </w:rPr>
+        <w:t>Microsoft.DocumentDB</w:t>
+      </w:r>
+      <w:proofErr w:type="spellEnd"/>
+    </w:p>
+    <w:p>
+      <w:pPr>
+        <w:pStyle w:val="Paragraphedeliste"/>
+        <w:numPr>
+          <w:ilvl w:val="0"/>
+          <w:numId w:val="9"/>
+        </w:numPr>
+        <w:jc w:val="both"/>
+        <w:rPr>
+          <w:lang w:val="en-US"/>
+        </w:rPr>
+      </w:pPr>
+      <w:proofErr w:type="spellStart"/>
+      <w:r>
+        <w:rPr>
+          <w:lang w:val="en-US"/>
+        </w:rPr>
+        <w:t>Microsoft.ServiceBus</w:t>
+      </w:r>
+      <w:proofErr w:type="spellEnd"/>
+    </w:p>
+    <w:p>
+      <w:pPr>
+        <w:pStyle w:val="Paragraphedeliste"/>
+        <w:numPr>
+          <w:ilvl w:val="0"/>
+          <w:numId w:val="9"/>
+        </w:numPr>
+        <w:jc w:val="both"/>
+        <w:rPr>
+          <w:lang w:val="en-US"/>
+        </w:rPr>
+      </w:pPr>
+      <w:proofErr w:type="spellStart"/>
+      <w:r>
+        <w:rPr>
+          <w:lang w:val="en-US"/>
+        </w:rPr>
+        <w:t>Microsoft.DBforMySQL</w:t>
+      </w:r>
+      <w:proofErr w:type="spellEnd"/>
+    </w:p>
+    <w:p>
+      <w:pPr>
+        <w:pStyle w:val="Paragraphedeliste"/>
+        <w:numPr>
+          <w:ilvl w:val="0"/>
+          <w:numId w:val="9"/>
+        </w:numPr>
+        <w:jc w:val="both"/>
+        <w:rPr>
+          <w:lang w:val="en-US"/>
+        </w:rPr>
+      </w:pPr>
+      <w:proofErr w:type="spellStart"/>
+      <w:r>
+        <w:rPr>
+          <w:lang w:val="en-US"/>
+        </w:rPr>
+        <w:t>Microsoft.Web</w:t>
+      </w:r>
+      <w:proofErr w:type="spellEnd"/>
+    </w:p>
+    <w:p>
+      <w:pPr>
+        <w:pStyle w:val="Paragraphedeliste"/>
+        <w:numPr>
+          <w:ilvl w:val="0"/>
+          <w:numId w:val="9"/>
+        </w:numPr>
+        <w:jc w:val="both"/>
+        <w:rPr>
+          <w:lang w:val="en-US"/>
+        </w:rPr>
+      </w:pPr>
+      <w:proofErr w:type="spellStart"/>
+      <w:r>
+        <w:rPr>
+          <w:lang w:val="en-US"/>
+        </w:rPr>
+        <w:t>Microsoft.Storage</w:t>
+      </w:r>
+      <w:proofErr w:type="spellEnd"/>
+    </w:p>
+    <w:p>
+      <w:pPr>
+        <w:pStyle w:val="Paragraphedeliste"/>
+        <w:numPr>
+          <w:ilvl w:val="0"/>
+          <w:numId w:val="9"/>
+        </w:numPr>
+        <w:jc w:val="both"/>
+        <w:rPr>
+          <w:lang w:val="en-US"/>
+        </w:rPr>
+      </w:pPr>
+      <w:proofErr w:type="spellStart"/>
+      <w:r>
+        <w:rPr>
+          <w:lang w:val="en-US"/>
+        </w:rPr>
+        <w:t>Microsoft.ManagedIdentity</w:t>
+      </w:r>
+      <w:proofErr w:type="spellEnd"/>
+    </w:p>
+    <w:p>
+      <w:pPr>
+        <w:pStyle w:val="Paragraphedeliste"/>
+        <w:numPr>
+          <w:ilvl w:val="0"/>
+          <w:numId w:val="9"/>
+        </w:numPr>
+        <w:jc w:val="both"/>
+        <w:rPr>
+          <w:lang w:val="en-US"/>
+        </w:rPr>
+      </w:pPr>
+      <w:proofErr w:type="spellStart"/>
+      <w:r>
+        <w:rPr>
+          <w:lang w:val="en-US"/>
+        </w:rPr>
+        <w:t>Microsoft.Security</w:t>
+      </w:r>
+      <w:proofErr w:type="spellEnd"/>
+    </w:p>
+    <w:p>
+      <w:pPr>
+        <w:pStyle w:val="Paragraphedeliste"/>
+        <w:numPr>
+          <w:ilvl w:val="0"/>
+          <w:numId w:val="9"/>
+        </w:numPr>
+        <w:jc w:val="both"/>
+        <w:rPr>
+          <w:lang w:val="en-US"/>
+        </w:rPr>
+      </w:pPr>
+      <w:proofErr w:type="spellStart"/>
+      <w:r>
+        <w:rPr>
+          <w:lang w:val="en-US"/>
+        </w:rPr>
+        <w:t>Microsoft.Authorization</w:t>
+      </w:r>
+      <w:proofErr w:type="spellEnd"/>
+    </w:p>
+    <w:p>
+      <w:pPr>
+        <w:pStyle w:val="Paragraphedeliste"/>
+        <w:numPr>
+          <w:ilvl w:val="0"/>
+          <w:numId w:val="9"/>
+        </w:numPr>
+        <w:jc w:val="both"/>
+        <w:rPr>
+          <w:lang w:val="en-US"/>
+        </w:rPr>
+      </w:pPr>
+      <w:proofErr w:type="spellStart"/>
+      <w:r>
+        <w:rPr>
+          <w:lang w:val="en-US"/>
+        </w:rPr>
+        <w:t>Microsoft.Consumption</w:t>
+      </w:r>
+      <w:proofErr w:type="spellEnd"/>
+    </w:p>
+    <w:p>
+      <w:pPr>
+        <w:rPr>
+          <w:lang w:val="en-US"/>
+        </w:rPr>
+      </w:pPr>
+    </w:p>
+    <w:p>
+      <w:pPr>
+        <w:rPr>
+          <w:lang w:val="en-US"/>
+        </w:rPr>
+      </w:pPr>
+    </w:p>
+    <w:p>
+      <w:pPr>
+        <w:pStyle w:val="Paragraphedeliste"/>
         <w:rPr>
           <w:lang w:val="en-US"/>
         </w:rPr>
@@ -3662,8 +4402,121 @@
 </file>
 
 <file path=word/numbering.xml><?xml version="1.0" encoding="utf-8"?>
-<w:numbering xmlns:wpc="http://schemas.microsoft.com/office/word/2010/wordprocessingCanvas" xmlns:cx="http://schemas.microsoft.com/office/drawing/2014/chartex" xmlns:cx1="http://schemas.microsoft.com/office/drawing/2015/9/8/chartex" xmlns:cx2="http://schemas.microsoft.com/office/drawing/2015/10/21/chartex" xmlns:cx3="http://schemas.microsoft.com/office/drawing/2016/5/9/chartex" xmlns:cx4="http://schemas.microsoft.com/office/drawing/2016/5/10/chartex" xmlns:cx5="http://schemas.microsoft.com/office/drawing/2016/5/11/chartex" xmlns:cx6="http://schemas.microsoft.com/office/drawing/2016/5/12/chartex" xmlns:cx7="http://schemas.microsoft.com/office/drawing/2016/5/13/chartex" xmlns:cx8="http://schemas.microsoft.com/office/drawing/2016/5/14/chartex" xmlns:mc="http://schemas.openxmlformats.org/markup-compatibility/2006" xmlns:aink="http://schemas.microsoft.com/office/drawing/2016/ink" xmlns:am3d="http://schemas.microsoft.com/office/drawing/2017/model3d" xmlns:o="urn:schemas-microsoft-com:office:office" xmlns:r="http://schemas.openxmlformats.org/officeDocument/2006/relationships" xmlns:m="http://schemas.openxmlformats.org/officeDocument/2006/math" xmlns:v="urn:schemas-microsoft-com:vml" xmlns:wp14="http://schemas.microsoft.com/office/word/2010/wordprocessingDrawing" xmlns:wp="http://schemas.openxmlformats.org/drawingml/2006/wordprocessingDrawing" xmlns:w10="urn:schemas-microsoft-com:office:word" xmlns:w="http://schemas.openxmlformats.org/wordprocessingml/2006/main" xmlns:w14="http://schemas.microsoft.com/office/word/2010/wordml" xmlns:w15="http://schemas.microsoft.com/office/word/2012/wordml" xmlns:w16cex="http://schemas.microsoft.com/office/word/2018/wordml/cex" xmlns:w16cid="http://schemas.microsoft.com/office/word/2016/wordml/cid" xmlns:w16="http://schemas.microsoft.com/office/word/2018/wordml" xmlns:w16sdtdh="http://schemas.microsoft.com/office/word/2020/wordml/sdtdatahash" xmlns:w16se="http://schemas.microsoft.com/office/word/2015/wordml/symex" xmlns:wpg="http://schemas.microsoft.com/office/word/2010/wordprocessingGroup" xmlns:wpi="http://schemas.microsoft.com/office/word/2010/wordprocessingInk" xmlns:wne="http://schemas.microsoft.com/office/word/2006/wordml" xmlns:wps="http://schemas.microsoft.com/office/word/2010/wordprocessingShape" mc:Ignorable="w14 w15 w16se w16cid w16 w16cex w16sdtdh wp14">
+<w:numbering xmlns:wpc="http://schemas.microsoft.com/office/word/2010/wordprocessingCanvas" xmlns:cx="http://schemas.microsoft.com/office/drawing/2014/chartex" xmlns:cx1="http://schemas.microsoft.com/office/drawing/2015/9/8/chartex" xmlns:cx2="http://schemas.microsoft.com/office/drawing/2015/10/21/chartex" xmlns:cx3="http://schemas.microsoft.com/office/drawing/2016/5/9/chartex" xmlns:cx4="http://schemas.microsoft.com/office/drawing/2016/5/10/chartex" xmlns:cx5="http://schemas.microsoft.com/office/drawing/2016/5/11/chartex" xmlns:cx6="http://schemas.microsoft.com/office/drawing/2016/5/12/chartex" xmlns:cx7="http://schemas.microsoft.com/office/drawing/2016/5/13/chartex" xmlns:cx8="http://schemas.microsoft.com/office/drawing/2016/5/14/chartex" xmlns:mc="http://schemas.openxmlformats.org/markup-compatibility/2006" xmlns:aink="http://schemas.microsoft.com/office/drawing/2016/ink" xmlns:am3d="http://schemas.microsoft.com/office/drawing/2017/model3d" xmlns:o="urn:schemas-microsoft-com:office:office" xmlns:oel="http://schemas.microsoft.com/office/2019/extlst" xmlns:r="http://schemas.openxmlformats.org/officeDocument/2006/relationships" xmlns:m="http://schemas.openxmlformats.org/officeDocument/2006/math" xmlns:v="urn:schemas-microsoft-com:vml" xmlns:wp14="http://schemas.microsoft.com/office/word/2010/wordprocessingDrawing" xmlns:wp="http://schemas.openxmlformats.org/drawingml/2006/wordprocessingDrawing" xmlns:w10="urn:schemas-microsoft-com:office:word" xmlns:w="http://schemas.openxmlformats.org/wordprocessingml/2006/main" xmlns:w14="http://schemas.microsoft.com/office/word/2010/wordml" xmlns:w15="http://schemas.microsoft.com/office/word/2012/wordml" xmlns:w16cex="http://schemas.microsoft.com/office/word/2018/wordml/cex" xmlns:w16cid="http://schemas.microsoft.com/office/word/2016/wordml/cid" xmlns:w16="http://schemas.microsoft.com/office/word/2018/wordml" xmlns:w16sdtdh="http://schemas.microsoft.com/office/word/2020/wordml/sdtdatahash" xmlns:w16se="http://schemas.microsoft.com/office/word/2015/wordml/symex" xmlns:wpg="http://schemas.microsoft.com/office/word/2010/wordprocessingGroup" xmlns:wpi="http://schemas.microsoft.com/office/word/2010/wordprocessingInk" xmlns:wne="http://schemas.microsoft.com/office/word/2006/wordml" xmlns:wps="http://schemas.microsoft.com/office/word/2010/wordprocessingShape" mc:Ignorable="w14 w15 w16se w16cid w16 w16cex w16sdtdh wp14">
   <w:abstractNum w:abstractNumId="0" w15:restartNumberingAfterBreak="0">
+    <w:nsid w:val="01247F3E"/>
+    <w:multiLevelType w:val="hybridMultilevel"/>
+    <w:tmpl w:val="88FA73DE"/>
+    <w:lvl w:ilvl="0" w:tplc="040C0001">
+      <w:start w:val="1"/>
+      <w:numFmt w:val="bullet"/>
+      <w:lvlText w:val=""/>
+      <w:lvlJc w:val="left"/>
+      <w:pPr>
+        <w:ind w:left="720" w:hanging="360"/>
+      </w:pPr>
+      <w:rPr>
+        <w:rFonts w:ascii="Symbol" w:hAnsi="Symbol" w:hint="default"/>
+      </w:rPr>
+    </w:lvl>
+    <w:lvl w:ilvl="1" w:tplc="040C0003" w:tentative="1">
+      <w:start w:val="1"/>
+      <w:numFmt w:val="bullet"/>
+      <w:lvlText w:val="o"/>
+      <w:lvlJc w:val="left"/>
+      <w:pPr>
+        <w:ind w:left="1440" w:hanging="360"/>
+      </w:pPr>
+      <w:rPr>
+        <w:rFonts w:ascii="Courier New" w:hAnsi="Courier New" w:cs="Courier New" w:hint="default"/>
+      </w:rPr>
+    </w:lvl>
+    <w:lvl w:ilvl="2" w:tplc="040C0005" w:tentative="1">
+      <w:start w:val="1"/>
+      <w:numFmt w:val="bullet"/>
+      <w:lvlText w:val=""/>
+      <w:lvlJc w:val="left"/>
+      <w:pPr>
+        <w:ind w:left="2160" w:hanging="360"/>
+      </w:pPr>
+      <w:rPr>
+        <w:rFonts w:ascii="Wingdings" w:hAnsi="Wingdings" w:hint="default"/>
+      </w:rPr>
+    </w:lvl>
+    <w:lvl w:ilvl="3" w:tplc="040C0001" w:tentative="1">
+      <w:start w:val="1"/>
+      <w:numFmt w:val="bullet"/>
+      <w:lvlText w:val=""/>
+      <w:lvlJc w:val="left"/>
+      <w:pPr>
+        <w:ind w:left="2880" w:hanging="360"/>
+      </w:pPr>
+      <w:rPr>
+        <w:rFonts w:ascii="Symbol" w:hAnsi="Symbol" w:hint="default"/>
+      </w:rPr>
+    </w:lvl>
+    <w:lvl w:ilvl="4" w:tplc="040C0003" w:tentative="1">
+      <w:start w:val="1"/>
+      <w:numFmt w:val="bullet"/>
+      <w:lvlText w:val="o"/>
+      <w:lvlJc w:val="left"/>
+      <w:pPr>
+        <w:ind w:left="3600" w:hanging="360"/>
+      </w:pPr>
+      <w:rPr>
+        <w:rFonts w:ascii="Courier New" w:hAnsi="Courier New" w:cs="Courier New" w:hint="default"/>
+      </w:rPr>
+    </w:lvl>
+    <w:lvl w:ilvl="5" w:tplc="040C0005" w:tentative="1">
+      <w:start w:val="1"/>
+      <w:numFmt w:val="bullet"/>
+      <w:lvlText w:val=""/>
+      <w:lvlJc w:val="left"/>
+      <w:pPr>
+        <w:ind w:left="4320" w:hanging="360"/>
+      </w:pPr>
+      <w:rPr>
+        <w:rFonts w:ascii="Wingdings" w:hAnsi="Wingdings" w:hint="default"/>
+      </w:rPr>
+    </w:lvl>
+    <w:lvl w:ilvl="6" w:tplc="040C0001" w:tentative="1">
+      <w:start w:val="1"/>
+      <w:numFmt w:val="bullet"/>
+      <w:lvlText w:val=""/>
+      <w:lvlJc w:val="left"/>
+      <w:pPr>
+        <w:ind w:left="5040" w:hanging="360"/>
+      </w:pPr>
+      <w:rPr>
+        <w:rFonts w:ascii="Symbol" w:hAnsi="Symbol" w:hint="default"/>
+      </w:rPr>
+    </w:lvl>
+    <w:lvl w:ilvl="7" w:tplc="040C0003" w:tentative="1">
+      <w:start w:val="1"/>
+      <w:numFmt w:val="bullet"/>
+      <w:lvlText w:val="o"/>
+      <w:lvlJc w:val="left"/>
+      <w:pPr>
+        <w:ind w:left="5760" w:hanging="360"/>
+      </w:pPr>
+      <w:rPr>
+        <w:rFonts w:ascii="Courier New" w:hAnsi="Courier New" w:cs="Courier New" w:hint="default"/>
+      </w:rPr>
+    </w:lvl>
+    <w:lvl w:ilvl="8" w:tplc="040C0005" w:tentative="1">
+      <w:start w:val="1"/>
+      <w:numFmt w:val="bullet"/>
+      <w:lvlText w:val=""/>
+      <w:lvlJc w:val="left"/>
+      <w:pPr>
+        <w:ind w:left="6480" w:hanging="360"/>
+      </w:pPr>
+      <w:rPr>
+        <w:rFonts w:ascii="Wingdings" w:hAnsi="Wingdings" w:hint="default"/>
+      </w:rPr>
+    </w:lvl>
+  </w:abstractNum>
+  <w:abstractNum w:abstractNumId="1" w15:restartNumberingAfterBreak="0">
     <w:nsid w:val="012A6958"/>
     <w:multiLevelType w:val="hybridMultilevel"/>
     <w:tmpl w:val="2C309422"/>
@@ -3776,7 +4629,7 @@
       </w:rPr>
     </w:lvl>
   </w:abstractNum>
-  <w:abstractNum w:abstractNumId="1" w15:restartNumberingAfterBreak="0">
+  <w:abstractNum w:abstractNumId="2" w15:restartNumberingAfterBreak="0">
     <w:nsid w:val="206D1F27"/>
     <w:multiLevelType w:val="hybridMultilevel"/>
     <w:tmpl w:val="7C869C84"/>
@@ -3889,7 +4742,7 @@
       </w:rPr>
     </w:lvl>
   </w:abstractNum>
-  <w:abstractNum w:abstractNumId="2" w15:restartNumberingAfterBreak="0">
+  <w:abstractNum w:abstractNumId="3" w15:restartNumberingAfterBreak="0">
     <w:nsid w:val="27093549"/>
     <w:multiLevelType w:val="hybridMultilevel"/>
     <w:tmpl w:val="FEFEF9AE"/>
@@ -4002,7 +4855,7 @@
       </w:rPr>
     </w:lvl>
   </w:abstractNum>
-  <w:abstractNum w:abstractNumId="3" w15:restartNumberingAfterBreak="0">
+  <w:abstractNum w:abstractNumId="4" w15:restartNumberingAfterBreak="0">
     <w:nsid w:val="2B4A6DEB"/>
     <w:multiLevelType w:val="hybridMultilevel"/>
     <w:tmpl w:val="1B84EE40"/>
@@ -4115,7 +4968,7 @@
       </w:rPr>
     </w:lvl>
   </w:abstractNum>
-  <w:abstractNum w:abstractNumId="4" w15:restartNumberingAfterBreak="0">
+  <w:abstractNum w:abstractNumId="5" w15:restartNumberingAfterBreak="0">
     <w:nsid w:val="515313A1"/>
     <w:multiLevelType w:val="hybridMultilevel"/>
     <w:tmpl w:val="5D227FAC"/>
@@ -4201,10 +5054,123 @@
       </w:pPr>
     </w:lvl>
   </w:abstractNum>
-  <w:abstractNum w:abstractNumId="5" w15:restartNumberingAfterBreak="0">
+  <w:abstractNum w:abstractNumId="6" w15:restartNumberingAfterBreak="0">
+    <w:nsid w:val="5BC60CB5"/>
+    <w:multiLevelType w:val="hybridMultilevel"/>
+    <w:tmpl w:val="40F088CC"/>
+    <w:lvl w:ilvl="0" w:tplc="040C0001">
+      <w:start w:val="1"/>
+      <w:numFmt w:val="bullet"/>
+      <w:lvlText w:val=""/>
+      <w:lvlJc w:val="left"/>
+      <w:pPr>
+        <w:ind w:left="720" w:hanging="360"/>
+      </w:pPr>
+      <w:rPr>
+        <w:rFonts w:ascii="Symbol" w:hAnsi="Symbol" w:hint="default"/>
+      </w:rPr>
+    </w:lvl>
+    <w:lvl w:ilvl="1" w:tplc="040C0003" w:tentative="1">
+      <w:start w:val="1"/>
+      <w:numFmt w:val="bullet"/>
+      <w:lvlText w:val="o"/>
+      <w:lvlJc w:val="left"/>
+      <w:pPr>
+        <w:ind w:left="1440" w:hanging="360"/>
+      </w:pPr>
+      <w:rPr>
+        <w:rFonts w:ascii="Courier New" w:hAnsi="Courier New" w:cs="Courier New" w:hint="default"/>
+      </w:rPr>
+    </w:lvl>
+    <w:lvl w:ilvl="2" w:tplc="040C0005" w:tentative="1">
+      <w:start w:val="1"/>
+      <w:numFmt w:val="bullet"/>
+      <w:lvlText w:val=""/>
+      <w:lvlJc w:val="left"/>
+      <w:pPr>
+        <w:ind w:left="2160" w:hanging="360"/>
+      </w:pPr>
+      <w:rPr>
+        <w:rFonts w:ascii="Wingdings" w:hAnsi="Wingdings" w:hint="default"/>
+      </w:rPr>
+    </w:lvl>
+    <w:lvl w:ilvl="3" w:tplc="040C0001" w:tentative="1">
+      <w:start w:val="1"/>
+      <w:numFmt w:val="bullet"/>
+      <w:lvlText w:val=""/>
+      <w:lvlJc w:val="left"/>
+      <w:pPr>
+        <w:ind w:left="2880" w:hanging="360"/>
+      </w:pPr>
+      <w:rPr>
+        <w:rFonts w:ascii="Symbol" w:hAnsi="Symbol" w:hint="default"/>
+      </w:rPr>
+    </w:lvl>
+    <w:lvl w:ilvl="4" w:tplc="040C0003" w:tentative="1">
+      <w:start w:val="1"/>
+      <w:numFmt w:val="bullet"/>
+      <w:lvlText w:val="o"/>
+      <w:lvlJc w:val="left"/>
+      <w:pPr>
+        <w:ind w:left="3600" w:hanging="360"/>
+      </w:pPr>
+      <w:rPr>
+        <w:rFonts w:ascii="Courier New" w:hAnsi="Courier New" w:cs="Courier New" w:hint="default"/>
+      </w:rPr>
+    </w:lvl>
+    <w:lvl w:ilvl="5" w:tplc="040C0005" w:tentative="1">
+      <w:start w:val="1"/>
+      <w:numFmt w:val="bullet"/>
+      <w:lvlText w:val=""/>
+      <w:lvlJc w:val="left"/>
+      <w:pPr>
+        <w:ind w:left="4320" w:hanging="360"/>
+      </w:pPr>
+      <w:rPr>
+        <w:rFonts w:ascii="Wingdings" w:hAnsi="Wingdings" w:hint="default"/>
+      </w:rPr>
+    </w:lvl>
+    <w:lvl w:ilvl="6" w:tplc="040C0001" w:tentative="1">
+      <w:start w:val="1"/>
+      <w:numFmt w:val="bullet"/>
+      <w:lvlText w:val=""/>
+      <w:lvlJc w:val="left"/>
+      <w:pPr>
+        <w:ind w:left="5040" w:hanging="360"/>
+      </w:pPr>
+      <w:rPr>
+        <w:rFonts w:ascii="Symbol" w:hAnsi="Symbol" w:hint="default"/>
+      </w:rPr>
+    </w:lvl>
+    <w:lvl w:ilvl="7" w:tplc="040C0003" w:tentative="1">
+      <w:start w:val="1"/>
+      <w:numFmt w:val="bullet"/>
+      <w:lvlText w:val="o"/>
+      <w:lvlJc w:val="left"/>
+      <w:pPr>
+        <w:ind w:left="5760" w:hanging="360"/>
+      </w:pPr>
+      <w:rPr>
+        <w:rFonts w:ascii="Courier New" w:hAnsi="Courier New" w:cs="Courier New" w:hint="default"/>
+      </w:rPr>
+    </w:lvl>
+    <w:lvl w:ilvl="8" w:tplc="040C0005" w:tentative="1">
+      <w:start w:val="1"/>
+      <w:numFmt w:val="bullet"/>
+      <w:lvlText w:val=""/>
+      <w:lvlJc w:val="left"/>
+      <w:pPr>
+        <w:ind w:left="6480" w:hanging="360"/>
+      </w:pPr>
+      <w:rPr>
+        <w:rFonts w:ascii="Wingdings" w:hAnsi="Wingdings" w:hint="default"/>
+      </w:rPr>
+    </w:lvl>
+  </w:abstractNum>
+  <w:abstractNum w:abstractNumId="7" w15:restartNumberingAfterBreak="0">
     <w:nsid w:val="5C2677BB"/>
     <w:multiLevelType w:val="hybridMultilevel"/>
-    <w:tmpl w:val="D8E2D0F4"/>
+    <w:tmpl w:val="F714823E"/>
     <w:lvl w:ilvl="0" w:tplc="040C000F">
       <w:start w:val="1"/>
       <w:numFmt w:val="decimal"/>
@@ -4287,7 +5253,7 @@
       </w:pPr>
     </w:lvl>
   </w:abstractNum>
-  <w:abstractNum w:abstractNumId="6" w15:restartNumberingAfterBreak="0">
+  <w:abstractNum w:abstractNumId="8" w15:restartNumberingAfterBreak="0">
     <w:nsid w:val="763C244C"/>
     <w:multiLevelType w:val="hybridMultilevel"/>
     <w:tmpl w:val="7BCE341A"/>
@@ -4374,25 +5340,31 @@
     </w:lvl>
   </w:abstractNum>
   <w:num w:numId="1" w16cid:durableId="889266596">
+    <w:abstractNumId w:val="7"/>
+  </w:num>
+  <w:num w:numId="2" w16cid:durableId="1176459211">
+    <w:abstractNumId w:val="8"/>
+  </w:num>
+  <w:num w:numId="3" w16cid:durableId="25371034">
+    <w:abstractNumId w:val="4"/>
+  </w:num>
+  <w:num w:numId="4" w16cid:durableId="11688232">
     <w:abstractNumId w:val="5"/>
   </w:num>
-  <w:num w:numId="2" w16cid:durableId="1176459211">
+  <w:num w:numId="5" w16cid:durableId="2115199080">
+    <w:abstractNumId w:val="3"/>
+  </w:num>
+  <w:num w:numId="6" w16cid:durableId="1206137035">
+    <w:abstractNumId w:val="1"/>
+  </w:num>
+  <w:num w:numId="7" w16cid:durableId="1782842862">
+    <w:abstractNumId w:val="2"/>
+  </w:num>
+  <w:num w:numId="8" w16cid:durableId="1923104110">
     <w:abstractNumId w:val="6"/>
   </w:num>
-  <w:num w:numId="3" w16cid:durableId="25371034">
-    <w:abstractNumId w:val="3"/>
-  </w:num>
-  <w:num w:numId="4" w16cid:durableId="11688232">
-    <w:abstractNumId w:val="4"/>
-  </w:num>
-  <w:num w:numId="5" w16cid:durableId="2115199080">
-    <w:abstractNumId w:val="2"/>
-  </w:num>
-  <w:num w:numId="6" w16cid:durableId="1206137035">
+  <w:num w:numId="9" w16cid:durableId="796725909">
     <w:abstractNumId w:val="0"/>
-  </w:num>
-  <w:num w:numId="7" w16cid:durableId="1782842862">
-    <w:abstractNumId w:val="1"/>
   </w:num>
 </w:numbering>
 </file>
@@ -4792,11 +5764,11 @@
     <w:name w:val="Normal"/>
     <w:qFormat/>
   </w:style>
-  <w:style w:type="paragraph" w:styleId="Heading1">
+  <w:style w:type="paragraph" w:styleId="Titre1">
     <w:name w:val="heading 1"/>
     <w:basedOn w:val="Normal"/>
     <w:next w:val="Normal"/>
-    <w:link w:val="Heading1Char"/>
+    <w:link w:val="Titre1Car"/>
     <w:uiPriority w:val="9"/>
     <w:qFormat/>
     <w:rsid w:val="00EB041D"/>
@@ -4813,11 +5785,11 @@
       <w:szCs w:val="32"/>
     </w:rPr>
   </w:style>
-  <w:style w:type="paragraph" w:styleId="Heading2">
+  <w:style w:type="paragraph" w:styleId="Titre2">
     <w:name w:val="heading 2"/>
     <w:basedOn w:val="Normal"/>
     <w:next w:val="Normal"/>
-    <w:link w:val="Heading2Char"/>
+    <w:link w:val="Titre2Car"/>
     <w:uiPriority w:val="9"/>
     <w:unhideWhenUsed/>
     <w:qFormat/>
@@ -4835,13 +5807,13 @@
       <w:szCs w:val="26"/>
     </w:rPr>
   </w:style>
-  <w:style w:type="character" w:default="1" w:styleId="DefaultParagraphFont">
+  <w:style w:type="character" w:default="1" w:styleId="Policepardfaut">
     <w:name w:val="Default Paragraph Font"/>
     <w:uiPriority w:val="1"/>
     <w:semiHidden/>
     <w:unhideWhenUsed/>
   </w:style>
-  <w:style w:type="table" w:default="1" w:styleId="TableNormal">
+  <w:style w:type="table" w:default="1" w:styleId="TableauNormal">
     <w:name w:val="Normal Table"/>
     <w:uiPriority w:val="99"/>
     <w:semiHidden/>
@@ -4856,13 +5828,13 @@
       </w:tblCellMar>
     </w:tblPr>
   </w:style>
-  <w:style w:type="numbering" w:default="1" w:styleId="NoList">
+  <w:style w:type="numbering" w:default="1" w:styleId="Aucuneliste">
     <w:name w:val="No List"/>
     <w:uiPriority w:val="99"/>
     <w:semiHidden/>
     <w:unhideWhenUsed/>
   </w:style>
-  <w:style w:type="paragraph" w:styleId="ListParagraph">
+  <w:style w:type="paragraph" w:styleId="Paragraphedeliste">
     <w:name w:val="List Paragraph"/>
     <w:basedOn w:val="Normal"/>
     <w:uiPriority w:val="34"/>
@@ -4873,10 +5845,10 @@
       <w:contextualSpacing/>
     </w:pPr>
   </w:style>
-  <w:style w:type="character" w:customStyle="1" w:styleId="Heading1Char">
-    <w:name w:val="Heading 1 Char"/>
-    <w:basedOn w:val="DefaultParagraphFont"/>
-    <w:link w:val="Heading1"/>
+  <w:style w:type="character" w:customStyle="1" w:styleId="Titre1Car">
+    <w:name w:val="Titre 1 Car"/>
+    <w:basedOn w:val="Policepardfaut"/>
+    <w:link w:val="Titre1"/>
     <w:uiPriority w:val="9"/>
     <w:rsid w:val="00EB041D"/>
     <w:rPr>
@@ -4886,10 +5858,10 @@
       <w:szCs w:val="32"/>
     </w:rPr>
   </w:style>
-  <w:style w:type="character" w:customStyle="1" w:styleId="Heading2Char">
-    <w:name w:val="Heading 2 Char"/>
-    <w:basedOn w:val="DefaultParagraphFont"/>
-    <w:link w:val="Heading2"/>
+  <w:style w:type="character" w:customStyle="1" w:styleId="Titre2Car">
+    <w:name w:val="Titre 2 Car"/>
+    <w:basedOn w:val="Policepardfaut"/>
+    <w:link w:val="Titre2"/>
     <w:uiPriority w:val="9"/>
     <w:rsid w:val="00EB041D"/>
     <w:rPr>
@@ -4899,9 +5871,9 @@
       <w:szCs w:val="26"/>
     </w:rPr>
   </w:style>
-  <w:style w:type="character" w:styleId="Hyperlink">
+  <w:style w:type="character" w:styleId="Lienhypertexte">
     <w:name w:val="Hyperlink"/>
-    <w:basedOn w:val="DefaultParagraphFont"/>
+    <w:basedOn w:val="Policepardfaut"/>
     <w:uiPriority w:val="99"/>
     <w:unhideWhenUsed/>
     <w:rsid w:val="00AF2EBF"/>
@@ -4910,9 +5882,9 @@
       <w:u w:val="single"/>
     </w:rPr>
   </w:style>
-  <w:style w:type="character" w:styleId="UnresolvedMention">
+  <w:style w:type="character" w:styleId="Mentionnonrsolue">
     <w:name w:val="Unresolved Mention"/>
-    <w:basedOn w:val="DefaultParagraphFont"/>
+    <w:basedOn w:val="Policepardfaut"/>
     <w:uiPriority w:val="99"/>
     <w:semiHidden/>
     <w:unhideWhenUsed/>

</xml_diff>

<commit_message>
Manual update with vnet
</commit_message>
<xml_diff>
--- a/DeployerWizard/User Manual for Wizard.docx
+++ b/DeployerWizard/User Manual for Wizard.docx
@@ -1,10 +1,10 @@
 
 <file path=word/document.xml><?xml version="1.0" encoding="utf-8"?>
-<w:document xmlns:wpc="http://schemas.microsoft.com/office/word/2010/wordprocessingCanvas" xmlns:cx="http://schemas.microsoft.com/office/drawing/2014/chartex" xmlns:cx1="http://schemas.microsoft.com/office/drawing/2015/9/8/chartex" xmlns:cx2="http://schemas.microsoft.com/office/drawing/2015/10/21/chartex" xmlns:cx3="http://schemas.microsoft.com/office/drawing/2016/5/9/chartex" xmlns:cx4="http://schemas.microsoft.com/office/drawing/2016/5/10/chartex" xmlns:cx5="http://schemas.microsoft.com/office/drawing/2016/5/11/chartex" xmlns:cx6="http://schemas.microsoft.com/office/drawing/2016/5/12/chartex" xmlns:cx7="http://schemas.microsoft.com/office/drawing/2016/5/13/chartex" xmlns:cx8="http://schemas.microsoft.com/office/drawing/2016/5/14/chartex" xmlns:mc="http://schemas.openxmlformats.org/markup-compatibility/2006" xmlns:aink="http://schemas.microsoft.com/office/drawing/2016/ink" xmlns:am3d="http://schemas.microsoft.com/office/drawing/2017/model3d" xmlns:o="urn:schemas-microsoft-com:office:office" xmlns:r="http://schemas.openxmlformats.org/officeDocument/2006/relationships" xmlns:m="http://schemas.openxmlformats.org/officeDocument/2006/math" xmlns:v="urn:schemas-microsoft-com:vml" xmlns:wp14="http://schemas.microsoft.com/office/word/2010/wordprocessingDrawing" xmlns:wp="http://schemas.openxmlformats.org/drawingml/2006/wordprocessingDrawing" xmlns:w10="urn:schemas-microsoft-com:office:word" xmlns:w="http://schemas.openxmlformats.org/wordprocessingml/2006/main" xmlns:w14="http://schemas.microsoft.com/office/word/2010/wordml" xmlns:w15="http://schemas.microsoft.com/office/word/2012/wordml" xmlns:w16cex="http://schemas.microsoft.com/office/word/2018/wordml/cex" xmlns:w16cid="http://schemas.microsoft.com/office/word/2016/wordml/cid" xmlns:w16="http://schemas.microsoft.com/office/word/2018/wordml" xmlns:w16sdtdh="http://schemas.microsoft.com/office/word/2020/wordml/sdtdatahash" xmlns:w16se="http://schemas.microsoft.com/office/word/2015/wordml/symex" xmlns:wpg="http://schemas.microsoft.com/office/word/2010/wordprocessingGroup" xmlns:wpi="http://schemas.microsoft.com/office/word/2010/wordprocessingInk" xmlns:wne="http://schemas.microsoft.com/office/word/2006/wordml" xmlns:wps="http://schemas.microsoft.com/office/word/2010/wordprocessingShape" mc:Ignorable="w14 w15 w16se w16cid w16 w16cex w16sdtdh wp14">
+<w:document xmlns:wpc="http://schemas.microsoft.com/office/word/2010/wordprocessingCanvas" xmlns:cx="http://schemas.microsoft.com/office/drawing/2014/chartex" xmlns:cx1="http://schemas.microsoft.com/office/drawing/2015/9/8/chartex" xmlns:cx2="http://schemas.microsoft.com/office/drawing/2015/10/21/chartex" xmlns:cx3="http://schemas.microsoft.com/office/drawing/2016/5/9/chartex" xmlns:cx4="http://schemas.microsoft.com/office/drawing/2016/5/10/chartex" xmlns:cx5="http://schemas.microsoft.com/office/drawing/2016/5/11/chartex" xmlns:cx6="http://schemas.microsoft.com/office/drawing/2016/5/12/chartex" xmlns:cx7="http://schemas.microsoft.com/office/drawing/2016/5/13/chartex" xmlns:cx8="http://schemas.microsoft.com/office/drawing/2016/5/14/chartex" xmlns:mc="http://schemas.openxmlformats.org/markup-compatibility/2006" xmlns:aink="http://schemas.microsoft.com/office/drawing/2016/ink" xmlns:am3d="http://schemas.microsoft.com/office/drawing/2017/model3d" xmlns:o="urn:schemas-microsoft-com:office:office" xmlns:oel="http://schemas.microsoft.com/office/2019/extlst" xmlns:r="http://schemas.openxmlformats.org/officeDocument/2006/relationships" xmlns:m="http://schemas.openxmlformats.org/officeDocument/2006/math" xmlns:v="urn:schemas-microsoft-com:vml" xmlns:wp14="http://schemas.microsoft.com/office/word/2010/wordprocessingDrawing" xmlns:wp="http://schemas.openxmlformats.org/drawingml/2006/wordprocessingDrawing" xmlns:w10="urn:schemas-microsoft-com:office:word" xmlns:w="http://schemas.openxmlformats.org/wordprocessingml/2006/main" xmlns:w14="http://schemas.microsoft.com/office/word/2010/wordml" xmlns:w15="http://schemas.microsoft.com/office/word/2012/wordml" xmlns:w16cex="http://schemas.microsoft.com/office/word/2018/wordml/cex" xmlns:w16cid="http://schemas.microsoft.com/office/word/2016/wordml/cid" xmlns:w16="http://schemas.microsoft.com/office/word/2018/wordml" xmlns:w16sdtdh="http://schemas.microsoft.com/office/word/2020/wordml/sdtdatahash" xmlns:w16se="http://schemas.microsoft.com/office/word/2015/wordml/symex" xmlns:wpg="http://schemas.microsoft.com/office/word/2010/wordprocessingGroup" xmlns:wpi="http://schemas.microsoft.com/office/word/2010/wordprocessingInk" xmlns:wne="http://schemas.microsoft.com/office/word/2006/wordml" xmlns:wps="http://schemas.microsoft.com/office/word/2010/wordprocessingShape" mc:Ignorable="w14 w15 w16se w16cid w16 w16cex w16sdtdh wp14">
   <w:body>
     <w:p>
       <w:pPr>
-        <w:pStyle w:val="Heading1"/>
+        <w:pStyle w:val="Titre1"/>
         <w:rPr>
           <w:lang w:val="en-US"/>
         </w:rPr>
@@ -87,7 +87,7 @@
     </w:p>
     <w:p>
       <w:pPr>
-        <w:pStyle w:val="ListParagraph"/>
+        <w:pStyle w:val="Paragraphedeliste"/>
         <w:numPr>
           <w:ilvl w:val="0"/>
           <w:numId w:val="5"/>
@@ -106,7 +106,7 @@
     </w:p>
     <w:p>
       <w:pPr>
-        <w:pStyle w:val="ListParagraph"/>
+        <w:pStyle w:val="Paragraphedeliste"/>
         <w:numPr>
           <w:ilvl w:val="0"/>
           <w:numId w:val="5"/>
@@ -131,7 +131,7 @@
     </w:p>
     <w:p>
       <w:pPr>
-        <w:pStyle w:val="ListParagraph"/>
+        <w:pStyle w:val="Paragraphedeliste"/>
         <w:numPr>
           <w:ilvl w:val="0"/>
           <w:numId w:val="5"/>
@@ -202,7 +202,7 @@
     </w:p>
     <w:p>
       <w:pPr>
-        <w:pStyle w:val="ListParagraph"/>
+        <w:pStyle w:val="Paragraphedeliste"/>
         <w:numPr>
           <w:ilvl w:val="0"/>
           <w:numId w:val="5"/>
@@ -229,7 +229,7 @@
     </w:p>
     <w:p>
       <w:pPr>
-        <w:pStyle w:val="ListParagraph"/>
+        <w:pStyle w:val="Paragraphedeliste"/>
         <w:numPr>
           <w:ilvl w:val="0"/>
           <w:numId w:val="5"/>
@@ -248,7 +248,7 @@
     </w:p>
     <w:p>
       <w:pPr>
-        <w:pStyle w:val="ListParagraph"/>
+        <w:pStyle w:val="Paragraphedeliste"/>
         <w:numPr>
           <w:ilvl w:val="0"/>
           <w:numId w:val="5"/>
@@ -281,7 +281,7 @@
     </w:p>
     <w:p>
       <w:pPr>
-        <w:pStyle w:val="ListParagraph"/>
+        <w:pStyle w:val="Paragraphedeliste"/>
         <w:numPr>
           <w:ilvl w:val="0"/>
           <w:numId w:val="5"/>
@@ -297,10 +297,16 @@
         </w:rPr>
         <w:t xml:space="preserve">Will Create a pipeline </w:t>
       </w:r>
-    </w:p>
-    <w:p>
-      <w:pPr>
-        <w:pStyle w:val="ListParagraph"/>
+      <w:r>
+        <w:rPr>
+          <w:lang w:val="en-US"/>
+        </w:rPr>
+        <w:t>for the ARM Template</w:t>
+      </w:r>
+    </w:p>
+    <w:p>
+      <w:pPr>
+        <w:pStyle w:val="Paragraphedeliste"/>
         <w:numPr>
           <w:ilvl w:val="0"/>
           <w:numId w:val="5"/>
@@ -316,10 +322,54 @@
         </w:rPr>
         <w:t>Will create a Release</w:t>
       </w:r>
-    </w:p>
-    <w:p>
-      <w:pPr>
-        <w:pStyle w:val="Heading1"/>
+      <w:r>
+        <w:rPr>
+          <w:lang w:val="en-US"/>
+        </w:rPr>
+        <w:t xml:space="preserve"> for the ARM Template</w:t>
+      </w:r>
+    </w:p>
+    <w:p>
+      <w:pPr>
+        <w:pStyle w:val="Paragraphedeliste"/>
+        <w:numPr>
+          <w:ilvl w:val="0"/>
+          <w:numId w:val="5"/>
+        </w:numPr>
+        <w:jc w:val="both"/>
+        <w:rPr>
+          <w:lang w:val="en-US"/>
+        </w:rPr>
+      </w:pPr>
+      <w:r>
+        <w:rPr>
+          <w:lang w:val="en-US"/>
+        </w:rPr>
+        <w:t>Will create a pipeline for the functions</w:t>
+      </w:r>
+    </w:p>
+    <w:p>
+      <w:pPr>
+        <w:pStyle w:val="Paragraphedeliste"/>
+        <w:numPr>
+          <w:ilvl w:val="0"/>
+          <w:numId w:val="5"/>
+        </w:numPr>
+        <w:jc w:val="both"/>
+        <w:rPr>
+          <w:lang w:val="en-US"/>
+        </w:rPr>
+      </w:pPr>
+      <w:r>
+        <w:rPr>
+          <w:lang w:val="en-US"/>
+        </w:rPr>
+        <w:t>Will create the releases for the functions</w:t>
+      </w:r>
+    </w:p>
+    <w:p>
+      <w:pPr>
+        <w:pStyle w:val="Titre1"/>
         <w:rPr>
           <w:lang w:val="en-US"/>
         </w:rPr>
@@ -346,7 +396,7 @@
     </w:p>
     <w:p>
       <w:pPr>
-        <w:pStyle w:val="ListParagraph"/>
+        <w:pStyle w:val="Paragraphedeliste"/>
         <w:numPr>
           <w:ilvl w:val="0"/>
           <w:numId w:val="6"/>
@@ -359,12 +409,42 @@
         <w:rPr>
           <w:lang w:val="en-US"/>
         </w:rPr>
+        <w:t xml:space="preserve">Access to the </w:t>
+      </w:r>
+      <w:r>
+        <w:rPr>
+          <w:lang w:val="en-US"/>
+        </w:rPr>
+        <w:t>CamAzureDeployer.exe</w:t>
+      </w:r>
+      <w:r>
+        <w:rPr>
+          <w:lang w:val="en-US"/>
+        </w:rPr>
+        <w:t>, this is a self-extraction exe that contains the wizard that will configure the deployment.</w:t>
+      </w:r>
+    </w:p>
+    <w:p>
+      <w:pPr>
+        <w:pStyle w:val="Paragraphedeliste"/>
+        <w:numPr>
+          <w:ilvl w:val="0"/>
+          <w:numId w:val="6"/>
+        </w:numPr>
+        <w:rPr>
+          <w:lang w:val="en-US"/>
+        </w:rPr>
+      </w:pPr>
+      <w:r>
+        <w:rPr>
+          <w:lang w:val="en-US"/>
+        </w:rPr>
         <w:t>Azure tenant with Admin Privileges</w:t>
       </w:r>
     </w:p>
     <w:p>
       <w:pPr>
-        <w:pStyle w:val="ListParagraph"/>
+        <w:pStyle w:val="Paragraphedeliste"/>
         <w:numPr>
           <w:ilvl w:val="1"/>
           <w:numId w:val="6"/>
@@ -382,7 +462,7 @@
     </w:p>
     <w:p>
       <w:pPr>
-        <w:pStyle w:val="ListParagraph"/>
+        <w:pStyle w:val="Paragraphedeliste"/>
         <w:numPr>
           <w:ilvl w:val="0"/>
           <w:numId w:val="6"/>
@@ -414,7 +494,7 @@
     </w:p>
     <w:p>
       <w:pPr>
-        <w:pStyle w:val="ListParagraph"/>
+        <w:pStyle w:val="Paragraphedeliste"/>
         <w:numPr>
           <w:ilvl w:val="1"/>
           <w:numId w:val="6"/>
@@ -460,7 +540,7 @@
       <w:hyperlink r:id="rId6" w:history="1">
         <w:r>
           <w:rPr>
-            <w:rStyle w:val="Hyperlink"/>
+            <w:rStyle w:val="Lienhypertexte"/>
             <w:lang w:val="en-US"/>
           </w:rPr>
           <w:t>https://dev.azure.com/organization</w:t>
@@ -469,7 +549,7 @@
     </w:p>
     <w:p>
       <w:pPr>
-        <w:pStyle w:val="ListParagraph"/>
+        <w:pStyle w:val="Paragraphedeliste"/>
         <w:numPr>
           <w:ilvl w:val="1"/>
           <w:numId w:val="6"/>
@@ -501,7 +581,7 @@
     </w:p>
     <w:p>
       <w:pPr>
-        <w:pStyle w:val="ListParagraph"/>
+        <w:pStyle w:val="Paragraphedeliste"/>
         <w:numPr>
           <w:ilvl w:val="1"/>
           <w:numId w:val="6"/>
@@ -519,7 +599,7 @@
     </w:p>
     <w:p>
       <w:pPr>
-        <w:pStyle w:val="ListParagraph"/>
+        <w:pStyle w:val="Paragraphedeliste"/>
         <w:numPr>
           <w:ilvl w:val="1"/>
           <w:numId w:val="6"/>
@@ -581,7 +661,7 @@
     </w:p>
     <w:p>
       <w:pPr>
-        <w:pStyle w:val="ListParagraph"/>
+        <w:pStyle w:val="Paragraphedeliste"/>
         <w:numPr>
           <w:ilvl w:val="1"/>
           <w:numId w:val="6"/>
@@ -593,7 +673,7 @@
     </w:p>
     <w:p>
       <w:pPr>
-        <w:pStyle w:val="ListParagraph"/>
+        <w:pStyle w:val="Paragraphedeliste"/>
         <w:numPr>
           <w:ilvl w:val="0"/>
           <w:numId w:val="6"/>
@@ -619,7 +699,7 @@
     </w:p>
     <w:p>
       <w:pPr>
-        <w:pStyle w:val="ListParagraph"/>
+        <w:pStyle w:val="Paragraphedeliste"/>
         <w:numPr>
           <w:ilvl w:val="1"/>
           <w:numId w:val="6"/>
@@ -663,7 +743,7 @@
     </w:p>
     <w:p>
       <w:pPr>
-        <w:pStyle w:val="ListParagraph"/>
+        <w:pStyle w:val="Paragraphedeliste"/>
         <w:numPr>
           <w:ilvl w:val="1"/>
           <w:numId w:val="6"/>
@@ -707,7 +787,7 @@
     </w:p>
     <w:p>
       <w:pPr>
-        <w:pStyle w:val="ListParagraph"/>
+        <w:pStyle w:val="Paragraphedeliste"/>
         <w:numPr>
           <w:ilvl w:val="1"/>
           <w:numId w:val="6"/>
@@ -758,7 +838,7 @@
     </w:p>
     <w:p>
       <w:pPr>
-        <w:pStyle w:val="Heading1"/>
+        <w:pStyle w:val="Titre1"/>
         <w:rPr>
           <w:lang w:val="en-US"/>
         </w:rPr>
@@ -772,15 +852,15 @@
     </w:p>
     <w:p>
       <w:pPr>
-        <w:pStyle w:val="ListParagraph"/>
-        <w:rPr>
-          <w:lang w:val="en-US"/>
-        </w:rPr>
-      </w:pPr>
-    </w:p>
-    <w:p>
-      <w:pPr>
-        <w:pStyle w:val="ListParagraph"/>
+        <w:pStyle w:val="Paragraphedeliste"/>
+        <w:rPr>
+          <w:lang w:val="en-US"/>
+        </w:rPr>
+      </w:pPr>
+    </w:p>
+    <w:p>
+      <w:pPr>
+        <w:pStyle w:val="Paragraphedeliste"/>
         <w:numPr>
           <w:ilvl w:val="0"/>
           <w:numId w:val="1"/>
@@ -793,20 +873,57 @@
         <w:rPr>
           <w:lang w:val="en-US"/>
         </w:rPr>
-        <w:t>Start wizard, after the verification of your equipment finish you will see the following screen</w:t>
-      </w:r>
-    </w:p>
-    <w:p>
-      <w:pPr>
-        <w:pStyle w:val="ListParagraph"/>
-        <w:rPr>
-          <w:lang w:val="en-US"/>
-        </w:rPr>
-      </w:pPr>
-    </w:p>
-    <w:p>
-      <w:pPr>
-        <w:pStyle w:val="ListParagraph"/>
+        <w:lastRenderedPageBreak/>
+        <w:t>Copy the “</w:t>
+      </w:r>
+      <w:r>
+        <w:rPr>
+          <w:lang w:val="en-US"/>
+        </w:rPr>
+        <w:t>CamAzureDeployer.exe</w:t>
+      </w:r>
+      <w:r>
+        <w:rPr>
+          <w:lang w:val="en-US"/>
+        </w:rPr>
+        <w:t>” in a folder as close as possible to your HD root and then Double click in the “</w:t>
+      </w:r>
+      <w:r>
+        <w:rPr>
+          <w:lang w:val="en-US"/>
+        </w:rPr>
+        <w:t>CamAzureDeployer.exe</w:t>
+      </w:r>
+      <w:r>
+        <w:rPr>
+          <w:lang w:val="en-US"/>
+        </w:rPr>
+        <w:t xml:space="preserve">” </w:t>
+      </w:r>
+      <w:r>
+        <w:rPr>
+          <w:lang w:val="en-US"/>
+        </w:rPr>
+        <w:t>wizard</w:t>
+      </w:r>
+      <w:r>
+        <w:rPr>
+          <w:lang w:val="en-US"/>
+        </w:rPr>
+        <w:t>, this will self-extract the files necessary for the process and will start the Wizard.</w:t>
+      </w:r>
+    </w:p>
+    <w:p>
+      <w:pPr>
+        <w:pStyle w:val="Paragraphedeliste"/>
+        <w:rPr>
+          <w:lang w:val="en-US"/>
+        </w:rPr>
+      </w:pPr>
+    </w:p>
+    <w:p>
+      <w:pPr>
+        <w:pStyle w:val="Paragraphedeliste"/>
         <w:rPr>
           <w:lang w:val="en-US"/>
         </w:rPr>
@@ -816,7 +933,6 @@
           <w:noProof/>
           <w:lang w:val="en-US"/>
         </w:rPr>
-        <w:lastRenderedPageBreak/>
         <w:drawing>
           <wp:inline distT="0" distB="0" distL="0" distR="0" wp14:anchorId="0849941F" wp14:editId="434E4560">
             <wp:extent cx="2184626" cy="2657082"/>
@@ -856,15 +972,15 @@
     </w:p>
     <w:p>
       <w:pPr>
-        <w:pStyle w:val="ListParagraph"/>
-        <w:rPr>
-          <w:lang w:val="en-US"/>
-        </w:rPr>
-      </w:pPr>
-    </w:p>
-    <w:p>
-      <w:pPr>
-        <w:pStyle w:val="ListParagraph"/>
+        <w:pStyle w:val="Paragraphedeliste"/>
+        <w:rPr>
+          <w:lang w:val="en-US"/>
+        </w:rPr>
+      </w:pPr>
+    </w:p>
+    <w:p>
+      <w:pPr>
+        <w:pStyle w:val="Paragraphedeliste"/>
         <w:numPr>
           <w:ilvl w:val="0"/>
           <w:numId w:val="1"/>
@@ -882,7 +998,7 @@
     </w:p>
     <w:p>
       <w:pPr>
-        <w:pStyle w:val="ListParagraph"/>
+        <w:pStyle w:val="Paragraphedeliste"/>
         <w:numPr>
           <w:ilvl w:val="0"/>
           <w:numId w:val="1"/>
@@ -900,7 +1016,7 @@
     </w:p>
     <w:p>
       <w:pPr>
-        <w:pStyle w:val="ListParagraph"/>
+        <w:pStyle w:val="Paragraphedeliste"/>
         <w:numPr>
           <w:ilvl w:val="0"/>
           <w:numId w:val="1"/>
@@ -918,15 +1034,15 @@
     </w:p>
     <w:p>
       <w:pPr>
-        <w:pStyle w:val="ListParagraph"/>
-        <w:rPr>
-          <w:lang w:val="en-US"/>
-        </w:rPr>
-      </w:pPr>
-    </w:p>
-    <w:p>
-      <w:pPr>
-        <w:pStyle w:val="ListParagraph"/>
+        <w:pStyle w:val="Paragraphedeliste"/>
+        <w:rPr>
+          <w:lang w:val="en-US"/>
+        </w:rPr>
+      </w:pPr>
+    </w:p>
+    <w:p>
+      <w:pPr>
+        <w:pStyle w:val="Paragraphedeliste"/>
         <w:rPr>
           <w:lang w:val="en-US"/>
         </w:rPr>
@@ -997,12 +1113,13 @@
         <w:rPr>
           <w:lang w:val="en-US"/>
         </w:rPr>
+        <w:lastRenderedPageBreak/>
         <w:t>Select the Tenant and the subscription where you want to deploy and click on “Next Cam Info”</w:t>
       </w:r>
     </w:p>
     <w:p>
       <w:pPr>
-        <w:pStyle w:val="ListParagraph"/>
+        <w:pStyle w:val="Paragraphedeliste"/>
         <w:numPr>
           <w:ilvl w:val="0"/>
           <w:numId w:val="1"/>
@@ -1020,22 +1137,28 @@
     </w:p>
     <w:p>
       <w:pPr>
-        <w:pStyle w:val="ListParagraph"/>
-        <w:rPr>
-          <w:lang w:val="en-US"/>
-        </w:rPr>
-      </w:pPr>
-      <w:r>
-        <w:rPr>
-          <w:noProof/>
-          <w:lang w:val="en-US"/>
-        </w:rPr>
-        <w:lastRenderedPageBreak/>
+        <w:pStyle w:val="Paragraphedeliste"/>
+        <w:rPr>
+          <w:lang w:val="en-US"/>
+        </w:rPr>
+      </w:pPr>
+    </w:p>
+    <w:p>
+      <w:pPr>
+        <w:pStyle w:val="Paragraphedeliste"/>
+        <w:rPr>
+          <w:lang w:val="en-US"/>
+        </w:rPr>
+      </w:pPr>
+      <w:r>
+        <w:rPr>
+          <w:lang w:val="en-US"/>
+        </w:rPr>
         <w:drawing>
-          <wp:inline distT="0" distB="0" distL="0" distR="0" wp14:anchorId="781CFD24" wp14:editId="76B742F0">
-            <wp:extent cx="2810741" cy="3417046"/>
-            <wp:effectExtent l="0" t="0" r="0" b="0"/>
-            <wp:docPr id="2" name="Image 2"/>
+          <wp:inline distT="0" distB="0" distL="0" distR="0" wp14:anchorId="6BE1F074" wp14:editId="6CE96681">
+            <wp:extent cx="4113551" cy="4531556"/>
+            <wp:effectExtent l="0" t="0" r="1270" b="2540"/>
+            <wp:docPr id="4" name="Image 4"/>
             <wp:cNvGraphicFramePr>
               <a:graphicFrameLocks xmlns:a="http://schemas.openxmlformats.org/drawingml/2006/main" noChangeAspect="1"/>
             </wp:cNvGraphicFramePr>
@@ -1055,7 +1178,7 @@
                   <pic:spPr>
                     <a:xfrm>
                       <a:off x="0" y="0"/>
-                      <a:ext cx="2824346" cy="3433586"/>
+                      <a:ext cx="4137695" cy="4558153"/>
                     </a:xfrm>
                     <a:prstGeom prst="rect">
                       <a:avLst/>
@@ -1070,7 +1193,15 @@
     </w:p>
     <w:p>
       <w:pPr>
-        <w:pStyle w:val="ListParagraph"/>
+        <w:pStyle w:val="Paragraphedeliste"/>
+        <w:rPr>
+          <w:lang w:val="en-US"/>
+        </w:rPr>
+      </w:pPr>
+    </w:p>
+    <w:p>
+      <w:pPr>
+        <w:pStyle w:val="Paragraphedeliste"/>
         <w:rPr>
           <w:lang w:val="en-US"/>
         </w:rPr>
@@ -1104,7 +1235,7 @@
     </w:p>
     <w:p>
       <w:pPr>
-        <w:pStyle w:val="ListParagraph"/>
+        <w:pStyle w:val="Paragraphedeliste"/>
         <w:numPr>
           <w:ilvl w:val="0"/>
           <w:numId w:val="1"/>
@@ -1117,6 +1248,265 @@
         <w:rPr>
           <w:lang w:val="en-US"/>
         </w:rPr>
+        <w:t>If you are going to deploy the Premium version, you can customize your VNET settings, for this click on the button “</w:t>
+      </w:r>
+      <w:proofErr w:type="spellStart"/>
+      <w:r>
+        <w:rPr>
+          <w:lang w:val="en-US"/>
+        </w:rPr>
+        <w:t>Vnet</w:t>
+      </w:r>
+      <w:proofErr w:type="spellEnd"/>
+      <w:r>
+        <w:rPr>
+          <w:lang w:val="en-US"/>
+        </w:rPr>
+        <w:t xml:space="preserve"> Configuration”. This will present the </w:t>
+      </w:r>
+      <w:proofErr w:type="spellStart"/>
+      <w:r>
+        <w:rPr>
+          <w:lang w:val="en-US"/>
+        </w:rPr>
+        <w:t>vnet</w:t>
+      </w:r>
+      <w:proofErr w:type="spellEnd"/>
+      <w:r>
+        <w:rPr>
+          <w:lang w:val="en-US"/>
+        </w:rPr>
+        <w:t xml:space="preserve"> configuration options that are already set to a default value.</w:t>
+      </w:r>
+    </w:p>
+    <w:p>
+      <w:pPr>
+        <w:pStyle w:val="Paragraphedeliste"/>
+        <w:rPr>
+          <w:lang w:val="en-US"/>
+        </w:rPr>
+      </w:pPr>
+      <w:r>
+        <w:rPr>
+          <w:lang w:val="en-US"/>
+        </w:rPr>
+        <w:t>Modify as needed</w:t>
+      </w:r>
+    </w:p>
+    <w:p>
+      <w:pPr>
+        <w:pStyle w:val="Paragraphedeliste"/>
+        <w:rPr>
+          <w:lang w:val="en-US"/>
+        </w:rPr>
+      </w:pPr>
+      <w:r>
+        <w:rPr>
+          <w:lang w:val="en-US"/>
+        </w:rPr>
+        <w:lastRenderedPageBreak/>
+        <w:drawing>
+          <wp:inline distT="0" distB="0" distL="0" distR="0" wp14:anchorId="3D4A3311" wp14:editId="4708ACC1">
+            <wp:extent cx="2717018" cy="2274900"/>
+            <wp:effectExtent l="114300" t="101600" r="115570" b="138430"/>
+            <wp:docPr id="25" name="Image 25"/>
+            <wp:cNvGraphicFramePr>
+              <a:graphicFrameLocks xmlns:a="http://schemas.openxmlformats.org/drawingml/2006/main" noChangeAspect="1"/>
+            </wp:cNvGraphicFramePr>
+            <a:graphic xmlns:a="http://schemas.openxmlformats.org/drawingml/2006/main">
+              <a:graphicData uri="http://schemas.openxmlformats.org/drawingml/2006/picture">
+                <pic:pic xmlns:pic="http://schemas.openxmlformats.org/drawingml/2006/picture">
+                  <pic:nvPicPr>
+                    <pic:cNvPr id="1" name=""/>
+                    <pic:cNvPicPr/>
+                  </pic:nvPicPr>
+                  <pic:blipFill>
+                    <a:blip r:embed="rId10"/>
+                    <a:stretch>
+                      <a:fillRect/>
+                    </a:stretch>
+                  </pic:blipFill>
+                  <pic:spPr>
+                    <a:xfrm>
+                      <a:off x="0" y="0"/>
+                      <a:ext cx="2740982" cy="2294965"/>
+                    </a:xfrm>
+                    <a:prstGeom prst="rect">
+                      <a:avLst/>
+                    </a:prstGeom>
+                    <a:solidFill>
+                      <a:srgbClr val="FFFFFF">
+                        <a:shade val="85000"/>
+                      </a:srgbClr>
+                    </a:solidFill>
+                    <a:ln w="88900" cap="sq">
+                      <a:solidFill>
+                        <a:srgbClr val="FFFFFF"/>
+                      </a:solidFill>
+                      <a:miter lim="800000"/>
+                    </a:ln>
+                    <a:effectLst>
+                      <a:outerShdw blurRad="55000" dist="18000" dir="5400000" algn="tl" rotWithShape="0">
+                        <a:srgbClr val="000000">
+                          <a:alpha val="40000"/>
+                        </a:srgbClr>
+                      </a:outerShdw>
+                    </a:effectLst>
+                    <a:scene3d>
+                      <a:camera prst="orthographicFront"/>
+                      <a:lightRig rig="twoPt" dir="t">
+                        <a:rot lat="0" lon="0" rev="7200000"/>
+                      </a:lightRig>
+                    </a:scene3d>
+                    <a:sp3d>
+                      <a:bevelT w="25400" h="19050"/>
+                      <a:contourClr>
+                        <a:srgbClr val="FFFFFF"/>
+                      </a:contourClr>
+                    </a:sp3d>
+                  </pic:spPr>
+                </pic:pic>
+              </a:graphicData>
+            </a:graphic>
+          </wp:inline>
+        </w:drawing>
+      </w:r>
+    </w:p>
+    <w:p>
+      <w:pPr>
+        <w:pStyle w:val="Paragraphedeliste"/>
+        <w:jc w:val="both"/>
+        <w:rPr>
+          <w:b/>
+          <w:bCs/>
+          <w:lang w:val="en-US"/>
+        </w:rPr>
+      </w:pPr>
+      <w:r>
+        <w:rPr>
+          <w:lang w:val="en-US"/>
+        </w:rPr>
+        <w:t xml:space="preserve">You need to be sure that the </w:t>
+      </w:r>
+      <w:proofErr w:type="spellStart"/>
+      <w:r>
+        <w:rPr>
+          <w:lang w:val="en-US"/>
+        </w:rPr>
+        <w:t>vnet</w:t>
+      </w:r>
+      <w:proofErr w:type="spellEnd"/>
+      <w:r>
+        <w:rPr>
+          <w:lang w:val="en-US"/>
+        </w:rPr>
+        <w:t xml:space="preserve"> options set on this are correct and that you select accepted values for subnetting. </w:t>
+      </w:r>
+      <w:r>
+        <w:rPr>
+          <w:b/>
+          <w:bCs/>
+          <w:lang w:val="en-US"/>
+        </w:rPr>
+        <w:t xml:space="preserve">If you put a wrong configuration </w:t>
+      </w:r>
+      <w:r>
+        <w:rPr>
+          <w:b/>
+          <w:bCs/>
+          <w:lang w:val="en-US"/>
+        </w:rPr>
+        <w:t xml:space="preserve">here </w:t>
+      </w:r>
+      <w:r>
+        <w:rPr>
+          <w:b/>
+          <w:bCs/>
+          <w:lang w:val="en-US"/>
+        </w:rPr>
+        <w:t>this could lead a fail</w:t>
+      </w:r>
+      <w:r>
+        <w:rPr>
+          <w:b/>
+          <w:bCs/>
+          <w:lang w:val="en-US"/>
+        </w:rPr>
+        <w:t>ed</w:t>
+      </w:r>
+      <w:r>
+        <w:rPr>
+          <w:b/>
+          <w:bCs/>
+          <w:lang w:val="en-US"/>
+        </w:rPr>
+        <w:t xml:space="preserve"> deployment.</w:t>
+      </w:r>
+      <w:r>
+        <w:rPr>
+          <w:b/>
+          <w:bCs/>
+          <w:lang w:val="en-US"/>
+        </w:rPr>
+        <w:t xml:space="preserve"> </w:t>
+      </w:r>
+    </w:p>
+    <w:p>
+      <w:pPr>
+        <w:pStyle w:val="Paragraphedeliste"/>
+        <w:jc w:val="both"/>
+        <w:rPr>
+          <w:lang w:val="en-US"/>
+        </w:rPr>
+      </w:pPr>
+      <w:r>
+        <w:rPr>
+          <w:lang w:val="en-US"/>
+        </w:rPr>
+        <w:t xml:space="preserve">Click on </w:t>
+      </w:r>
+      <w:r>
+        <w:rPr>
+          <w:lang w:val="en-US"/>
+        </w:rPr>
+        <w:t xml:space="preserve">Save button and </w:t>
+      </w:r>
+      <w:r>
+        <w:rPr>
+          <w:lang w:val="en-US"/>
+        </w:rPr>
+        <w:t xml:space="preserve">you can go on to the Azure </w:t>
+      </w:r>
+      <w:proofErr w:type="spellStart"/>
+      <w:r>
+        <w:rPr>
+          <w:lang w:val="en-US"/>
+        </w:rPr>
+        <w:t>Devops</w:t>
+      </w:r>
+      <w:proofErr w:type="spellEnd"/>
+      <w:r>
+        <w:rPr>
+          <w:lang w:val="en-US"/>
+        </w:rPr>
+        <w:t xml:space="preserve"> Configuration screen.</w:t>
+      </w:r>
+    </w:p>
+    <w:p>
+      <w:pPr>
+        <w:pStyle w:val="Paragraphedeliste"/>
+        <w:numPr>
+          <w:ilvl w:val="0"/>
+          <w:numId w:val="1"/>
+        </w:numPr>
+        <w:rPr>
+          <w:lang w:val="en-US"/>
+        </w:rPr>
+      </w:pPr>
+      <w:r>
+        <w:rPr>
+          <w:lang w:val="en-US"/>
+        </w:rPr>
         <w:t xml:space="preserve">Fill the information of your azure </w:t>
       </w:r>
       <w:proofErr w:type="spellStart"/>
@@ -1136,7 +1526,7 @@
     </w:p>
     <w:p>
       <w:pPr>
-        <w:pStyle w:val="ListParagraph"/>
+        <w:pStyle w:val="Paragraphedeliste"/>
         <w:rPr>
           <w:lang w:val="en-US"/>
         </w:rPr>
@@ -1150,7 +1540,7 @@
     </w:p>
     <w:p>
       <w:pPr>
-        <w:pStyle w:val="ListParagraph"/>
+        <w:pStyle w:val="Paragraphedeliste"/>
         <w:rPr>
           <w:lang w:val="en-US"/>
         </w:rPr>
@@ -1164,30 +1554,16 @@
     </w:p>
     <w:p>
       <w:pPr>
-        <w:pStyle w:val="ListParagraph"/>
-        <w:rPr>
-          <w:lang w:val="en-US"/>
-        </w:rPr>
-      </w:pPr>
-      <w:r>
-        <w:rPr>
-          <w:lang w:val="en-US"/>
-        </w:rPr>
-        <w:t xml:space="preserve">You </w:t>
-      </w:r>
-      <w:proofErr w:type="gramStart"/>
-      <w:r>
-        <w:rPr>
-          <w:lang w:val="en-US"/>
-        </w:rPr>
-        <w:t>won’t</w:t>
-      </w:r>
-      <w:proofErr w:type="gramEnd"/>
-      <w:r>
-        <w:rPr>
-          <w:lang w:val="en-US"/>
-        </w:rPr>
-        <w:t xml:space="preserve"> be able to continue unless you provide valid emails and that emails exists on the Azure </w:t>
+        <w:pStyle w:val="Paragraphedeliste"/>
+        <w:rPr>
+          <w:lang w:val="en-US"/>
+        </w:rPr>
+      </w:pPr>
+      <w:r>
+        <w:rPr>
+          <w:lang w:val="en-US"/>
+        </w:rPr>
+        <w:t xml:space="preserve">You won’t be able to continue unless you provide valid emails and that emails exists on the Azure </w:t>
       </w:r>
       <w:proofErr w:type="spellStart"/>
       <w:r>
@@ -1206,7 +1582,7 @@
     </w:p>
     <w:p>
       <w:pPr>
-        <w:pStyle w:val="ListParagraph"/>
+        <w:pStyle w:val="Paragraphedeliste"/>
         <w:rPr>
           <w:lang w:val="en-US"/>
         </w:rPr>
@@ -1224,7 +1600,6 @@
           <w:noProof/>
           <w:lang w:val="en-US"/>
         </w:rPr>
-        <w:lastRenderedPageBreak/>
         <w:drawing>
           <wp:inline distT="0" distB="0" distL="0" distR="0" wp14:anchorId="430E4374" wp14:editId="599FBA09">
             <wp:extent cx="3332331" cy="4041919"/>
@@ -1241,7 +1616,7 @@
                     <pic:cNvPicPr/>
                   </pic:nvPicPr>
                   <pic:blipFill>
-                    <a:blip r:embed="rId10"/>
+                    <a:blip r:embed="rId11"/>
                     <a:stretch>
                       <a:fillRect/>
                     </a:stretch>
@@ -1308,7 +1683,7 @@
     </w:p>
     <w:p>
       <w:pPr>
-        <w:pStyle w:val="ListParagraph"/>
+        <w:pStyle w:val="Paragraphedeliste"/>
         <w:numPr>
           <w:ilvl w:val="0"/>
           <w:numId w:val="1"/>
@@ -1326,7 +1701,7 @@
     </w:p>
     <w:p>
       <w:pPr>
-        <w:pStyle w:val="ListParagraph"/>
+        <w:pStyle w:val="Paragraphedeliste"/>
         <w:jc w:val="both"/>
         <w:rPr>
           <w:b/>
@@ -1394,10 +1769,40 @@
         </w:rPr>
         <w:t xml:space="preserve"> RG where a premium deploy was already deployed.</w:t>
       </w:r>
-    </w:p>
-    <w:p>
-      <w:pPr>
-        <w:pStyle w:val="ListParagraph"/>
+      <w:r>
+        <w:rPr>
+          <w:b/>
+          <w:bCs/>
+          <w:lang w:val="en-US"/>
+        </w:rPr>
+        <w:t xml:space="preserve"> In both cases the current implementation will stop working and will have to be re deploy.</w:t>
+      </w:r>
+    </w:p>
+    <w:p>
+      <w:pPr>
+        <w:pStyle w:val="Paragraphedeliste"/>
+        <w:jc w:val="both"/>
+        <w:rPr>
+          <w:b/>
+          <w:bCs/>
+          <w:lang w:val="en-US"/>
+        </w:rPr>
+      </w:pPr>
+    </w:p>
+    <w:p>
+      <w:pPr>
+        <w:pStyle w:val="Paragraphedeliste"/>
+        <w:jc w:val="both"/>
+        <w:rPr>
+          <w:b/>
+          <w:bCs/>
+          <w:lang w:val="en-US"/>
+        </w:rPr>
+      </w:pPr>
+    </w:p>
+    <w:p>
+      <w:pPr>
+        <w:pStyle w:val="Paragraphedeliste"/>
         <w:rPr>
           <w:lang w:val="en-US"/>
         </w:rPr>
@@ -1407,12 +1812,11 @@
           <w:noProof/>
           <w:lang w:val="en-US"/>
         </w:rPr>
-        <w:lastRenderedPageBreak/>
         <w:drawing>
-          <wp:inline distT="0" distB="0" distL="0" distR="0" wp14:anchorId="4A698444" wp14:editId="3F425267">
-            <wp:extent cx="3490321" cy="4251339"/>
-            <wp:effectExtent l="0" t="0" r="2540" b="3175"/>
-            <wp:docPr id="4" name="Image 4"/>
+          <wp:inline distT="0" distB="0" distL="0" distR="0" wp14:anchorId="44484585" wp14:editId="285364B3">
+            <wp:extent cx="4377698" cy="5133619"/>
+            <wp:effectExtent l="0" t="0" r="3810" b="0"/>
+            <wp:docPr id="10" name="Picture 10" descr="Graphical user interface, application&#10;&#10;Description automatically generated"/>
             <wp:cNvGraphicFramePr>
               <a:graphicFrameLocks xmlns:a="http://schemas.openxmlformats.org/drawingml/2006/main" noChangeAspect="1"/>
             </wp:cNvGraphicFramePr>
@@ -1420,11 +1824,11 @@
               <a:graphicData uri="http://schemas.openxmlformats.org/drawingml/2006/picture">
                 <pic:pic xmlns:pic="http://schemas.openxmlformats.org/drawingml/2006/picture">
                   <pic:nvPicPr>
-                    <pic:cNvPr id="1" name=""/>
+                    <pic:cNvPr id="10" name="Picture 10" descr="Graphical user interface, application&#10;&#10;Description automatically generated"/>
                     <pic:cNvPicPr/>
                   </pic:nvPicPr>
                   <pic:blipFill>
-                    <a:blip r:embed="rId11"/>
+                    <a:blip r:embed="rId12"/>
                     <a:stretch>
                       <a:fillRect/>
                     </a:stretch>
@@ -1432,7 +1836,7 @@
                   <pic:spPr>
                     <a:xfrm>
                       <a:off x="0" y="0"/>
-                      <a:ext cx="3516028" cy="4282651"/>
+                      <a:ext cx="4382791" cy="5139591"/>
                     </a:xfrm>
                     <a:prstGeom prst="rect">
                       <a:avLst/>
@@ -1447,15 +1851,15 @@
     </w:p>
     <w:p>
       <w:pPr>
-        <w:pStyle w:val="ListParagraph"/>
-        <w:rPr>
-          <w:lang w:val="en-US"/>
-        </w:rPr>
-      </w:pPr>
-    </w:p>
-    <w:p>
-      <w:pPr>
-        <w:pStyle w:val="ListParagraph"/>
+        <w:pStyle w:val="Paragraphedeliste"/>
+        <w:rPr>
+          <w:lang w:val="en-US"/>
+        </w:rPr>
+      </w:pPr>
+    </w:p>
+    <w:p>
+      <w:pPr>
+        <w:pStyle w:val="Paragraphedeliste"/>
         <w:numPr>
           <w:ilvl w:val="0"/>
           <w:numId w:val="1"/>
@@ -1468,12 +1872,40 @@
         <w:rPr>
           <w:lang w:val="en-US"/>
         </w:rPr>
-        <w:t>Click on start and fill the login credentials.</w:t>
-      </w:r>
-    </w:p>
-    <w:p>
-      <w:pPr>
-        <w:pStyle w:val="ListParagraph"/>
+        <w:t xml:space="preserve">Click on the “Select Cache folder” </w:t>
+      </w:r>
+      <w:proofErr w:type="gramStart"/>
+      <w:r>
+        <w:rPr>
+          <w:lang w:val="en-US"/>
+        </w:rPr>
+        <w:t>button, and</w:t>
+      </w:r>
+      <w:proofErr w:type="gramEnd"/>
+      <w:r>
+        <w:rPr>
+          <w:lang w:val="en-US"/>
+        </w:rPr>
+        <w:t xml:space="preserve"> select an EMPTY folder to be used as a cache. This folder should be as closed as possible to the root of your </w:t>
+      </w:r>
+      <w:proofErr w:type="gramStart"/>
+      <w:r>
+        <w:rPr>
+          <w:lang w:val="en-US"/>
+        </w:rPr>
+        <w:t>HD</w:t>
+      </w:r>
+      <w:proofErr w:type="gramEnd"/>
+      <w:r>
+        <w:rPr>
+          <w:lang w:val="en-US"/>
+        </w:rPr>
+        <w:t xml:space="preserve"> or it may failed.</w:t>
+      </w:r>
+    </w:p>
+    <w:p>
+      <w:pPr>
+        <w:pStyle w:val="Paragraphedeliste"/>
         <w:numPr>
           <w:ilvl w:val="0"/>
           <w:numId w:val="1"/>
@@ -1486,68 +1918,90 @@
         <w:rPr>
           <w:lang w:val="en-US"/>
         </w:rPr>
-        <w:t xml:space="preserve">When the wizard finish </w:t>
+        <w:lastRenderedPageBreak/>
+        <w:t>Click on start and fill the login credentials.</w:t>
+      </w:r>
+      <w:r>
+        <w:rPr>
+          <w:lang w:val="en-US"/>
+        </w:rPr>
+        <w:t xml:space="preserve"> Be sure to </w:t>
       </w:r>
       <w:proofErr w:type="gramStart"/>
       <w:r>
         <w:rPr>
           <w:lang w:val="en-US"/>
         </w:rPr>
-        <w:t>go</w:t>
+        <w:t>used</w:t>
       </w:r>
       <w:proofErr w:type="gramEnd"/>
       <w:r>
         <w:rPr>
           <w:lang w:val="en-US"/>
         </w:rPr>
-        <w:t xml:space="preserve"> to your azure </w:t>
-      </w:r>
-      <w:proofErr w:type="spellStart"/>
-      <w:r>
-        <w:rPr>
-          <w:lang w:val="en-US"/>
-        </w:rPr>
-        <w:t>devops</w:t>
-      </w:r>
-      <w:proofErr w:type="spellEnd"/>
-      <w:r>
-        <w:rPr>
-          <w:lang w:val="en-US"/>
-        </w:rPr>
-        <w:t xml:space="preserve"> tenant and look for the project </w:t>
-      </w:r>
-      <w:proofErr w:type="spellStart"/>
-      <w:r>
-        <w:rPr>
-          <w:lang w:val="en-US"/>
-        </w:rPr>
-        <w:t>wit</w:t>
-      </w:r>
-      <w:proofErr w:type="spellEnd"/>
-      <w:r>
-        <w:rPr>
-          <w:lang w:val="en-US"/>
-        </w:rPr>
-        <w:t xml:space="preserve"> the name you select in the step “Azure </w:t>
-      </w:r>
-      <w:proofErr w:type="spellStart"/>
-      <w:r>
-        <w:rPr>
-          <w:lang w:val="en-US"/>
-        </w:rPr>
-        <w:t>Devops</w:t>
-      </w:r>
-      <w:proofErr w:type="spellEnd"/>
-      <w:r>
-        <w:rPr>
-          <w:lang w:val="en-US"/>
-        </w:rPr>
-        <w:t>”</w:t>
-      </w:r>
-    </w:p>
-    <w:p>
-      <w:pPr>
-        <w:pStyle w:val="ListParagraph"/>
+        <w:t xml:space="preserve"> the same credentials you used in the first step of the wizard.</w:t>
+      </w:r>
+    </w:p>
+    <w:p>
+      <w:pPr>
+        <w:pStyle w:val="Paragraphedeliste"/>
+        <w:rPr>
+          <w:lang w:val="en-US"/>
+        </w:rPr>
+      </w:pPr>
+    </w:p>
+    <w:p>
+      <w:pPr>
+        <w:pStyle w:val="Paragraphedeliste"/>
+        <w:rPr>
+          <w:lang w:val="en-US"/>
+        </w:rPr>
+      </w:pPr>
+      <w:r>
+        <w:rPr>
+          <w:noProof/>
+          <w:lang w:val="en-US"/>
+        </w:rPr>
+        <w:drawing>
+          <wp:inline distT="0" distB="0" distL="0" distR="0" wp14:anchorId="2C6D1059" wp14:editId="66E013F2">
+            <wp:extent cx="3228938" cy="2166976"/>
+            <wp:effectExtent l="0" t="0" r="0" b="5080"/>
+            <wp:docPr id="11" name="Picture 11" descr="Graphical user interface, application&#10;&#10;Description automatically generated"/>
+            <wp:cNvGraphicFramePr>
+              <a:graphicFrameLocks xmlns:a="http://schemas.openxmlformats.org/drawingml/2006/main" noChangeAspect="1"/>
+            </wp:cNvGraphicFramePr>
+            <a:graphic xmlns:a="http://schemas.openxmlformats.org/drawingml/2006/main">
+              <a:graphicData uri="http://schemas.openxmlformats.org/drawingml/2006/picture">
+                <pic:pic xmlns:pic="http://schemas.openxmlformats.org/drawingml/2006/picture">
+                  <pic:nvPicPr>
+                    <pic:cNvPr id="11" name="Picture 11" descr="Graphical user interface, application&#10;&#10;Description automatically generated"/>
+                    <pic:cNvPicPr/>
+                  </pic:nvPicPr>
+                  <pic:blipFill>
+                    <a:blip r:embed="rId13"/>
+                    <a:stretch>
+                      <a:fillRect/>
+                    </a:stretch>
+                  </pic:blipFill>
+                  <pic:spPr>
+                    <a:xfrm>
+                      <a:off x="0" y="0"/>
+                      <a:ext cx="3234577" cy="2170760"/>
+                    </a:xfrm>
+                    <a:prstGeom prst="rect">
+                      <a:avLst/>
+                    </a:prstGeom>
+                  </pic:spPr>
+                </pic:pic>
+              </a:graphicData>
+            </a:graphic>
+          </wp:inline>
+        </w:drawing>
+      </w:r>
+    </w:p>
+    <w:p>
+      <w:pPr>
+        <w:pStyle w:val="Paragraphedeliste"/>
         <w:numPr>
           <w:ilvl w:val="0"/>
           <w:numId w:val="1"/>
@@ -1560,40 +2014,46 @@
         <w:rPr>
           <w:lang w:val="en-US"/>
         </w:rPr>
-        <w:t xml:space="preserve">In your azure </w:t>
+        <w:t xml:space="preserve">Wait until the wizard finish, this could take several minutes, do not allow your screen to be blocked or </w:t>
+      </w:r>
+      <w:r>
+        <w:rPr>
+          <w:lang w:val="en-US"/>
+        </w:rPr>
+        <w:t>shutdown</w:t>
+      </w:r>
+      <w:r>
+        <w:rPr>
+          <w:lang w:val="en-US"/>
+        </w:rPr>
+        <w:t>.</w:t>
+      </w:r>
+      <w:r>
+        <w:rPr>
+          <w:lang w:val="en-US"/>
+        </w:rPr>
+        <w:t xml:space="preserve">   Be aware that the step “Download most recent code” and “Pushing function code” could potentially take several minutes depending on </w:t>
       </w:r>
       <w:proofErr w:type="spellStart"/>
-      <w:r>
-        <w:rPr>
-          <w:lang w:val="en-US"/>
-        </w:rPr>
-        <w:t>devops</w:t>
+      <w:proofErr w:type="gramStart"/>
+      <w:r>
+        <w:rPr>
+          <w:lang w:val="en-US"/>
+        </w:rPr>
+        <w:t>you</w:t>
       </w:r>
       <w:proofErr w:type="spellEnd"/>
-      <w:r>
-        <w:rPr>
-          <w:lang w:val="en-US"/>
-        </w:rPr>
-        <w:t xml:space="preserve"> tenant go to “Pipelines” and fire the pipeline named “pipeline-azure-</w:t>
-      </w:r>
-      <w:proofErr w:type="spellStart"/>
-      <w:r>
-        <w:rPr>
-          <w:lang w:val="en-US"/>
-        </w:rPr>
-        <w:t>contentmover</w:t>
-      </w:r>
-      <w:proofErr w:type="spellEnd"/>
-      <w:r>
-        <w:rPr>
-          <w:lang w:val="en-US"/>
-        </w:rPr>
-        <w:t>”.</w:t>
-      </w:r>
-    </w:p>
-    <w:p>
-      <w:pPr>
-        <w:pStyle w:val="ListParagraph"/>
+      <w:proofErr w:type="gramEnd"/>
+      <w:r>
+        <w:rPr>
+          <w:lang w:val="en-US"/>
+        </w:rPr>
+        <w:t xml:space="preserve"> internet speed.</w:t>
+      </w:r>
+    </w:p>
+    <w:p>
+      <w:pPr>
+        <w:pStyle w:val="Paragraphedeliste"/>
         <w:numPr>
           <w:ilvl w:val="0"/>
           <w:numId w:val="1"/>
@@ -1606,6 +2066,136 @@
         <w:rPr>
           <w:lang w:val="en-US"/>
         </w:rPr>
+        <w:t xml:space="preserve">When the wizard finish go to your azure </w:t>
+      </w:r>
+      <w:proofErr w:type="spellStart"/>
+      <w:r>
+        <w:rPr>
+          <w:lang w:val="en-US"/>
+        </w:rPr>
+        <w:t>devops</w:t>
+      </w:r>
+      <w:proofErr w:type="spellEnd"/>
+      <w:r>
+        <w:rPr>
+          <w:lang w:val="en-US"/>
+        </w:rPr>
+        <w:t xml:space="preserve"> </w:t>
+      </w:r>
+      <w:proofErr w:type="gramStart"/>
+      <w:r>
+        <w:rPr>
+          <w:lang w:val="en-US"/>
+        </w:rPr>
+        <w:t>tenant</w:t>
+      </w:r>
+      <w:r>
+        <w:rPr>
+          <w:lang w:val="en-US"/>
+        </w:rPr>
+        <w:t xml:space="preserve"> </w:t>
+      </w:r>
+      <w:r>
+        <w:rPr>
+          <w:lang w:val="en-US"/>
+        </w:rPr>
+        <w:t xml:space="preserve"> and</w:t>
+      </w:r>
+      <w:proofErr w:type="gramEnd"/>
+      <w:r>
+        <w:rPr>
+          <w:lang w:val="en-US"/>
+        </w:rPr>
+        <w:t xml:space="preserve"> look for the project wit</w:t>
+      </w:r>
+      <w:r>
+        <w:rPr>
+          <w:lang w:val="en-US"/>
+        </w:rPr>
+        <w:t>h</w:t>
+      </w:r>
+      <w:r>
+        <w:rPr>
+          <w:lang w:val="en-US"/>
+        </w:rPr>
+        <w:t xml:space="preserve"> the name you select in the step “Azure </w:t>
+      </w:r>
+      <w:proofErr w:type="spellStart"/>
+      <w:r>
+        <w:rPr>
+          <w:lang w:val="en-US"/>
+        </w:rPr>
+        <w:t>Devops</w:t>
+      </w:r>
+      <w:proofErr w:type="spellEnd"/>
+      <w:r>
+        <w:rPr>
+          <w:lang w:val="en-US"/>
+        </w:rPr>
+        <w:t>”</w:t>
+      </w:r>
+    </w:p>
+    <w:p>
+      <w:pPr>
+        <w:pStyle w:val="Paragraphedeliste"/>
+        <w:numPr>
+          <w:ilvl w:val="0"/>
+          <w:numId w:val="1"/>
+        </w:numPr>
+        <w:rPr>
+          <w:lang w:val="en-US"/>
+        </w:rPr>
+      </w:pPr>
+      <w:r>
+        <w:rPr>
+          <w:lang w:val="en-US"/>
+        </w:rPr>
+        <w:t xml:space="preserve">In your azure </w:t>
+      </w:r>
+      <w:proofErr w:type="spellStart"/>
+      <w:r>
+        <w:rPr>
+          <w:lang w:val="en-US"/>
+        </w:rPr>
+        <w:t>devops</w:t>
+      </w:r>
+      <w:proofErr w:type="spellEnd"/>
+      <w:r>
+        <w:rPr>
+          <w:lang w:val="en-US"/>
+        </w:rPr>
+        <w:t xml:space="preserve"> tenant go to “Pipelines” and fire the pipeline named “pipeline-azure-</w:t>
+      </w:r>
+      <w:proofErr w:type="spellStart"/>
+      <w:r>
+        <w:rPr>
+          <w:lang w:val="en-US"/>
+        </w:rPr>
+        <w:t>contentmover</w:t>
+      </w:r>
+      <w:proofErr w:type="spellEnd"/>
+      <w:r>
+        <w:rPr>
+          <w:lang w:val="en-US"/>
+        </w:rPr>
+        <w:t>”.</w:t>
+      </w:r>
+    </w:p>
+    <w:p>
+      <w:pPr>
+        <w:pStyle w:val="Paragraphedeliste"/>
+        <w:numPr>
+          <w:ilvl w:val="0"/>
+          <w:numId w:val="1"/>
+        </w:numPr>
+        <w:rPr>
+          <w:lang w:val="en-US"/>
+        </w:rPr>
+      </w:pPr>
+      <w:r>
+        <w:rPr>
+          <w:lang w:val="en-US"/>
+        </w:rPr>
         <w:t xml:space="preserve">If you select the </w:t>
       </w:r>
       <w:r>
@@ -1631,7 +2221,7 @@
     </w:p>
     <w:p>
       <w:pPr>
-        <w:pStyle w:val="ListParagraph"/>
+        <w:pStyle w:val="Paragraphedeliste"/>
         <w:rPr>
           <w:lang w:val="en-US"/>
         </w:rPr>
@@ -1645,7 +2235,7 @@
     </w:p>
     <w:p>
       <w:pPr>
-        <w:pStyle w:val="ListParagraph"/>
+        <w:pStyle w:val="Paragraphedeliste"/>
         <w:rPr>
           <w:lang w:val="en-US"/>
         </w:rPr>
@@ -1671,7 +2261,7 @@
                     <pic:cNvPicPr/>
                   </pic:nvPicPr>
                   <pic:blipFill>
-                    <a:blip r:embed="rId12"/>
+                    <a:blip r:embed="rId14"/>
                     <a:stretch>
                       <a:fillRect/>
                     </a:stretch>
@@ -1694,39 +2284,39 @@
     </w:p>
     <w:p>
       <w:pPr>
-        <w:pStyle w:val="ListParagraph"/>
-        <w:rPr>
-          <w:lang w:val="en-US"/>
-        </w:rPr>
-      </w:pPr>
-      <w:r>
-        <w:rPr>
+        <w:pStyle w:val="Paragraphedeliste"/>
+        <w:rPr>
+          <w:lang w:val="en-US"/>
+        </w:rPr>
+      </w:pPr>
+      <w:r>
+        <w:rPr>
+          <w:lang w:val="en-US"/>
+        </w:rPr>
+        <w:t xml:space="preserve">Click on “View approval” </w:t>
+      </w:r>
+    </w:p>
+    <w:p>
+      <w:pPr>
+        <w:pStyle w:val="Paragraphedeliste"/>
+        <w:rPr>
+          <w:lang w:val="en-US"/>
+        </w:rPr>
+      </w:pPr>
+    </w:p>
+    <w:p>
+      <w:pPr>
+        <w:pStyle w:val="Paragraphedeliste"/>
+        <w:rPr>
+          <w:lang w:val="en-US"/>
+        </w:rPr>
+      </w:pPr>
+      <w:r>
+        <w:rPr>
+          <w:noProof/>
           <w:lang w:val="en-US"/>
         </w:rPr>
         <w:lastRenderedPageBreak/>
-        <w:t xml:space="preserve">Click on “View approval” </w:t>
-      </w:r>
-    </w:p>
-    <w:p>
-      <w:pPr>
-        <w:pStyle w:val="ListParagraph"/>
-        <w:rPr>
-          <w:lang w:val="en-US"/>
-        </w:rPr>
-      </w:pPr>
-    </w:p>
-    <w:p>
-      <w:pPr>
-        <w:pStyle w:val="ListParagraph"/>
-        <w:rPr>
-          <w:lang w:val="en-US"/>
-        </w:rPr>
-      </w:pPr>
-      <w:r>
-        <w:rPr>
-          <w:noProof/>
-          <w:lang w:val="en-US"/>
-        </w:rPr>
         <w:drawing>
           <wp:inline distT="0" distB="0" distL="0" distR="0" wp14:anchorId="12699CF1" wp14:editId="6384DDD6">
             <wp:extent cx="4206009" cy="3073192"/>
@@ -1743,7 +2333,7 @@
                     <pic:cNvPicPr/>
                   </pic:nvPicPr>
                   <pic:blipFill>
-                    <a:blip r:embed="rId13"/>
+                    <a:blip r:embed="rId15"/>
                     <a:stretch>
                       <a:fillRect/>
                     </a:stretch>
@@ -1766,7 +2356,7 @@
     </w:p>
     <w:p>
       <w:pPr>
-        <w:pStyle w:val="ListParagraph"/>
+        <w:pStyle w:val="Paragraphedeliste"/>
         <w:rPr>
           <w:lang w:val="en-US"/>
         </w:rPr>
@@ -1780,7 +2370,7 @@
     </w:p>
     <w:p>
       <w:pPr>
-        <w:pStyle w:val="ListParagraph"/>
+        <w:pStyle w:val="Paragraphedeliste"/>
         <w:numPr>
           <w:ilvl w:val="0"/>
           <w:numId w:val="1"/>
@@ -1812,21 +2402,466 @@
     </w:p>
     <w:p>
       <w:pPr>
-        <w:rPr>
-          <w:lang w:val="en-US"/>
-        </w:rPr>
-      </w:pPr>
-    </w:p>
-    <w:p>
-      <w:pPr>
-        <w:rPr>
-          <w:lang w:val="en-US"/>
-        </w:rPr>
-      </w:pPr>
-    </w:p>
-    <w:p>
-      <w:pPr>
-        <w:pStyle w:val="Heading1"/>
+        <w:ind w:left="360"/>
+        <w:rPr>
+          <w:lang w:val="en-US"/>
+        </w:rPr>
+      </w:pPr>
+      <w:r>
+        <w:rPr>
+          <w:noProof/>
+        </w:rPr>
+        <w:drawing>
+          <wp:inline distT="0" distB="0" distL="0" distR="0" wp14:anchorId="258870DB" wp14:editId="67620F09">
+            <wp:extent cx="5731510" cy="1345925"/>
+            <wp:effectExtent l="0" t="0" r="2540" b="6985"/>
+            <wp:docPr id="12" name="Picture 12" descr="Graphical user interface, text&#10;&#10;Description automatically generated with medium confidence"/>
+            <wp:cNvGraphicFramePr>
+              <a:graphicFrameLocks xmlns:a="http://schemas.openxmlformats.org/drawingml/2006/main" noChangeAspect="1"/>
+            </wp:cNvGraphicFramePr>
+            <a:graphic xmlns:a="http://schemas.openxmlformats.org/drawingml/2006/main">
+              <a:graphicData uri="http://schemas.openxmlformats.org/drawingml/2006/picture">
+                <pic:pic xmlns:pic="http://schemas.openxmlformats.org/drawingml/2006/picture">
+                  <pic:nvPicPr>
+                    <pic:cNvPr id="5" name="Picture 5" descr="Graphical user interface, text&#10;&#10;Description automatically generated with medium confidence"/>
+                    <pic:cNvPicPr/>
+                  </pic:nvPicPr>
+                  <pic:blipFill>
+                    <a:blip r:embed="rId16"/>
+                    <a:stretch>
+                      <a:fillRect/>
+                    </a:stretch>
+                  </pic:blipFill>
+                  <pic:spPr>
+                    <a:xfrm>
+                      <a:off x="0" y="0"/>
+                      <a:ext cx="5731510" cy="1345925"/>
+                    </a:xfrm>
+                    <a:prstGeom prst="rect">
+                      <a:avLst/>
+                    </a:prstGeom>
+                  </pic:spPr>
+                </pic:pic>
+              </a:graphicData>
+            </a:graphic>
+          </wp:inline>
+        </w:drawing>
+      </w:r>
+    </w:p>
+    <w:p>
+      <w:pPr>
+        <w:pStyle w:val="Paragraphedeliste"/>
+        <w:numPr>
+          <w:ilvl w:val="0"/>
+          <w:numId w:val="1"/>
+        </w:numPr>
+        <w:rPr>
+          <w:lang w:val="en-US"/>
+        </w:rPr>
+      </w:pPr>
+      <w:r>
+        <w:rPr>
+          <w:lang w:val="en-US"/>
+        </w:rPr>
+        <w:t>Once finished in green Status go to pipelines and start the pipeline “Functions”</w:t>
+      </w:r>
+    </w:p>
+    <w:p>
+      <w:pPr>
+        <w:pStyle w:val="Paragraphedeliste"/>
+        <w:rPr>
+          <w:lang w:val="en-US"/>
+        </w:rPr>
+      </w:pPr>
+    </w:p>
+    <w:p>
+      <w:pPr>
+        <w:pStyle w:val="Paragraphedeliste"/>
+        <w:rPr>
+          <w:lang w:val="en-US"/>
+        </w:rPr>
+      </w:pPr>
+      <w:r>
+        <w:rPr>
+          <w:noProof/>
+        </w:rPr>
+        <mc:AlternateContent>
+          <mc:Choice Requires="wps">
+            <w:drawing>
+              <wp:anchor distT="0" distB="0" distL="114300" distR="114300" simplePos="0" relativeHeight="251659264" behindDoc="0" locked="0" layoutInCell="1" allowOverlap="1" wp14:anchorId="0DA2B51D" wp14:editId="62DE7DB1">
+                <wp:simplePos x="0" y="0"/>
+                <wp:positionH relativeFrom="column">
+                  <wp:posOffset>2245766</wp:posOffset>
+                </wp:positionH>
+                <wp:positionV relativeFrom="paragraph">
+                  <wp:posOffset>426009</wp:posOffset>
+                </wp:positionV>
+                <wp:extent cx="782727" cy="570585"/>
+                <wp:effectExtent l="38100" t="0" r="17780" b="58420"/>
+                <wp:wrapNone/>
+                <wp:docPr id="14" name="Straight Arrow Connector 14"/>
+                <wp:cNvGraphicFramePr/>
+                <a:graphic xmlns:a="http://schemas.openxmlformats.org/drawingml/2006/main">
+                  <a:graphicData uri="http://schemas.microsoft.com/office/word/2010/wordprocessingShape">
+                    <wps:wsp>
+                      <wps:cNvCnPr/>
+                      <wps:spPr>
+                        <a:xfrm flipH="1">
+                          <a:off x="0" y="0"/>
+                          <a:ext cx="782727" cy="570585"/>
+                        </a:xfrm>
+                        <a:prstGeom prst="straightConnector1">
+                          <a:avLst/>
+                        </a:prstGeom>
+                        <a:ln>
+                          <a:tailEnd type="triangle"/>
+                        </a:ln>
+                      </wps:spPr>
+                      <wps:style>
+                        <a:lnRef idx="1">
+                          <a:schemeClr val="accent1"/>
+                        </a:lnRef>
+                        <a:fillRef idx="0">
+                          <a:schemeClr val="accent1"/>
+                        </a:fillRef>
+                        <a:effectRef idx="0">
+                          <a:schemeClr val="accent1"/>
+                        </a:effectRef>
+                        <a:fontRef idx="minor">
+                          <a:schemeClr val="tx1"/>
+                        </a:fontRef>
+                      </wps:style>
+                      <wps:bodyPr/>
+                    </wps:wsp>
+                  </a:graphicData>
+                </a:graphic>
+              </wp:anchor>
+            </w:drawing>
+          </mc:Choice>
+          <mc:Fallback>
+            <w:pict>
+              <v:shapetype w14:anchorId="4297594D" id="_x0000_t32" coordsize="21600,21600" o:spt="32" o:oned="t" path="m,l21600,21600e" filled="f">
+                <v:path arrowok="t" fillok="f" o:connecttype="none"/>
+                <o:lock v:ext="edit" shapetype="t"/>
+              </v:shapetype>
+              <v:shape id="Straight Arrow Connector 14" o:spid="_x0000_s1026" type="#_x0000_t32" style="position:absolute;margin-left:176.85pt;margin-top:33.55pt;width:61.65pt;height:44.95pt;flip:x;z-index:251659264;visibility:visible;mso-wrap-style:square;mso-wrap-distance-left:9pt;mso-wrap-distance-top:0;mso-wrap-distance-right:9pt;mso-wrap-distance-bottom:0;mso-position-horizontal:absolute;mso-position-horizontal-relative:text;mso-position-vertical:absolute;mso-position-vertical-relative:text" o:gfxdata="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" strokecolor="#4472c4 [3204]" strokeweight=".5pt">
+                <v:stroke endarrow="block" joinstyle="miter"/>
+              </v:shape>
+            </w:pict>
+          </mc:Fallback>
+        </mc:AlternateContent>
+      </w:r>
+      <w:r>
+        <w:rPr>
+          <w:noProof/>
+        </w:rPr>
+        <w:drawing>
+          <wp:inline distT="0" distB="0" distL="0" distR="0" wp14:anchorId="2BAF5673" wp14:editId="53DEE20C">
+            <wp:extent cx="4465124" cy="1797498"/>
+            <wp:effectExtent l="0" t="0" r="0" b="0"/>
+            <wp:docPr id="13" name="Picture 13" descr="Graphical user interface, text, application&#10;&#10;Description automatically generated"/>
+            <wp:cNvGraphicFramePr>
+              <a:graphicFrameLocks xmlns:a="http://schemas.openxmlformats.org/drawingml/2006/main" noChangeAspect="1"/>
+            </wp:cNvGraphicFramePr>
+            <a:graphic xmlns:a="http://schemas.openxmlformats.org/drawingml/2006/main">
+              <a:graphicData uri="http://schemas.openxmlformats.org/drawingml/2006/picture">
+                <pic:pic xmlns:pic="http://schemas.openxmlformats.org/drawingml/2006/picture">
+                  <pic:nvPicPr>
+                    <pic:cNvPr id="6" name="Picture 6" descr="Graphical user interface, text, application&#10;&#10;Description automatically generated"/>
+                    <pic:cNvPicPr/>
+                  </pic:nvPicPr>
+                  <pic:blipFill>
+                    <a:blip r:embed="rId17"/>
+                    <a:stretch>
+                      <a:fillRect/>
+                    </a:stretch>
+                  </pic:blipFill>
+                  <pic:spPr>
+                    <a:xfrm>
+                      <a:off x="0" y="0"/>
+                      <a:ext cx="4477779" cy="1802592"/>
+                    </a:xfrm>
+                    <a:prstGeom prst="rect">
+                      <a:avLst/>
+                    </a:prstGeom>
+                  </pic:spPr>
+                </pic:pic>
+              </a:graphicData>
+            </a:graphic>
+          </wp:inline>
+        </w:drawing>
+      </w:r>
+    </w:p>
+    <w:p>
+      <w:pPr>
+        <w:rPr>
+          <w:lang w:val="en-US"/>
+        </w:rPr>
+      </w:pPr>
+      <w:r>
+        <w:rPr>
+          <w:lang w:val="en-US"/>
+        </w:rPr>
+        <w:t xml:space="preserve">When it </w:t>
+      </w:r>
+      <w:r>
+        <w:rPr>
+          <w:lang w:val="en-US"/>
+        </w:rPr>
+        <w:t>finishes</w:t>
+      </w:r>
+      <w:r>
+        <w:rPr>
+          <w:lang w:val="en-US"/>
+        </w:rPr>
+        <w:t xml:space="preserve"> go to the releases tab and wait until the </w:t>
+      </w:r>
+      <w:proofErr w:type="gramStart"/>
+      <w:r>
+        <w:rPr>
+          <w:lang w:val="en-US"/>
+        </w:rPr>
+        <w:t>functions</w:t>
+      </w:r>
+      <w:proofErr w:type="gramEnd"/>
+      <w:r>
+        <w:rPr>
+          <w:lang w:val="en-US"/>
+        </w:rPr>
+        <w:t xml:space="preserve"> releases finish.</w:t>
+      </w:r>
+    </w:p>
+    <w:p>
+      <w:pPr>
+        <w:rPr>
+          <w:lang w:val="en-US"/>
+        </w:rPr>
+      </w:pPr>
+    </w:p>
+    <w:p>
+      <w:pPr>
+        <w:jc w:val="center"/>
+        <w:rPr>
+          <w:lang w:val="en-US"/>
+        </w:rPr>
+      </w:pPr>
+      <w:r>
+        <w:rPr>
+          <w:noProof/>
+        </w:rPr>
+        <w:lastRenderedPageBreak/>
+        <mc:AlternateContent>
+          <mc:Choice Requires="wps">
+            <w:drawing>
+              <wp:anchor distT="0" distB="0" distL="114300" distR="114300" simplePos="0" relativeHeight="251661312" behindDoc="0" locked="0" layoutInCell="1" allowOverlap="1" wp14:anchorId="27764EE7" wp14:editId="0BD49F63">
+                <wp:simplePos x="0" y="0"/>
+                <wp:positionH relativeFrom="column">
+                  <wp:posOffset>2063847</wp:posOffset>
+                </wp:positionH>
+                <wp:positionV relativeFrom="paragraph">
+                  <wp:posOffset>2118066</wp:posOffset>
+                </wp:positionV>
+                <wp:extent cx="918503" cy="45719"/>
+                <wp:effectExtent l="12700" t="63500" r="8890" b="43815"/>
+                <wp:wrapNone/>
+                <wp:docPr id="17" name="Straight Arrow Connector 17"/>
+                <wp:cNvGraphicFramePr/>
+                <a:graphic xmlns:a="http://schemas.openxmlformats.org/drawingml/2006/main">
+                  <a:graphicData uri="http://schemas.microsoft.com/office/word/2010/wordprocessingShape">
+                    <wps:wsp>
+                      <wps:cNvCnPr/>
+                      <wps:spPr>
+                        <a:xfrm flipH="1" flipV="1">
+                          <a:off x="0" y="0"/>
+                          <a:ext cx="918503" cy="45719"/>
+                        </a:xfrm>
+                        <a:prstGeom prst="straightConnector1">
+                          <a:avLst/>
+                        </a:prstGeom>
+                        <a:ln>
+                          <a:tailEnd type="triangle"/>
+                        </a:ln>
+                      </wps:spPr>
+                      <wps:style>
+                        <a:lnRef idx="1">
+                          <a:schemeClr val="accent1"/>
+                        </a:lnRef>
+                        <a:fillRef idx="0">
+                          <a:schemeClr val="accent1"/>
+                        </a:fillRef>
+                        <a:effectRef idx="0">
+                          <a:schemeClr val="accent1"/>
+                        </a:effectRef>
+                        <a:fontRef idx="minor">
+                          <a:schemeClr val="tx1"/>
+                        </a:fontRef>
+                      </wps:style>
+                      <wps:bodyPr/>
+                    </wps:wsp>
+                  </a:graphicData>
+                </a:graphic>
+                <wp14:sizeRelH relativeFrom="margin">
+                  <wp14:pctWidth>0</wp14:pctWidth>
+                </wp14:sizeRelH>
+                <wp14:sizeRelV relativeFrom="margin">
+                  <wp14:pctHeight>0</wp14:pctHeight>
+                </wp14:sizeRelV>
+              </wp:anchor>
+            </w:drawing>
+          </mc:Choice>
+          <mc:Fallback>
+            <w:pict>
+              <v:shapetype w14:anchorId="7B68CFB9" id="_x0000_t32" coordsize="21600,21600" o:spt="32" o:oned="t" path="m,l21600,21600e" filled="f">
+                <v:path arrowok="t" fillok="f" o:connecttype="none"/>
+                <o:lock v:ext="edit" shapetype="t"/>
+              </v:shapetype>
+              <v:shape id="Straight Arrow Connector 17" o:spid="_x0000_s1026" type="#_x0000_t32" style="position:absolute;margin-left:162.5pt;margin-top:166.8pt;width:72.3pt;height:3.6pt;flip:x y;z-index:251661312;visibility:visible;mso-wrap-style:square;mso-width-percent:0;mso-height-percent:0;mso-wrap-distance-left:9pt;mso-wrap-distance-top:0;mso-wrap-distance-right:9pt;mso-wrap-distance-bottom:0;mso-position-horizontal:absolute;mso-position-horizontal-relative:text;mso-position-vertical:absolute;mso-position-vertical-relative:text;mso-width-percent:0;mso-height-percent:0;mso-width-relative:margin;mso-height-relative:margin" o:gfxdata="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" strokecolor="#4472c4 [3204]" strokeweight=".5pt">
+                <v:stroke endarrow="block" joinstyle="miter"/>
+              </v:shape>
+            </w:pict>
+          </mc:Fallback>
+        </mc:AlternateContent>
+      </w:r>
+      <w:r>
+        <w:rPr>
+          <w:noProof/>
+        </w:rPr>
+        <mc:AlternateContent>
+          <mc:Choice Requires="wps">
+            <w:drawing>
+              <wp:anchor distT="0" distB="0" distL="114300" distR="114300" simplePos="0" relativeHeight="251660288" behindDoc="0" locked="0" layoutInCell="1" allowOverlap="1" wp14:anchorId="4BF360C4" wp14:editId="337F425D">
+                <wp:simplePos x="0" y="0"/>
+                <wp:positionH relativeFrom="column">
+                  <wp:posOffset>1675181</wp:posOffset>
+                </wp:positionH>
+                <wp:positionV relativeFrom="paragraph">
+                  <wp:posOffset>853745</wp:posOffset>
+                </wp:positionV>
+                <wp:extent cx="219456" cy="2553005"/>
+                <wp:effectExtent l="0" t="0" r="47625" b="19050"/>
+                <wp:wrapNone/>
+                <wp:docPr id="16" name="Right Brace 16"/>
+                <wp:cNvGraphicFramePr/>
+                <a:graphic xmlns:a="http://schemas.openxmlformats.org/drawingml/2006/main">
+                  <a:graphicData uri="http://schemas.microsoft.com/office/word/2010/wordprocessingShape">
+                    <wps:wsp>
+                      <wps:cNvSpPr/>
+                      <wps:spPr>
+                        <a:xfrm>
+                          <a:off x="0" y="0"/>
+                          <a:ext cx="219456" cy="2553005"/>
+                        </a:xfrm>
+                        <a:prstGeom prst="rightBrace">
+                          <a:avLst/>
+                        </a:prstGeom>
+                      </wps:spPr>
+                      <wps:style>
+                        <a:lnRef idx="1">
+                          <a:schemeClr val="accent1"/>
+                        </a:lnRef>
+                        <a:fillRef idx="0">
+                          <a:schemeClr val="accent1"/>
+                        </a:fillRef>
+                        <a:effectRef idx="0">
+                          <a:schemeClr val="accent1"/>
+                        </a:effectRef>
+                        <a:fontRef idx="minor">
+                          <a:schemeClr val="tx1"/>
+                        </a:fontRef>
+                      </wps:style>
+                      <wps:bodyPr rot="0" spcFirstLastPara="0" vertOverflow="overflow" horzOverflow="overflow" vert="horz" wrap="square" lIns="91440" tIns="45720" rIns="91440" bIns="45720" numCol="1" spcCol="0" rtlCol="0" fromWordArt="0" anchor="ctr" anchorCtr="0" forceAA="0" compatLnSpc="1">
+                        <a:prstTxWarp prst="textNoShape">
+                          <a:avLst/>
+                        </a:prstTxWarp>
+                        <a:noAutofit/>
+                      </wps:bodyPr>
+                    </wps:wsp>
+                  </a:graphicData>
+                </a:graphic>
+              </wp:anchor>
+            </w:drawing>
+          </mc:Choice>
+          <mc:Fallback>
+            <w:pict>
+              <v:shapetype w14:anchorId="55793331" id="_x0000_t88" coordsize="21600,21600" o:spt="88" adj="1800,10800" path="m,qx10800@0l10800@2qy21600@11,10800@3l10800@1qy,21600e" filled="f">
+                <v:formulas>
+                  <v:f eqn="val #0"/>
+                  <v:f eqn="sum 21600 0 #0"/>
+                  <v:f eqn="sum #1 0 #0"/>
+                  <v:f eqn="sum #1 #0 0"/>
+                  <v:f eqn="prod #0 9598 32768"/>
+                  <v:f eqn="sum 21600 0 @4"/>
+                  <v:f eqn="sum 21600 0 #1"/>
+                  <v:f eqn="min #1 @6"/>
+                  <v:f eqn="prod @7 1 2"/>
+                  <v:f eqn="prod #0 2 1"/>
+                  <v:f eqn="sum 21600 0 @9"/>
+                  <v:f eqn="val #1"/>
+                </v:formulas>
+                <v:path arrowok="t" o:connecttype="custom" o:connectlocs="0,0;21600,@11;0,21600" textboxrect="0,@4,7637,@5"/>
+                <v:handles>
+                  <v:h position="center,#0" yrange="0,@8"/>
+                  <v:h position="bottomRight,#1" yrange="@9,@10"/>
+                </v:handles>
+              </v:shapetype>
+              <v:shape id="Right Brace 16" o:spid="_x0000_s1026" type="#_x0000_t88" style="position:absolute;margin-left:131.9pt;margin-top:67.2pt;width:17.3pt;height:201pt;z-index:251660288;visibility:visible;mso-wrap-style:square;mso-wrap-distance-left:9pt;mso-wrap-distance-top:0;mso-wrap-distance-right:9pt;mso-wrap-distance-bottom:0;mso-position-horizontal:absolute;mso-position-horizontal-relative:text;mso-position-vertical:absolute;mso-position-vertical-relative:text;v-text-anchor:middle" o:gfxdata="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" adj="155" strokecolor="#4472c4 [3204]" strokeweight=".5pt">
+                <v:stroke joinstyle="miter"/>
+              </v:shape>
+            </w:pict>
+          </mc:Fallback>
+        </mc:AlternateContent>
+      </w:r>
+      <w:r>
+        <w:rPr>
+          <w:noProof/>
+        </w:rPr>
+        <w:drawing>
+          <wp:inline distT="0" distB="0" distL="0" distR="0" wp14:anchorId="03866BEF" wp14:editId="6C27B945">
+            <wp:extent cx="4879459" cy="3561588"/>
+            <wp:effectExtent l="0" t="0" r="0" b="1270"/>
+            <wp:docPr id="15" name="Picture 15" descr="Graphical user interface, text, application, email&#10;&#10;Description automatically generated"/>
+            <wp:cNvGraphicFramePr>
+              <a:graphicFrameLocks xmlns:a="http://schemas.openxmlformats.org/drawingml/2006/main" noChangeAspect="1"/>
+            </wp:cNvGraphicFramePr>
+            <a:graphic xmlns:a="http://schemas.openxmlformats.org/drawingml/2006/main">
+              <a:graphicData uri="http://schemas.openxmlformats.org/drawingml/2006/picture">
+                <pic:pic xmlns:pic="http://schemas.openxmlformats.org/drawingml/2006/picture">
+                  <pic:nvPicPr>
+                    <pic:cNvPr id="7" name="Picture 7" descr="Graphical user interface, text, application, email&#10;&#10;Description automatically generated"/>
+                    <pic:cNvPicPr/>
+                  </pic:nvPicPr>
+                  <pic:blipFill>
+                    <a:blip r:embed="rId18"/>
+                    <a:stretch>
+                      <a:fillRect/>
+                    </a:stretch>
+                  </pic:blipFill>
+                  <pic:spPr>
+                    <a:xfrm>
+                      <a:off x="0" y="0"/>
+                      <a:ext cx="4886272" cy="3566561"/>
+                    </a:xfrm>
+                    <a:prstGeom prst="rect">
+                      <a:avLst/>
+                    </a:prstGeom>
+                  </pic:spPr>
+                </pic:pic>
+              </a:graphicData>
+            </a:graphic>
+          </wp:inline>
+        </w:drawing>
+      </w:r>
+    </w:p>
+    <w:p>
+      <w:pPr>
+        <w:rPr>
+          <w:lang w:val="en-US"/>
+        </w:rPr>
+      </w:pPr>
+    </w:p>
+    <w:p>
+      <w:pPr>
+        <w:pStyle w:val="Titre1"/>
         <w:rPr>
           <w:lang w:val="en-US"/>
         </w:rPr>
@@ -1847,7 +2882,7 @@
     </w:p>
     <w:p>
       <w:pPr>
-        <w:pStyle w:val="Heading2"/>
+        <w:pStyle w:val="Titre2"/>
         <w:rPr>
           <w:lang w:val="en-US"/>
         </w:rPr>
@@ -1907,7 +2942,7 @@
                     <pic:cNvPicPr/>
                   </pic:nvPicPr>
                   <pic:blipFill>
-                    <a:blip r:embed="rId14"/>
+                    <a:blip r:embed="rId19"/>
                     <a:stretch>
                       <a:fillRect/>
                     </a:stretch>
@@ -1971,7 +3006,7 @@
     </w:p>
     <w:p>
       <w:pPr>
-        <w:pStyle w:val="Heading2"/>
+        <w:pStyle w:val="Titre2"/>
         <w:rPr>
           <w:lang w:val="en-US"/>
         </w:rPr>
@@ -2011,7 +3046,7 @@
                     <pic:cNvPicPr/>
                   </pic:nvPicPr>
                   <pic:blipFill>
-                    <a:blip r:embed="rId15"/>
+                    <a:blip r:embed="rId20"/>
                     <a:stretch>
                       <a:fillRect/>
                     </a:stretch>
@@ -2372,6 +3407,990 @@
         <w:t>When you have this error just retry the deployment job.</w:t>
       </w:r>
     </w:p>
+    <w:p>
+      <w:pPr>
+        <w:rPr>
+          <w:lang w:val="en-US"/>
+        </w:rPr>
+      </w:pPr>
+    </w:p>
+    <w:p>
+      <w:pPr>
+        <w:pStyle w:val="Titre1"/>
+        <w:rPr>
+          <w:lang w:val="en-US"/>
+        </w:rPr>
+      </w:pPr>
+      <w:r>
+        <w:rPr>
+          <w:lang w:val="en-US"/>
+        </w:rPr>
+        <w:t xml:space="preserve">Fire ensure </w:t>
+      </w:r>
+      <w:proofErr w:type="spellStart"/>
+      <w:r>
+        <w:rPr>
+          <w:lang w:val="en-US"/>
+        </w:rPr>
+        <w:t>ensureInitialConfig</w:t>
+      </w:r>
+      <w:proofErr w:type="spellEnd"/>
+    </w:p>
+    <w:p>
+      <w:pPr>
+        <w:rPr>
+          <w:lang w:val="en-US"/>
+        </w:rPr>
+      </w:pPr>
+      <w:r>
+        <w:rPr>
+          <w:lang w:val="en-US"/>
+        </w:rPr>
+        <w:t xml:space="preserve">In the premium deployment if you need to invoke the </w:t>
+      </w:r>
+      <w:r>
+        <w:rPr>
+          <w:lang w:val="en-US"/>
+        </w:rPr>
+        <w:t>“</w:t>
+      </w:r>
+      <w:proofErr w:type="spellStart"/>
+      <w:r>
+        <w:rPr>
+          <w:lang w:val="en-US"/>
+        </w:rPr>
+        <w:t>ensureInitialConfig</w:t>
+      </w:r>
+      <w:proofErr w:type="spellEnd"/>
+      <w:r>
+        <w:rPr>
+          <w:lang w:val="en-US"/>
+        </w:rPr>
+        <w:t>”</w:t>
+      </w:r>
+      <w:r>
+        <w:rPr>
+          <w:lang w:val="en-US"/>
+        </w:rPr>
+        <w:t xml:space="preserve"> function you will need to open the firewall for your pc’s </w:t>
+      </w:r>
+      <w:proofErr w:type="spellStart"/>
+      <w:r>
+        <w:rPr>
+          <w:lang w:val="en-US"/>
+        </w:rPr>
+        <w:t>ip</w:t>
+      </w:r>
+      <w:proofErr w:type="spellEnd"/>
+      <w:r>
+        <w:rPr>
+          <w:lang w:val="en-US"/>
+        </w:rPr>
+        <w:t>.</w:t>
+      </w:r>
+      <w:r>
+        <w:rPr>
+          <w:lang w:val="en-US"/>
+        </w:rPr>
+        <w:t xml:space="preserve"> If you try to invoke it with out the following configuration you will get the next error:</w:t>
+      </w:r>
+    </w:p>
+    <w:p>
+      <w:pPr>
+        <w:rPr>
+          <w:lang w:val="en-US"/>
+        </w:rPr>
+      </w:pPr>
+      <w:r>
+        <w:rPr>
+          <w:noProof/>
+          <w:lang w:val="en-US"/>
+        </w:rPr>
+        <w:drawing>
+          <wp:inline distT="0" distB="0" distL="0" distR="0" wp14:anchorId="286EA36A" wp14:editId="2CF32B53">
+            <wp:extent cx="4389801" cy="2154047"/>
+            <wp:effectExtent l="0" t="0" r="0" b="0"/>
+            <wp:docPr id="24" name="Picture 24" descr="A picture containing text&#10;&#10;Description automatically generated"/>
+            <wp:cNvGraphicFramePr>
+              <a:graphicFrameLocks xmlns:a="http://schemas.openxmlformats.org/drawingml/2006/main" noChangeAspect="1"/>
+            </wp:cNvGraphicFramePr>
+            <a:graphic xmlns:a="http://schemas.openxmlformats.org/drawingml/2006/main">
+              <a:graphicData uri="http://schemas.openxmlformats.org/drawingml/2006/picture">
+                <pic:pic xmlns:pic="http://schemas.openxmlformats.org/drawingml/2006/picture">
+                  <pic:nvPicPr>
+                    <pic:cNvPr id="24" name="Picture 24" descr="A picture containing text&#10;&#10;Description automatically generated"/>
+                    <pic:cNvPicPr/>
+                  </pic:nvPicPr>
+                  <pic:blipFill>
+                    <a:blip r:embed="rId21"/>
+                    <a:stretch>
+                      <a:fillRect/>
+                    </a:stretch>
+                  </pic:blipFill>
+                  <pic:spPr>
+                    <a:xfrm>
+                      <a:off x="0" y="0"/>
+                      <a:ext cx="4396993" cy="2157576"/>
+                    </a:xfrm>
+                    <a:prstGeom prst="rect">
+                      <a:avLst/>
+                    </a:prstGeom>
+                  </pic:spPr>
+                </pic:pic>
+              </a:graphicData>
+            </a:graphic>
+          </wp:inline>
+        </w:drawing>
+      </w:r>
+    </w:p>
+    <w:p>
+      <w:pPr>
+        <w:rPr>
+          <w:lang w:val="en-US"/>
+        </w:rPr>
+      </w:pPr>
+    </w:p>
+    <w:p>
+      <w:pPr>
+        <w:rPr>
+          <w:lang w:val="en-US"/>
+        </w:rPr>
+      </w:pPr>
+      <w:r>
+        <w:rPr>
+          <w:lang w:val="en-US"/>
+        </w:rPr>
+        <w:t xml:space="preserve">To Fix this </w:t>
+      </w:r>
+      <w:r>
+        <w:rPr>
+          <w:lang w:val="en-US"/>
+        </w:rPr>
+        <w:t>follow the next steps:</w:t>
+      </w:r>
+    </w:p>
+    <w:p>
+      <w:pPr>
+        <w:pStyle w:val="Paragraphedeliste"/>
+        <w:numPr>
+          <w:ilvl w:val="0"/>
+          <w:numId w:val="7"/>
+        </w:numPr>
+        <w:rPr>
+          <w:lang w:val="en-US"/>
+        </w:rPr>
+      </w:pPr>
+      <w:r>
+        <w:rPr>
+          <w:lang w:val="en-US"/>
+        </w:rPr>
+        <w:t xml:space="preserve">Find out your </w:t>
+      </w:r>
+      <w:proofErr w:type="spellStart"/>
+      <w:r>
+        <w:rPr>
+          <w:lang w:val="en-US"/>
+        </w:rPr>
+        <w:t>ip</w:t>
+      </w:r>
+      <w:proofErr w:type="spellEnd"/>
+      <w:r>
+        <w:rPr>
+          <w:lang w:val="en-US"/>
+        </w:rPr>
+        <w:t xml:space="preserve"> address.</w:t>
+      </w:r>
+    </w:p>
+    <w:p>
+      <w:pPr>
+        <w:pStyle w:val="Paragraphedeliste"/>
+        <w:numPr>
+          <w:ilvl w:val="0"/>
+          <w:numId w:val="7"/>
+        </w:numPr>
+        <w:rPr>
+          <w:lang w:val="en-US"/>
+        </w:rPr>
+      </w:pPr>
+      <w:r>
+        <w:rPr>
+          <w:lang w:val="en-US"/>
+        </w:rPr>
+        <w:t xml:space="preserve">Once you have your </w:t>
+      </w:r>
+      <w:proofErr w:type="spellStart"/>
+      <w:r>
+        <w:rPr>
+          <w:lang w:val="en-US"/>
+        </w:rPr>
+        <w:t>ip</w:t>
+      </w:r>
+      <w:proofErr w:type="spellEnd"/>
+      <w:r>
+        <w:rPr>
+          <w:lang w:val="en-US"/>
+        </w:rPr>
+        <w:t xml:space="preserve"> address go to the Azure portal, look for you RG implementation and get into the “</w:t>
+      </w:r>
+      <w:proofErr w:type="spellStart"/>
+      <w:r>
+        <w:rPr>
+          <w:lang w:val="en-US"/>
+        </w:rPr>
+        <w:t>etl</w:t>
+      </w:r>
+      <w:proofErr w:type="spellEnd"/>
+      <w:r>
+        <w:rPr>
+          <w:lang w:val="en-US"/>
+        </w:rPr>
+        <w:t>-config</w:t>
+      </w:r>
+      <w:r>
+        <w:rPr>
+          <w:lang w:val="en-US"/>
+        </w:rPr>
+        <w:t>” function configuration, for example:</w:t>
+      </w:r>
+    </w:p>
+    <w:p>
+      <w:pPr>
+        <w:pStyle w:val="Paragraphedeliste"/>
+        <w:rPr>
+          <w:lang w:val="en-US"/>
+        </w:rPr>
+      </w:pPr>
+      <w:r>
+        <w:rPr>
+          <w:noProof/>
+          <w:lang w:val="en-US"/>
+        </w:rPr>
+        <w:lastRenderedPageBreak/>
+        <mc:AlternateContent>
+          <mc:Choice Requires="wps">
+            <w:drawing>
+              <wp:anchor distT="0" distB="0" distL="114300" distR="114300" simplePos="0" relativeHeight="251662336" behindDoc="0" locked="0" layoutInCell="1" allowOverlap="1" wp14:anchorId="4FEDF5EA" wp14:editId="25FFEE82">
+                <wp:simplePos x="0" y="0"/>
+                <wp:positionH relativeFrom="column">
+                  <wp:posOffset>1843430</wp:posOffset>
+                </wp:positionH>
+                <wp:positionV relativeFrom="paragraph">
+                  <wp:posOffset>1741018</wp:posOffset>
+                </wp:positionV>
+                <wp:extent cx="950976" cy="204825"/>
+                <wp:effectExtent l="38100" t="0" r="20955" b="81280"/>
+                <wp:wrapNone/>
+                <wp:docPr id="20" name="Straight Arrow Connector 20"/>
+                <wp:cNvGraphicFramePr/>
+                <a:graphic xmlns:a="http://schemas.openxmlformats.org/drawingml/2006/main">
+                  <a:graphicData uri="http://schemas.microsoft.com/office/word/2010/wordprocessingShape">
+                    <wps:wsp>
+                      <wps:cNvCnPr/>
+                      <wps:spPr>
+                        <a:xfrm flipH="1">
+                          <a:off x="0" y="0"/>
+                          <a:ext cx="950976" cy="204825"/>
+                        </a:xfrm>
+                        <a:prstGeom prst="straightConnector1">
+                          <a:avLst/>
+                        </a:prstGeom>
+                        <a:ln>
+                          <a:tailEnd type="triangle"/>
+                        </a:ln>
+                      </wps:spPr>
+                      <wps:style>
+                        <a:lnRef idx="1">
+                          <a:schemeClr val="accent1"/>
+                        </a:lnRef>
+                        <a:fillRef idx="0">
+                          <a:schemeClr val="accent1"/>
+                        </a:fillRef>
+                        <a:effectRef idx="0">
+                          <a:schemeClr val="accent1"/>
+                        </a:effectRef>
+                        <a:fontRef idx="minor">
+                          <a:schemeClr val="tx1"/>
+                        </a:fontRef>
+                      </wps:style>
+                      <wps:bodyPr/>
+                    </wps:wsp>
+                  </a:graphicData>
+                </a:graphic>
+              </wp:anchor>
+            </w:drawing>
+          </mc:Choice>
+          <mc:Fallback>
+            <w:pict>
+              <v:shape w14:anchorId="2589ACCD" id="Straight Arrow Connector 20" o:spid="_x0000_s1026" type="#_x0000_t32" style="position:absolute;margin-left:145.15pt;margin-top:137.1pt;width:74.9pt;height:16.15pt;flip:x;z-index:251662336;visibility:visible;mso-wrap-style:square;mso-wrap-distance-left:9pt;mso-wrap-distance-top:0;mso-wrap-distance-right:9pt;mso-wrap-distance-bottom:0;mso-position-horizontal:absolute;mso-position-horizontal-relative:text;mso-position-vertical:absolute;mso-position-vertical-relative:text" o:gfxdata="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" strokecolor="#4472c4 [3204]" strokeweight=".5pt">
+                <v:stroke endarrow="block" joinstyle="miter"/>
+              </v:shape>
+            </w:pict>
+          </mc:Fallback>
+        </mc:AlternateContent>
+      </w:r>
+      <w:r>
+        <w:rPr>
+          <w:noProof/>
+          <w:lang w:val="en-US"/>
+        </w:rPr>
+        <w:drawing>
+          <wp:inline distT="0" distB="0" distL="0" distR="0" wp14:anchorId="73353096" wp14:editId="3F357397">
+            <wp:extent cx="3421234" cy="3569818"/>
+            <wp:effectExtent l="0" t="0" r="8255" b="0"/>
+            <wp:docPr id="18" name="Picture 18" descr="Graphical user interface, text, application&#10;&#10;Description automatically generated with medium confidence"/>
+            <wp:cNvGraphicFramePr>
+              <a:graphicFrameLocks xmlns:a="http://schemas.openxmlformats.org/drawingml/2006/main" noChangeAspect="1"/>
+            </wp:cNvGraphicFramePr>
+            <a:graphic xmlns:a="http://schemas.openxmlformats.org/drawingml/2006/main">
+              <a:graphicData uri="http://schemas.openxmlformats.org/drawingml/2006/picture">
+                <pic:pic xmlns:pic="http://schemas.openxmlformats.org/drawingml/2006/picture">
+                  <pic:nvPicPr>
+                    <pic:cNvPr id="18" name="Picture 18" descr="Graphical user interface, text, application&#10;&#10;Description automatically generated with medium confidence"/>
+                    <pic:cNvPicPr/>
+                  </pic:nvPicPr>
+                  <pic:blipFill>
+                    <a:blip r:embed="rId22"/>
+                    <a:stretch>
+                      <a:fillRect/>
+                    </a:stretch>
+                  </pic:blipFill>
+                  <pic:spPr>
+                    <a:xfrm>
+                      <a:off x="0" y="0"/>
+                      <a:ext cx="3425691" cy="3574468"/>
+                    </a:xfrm>
+                    <a:prstGeom prst="rect">
+                      <a:avLst/>
+                    </a:prstGeom>
+                  </pic:spPr>
+                </pic:pic>
+              </a:graphicData>
+            </a:graphic>
+          </wp:inline>
+        </w:drawing>
+      </w:r>
+    </w:p>
+    <w:p>
+      <w:pPr>
+        <w:pStyle w:val="Paragraphedeliste"/>
+        <w:numPr>
+          <w:ilvl w:val="0"/>
+          <w:numId w:val="7"/>
+        </w:numPr>
+        <w:rPr>
+          <w:lang w:val="en-US"/>
+        </w:rPr>
+      </w:pPr>
+      <w:r>
+        <w:rPr>
+          <w:lang w:val="en-US"/>
+        </w:rPr>
+        <w:t>Then go to Networking, and Access Restriction</w:t>
+      </w:r>
+    </w:p>
+    <w:p>
+      <w:pPr>
+        <w:pStyle w:val="Paragraphedeliste"/>
+        <w:rPr>
+          <w:lang w:val="en-US"/>
+        </w:rPr>
+      </w:pPr>
+    </w:p>
+    <w:p>
+      <w:pPr>
+        <w:pStyle w:val="Paragraphedeliste"/>
+        <w:rPr>
+          <w:lang w:val="en-US"/>
+        </w:rPr>
+      </w:pPr>
+      <w:r>
+        <w:rPr>
+          <w:noProof/>
+          <w:lang w:val="en-US"/>
+        </w:rPr>
+        <mc:AlternateContent>
+          <mc:Choice Requires="wps">
+            <w:drawing>
+              <wp:anchor distT="0" distB="0" distL="114300" distR="114300" simplePos="0" relativeHeight="251665408" behindDoc="0" locked="0" layoutInCell="1" allowOverlap="1" wp14:anchorId="7D79C405" wp14:editId="22A95490">
+                <wp:simplePos x="0" y="0"/>
+                <wp:positionH relativeFrom="column">
+                  <wp:posOffset>1354835</wp:posOffset>
+                </wp:positionH>
+                <wp:positionV relativeFrom="paragraph">
+                  <wp:posOffset>3439593</wp:posOffset>
+                </wp:positionV>
+                <wp:extent cx="1176223" cy="453110"/>
+                <wp:effectExtent l="38100" t="0" r="24130" b="61595"/>
+                <wp:wrapNone/>
+                <wp:docPr id="23" name="Straight Arrow Connector 23"/>
+                <wp:cNvGraphicFramePr/>
+                <a:graphic xmlns:a="http://schemas.openxmlformats.org/drawingml/2006/main">
+                  <a:graphicData uri="http://schemas.microsoft.com/office/word/2010/wordprocessingShape">
+                    <wps:wsp>
+                      <wps:cNvCnPr/>
+                      <wps:spPr>
+                        <a:xfrm flipH="1">
+                          <a:off x="0" y="0"/>
+                          <a:ext cx="1176223" cy="453110"/>
+                        </a:xfrm>
+                        <a:prstGeom prst="straightConnector1">
+                          <a:avLst/>
+                        </a:prstGeom>
+                        <a:ln>
+                          <a:tailEnd type="triangle"/>
+                        </a:ln>
+                      </wps:spPr>
+                      <wps:style>
+                        <a:lnRef idx="1">
+                          <a:schemeClr val="accent1"/>
+                        </a:lnRef>
+                        <a:fillRef idx="0">
+                          <a:schemeClr val="accent1"/>
+                        </a:fillRef>
+                        <a:effectRef idx="0">
+                          <a:schemeClr val="accent1"/>
+                        </a:effectRef>
+                        <a:fontRef idx="minor">
+                          <a:schemeClr val="tx1"/>
+                        </a:fontRef>
+                      </wps:style>
+                      <wps:bodyPr/>
+                    </wps:wsp>
+                  </a:graphicData>
+                </a:graphic>
+                <wp14:sizeRelH relativeFrom="margin">
+                  <wp14:pctWidth>0</wp14:pctWidth>
+                </wp14:sizeRelH>
+                <wp14:sizeRelV relativeFrom="margin">
+                  <wp14:pctHeight>0</wp14:pctHeight>
+                </wp14:sizeRelV>
+              </wp:anchor>
+            </w:drawing>
+          </mc:Choice>
+          <mc:Fallback>
+            <w:pict>
+              <v:shape w14:anchorId="6EA1F4BB" id="Straight Arrow Connector 23" o:spid="_x0000_s1026" type="#_x0000_t32" style="position:absolute;margin-left:106.7pt;margin-top:270.85pt;width:92.6pt;height:35.7pt;flip:x;z-index:251665408;visibility:visible;mso-wrap-style:square;mso-width-percent:0;mso-height-percent:0;mso-wrap-distance-left:9pt;mso-wrap-distance-top:0;mso-wrap-distance-right:9pt;mso-wrap-distance-bottom:0;mso-position-horizontal:absolute;mso-position-horizontal-relative:text;mso-position-vertical:absolute;mso-position-vertical-relative:text;mso-width-percent:0;mso-height-percent:0;mso-width-relative:margin;mso-height-relative:margin" o:gfxdata="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" strokecolor="#4472c4 [3204]" strokeweight=".5pt">
+                <v:stroke endarrow="block" joinstyle="miter"/>
+              </v:shape>
+            </w:pict>
+          </mc:Fallback>
+        </mc:AlternateContent>
+      </w:r>
+      <w:r>
+        <w:rPr>
+          <w:noProof/>
+          <w:lang w:val="en-US"/>
+        </w:rPr>
+        <mc:AlternateContent>
+          <mc:Choice Requires="wps">
+            <w:drawing>
+              <wp:anchor distT="0" distB="0" distL="114300" distR="114300" simplePos="0" relativeHeight="251663360" behindDoc="0" locked="0" layoutInCell="1" allowOverlap="1" wp14:anchorId="2319CEDC" wp14:editId="678B329C">
+                <wp:simplePos x="0" y="0"/>
+                <wp:positionH relativeFrom="column">
+                  <wp:posOffset>2165299</wp:posOffset>
+                </wp:positionH>
+                <wp:positionV relativeFrom="paragraph">
+                  <wp:posOffset>1084097</wp:posOffset>
+                </wp:positionV>
+                <wp:extent cx="256032" cy="248717"/>
+                <wp:effectExtent l="38100" t="0" r="29845" b="56515"/>
+                <wp:wrapNone/>
+                <wp:docPr id="22" name="Straight Arrow Connector 22"/>
+                <wp:cNvGraphicFramePr/>
+                <a:graphic xmlns:a="http://schemas.openxmlformats.org/drawingml/2006/main">
+                  <a:graphicData uri="http://schemas.microsoft.com/office/word/2010/wordprocessingShape">
+                    <wps:wsp>
+                      <wps:cNvCnPr/>
+                      <wps:spPr>
+                        <a:xfrm flipH="1">
+                          <a:off x="0" y="0"/>
+                          <a:ext cx="256032" cy="248717"/>
+                        </a:xfrm>
+                        <a:prstGeom prst="straightConnector1">
+                          <a:avLst/>
+                        </a:prstGeom>
+                        <a:ln>
+                          <a:tailEnd type="triangle"/>
+                        </a:ln>
+                      </wps:spPr>
+                      <wps:style>
+                        <a:lnRef idx="1">
+                          <a:schemeClr val="accent1"/>
+                        </a:lnRef>
+                        <a:fillRef idx="0">
+                          <a:schemeClr val="accent1"/>
+                        </a:fillRef>
+                        <a:effectRef idx="0">
+                          <a:schemeClr val="accent1"/>
+                        </a:effectRef>
+                        <a:fontRef idx="minor">
+                          <a:schemeClr val="tx1"/>
+                        </a:fontRef>
+                      </wps:style>
+                      <wps:bodyPr/>
+                    </wps:wsp>
+                  </a:graphicData>
+                </a:graphic>
+              </wp:anchor>
+            </w:drawing>
+          </mc:Choice>
+          <mc:Fallback>
+            <w:pict>
+              <v:shape w14:anchorId="1201EA5C" id="Straight Arrow Connector 22" o:spid="_x0000_s1026" type="#_x0000_t32" style="position:absolute;margin-left:170.5pt;margin-top:85.35pt;width:20.15pt;height:19.6pt;flip:x;z-index:251663360;visibility:visible;mso-wrap-style:square;mso-wrap-distance-left:9pt;mso-wrap-distance-top:0;mso-wrap-distance-right:9pt;mso-wrap-distance-bottom:0;mso-position-horizontal:absolute;mso-position-horizontal-relative:text;mso-position-vertical:absolute;mso-position-vertical-relative:text" o:gfxdata="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" strokecolor="#4472c4 [3204]" strokeweight=".5pt">
+                <v:stroke endarrow="block" joinstyle="miter"/>
+              </v:shape>
+            </w:pict>
+          </mc:Fallback>
+        </mc:AlternateContent>
+      </w:r>
+      <w:r>
+        <w:rPr>
+          <w:noProof/>
+          <w:lang w:val="en-US"/>
+        </w:rPr>
+        <w:drawing>
+          <wp:inline distT="0" distB="0" distL="0" distR="0" wp14:anchorId="4B5CD66A" wp14:editId="510CFB2E">
+            <wp:extent cx="2485266" cy="4052021"/>
+            <wp:effectExtent l="0" t="0" r="0" b="5715"/>
+            <wp:docPr id="21" name="Picture 21" descr="Graphical user interface, application&#10;&#10;Description automatically generated"/>
+            <wp:cNvGraphicFramePr>
+              <a:graphicFrameLocks xmlns:a="http://schemas.openxmlformats.org/drawingml/2006/main" noChangeAspect="1"/>
+            </wp:cNvGraphicFramePr>
+            <a:graphic xmlns:a="http://schemas.openxmlformats.org/drawingml/2006/main">
+              <a:graphicData uri="http://schemas.openxmlformats.org/drawingml/2006/picture">
+                <pic:pic xmlns:pic="http://schemas.openxmlformats.org/drawingml/2006/picture">
+                  <pic:nvPicPr>
+                    <pic:cNvPr id="21" name="Picture 21" descr="Graphical user interface, application&#10;&#10;Description automatically generated"/>
+                    <pic:cNvPicPr/>
+                  </pic:nvPicPr>
+                  <pic:blipFill>
+                    <a:blip r:embed="rId23"/>
+                    <a:stretch>
+                      <a:fillRect/>
+                    </a:stretch>
+                  </pic:blipFill>
+                  <pic:spPr>
+                    <a:xfrm>
+                      <a:off x="0" y="0"/>
+                      <a:ext cx="2493187" cy="4064935"/>
+                    </a:xfrm>
+                    <a:prstGeom prst="rect">
+                      <a:avLst/>
+                    </a:prstGeom>
+                  </pic:spPr>
+                </pic:pic>
+              </a:graphicData>
+            </a:graphic>
+          </wp:inline>
+        </w:drawing>
+      </w:r>
+    </w:p>
+    <w:p>
+      <w:pPr>
+        <w:pStyle w:val="Paragraphedeliste"/>
+        <w:rPr>
+          <w:lang w:val="en-US"/>
+        </w:rPr>
+      </w:pPr>
+    </w:p>
+    <w:p>
+      <w:pPr>
+        <w:pStyle w:val="Paragraphedeliste"/>
+        <w:numPr>
+          <w:ilvl w:val="0"/>
+          <w:numId w:val="7"/>
+        </w:numPr>
+        <w:rPr>
+          <w:lang w:val="en-US"/>
+        </w:rPr>
+      </w:pPr>
+      <w:r>
+        <w:rPr>
+          <w:lang w:val="en-US"/>
+        </w:rPr>
+        <w:t xml:space="preserve">One in access restriction hit add rule and add you </w:t>
+      </w:r>
+      <w:proofErr w:type="spellStart"/>
+      <w:r>
+        <w:rPr>
+          <w:lang w:val="en-US"/>
+        </w:rPr>
+        <w:t>ip</w:t>
+      </w:r>
+      <w:proofErr w:type="spellEnd"/>
+      <w:r>
+        <w:rPr>
+          <w:lang w:val="en-US"/>
+        </w:rPr>
+        <w:t xml:space="preserve"> address. After this you will be able to call the </w:t>
+      </w:r>
+      <w:r>
+        <w:rPr>
+          <w:lang w:val="en-US"/>
+        </w:rPr>
+        <w:t>“</w:t>
+      </w:r>
+      <w:proofErr w:type="spellStart"/>
+      <w:r>
+        <w:rPr>
+          <w:lang w:val="en-US"/>
+        </w:rPr>
+        <w:t>ensureInitialConfig</w:t>
+      </w:r>
+      <w:proofErr w:type="spellEnd"/>
+      <w:r>
+        <w:rPr>
+          <w:lang w:val="en-US"/>
+        </w:rPr>
+        <w:t xml:space="preserve">” endpoint. When finish delete your </w:t>
+      </w:r>
+      <w:proofErr w:type="spellStart"/>
+      <w:r>
+        <w:rPr>
+          <w:lang w:val="en-US"/>
+        </w:rPr>
+        <w:t>ip</w:t>
+      </w:r>
+      <w:proofErr w:type="spellEnd"/>
+      <w:r>
+        <w:rPr>
+          <w:lang w:val="en-US"/>
+        </w:rPr>
+        <w:t xml:space="preserve"> if necessary.</w:t>
+      </w:r>
+    </w:p>
+    <w:p>
+      <w:pPr>
+        <w:rPr>
+          <w:lang w:val="en-US"/>
+        </w:rPr>
+      </w:pPr>
+    </w:p>
+    <w:p>
+      <w:pPr>
+        <w:rPr>
+          <w:lang w:val="en-US"/>
+        </w:rPr>
+      </w:pPr>
+    </w:p>
+    <w:p>
+      <w:pPr>
+        <w:pStyle w:val="Titre1"/>
+        <w:rPr>
+          <w:lang w:val="en-US"/>
+        </w:rPr>
+      </w:pPr>
+      <w:r>
+        <w:rPr>
+          <w:lang w:val="en-US"/>
+        </w:rPr>
+        <w:t xml:space="preserve">Azure Resource Providers needed </w:t>
+      </w:r>
+    </w:p>
+    <w:p>
+      <w:pPr>
+        <w:jc w:val="both"/>
+        <w:rPr>
+          <w:lang w:val="en-US"/>
+        </w:rPr>
+      </w:pPr>
+      <w:r>
+        <w:rPr>
+          <w:lang w:val="en-US"/>
+        </w:rPr>
+        <w:t>For the deployment of the ARM template to work you will need to have the next resource providers enabled</w:t>
+      </w:r>
+      <w:r>
+        <w:rPr>
+          <w:lang w:val="en-US"/>
+        </w:rPr>
+        <w:t>:</w:t>
+      </w:r>
+    </w:p>
+    <w:p>
+      <w:pPr>
+        <w:jc w:val="both"/>
+        <w:rPr>
+          <w:lang w:val="en-US"/>
+        </w:rPr>
+      </w:pPr>
+    </w:p>
+    <w:p>
+      <w:pPr>
+        <w:pStyle w:val="Paragraphedeliste"/>
+        <w:numPr>
+          <w:ilvl w:val="0"/>
+          <w:numId w:val="9"/>
+        </w:numPr>
+        <w:jc w:val="both"/>
+        <w:rPr>
+          <w:lang w:val="en-US"/>
+        </w:rPr>
+      </w:pPr>
+      <w:proofErr w:type="spellStart"/>
+      <w:r>
+        <w:rPr>
+          <w:lang w:val="en-US"/>
+        </w:rPr>
+        <w:t>Microsoft.OperationalInsights</w:t>
+      </w:r>
+      <w:proofErr w:type="spellEnd"/>
+    </w:p>
+    <w:p>
+      <w:pPr>
+        <w:pStyle w:val="Paragraphedeliste"/>
+        <w:numPr>
+          <w:ilvl w:val="0"/>
+          <w:numId w:val="9"/>
+        </w:numPr>
+        <w:jc w:val="both"/>
+        <w:rPr>
+          <w:lang w:val="en-US"/>
+        </w:rPr>
+      </w:pPr>
+      <w:proofErr w:type="spellStart"/>
+      <w:r>
+        <w:rPr>
+          <w:lang w:val="en-US"/>
+        </w:rPr>
+        <w:t>Microsoft.Network</w:t>
+      </w:r>
+      <w:proofErr w:type="spellEnd"/>
+    </w:p>
+    <w:p>
+      <w:pPr>
+        <w:pStyle w:val="Paragraphedeliste"/>
+        <w:numPr>
+          <w:ilvl w:val="0"/>
+          <w:numId w:val="9"/>
+        </w:numPr>
+        <w:jc w:val="both"/>
+        <w:rPr>
+          <w:lang w:val="en-US"/>
+        </w:rPr>
+      </w:pPr>
+      <w:proofErr w:type="spellStart"/>
+      <w:proofErr w:type="gramStart"/>
+      <w:r>
+        <w:rPr>
+          <w:lang w:val="en-US"/>
+        </w:rPr>
+        <w:t>microsoft.insights</w:t>
+      </w:r>
+      <w:proofErr w:type="spellEnd"/>
+      <w:proofErr w:type="gramEnd"/>
+    </w:p>
+    <w:p>
+      <w:pPr>
+        <w:pStyle w:val="Paragraphedeliste"/>
+        <w:numPr>
+          <w:ilvl w:val="0"/>
+          <w:numId w:val="9"/>
+        </w:numPr>
+        <w:jc w:val="both"/>
+        <w:rPr>
+          <w:lang w:val="en-US"/>
+        </w:rPr>
+      </w:pPr>
+      <w:proofErr w:type="spellStart"/>
+      <w:r>
+        <w:rPr>
+          <w:lang w:val="en-US"/>
+        </w:rPr>
+        <w:t>Microsoft.DocumentDB</w:t>
+      </w:r>
+      <w:proofErr w:type="spellEnd"/>
+    </w:p>
+    <w:p>
+      <w:pPr>
+        <w:pStyle w:val="Paragraphedeliste"/>
+        <w:numPr>
+          <w:ilvl w:val="0"/>
+          <w:numId w:val="9"/>
+        </w:numPr>
+        <w:jc w:val="both"/>
+        <w:rPr>
+          <w:lang w:val="en-US"/>
+        </w:rPr>
+      </w:pPr>
+      <w:proofErr w:type="spellStart"/>
+      <w:r>
+        <w:rPr>
+          <w:lang w:val="en-US"/>
+        </w:rPr>
+        <w:t>Microsoft.ServiceBus</w:t>
+      </w:r>
+      <w:proofErr w:type="spellEnd"/>
+    </w:p>
+    <w:p>
+      <w:pPr>
+        <w:pStyle w:val="Paragraphedeliste"/>
+        <w:numPr>
+          <w:ilvl w:val="0"/>
+          <w:numId w:val="9"/>
+        </w:numPr>
+        <w:jc w:val="both"/>
+        <w:rPr>
+          <w:lang w:val="en-US"/>
+        </w:rPr>
+      </w:pPr>
+      <w:proofErr w:type="spellStart"/>
+      <w:r>
+        <w:rPr>
+          <w:lang w:val="en-US"/>
+        </w:rPr>
+        <w:t>Microsoft.DBforMySQL</w:t>
+      </w:r>
+      <w:proofErr w:type="spellEnd"/>
+    </w:p>
+    <w:p>
+      <w:pPr>
+        <w:pStyle w:val="Paragraphedeliste"/>
+        <w:numPr>
+          <w:ilvl w:val="0"/>
+          <w:numId w:val="9"/>
+        </w:numPr>
+        <w:jc w:val="both"/>
+        <w:rPr>
+          <w:lang w:val="en-US"/>
+        </w:rPr>
+      </w:pPr>
+      <w:proofErr w:type="spellStart"/>
+      <w:r>
+        <w:rPr>
+          <w:lang w:val="en-US"/>
+        </w:rPr>
+        <w:t>Microsoft.Web</w:t>
+      </w:r>
+      <w:proofErr w:type="spellEnd"/>
+    </w:p>
+    <w:p>
+      <w:pPr>
+        <w:pStyle w:val="Paragraphedeliste"/>
+        <w:numPr>
+          <w:ilvl w:val="0"/>
+          <w:numId w:val="9"/>
+        </w:numPr>
+        <w:jc w:val="both"/>
+        <w:rPr>
+          <w:lang w:val="en-US"/>
+        </w:rPr>
+      </w:pPr>
+      <w:proofErr w:type="spellStart"/>
+      <w:r>
+        <w:rPr>
+          <w:lang w:val="en-US"/>
+        </w:rPr>
+        <w:t>Microsoft.Storage</w:t>
+      </w:r>
+      <w:proofErr w:type="spellEnd"/>
+    </w:p>
+    <w:p>
+      <w:pPr>
+        <w:pStyle w:val="Paragraphedeliste"/>
+        <w:numPr>
+          <w:ilvl w:val="0"/>
+          <w:numId w:val="9"/>
+        </w:numPr>
+        <w:jc w:val="both"/>
+        <w:rPr>
+          <w:lang w:val="en-US"/>
+        </w:rPr>
+      </w:pPr>
+      <w:proofErr w:type="spellStart"/>
+      <w:r>
+        <w:rPr>
+          <w:lang w:val="en-US"/>
+        </w:rPr>
+        <w:t>Microsoft.ManagedIdentity</w:t>
+      </w:r>
+      <w:proofErr w:type="spellEnd"/>
+    </w:p>
+    <w:p>
+      <w:pPr>
+        <w:pStyle w:val="Paragraphedeliste"/>
+        <w:numPr>
+          <w:ilvl w:val="0"/>
+          <w:numId w:val="9"/>
+        </w:numPr>
+        <w:jc w:val="both"/>
+        <w:rPr>
+          <w:lang w:val="en-US"/>
+        </w:rPr>
+      </w:pPr>
+      <w:proofErr w:type="spellStart"/>
+      <w:r>
+        <w:rPr>
+          <w:lang w:val="en-US"/>
+        </w:rPr>
+        <w:t>Microsoft.Security</w:t>
+      </w:r>
+      <w:proofErr w:type="spellEnd"/>
+    </w:p>
+    <w:p>
+      <w:pPr>
+        <w:pStyle w:val="Paragraphedeliste"/>
+        <w:numPr>
+          <w:ilvl w:val="0"/>
+          <w:numId w:val="9"/>
+        </w:numPr>
+        <w:jc w:val="both"/>
+        <w:rPr>
+          <w:lang w:val="en-US"/>
+        </w:rPr>
+      </w:pPr>
+      <w:proofErr w:type="spellStart"/>
+      <w:r>
+        <w:rPr>
+          <w:lang w:val="en-US"/>
+        </w:rPr>
+        <w:t>Microsoft.Authorization</w:t>
+      </w:r>
+      <w:proofErr w:type="spellEnd"/>
+    </w:p>
+    <w:p>
+      <w:pPr>
+        <w:pStyle w:val="Paragraphedeliste"/>
+        <w:numPr>
+          <w:ilvl w:val="0"/>
+          <w:numId w:val="9"/>
+        </w:numPr>
+        <w:jc w:val="both"/>
+        <w:rPr>
+          <w:lang w:val="en-US"/>
+        </w:rPr>
+      </w:pPr>
+      <w:proofErr w:type="spellStart"/>
+      <w:r>
+        <w:rPr>
+          <w:lang w:val="en-US"/>
+        </w:rPr>
+        <w:t>Microsoft.Consumption</w:t>
+      </w:r>
+      <w:proofErr w:type="spellEnd"/>
+    </w:p>
+    <w:p>
+      <w:pPr>
+        <w:rPr>
+          <w:lang w:val="en-US"/>
+        </w:rPr>
+      </w:pPr>
+    </w:p>
+    <w:p>
+      <w:pPr>
+        <w:rPr>
+          <w:lang w:val="en-US"/>
+        </w:rPr>
+      </w:pPr>
+    </w:p>
+    <w:p>
+      <w:pPr>
+        <w:pStyle w:val="Paragraphedeliste"/>
+        <w:rPr>
+          <w:lang w:val="en-US"/>
+        </w:rPr>
+      </w:pPr>
+    </w:p>
     <w:sectPr>
       <w:pgSz w:w="11906" w:h="16838"/>
       <w:pgMar w:top="1440" w:right="1440" w:bottom="1440" w:left="1440" w:header="708" w:footer="708" w:gutter="0"/>
@@ -2383,8 +4402,121 @@
 </file>
 
 <file path=word/numbering.xml><?xml version="1.0" encoding="utf-8"?>
-<w:numbering xmlns:wpc="http://schemas.microsoft.com/office/word/2010/wordprocessingCanvas" xmlns:cx="http://schemas.microsoft.com/office/drawing/2014/chartex" xmlns:cx1="http://schemas.microsoft.com/office/drawing/2015/9/8/chartex" xmlns:cx2="http://schemas.microsoft.com/office/drawing/2015/10/21/chartex" xmlns:cx3="http://schemas.microsoft.com/office/drawing/2016/5/9/chartex" xmlns:cx4="http://schemas.microsoft.com/office/drawing/2016/5/10/chartex" xmlns:cx5="http://schemas.microsoft.com/office/drawing/2016/5/11/chartex" xmlns:cx6="http://schemas.microsoft.com/office/drawing/2016/5/12/chartex" xmlns:cx7="http://schemas.microsoft.com/office/drawing/2016/5/13/chartex" xmlns:cx8="http://schemas.microsoft.com/office/drawing/2016/5/14/chartex" xmlns:mc="http://schemas.openxmlformats.org/markup-compatibility/2006" xmlns:aink="http://schemas.microsoft.com/office/drawing/2016/ink" xmlns:am3d="http://schemas.microsoft.com/office/drawing/2017/model3d" xmlns:o="urn:schemas-microsoft-com:office:office" xmlns:r="http://schemas.openxmlformats.org/officeDocument/2006/relationships" xmlns:m="http://schemas.openxmlformats.org/officeDocument/2006/math" xmlns:v="urn:schemas-microsoft-com:vml" xmlns:wp14="http://schemas.microsoft.com/office/word/2010/wordprocessingDrawing" xmlns:wp="http://schemas.openxmlformats.org/drawingml/2006/wordprocessingDrawing" xmlns:w10="urn:schemas-microsoft-com:office:word" xmlns:w="http://schemas.openxmlformats.org/wordprocessingml/2006/main" xmlns:w14="http://schemas.microsoft.com/office/word/2010/wordml" xmlns:w15="http://schemas.microsoft.com/office/word/2012/wordml" xmlns:w16cex="http://schemas.microsoft.com/office/word/2018/wordml/cex" xmlns:w16cid="http://schemas.microsoft.com/office/word/2016/wordml/cid" xmlns:w16="http://schemas.microsoft.com/office/word/2018/wordml" xmlns:w16sdtdh="http://schemas.microsoft.com/office/word/2020/wordml/sdtdatahash" xmlns:w16se="http://schemas.microsoft.com/office/word/2015/wordml/symex" xmlns:wpg="http://schemas.microsoft.com/office/word/2010/wordprocessingGroup" xmlns:wpi="http://schemas.microsoft.com/office/word/2010/wordprocessingInk" xmlns:wne="http://schemas.microsoft.com/office/word/2006/wordml" xmlns:wps="http://schemas.microsoft.com/office/word/2010/wordprocessingShape" mc:Ignorable="w14 w15 w16se w16cid w16 w16cex w16sdtdh wp14">
+<w:numbering xmlns:wpc="http://schemas.microsoft.com/office/word/2010/wordprocessingCanvas" xmlns:cx="http://schemas.microsoft.com/office/drawing/2014/chartex" xmlns:cx1="http://schemas.microsoft.com/office/drawing/2015/9/8/chartex" xmlns:cx2="http://schemas.microsoft.com/office/drawing/2015/10/21/chartex" xmlns:cx3="http://schemas.microsoft.com/office/drawing/2016/5/9/chartex" xmlns:cx4="http://schemas.microsoft.com/office/drawing/2016/5/10/chartex" xmlns:cx5="http://schemas.microsoft.com/office/drawing/2016/5/11/chartex" xmlns:cx6="http://schemas.microsoft.com/office/drawing/2016/5/12/chartex" xmlns:cx7="http://schemas.microsoft.com/office/drawing/2016/5/13/chartex" xmlns:cx8="http://schemas.microsoft.com/office/drawing/2016/5/14/chartex" xmlns:mc="http://schemas.openxmlformats.org/markup-compatibility/2006" xmlns:aink="http://schemas.microsoft.com/office/drawing/2016/ink" xmlns:am3d="http://schemas.microsoft.com/office/drawing/2017/model3d" xmlns:o="urn:schemas-microsoft-com:office:office" xmlns:oel="http://schemas.microsoft.com/office/2019/extlst" xmlns:r="http://schemas.openxmlformats.org/officeDocument/2006/relationships" xmlns:m="http://schemas.openxmlformats.org/officeDocument/2006/math" xmlns:v="urn:schemas-microsoft-com:vml" xmlns:wp14="http://schemas.microsoft.com/office/word/2010/wordprocessingDrawing" xmlns:wp="http://schemas.openxmlformats.org/drawingml/2006/wordprocessingDrawing" xmlns:w10="urn:schemas-microsoft-com:office:word" xmlns:w="http://schemas.openxmlformats.org/wordprocessingml/2006/main" xmlns:w14="http://schemas.microsoft.com/office/word/2010/wordml" xmlns:w15="http://schemas.microsoft.com/office/word/2012/wordml" xmlns:w16cex="http://schemas.microsoft.com/office/word/2018/wordml/cex" xmlns:w16cid="http://schemas.microsoft.com/office/word/2016/wordml/cid" xmlns:w16="http://schemas.microsoft.com/office/word/2018/wordml" xmlns:w16sdtdh="http://schemas.microsoft.com/office/word/2020/wordml/sdtdatahash" xmlns:w16se="http://schemas.microsoft.com/office/word/2015/wordml/symex" xmlns:wpg="http://schemas.microsoft.com/office/word/2010/wordprocessingGroup" xmlns:wpi="http://schemas.microsoft.com/office/word/2010/wordprocessingInk" xmlns:wne="http://schemas.microsoft.com/office/word/2006/wordml" xmlns:wps="http://schemas.microsoft.com/office/word/2010/wordprocessingShape" mc:Ignorable="w14 w15 w16se w16cid w16 w16cex w16sdtdh wp14">
   <w:abstractNum w:abstractNumId="0" w15:restartNumberingAfterBreak="0">
+    <w:nsid w:val="01247F3E"/>
+    <w:multiLevelType w:val="hybridMultilevel"/>
+    <w:tmpl w:val="88FA73DE"/>
+    <w:lvl w:ilvl="0" w:tplc="040C0001">
+      <w:start w:val="1"/>
+      <w:numFmt w:val="bullet"/>
+      <w:lvlText w:val=""/>
+      <w:lvlJc w:val="left"/>
+      <w:pPr>
+        <w:ind w:left="720" w:hanging="360"/>
+      </w:pPr>
+      <w:rPr>
+        <w:rFonts w:ascii="Symbol" w:hAnsi="Symbol" w:hint="default"/>
+      </w:rPr>
+    </w:lvl>
+    <w:lvl w:ilvl="1" w:tplc="040C0003" w:tentative="1">
+      <w:start w:val="1"/>
+      <w:numFmt w:val="bullet"/>
+      <w:lvlText w:val="o"/>
+      <w:lvlJc w:val="left"/>
+      <w:pPr>
+        <w:ind w:left="1440" w:hanging="360"/>
+      </w:pPr>
+      <w:rPr>
+        <w:rFonts w:ascii="Courier New" w:hAnsi="Courier New" w:cs="Courier New" w:hint="default"/>
+      </w:rPr>
+    </w:lvl>
+    <w:lvl w:ilvl="2" w:tplc="040C0005" w:tentative="1">
+      <w:start w:val="1"/>
+      <w:numFmt w:val="bullet"/>
+      <w:lvlText w:val=""/>
+      <w:lvlJc w:val="left"/>
+      <w:pPr>
+        <w:ind w:left="2160" w:hanging="360"/>
+      </w:pPr>
+      <w:rPr>
+        <w:rFonts w:ascii="Wingdings" w:hAnsi="Wingdings" w:hint="default"/>
+      </w:rPr>
+    </w:lvl>
+    <w:lvl w:ilvl="3" w:tplc="040C0001" w:tentative="1">
+      <w:start w:val="1"/>
+      <w:numFmt w:val="bullet"/>
+      <w:lvlText w:val=""/>
+      <w:lvlJc w:val="left"/>
+      <w:pPr>
+        <w:ind w:left="2880" w:hanging="360"/>
+      </w:pPr>
+      <w:rPr>
+        <w:rFonts w:ascii="Symbol" w:hAnsi="Symbol" w:hint="default"/>
+      </w:rPr>
+    </w:lvl>
+    <w:lvl w:ilvl="4" w:tplc="040C0003" w:tentative="1">
+      <w:start w:val="1"/>
+      <w:numFmt w:val="bullet"/>
+      <w:lvlText w:val="o"/>
+      <w:lvlJc w:val="left"/>
+      <w:pPr>
+        <w:ind w:left="3600" w:hanging="360"/>
+      </w:pPr>
+      <w:rPr>
+        <w:rFonts w:ascii="Courier New" w:hAnsi="Courier New" w:cs="Courier New" w:hint="default"/>
+      </w:rPr>
+    </w:lvl>
+    <w:lvl w:ilvl="5" w:tplc="040C0005" w:tentative="1">
+      <w:start w:val="1"/>
+      <w:numFmt w:val="bullet"/>
+      <w:lvlText w:val=""/>
+      <w:lvlJc w:val="left"/>
+      <w:pPr>
+        <w:ind w:left="4320" w:hanging="360"/>
+      </w:pPr>
+      <w:rPr>
+        <w:rFonts w:ascii="Wingdings" w:hAnsi="Wingdings" w:hint="default"/>
+      </w:rPr>
+    </w:lvl>
+    <w:lvl w:ilvl="6" w:tplc="040C0001" w:tentative="1">
+      <w:start w:val="1"/>
+      <w:numFmt w:val="bullet"/>
+      <w:lvlText w:val=""/>
+      <w:lvlJc w:val="left"/>
+      <w:pPr>
+        <w:ind w:left="5040" w:hanging="360"/>
+      </w:pPr>
+      <w:rPr>
+        <w:rFonts w:ascii="Symbol" w:hAnsi="Symbol" w:hint="default"/>
+      </w:rPr>
+    </w:lvl>
+    <w:lvl w:ilvl="7" w:tplc="040C0003" w:tentative="1">
+      <w:start w:val="1"/>
+      <w:numFmt w:val="bullet"/>
+      <w:lvlText w:val="o"/>
+      <w:lvlJc w:val="left"/>
+      <w:pPr>
+        <w:ind w:left="5760" w:hanging="360"/>
+      </w:pPr>
+      <w:rPr>
+        <w:rFonts w:ascii="Courier New" w:hAnsi="Courier New" w:cs="Courier New" w:hint="default"/>
+      </w:rPr>
+    </w:lvl>
+    <w:lvl w:ilvl="8" w:tplc="040C0005" w:tentative="1">
+      <w:start w:val="1"/>
+      <w:numFmt w:val="bullet"/>
+      <w:lvlText w:val=""/>
+      <w:lvlJc w:val="left"/>
+      <w:pPr>
+        <w:ind w:left="6480" w:hanging="360"/>
+      </w:pPr>
+      <w:rPr>
+        <w:rFonts w:ascii="Wingdings" w:hAnsi="Wingdings" w:hint="default"/>
+      </w:rPr>
+    </w:lvl>
+  </w:abstractNum>
+  <w:abstractNum w:abstractNumId="1" w15:restartNumberingAfterBreak="0">
     <w:nsid w:val="012A6958"/>
     <w:multiLevelType w:val="hybridMultilevel"/>
     <w:tmpl w:val="2C309422"/>
@@ -2497,7 +4629,120 @@
       </w:rPr>
     </w:lvl>
   </w:abstractNum>
-  <w:abstractNum w:abstractNumId="1" w15:restartNumberingAfterBreak="0">
+  <w:abstractNum w:abstractNumId="2" w15:restartNumberingAfterBreak="0">
+    <w:nsid w:val="206D1F27"/>
+    <w:multiLevelType w:val="hybridMultilevel"/>
+    <w:tmpl w:val="7C869C84"/>
+    <w:lvl w:ilvl="0" w:tplc="080A000F">
+      <w:start w:val="1"/>
+      <w:numFmt w:val="decimal"/>
+      <w:lvlText w:val="%1."/>
+      <w:lvlJc w:val="left"/>
+      <w:pPr>
+        <w:ind w:left="720" w:hanging="360"/>
+      </w:pPr>
+      <w:rPr>
+        <w:rFonts w:hint="default"/>
+      </w:rPr>
+    </w:lvl>
+    <w:lvl w:ilvl="1" w:tplc="080A0003" w:tentative="1">
+      <w:start w:val="1"/>
+      <w:numFmt w:val="bullet"/>
+      <w:lvlText w:val="o"/>
+      <w:lvlJc w:val="left"/>
+      <w:pPr>
+        <w:ind w:left="1440" w:hanging="360"/>
+      </w:pPr>
+      <w:rPr>
+        <w:rFonts w:ascii="Courier New" w:hAnsi="Courier New" w:cs="Courier New" w:hint="default"/>
+      </w:rPr>
+    </w:lvl>
+    <w:lvl w:ilvl="2" w:tplc="080A0005" w:tentative="1">
+      <w:start w:val="1"/>
+      <w:numFmt w:val="bullet"/>
+      <w:lvlText w:val=""/>
+      <w:lvlJc w:val="left"/>
+      <w:pPr>
+        <w:ind w:left="2160" w:hanging="360"/>
+      </w:pPr>
+      <w:rPr>
+        <w:rFonts w:ascii="Wingdings" w:hAnsi="Wingdings" w:hint="default"/>
+      </w:rPr>
+    </w:lvl>
+    <w:lvl w:ilvl="3" w:tplc="080A0001" w:tentative="1">
+      <w:start w:val="1"/>
+      <w:numFmt w:val="bullet"/>
+      <w:lvlText w:val=""/>
+      <w:lvlJc w:val="left"/>
+      <w:pPr>
+        <w:ind w:left="2880" w:hanging="360"/>
+      </w:pPr>
+      <w:rPr>
+        <w:rFonts w:ascii="Symbol" w:hAnsi="Symbol" w:hint="default"/>
+      </w:rPr>
+    </w:lvl>
+    <w:lvl w:ilvl="4" w:tplc="080A0003" w:tentative="1">
+      <w:start w:val="1"/>
+      <w:numFmt w:val="bullet"/>
+      <w:lvlText w:val="o"/>
+      <w:lvlJc w:val="left"/>
+      <w:pPr>
+        <w:ind w:left="3600" w:hanging="360"/>
+      </w:pPr>
+      <w:rPr>
+        <w:rFonts w:ascii="Courier New" w:hAnsi="Courier New" w:cs="Courier New" w:hint="default"/>
+      </w:rPr>
+    </w:lvl>
+    <w:lvl w:ilvl="5" w:tplc="080A0005" w:tentative="1">
+      <w:start w:val="1"/>
+      <w:numFmt w:val="bullet"/>
+      <w:lvlText w:val=""/>
+      <w:lvlJc w:val="left"/>
+      <w:pPr>
+        <w:ind w:left="4320" w:hanging="360"/>
+      </w:pPr>
+      <w:rPr>
+        <w:rFonts w:ascii="Wingdings" w:hAnsi="Wingdings" w:hint="default"/>
+      </w:rPr>
+    </w:lvl>
+    <w:lvl w:ilvl="6" w:tplc="080A0001" w:tentative="1">
+      <w:start w:val="1"/>
+      <w:numFmt w:val="bullet"/>
+      <w:lvlText w:val=""/>
+      <w:lvlJc w:val="left"/>
+      <w:pPr>
+        <w:ind w:left="5040" w:hanging="360"/>
+      </w:pPr>
+      <w:rPr>
+        <w:rFonts w:ascii="Symbol" w:hAnsi="Symbol" w:hint="default"/>
+      </w:rPr>
+    </w:lvl>
+    <w:lvl w:ilvl="7" w:tplc="080A0003" w:tentative="1">
+      <w:start w:val="1"/>
+      <w:numFmt w:val="bullet"/>
+      <w:lvlText w:val="o"/>
+      <w:lvlJc w:val="left"/>
+      <w:pPr>
+        <w:ind w:left="5760" w:hanging="360"/>
+      </w:pPr>
+      <w:rPr>
+        <w:rFonts w:ascii="Courier New" w:hAnsi="Courier New" w:cs="Courier New" w:hint="default"/>
+      </w:rPr>
+    </w:lvl>
+    <w:lvl w:ilvl="8" w:tplc="080A0005" w:tentative="1">
+      <w:start w:val="1"/>
+      <w:numFmt w:val="bullet"/>
+      <w:lvlText w:val=""/>
+      <w:lvlJc w:val="left"/>
+      <w:pPr>
+        <w:ind w:left="6480" w:hanging="360"/>
+      </w:pPr>
+      <w:rPr>
+        <w:rFonts w:ascii="Wingdings" w:hAnsi="Wingdings" w:hint="default"/>
+      </w:rPr>
+    </w:lvl>
+  </w:abstractNum>
+  <w:abstractNum w:abstractNumId="3" w15:restartNumberingAfterBreak="0">
     <w:nsid w:val="27093549"/>
     <w:multiLevelType w:val="hybridMultilevel"/>
     <w:tmpl w:val="FEFEF9AE"/>
@@ -2610,7 +4855,7 @@
       </w:rPr>
     </w:lvl>
   </w:abstractNum>
-  <w:abstractNum w:abstractNumId="2" w15:restartNumberingAfterBreak="0">
+  <w:abstractNum w:abstractNumId="4" w15:restartNumberingAfterBreak="0">
     <w:nsid w:val="2B4A6DEB"/>
     <w:multiLevelType w:val="hybridMultilevel"/>
     <w:tmpl w:val="1B84EE40"/>
@@ -2723,7 +4968,7 @@
       </w:rPr>
     </w:lvl>
   </w:abstractNum>
-  <w:abstractNum w:abstractNumId="3" w15:restartNumberingAfterBreak="0">
+  <w:abstractNum w:abstractNumId="5" w15:restartNumberingAfterBreak="0">
     <w:nsid w:val="515313A1"/>
     <w:multiLevelType w:val="hybridMultilevel"/>
     <w:tmpl w:val="5D227FAC"/>
@@ -2809,10 +5054,123 @@
       </w:pPr>
     </w:lvl>
   </w:abstractNum>
-  <w:abstractNum w:abstractNumId="4" w15:restartNumberingAfterBreak="0">
+  <w:abstractNum w:abstractNumId="6" w15:restartNumberingAfterBreak="0">
+    <w:nsid w:val="5BC60CB5"/>
+    <w:multiLevelType w:val="hybridMultilevel"/>
+    <w:tmpl w:val="40F088CC"/>
+    <w:lvl w:ilvl="0" w:tplc="040C0001">
+      <w:start w:val="1"/>
+      <w:numFmt w:val="bullet"/>
+      <w:lvlText w:val=""/>
+      <w:lvlJc w:val="left"/>
+      <w:pPr>
+        <w:ind w:left="720" w:hanging="360"/>
+      </w:pPr>
+      <w:rPr>
+        <w:rFonts w:ascii="Symbol" w:hAnsi="Symbol" w:hint="default"/>
+      </w:rPr>
+    </w:lvl>
+    <w:lvl w:ilvl="1" w:tplc="040C0003" w:tentative="1">
+      <w:start w:val="1"/>
+      <w:numFmt w:val="bullet"/>
+      <w:lvlText w:val="o"/>
+      <w:lvlJc w:val="left"/>
+      <w:pPr>
+        <w:ind w:left="1440" w:hanging="360"/>
+      </w:pPr>
+      <w:rPr>
+        <w:rFonts w:ascii="Courier New" w:hAnsi="Courier New" w:cs="Courier New" w:hint="default"/>
+      </w:rPr>
+    </w:lvl>
+    <w:lvl w:ilvl="2" w:tplc="040C0005" w:tentative="1">
+      <w:start w:val="1"/>
+      <w:numFmt w:val="bullet"/>
+      <w:lvlText w:val=""/>
+      <w:lvlJc w:val="left"/>
+      <w:pPr>
+        <w:ind w:left="2160" w:hanging="360"/>
+      </w:pPr>
+      <w:rPr>
+        <w:rFonts w:ascii="Wingdings" w:hAnsi="Wingdings" w:hint="default"/>
+      </w:rPr>
+    </w:lvl>
+    <w:lvl w:ilvl="3" w:tplc="040C0001" w:tentative="1">
+      <w:start w:val="1"/>
+      <w:numFmt w:val="bullet"/>
+      <w:lvlText w:val=""/>
+      <w:lvlJc w:val="left"/>
+      <w:pPr>
+        <w:ind w:left="2880" w:hanging="360"/>
+      </w:pPr>
+      <w:rPr>
+        <w:rFonts w:ascii="Symbol" w:hAnsi="Symbol" w:hint="default"/>
+      </w:rPr>
+    </w:lvl>
+    <w:lvl w:ilvl="4" w:tplc="040C0003" w:tentative="1">
+      <w:start w:val="1"/>
+      <w:numFmt w:val="bullet"/>
+      <w:lvlText w:val="o"/>
+      <w:lvlJc w:val="left"/>
+      <w:pPr>
+        <w:ind w:left="3600" w:hanging="360"/>
+      </w:pPr>
+      <w:rPr>
+        <w:rFonts w:ascii="Courier New" w:hAnsi="Courier New" w:cs="Courier New" w:hint="default"/>
+      </w:rPr>
+    </w:lvl>
+    <w:lvl w:ilvl="5" w:tplc="040C0005" w:tentative="1">
+      <w:start w:val="1"/>
+      <w:numFmt w:val="bullet"/>
+      <w:lvlText w:val=""/>
+      <w:lvlJc w:val="left"/>
+      <w:pPr>
+        <w:ind w:left="4320" w:hanging="360"/>
+      </w:pPr>
+      <w:rPr>
+        <w:rFonts w:ascii="Wingdings" w:hAnsi="Wingdings" w:hint="default"/>
+      </w:rPr>
+    </w:lvl>
+    <w:lvl w:ilvl="6" w:tplc="040C0001" w:tentative="1">
+      <w:start w:val="1"/>
+      <w:numFmt w:val="bullet"/>
+      <w:lvlText w:val=""/>
+      <w:lvlJc w:val="left"/>
+      <w:pPr>
+        <w:ind w:left="5040" w:hanging="360"/>
+      </w:pPr>
+      <w:rPr>
+        <w:rFonts w:ascii="Symbol" w:hAnsi="Symbol" w:hint="default"/>
+      </w:rPr>
+    </w:lvl>
+    <w:lvl w:ilvl="7" w:tplc="040C0003" w:tentative="1">
+      <w:start w:val="1"/>
+      <w:numFmt w:val="bullet"/>
+      <w:lvlText w:val="o"/>
+      <w:lvlJc w:val="left"/>
+      <w:pPr>
+        <w:ind w:left="5760" w:hanging="360"/>
+      </w:pPr>
+      <w:rPr>
+        <w:rFonts w:ascii="Courier New" w:hAnsi="Courier New" w:cs="Courier New" w:hint="default"/>
+      </w:rPr>
+    </w:lvl>
+    <w:lvl w:ilvl="8" w:tplc="040C0005" w:tentative="1">
+      <w:start w:val="1"/>
+      <w:numFmt w:val="bullet"/>
+      <w:lvlText w:val=""/>
+      <w:lvlJc w:val="left"/>
+      <w:pPr>
+        <w:ind w:left="6480" w:hanging="360"/>
+      </w:pPr>
+      <w:rPr>
+        <w:rFonts w:ascii="Wingdings" w:hAnsi="Wingdings" w:hint="default"/>
+      </w:rPr>
+    </w:lvl>
+  </w:abstractNum>
+  <w:abstractNum w:abstractNumId="7" w15:restartNumberingAfterBreak="0">
     <w:nsid w:val="5C2677BB"/>
     <w:multiLevelType w:val="hybridMultilevel"/>
-    <w:tmpl w:val="D8E2D0F4"/>
+    <w:tmpl w:val="F714823E"/>
     <w:lvl w:ilvl="0" w:tplc="040C000F">
       <w:start w:val="1"/>
       <w:numFmt w:val="decimal"/>
@@ -2895,7 +5253,7 @@
       </w:pPr>
     </w:lvl>
   </w:abstractNum>
-  <w:abstractNum w:abstractNumId="5" w15:restartNumberingAfterBreak="0">
+  <w:abstractNum w:abstractNumId="8" w15:restartNumberingAfterBreak="0">
     <w:nsid w:val="763C244C"/>
     <w:multiLevelType w:val="hybridMultilevel"/>
     <w:tmpl w:val="7BCE341A"/>
@@ -2981,22 +5339,31 @@
       </w:pPr>
     </w:lvl>
   </w:abstractNum>
-  <w:num w:numId="1">
+  <w:num w:numId="1" w16cid:durableId="889266596">
+    <w:abstractNumId w:val="7"/>
+  </w:num>
+  <w:num w:numId="2" w16cid:durableId="1176459211">
+    <w:abstractNumId w:val="8"/>
+  </w:num>
+  <w:num w:numId="3" w16cid:durableId="25371034">
     <w:abstractNumId w:val="4"/>
   </w:num>
-  <w:num w:numId="2">
+  <w:num w:numId="4" w16cid:durableId="11688232">
     <w:abstractNumId w:val="5"/>
   </w:num>
-  <w:num w:numId="3">
+  <w:num w:numId="5" w16cid:durableId="2115199080">
+    <w:abstractNumId w:val="3"/>
+  </w:num>
+  <w:num w:numId="6" w16cid:durableId="1206137035">
+    <w:abstractNumId w:val="1"/>
+  </w:num>
+  <w:num w:numId="7" w16cid:durableId="1782842862">
     <w:abstractNumId w:val="2"/>
   </w:num>
-  <w:num w:numId="4">
-    <w:abstractNumId w:val="3"/>
+  <w:num w:numId="8" w16cid:durableId="1923104110">
+    <w:abstractNumId w:val="6"/>
   </w:num>
-  <w:num w:numId="5">
-    <w:abstractNumId w:val="1"/>
-  </w:num>
-  <w:num w:numId="6">
+  <w:num w:numId="9" w16cid:durableId="796725909">
     <w:abstractNumId w:val="0"/>
   </w:num>
 </w:numbering>
@@ -3397,11 +5764,11 @@
     <w:name w:val="Normal"/>
     <w:qFormat/>
   </w:style>
-  <w:style w:type="paragraph" w:styleId="Heading1">
+  <w:style w:type="paragraph" w:styleId="Titre1">
     <w:name w:val="heading 1"/>
     <w:basedOn w:val="Normal"/>
     <w:next w:val="Normal"/>
-    <w:link w:val="Heading1Char"/>
+    <w:link w:val="Titre1Car"/>
     <w:uiPriority w:val="9"/>
     <w:qFormat/>
     <w:rsid w:val="00EB041D"/>
@@ -3418,11 +5785,11 @@
       <w:szCs w:val="32"/>
     </w:rPr>
   </w:style>
-  <w:style w:type="paragraph" w:styleId="Heading2">
+  <w:style w:type="paragraph" w:styleId="Titre2">
     <w:name w:val="heading 2"/>
     <w:basedOn w:val="Normal"/>
     <w:next w:val="Normal"/>
-    <w:link w:val="Heading2Char"/>
+    <w:link w:val="Titre2Car"/>
     <w:uiPriority w:val="9"/>
     <w:unhideWhenUsed/>
     <w:qFormat/>
@@ -3440,13 +5807,13 @@
       <w:szCs w:val="26"/>
     </w:rPr>
   </w:style>
-  <w:style w:type="character" w:default="1" w:styleId="DefaultParagraphFont">
+  <w:style w:type="character" w:default="1" w:styleId="Policepardfaut">
     <w:name w:val="Default Paragraph Font"/>
     <w:uiPriority w:val="1"/>
     <w:semiHidden/>
     <w:unhideWhenUsed/>
   </w:style>
-  <w:style w:type="table" w:default="1" w:styleId="TableNormal">
+  <w:style w:type="table" w:default="1" w:styleId="TableauNormal">
     <w:name w:val="Normal Table"/>
     <w:uiPriority w:val="99"/>
     <w:semiHidden/>
@@ -3461,13 +5828,13 @@
       </w:tblCellMar>
     </w:tblPr>
   </w:style>
-  <w:style w:type="numbering" w:default="1" w:styleId="NoList">
+  <w:style w:type="numbering" w:default="1" w:styleId="Aucuneliste">
     <w:name w:val="No List"/>
     <w:uiPriority w:val="99"/>
     <w:semiHidden/>
     <w:unhideWhenUsed/>
   </w:style>
-  <w:style w:type="paragraph" w:styleId="ListParagraph">
+  <w:style w:type="paragraph" w:styleId="Paragraphedeliste">
     <w:name w:val="List Paragraph"/>
     <w:basedOn w:val="Normal"/>
     <w:uiPriority w:val="34"/>
@@ -3478,10 +5845,10 @@
       <w:contextualSpacing/>
     </w:pPr>
   </w:style>
-  <w:style w:type="character" w:customStyle="1" w:styleId="Heading1Char">
-    <w:name w:val="Heading 1 Char"/>
-    <w:basedOn w:val="DefaultParagraphFont"/>
-    <w:link w:val="Heading1"/>
+  <w:style w:type="character" w:customStyle="1" w:styleId="Titre1Car">
+    <w:name w:val="Titre 1 Car"/>
+    <w:basedOn w:val="Policepardfaut"/>
+    <w:link w:val="Titre1"/>
     <w:uiPriority w:val="9"/>
     <w:rsid w:val="00EB041D"/>
     <w:rPr>
@@ -3491,10 +5858,10 @@
       <w:szCs w:val="32"/>
     </w:rPr>
   </w:style>
-  <w:style w:type="character" w:customStyle="1" w:styleId="Heading2Char">
-    <w:name w:val="Heading 2 Char"/>
-    <w:basedOn w:val="DefaultParagraphFont"/>
-    <w:link w:val="Heading2"/>
+  <w:style w:type="character" w:customStyle="1" w:styleId="Titre2Car">
+    <w:name w:val="Titre 2 Car"/>
+    <w:basedOn w:val="Policepardfaut"/>
+    <w:link w:val="Titre2"/>
     <w:uiPriority w:val="9"/>
     <w:rsid w:val="00EB041D"/>
     <w:rPr>
@@ -3504,9 +5871,9 @@
       <w:szCs w:val="26"/>
     </w:rPr>
   </w:style>
-  <w:style w:type="character" w:styleId="Hyperlink">
+  <w:style w:type="character" w:styleId="Lienhypertexte">
     <w:name w:val="Hyperlink"/>
-    <w:basedOn w:val="DefaultParagraphFont"/>
+    <w:basedOn w:val="Policepardfaut"/>
     <w:uiPriority w:val="99"/>
     <w:unhideWhenUsed/>
     <w:rsid w:val="00AF2EBF"/>
@@ -3515,9 +5882,9 @@
       <w:u w:val="single"/>
     </w:rPr>
   </w:style>
-  <w:style w:type="character" w:styleId="UnresolvedMention">
+  <w:style w:type="character" w:styleId="Mentionnonrsolue">
     <w:name w:val="Unresolved Mention"/>
-    <w:basedOn w:val="DefaultParagraphFont"/>
+    <w:basedOn w:val="Policepardfaut"/>
     <w:uiPriority w:val="99"/>
     <w:semiHidden/>
     <w:unhideWhenUsed/>

</xml_diff>

<commit_message>
User manual updated with the update Pat feature
</commit_message>
<xml_diff>
--- a/DeployerWizard/User Manual for Wizard.docx
+++ b/DeployerWizard/User Manual for Wizard.docx
@@ -4,7 +4,7 @@
   <w:body>
     <w:p>
       <w:pPr>
-        <w:pStyle w:val="Titre1"/>
+        <w:pStyle w:val="Heading1"/>
         <w:rPr>
           <w:lang w:val="en-US"/>
         </w:rPr>
@@ -87,7 +87,7 @@
     </w:p>
     <w:p>
       <w:pPr>
-        <w:pStyle w:val="Paragraphedeliste"/>
+        <w:pStyle w:val="ListParagraph"/>
         <w:numPr>
           <w:ilvl w:val="0"/>
           <w:numId w:val="5"/>
@@ -106,7 +106,7 @@
     </w:p>
     <w:p>
       <w:pPr>
-        <w:pStyle w:val="Paragraphedeliste"/>
+        <w:pStyle w:val="ListParagraph"/>
         <w:numPr>
           <w:ilvl w:val="0"/>
           <w:numId w:val="5"/>
@@ -131,7 +131,7 @@
     </w:p>
     <w:p>
       <w:pPr>
-        <w:pStyle w:val="Paragraphedeliste"/>
+        <w:pStyle w:val="ListParagraph"/>
         <w:numPr>
           <w:ilvl w:val="0"/>
           <w:numId w:val="5"/>
@@ -183,26 +183,12 @@
         <w:rPr>
           <w:lang w:val="en-US"/>
         </w:rPr>
-        <w:t xml:space="preserve">In Azure </w:t>
-      </w:r>
-      <w:proofErr w:type="spellStart"/>
-      <w:r>
-        <w:rPr>
-          <w:lang w:val="en-US"/>
-        </w:rPr>
-        <w:t>Devops</w:t>
-      </w:r>
-      <w:proofErr w:type="spellEnd"/>
-      <w:r>
-        <w:rPr>
-          <w:lang w:val="en-US"/>
-        </w:rPr>
-        <w:t xml:space="preserve"> Tenant will create:</w:t>
-      </w:r>
-    </w:p>
-    <w:p>
-      <w:pPr>
-        <w:pStyle w:val="Paragraphedeliste"/>
+        <w:t>In Azure Devops Tenant will create:</w:t>
+      </w:r>
+    </w:p>
+    <w:p>
+      <w:pPr>
+        <w:pStyle w:val="ListParagraph"/>
         <w:numPr>
           <w:ilvl w:val="0"/>
           <w:numId w:val="5"/>
@@ -216,20 +202,12 @@
         <w:rPr>
           <w:lang w:val="en-US"/>
         </w:rPr>
-        <w:t xml:space="preserve">Will create a Project in Azure </w:t>
-      </w:r>
-      <w:proofErr w:type="spellStart"/>
-      <w:r>
-        <w:rPr>
-          <w:lang w:val="en-US"/>
-        </w:rPr>
-        <w:t>Devops</w:t>
-      </w:r>
-      <w:proofErr w:type="spellEnd"/>
-    </w:p>
-    <w:p>
-      <w:pPr>
-        <w:pStyle w:val="Paragraphedeliste"/>
+        <w:t>Will create a Project in Azure Devops</w:t>
+      </w:r>
+    </w:p>
+    <w:p>
+      <w:pPr>
+        <w:pStyle w:val="ListParagraph"/>
         <w:numPr>
           <w:ilvl w:val="0"/>
           <w:numId w:val="5"/>
@@ -248,7 +226,7 @@
     </w:p>
     <w:p>
       <w:pPr>
-        <w:pStyle w:val="Paragraphedeliste"/>
+        <w:pStyle w:val="ListParagraph"/>
         <w:numPr>
           <w:ilvl w:val="0"/>
           <w:numId w:val="5"/>
@@ -262,26 +240,12 @@
         <w:rPr>
           <w:lang w:val="en-US"/>
         </w:rPr>
-        <w:t xml:space="preserve">Will create two service connections, one to deploy the ARM template to Azure and one to report the success or failure of the process to </w:t>
-      </w:r>
-      <w:proofErr w:type="spellStart"/>
-      <w:r>
-        <w:rPr>
-          <w:lang w:val="en-US"/>
-        </w:rPr>
-        <w:t>Prosperoware</w:t>
-      </w:r>
-      <w:proofErr w:type="spellEnd"/>
-      <w:r>
-        <w:rPr>
-          <w:lang w:val="en-US"/>
-        </w:rPr>
-        <w:t>.</w:t>
-      </w:r>
-    </w:p>
-    <w:p>
-      <w:pPr>
-        <w:pStyle w:val="Paragraphedeliste"/>
+        <w:t>Will create two service connections, one to deploy the ARM template to Azure and one to report the success or failure of the process to Prosperoware.</w:t>
+      </w:r>
+    </w:p>
+    <w:p>
+      <w:pPr>
+        <w:pStyle w:val="ListParagraph"/>
         <w:numPr>
           <w:ilvl w:val="0"/>
           <w:numId w:val="5"/>
@@ -306,7 +270,7 @@
     </w:p>
     <w:p>
       <w:pPr>
-        <w:pStyle w:val="Paragraphedeliste"/>
+        <w:pStyle w:val="ListParagraph"/>
         <w:numPr>
           <w:ilvl w:val="0"/>
           <w:numId w:val="5"/>
@@ -331,7 +295,7 @@
     </w:p>
     <w:p>
       <w:pPr>
-        <w:pStyle w:val="Paragraphedeliste"/>
+        <w:pStyle w:val="ListParagraph"/>
         <w:numPr>
           <w:ilvl w:val="0"/>
           <w:numId w:val="5"/>
@@ -350,7 +314,7 @@
     </w:p>
     <w:p>
       <w:pPr>
-        <w:pStyle w:val="Paragraphedeliste"/>
+        <w:pStyle w:val="ListParagraph"/>
         <w:numPr>
           <w:ilvl w:val="0"/>
           <w:numId w:val="5"/>
@@ -369,7 +333,7 @@
     </w:p>
     <w:p>
       <w:pPr>
-        <w:pStyle w:val="Titre1"/>
+        <w:pStyle w:val="Heading1"/>
         <w:rPr>
           <w:lang w:val="en-US"/>
         </w:rPr>
@@ -396,7 +360,7 @@
     </w:p>
     <w:p>
       <w:pPr>
-        <w:pStyle w:val="Paragraphedeliste"/>
+        <w:pStyle w:val="ListParagraph"/>
         <w:numPr>
           <w:ilvl w:val="0"/>
           <w:numId w:val="6"/>
@@ -426,7 +390,7 @@
     </w:p>
     <w:p>
       <w:pPr>
-        <w:pStyle w:val="Paragraphedeliste"/>
+        <w:pStyle w:val="ListParagraph"/>
         <w:numPr>
           <w:ilvl w:val="0"/>
           <w:numId w:val="6"/>
@@ -444,7 +408,7 @@
     </w:p>
     <w:p>
       <w:pPr>
-        <w:pStyle w:val="Paragraphedeliste"/>
+        <w:pStyle w:val="ListParagraph"/>
         <w:numPr>
           <w:ilvl w:val="1"/>
           <w:numId w:val="6"/>
@@ -462,7 +426,7 @@
     </w:p>
     <w:p>
       <w:pPr>
-        <w:pStyle w:val="Paragraphedeliste"/>
+        <w:pStyle w:val="ListParagraph"/>
         <w:numPr>
           <w:ilvl w:val="0"/>
           <w:numId w:val="6"/>
@@ -475,26 +439,12 @@
         <w:rPr>
           <w:lang w:val="en-US"/>
         </w:rPr>
-        <w:t xml:space="preserve">Azure </w:t>
-      </w:r>
-      <w:proofErr w:type="spellStart"/>
-      <w:r>
-        <w:rPr>
-          <w:lang w:val="en-US"/>
-        </w:rPr>
-        <w:t>Deveops</w:t>
-      </w:r>
-      <w:proofErr w:type="spellEnd"/>
-      <w:r>
-        <w:rPr>
-          <w:lang w:val="en-US"/>
-        </w:rPr>
-        <w:t xml:space="preserve"> Tenant</w:t>
-      </w:r>
-    </w:p>
-    <w:p>
-      <w:pPr>
-        <w:pStyle w:val="Paragraphedeliste"/>
+        <w:t>Azure Deveops Tenant</w:t>
+      </w:r>
+    </w:p>
+    <w:p>
+      <w:pPr>
+        <w:pStyle w:val="ListParagraph"/>
         <w:numPr>
           <w:ilvl w:val="1"/>
           <w:numId w:val="6"/>
@@ -507,40 +457,12 @@
         <w:rPr>
           <w:lang w:val="en-US"/>
         </w:rPr>
-        <w:t xml:space="preserve">Azure </w:t>
-      </w:r>
-      <w:proofErr w:type="spellStart"/>
-      <w:r>
-        <w:rPr>
-          <w:lang w:val="en-US"/>
-        </w:rPr>
-        <w:t>Devops</w:t>
-      </w:r>
-      <w:proofErr w:type="spellEnd"/>
-      <w:r>
-        <w:rPr>
-          <w:lang w:val="en-US"/>
-        </w:rPr>
-        <w:t xml:space="preserve"> </w:t>
-      </w:r>
-      <w:proofErr w:type="spellStart"/>
-      <w:r>
-        <w:rPr>
-          <w:lang w:val="en-US"/>
-        </w:rPr>
-        <w:t>url</w:t>
-      </w:r>
-      <w:proofErr w:type="spellEnd"/>
-      <w:r>
-        <w:rPr>
-          <w:lang w:val="en-US"/>
-        </w:rPr>
-        <w:t xml:space="preserve"> in the form </w:t>
+        <w:t xml:space="preserve">Azure Devops url in the form </w:t>
       </w:r>
       <w:hyperlink r:id="rId6" w:history="1">
         <w:r>
           <w:rPr>
-            <w:rStyle w:val="Lienhypertexte"/>
+            <w:rStyle w:val="Hyperlink"/>
             <w:lang w:val="en-US"/>
           </w:rPr>
           <w:t>https://dev.azure.com/organization</w:t>
@@ -549,7 +471,7 @@
     </w:p>
     <w:p>
       <w:pPr>
-        <w:pStyle w:val="Paragraphedeliste"/>
+        <w:pStyle w:val="ListParagraph"/>
         <w:numPr>
           <w:ilvl w:val="1"/>
           <w:numId w:val="6"/>
@@ -562,26 +484,12 @@
         <w:rPr>
           <w:lang w:val="en-US"/>
         </w:rPr>
-        <w:t xml:space="preserve">Mail of an azure </w:t>
-      </w:r>
-      <w:proofErr w:type="spellStart"/>
-      <w:r>
-        <w:rPr>
-          <w:lang w:val="en-US"/>
-        </w:rPr>
-        <w:t>Devops</w:t>
-      </w:r>
-      <w:proofErr w:type="spellEnd"/>
-      <w:r>
-        <w:rPr>
-          <w:lang w:val="en-US"/>
-        </w:rPr>
-        <w:t xml:space="preserve"> user that already exists in the Azure Organization to be the owner of the project and deployments</w:t>
-      </w:r>
-    </w:p>
-    <w:p>
-      <w:pPr>
-        <w:pStyle w:val="Paragraphedeliste"/>
+        <w:t>Mail of an azure Devops user that already exists in the Azure Organization to be the owner of the project and deployments</w:t>
+      </w:r>
+    </w:p>
+    <w:p>
+      <w:pPr>
+        <w:pStyle w:val="ListParagraph"/>
         <w:numPr>
           <w:ilvl w:val="1"/>
           <w:numId w:val="6"/>
@@ -599,7 +507,7 @@
     </w:p>
     <w:p>
       <w:pPr>
-        <w:pStyle w:val="Paragraphedeliste"/>
+        <w:pStyle w:val="ListParagraph"/>
         <w:numPr>
           <w:ilvl w:val="1"/>
           <w:numId w:val="6"/>
@@ -636,21 +544,7 @@
         <w:rPr>
           <w:lang w:val="en-US"/>
         </w:rPr>
-        <w:t xml:space="preserve">Azure </w:t>
-      </w:r>
-      <w:proofErr w:type="spellStart"/>
-      <w:r>
-        <w:rPr>
-          <w:lang w:val="en-US"/>
-        </w:rPr>
-        <w:t>Devops</w:t>
-      </w:r>
-      <w:proofErr w:type="spellEnd"/>
-      <w:r>
-        <w:rPr>
-          <w:lang w:val="en-US"/>
-        </w:rPr>
-        <w:t xml:space="preserve"> Tenant with </w:t>
+        <w:t xml:space="preserve">Azure Devops Tenant with </w:t>
       </w:r>
       <w:r>
         <w:rPr>
@@ -661,7 +555,7 @@
     </w:p>
     <w:p>
       <w:pPr>
-        <w:pStyle w:val="Paragraphedeliste"/>
+        <w:pStyle w:val="ListParagraph"/>
         <w:numPr>
           <w:ilvl w:val="1"/>
           <w:numId w:val="6"/>
@@ -673,7 +567,7 @@
     </w:p>
     <w:p>
       <w:pPr>
-        <w:pStyle w:val="Paragraphedeliste"/>
+        <w:pStyle w:val="ListParagraph"/>
         <w:numPr>
           <w:ilvl w:val="0"/>
           <w:numId w:val="6"/>
@@ -682,24 +576,16 @@
           <w:lang w:val="en-US"/>
         </w:rPr>
       </w:pPr>
-      <w:proofErr w:type="spellStart"/>
-      <w:r>
-        <w:rPr>
-          <w:lang w:val="en-US"/>
-        </w:rPr>
-        <w:t>Prosperoware</w:t>
-      </w:r>
-      <w:proofErr w:type="spellEnd"/>
-      <w:r>
-        <w:rPr>
-          <w:lang w:val="en-US"/>
-        </w:rPr>
-        <w:t xml:space="preserve"> Tenant information:</w:t>
-      </w:r>
-    </w:p>
-    <w:p>
-      <w:pPr>
-        <w:pStyle w:val="Paragraphedeliste"/>
+      <w:r>
+        <w:rPr>
+          <w:lang w:val="en-US"/>
+        </w:rPr>
+        <w:t>Prosperoware Tenant information:</w:t>
+      </w:r>
+    </w:p>
+    <w:p>
+      <w:pPr>
+        <w:pStyle w:val="ListParagraph"/>
         <w:numPr>
           <w:ilvl w:val="1"/>
           <w:numId w:val="6"/>
@@ -708,14 +594,12 @@
           <w:lang w:val="en-US"/>
         </w:rPr>
       </w:pPr>
-      <w:proofErr w:type="spellStart"/>
       <w:r>
         <w:rPr>
           <w:lang w:val="en-US"/>
         </w:rPr>
         <w:t>Prosperoware</w:t>
       </w:r>
-      <w:proofErr w:type="spellEnd"/>
       <w:r>
         <w:rPr>
           <w:lang w:val="en-US"/>
@@ -743,7 +627,7 @@
     </w:p>
     <w:p>
       <w:pPr>
-        <w:pStyle w:val="Paragraphedeliste"/>
+        <w:pStyle w:val="ListParagraph"/>
         <w:numPr>
           <w:ilvl w:val="1"/>
           <w:numId w:val="6"/>
@@ -752,14 +636,12 @@
           <w:lang w:val="en-US"/>
         </w:rPr>
       </w:pPr>
-      <w:proofErr w:type="spellStart"/>
       <w:r>
         <w:rPr>
           <w:lang w:val="en-US"/>
         </w:rPr>
         <w:t>Prosperoware</w:t>
       </w:r>
-      <w:proofErr w:type="spellEnd"/>
       <w:r>
         <w:rPr>
           <w:lang w:val="en-US"/>
@@ -787,7 +669,7 @@
     </w:p>
     <w:p>
       <w:pPr>
-        <w:pStyle w:val="Paragraphedeliste"/>
+        <w:pStyle w:val="ListParagraph"/>
         <w:numPr>
           <w:ilvl w:val="1"/>
           <w:numId w:val="6"/>
@@ -796,14 +678,12 @@
           <w:lang w:val="en-US"/>
         </w:rPr>
       </w:pPr>
-      <w:proofErr w:type="spellStart"/>
       <w:r>
         <w:rPr>
           <w:lang w:val="en-US"/>
         </w:rPr>
         <w:t>Prosperoware</w:t>
       </w:r>
-      <w:proofErr w:type="spellEnd"/>
       <w:r>
         <w:rPr>
           <w:lang w:val="en-US"/>
@@ -838,7 +718,7 @@
     </w:p>
     <w:p>
       <w:pPr>
-        <w:pStyle w:val="Titre1"/>
+        <w:pStyle w:val="Heading1"/>
         <w:rPr>
           <w:lang w:val="en-US"/>
         </w:rPr>
@@ -852,15 +732,15 @@
     </w:p>
     <w:p>
       <w:pPr>
-        <w:pStyle w:val="Paragraphedeliste"/>
-        <w:rPr>
-          <w:lang w:val="en-US"/>
-        </w:rPr>
-      </w:pPr>
-    </w:p>
-    <w:p>
-      <w:pPr>
-        <w:pStyle w:val="Paragraphedeliste"/>
+        <w:pStyle w:val="ListParagraph"/>
+        <w:rPr>
+          <w:lang w:val="en-US"/>
+        </w:rPr>
+      </w:pPr>
+    </w:p>
+    <w:p>
+      <w:pPr>
+        <w:pStyle w:val="ListParagraph"/>
         <w:numPr>
           <w:ilvl w:val="0"/>
           <w:numId w:val="1"/>
@@ -915,15 +795,15 @@
     </w:p>
     <w:p>
       <w:pPr>
-        <w:pStyle w:val="Paragraphedeliste"/>
-        <w:rPr>
-          <w:lang w:val="en-US"/>
-        </w:rPr>
-      </w:pPr>
-    </w:p>
-    <w:p>
-      <w:pPr>
-        <w:pStyle w:val="Paragraphedeliste"/>
+        <w:pStyle w:val="ListParagraph"/>
+        <w:rPr>
+          <w:lang w:val="en-US"/>
+        </w:rPr>
+      </w:pPr>
+    </w:p>
+    <w:p>
+      <w:pPr>
+        <w:pStyle w:val="ListParagraph"/>
         <w:rPr>
           <w:lang w:val="en-US"/>
         </w:rPr>
@@ -934,10 +814,10 @@
           <w:lang w:val="en-US"/>
         </w:rPr>
         <w:drawing>
-          <wp:inline distT="0" distB="0" distL="0" distR="0" wp14:anchorId="0849941F" wp14:editId="434E4560">
-            <wp:extent cx="2184626" cy="2657082"/>
-            <wp:effectExtent l="0" t="0" r="6350" b="0"/>
-            <wp:docPr id="8" name="Picture 8" descr="Graphical user interface, application, Word&#10;&#10;Description automatically generated"/>
+          <wp:inline distT="0" distB="0" distL="0" distR="0" wp14:anchorId="52658415" wp14:editId="67ECF8FE">
+            <wp:extent cx="2255946" cy="2754074"/>
+            <wp:effectExtent l="0" t="0" r="0" b="8255"/>
+            <wp:docPr id="2" name="Picture 2" descr="Graphical user interface, application&#10;&#10;Description automatically generated"/>
             <wp:cNvGraphicFramePr>
               <a:graphicFrameLocks xmlns:a="http://schemas.openxmlformats.org/drawingml/2006/main" noChangeAspect="1"/>
             </wp:cNvGraphicFramePr>
@@ -945,7 +825,7 @@
               <a:graphicData uri="http://schemas.openxmlformats.org/drawingml/2006/picture">
                 <pic:pic xmlns:pic="http://schemas.openxmlformats.org/drawingml/2006/picture">
                   <pic:nvPicPr>
-                    <pic:cNvPr id="8" name="Picture 8" descr="Graphical user interface, application, Word&#10;&#10;Description automatically generated"/>
+                    <pic:cNvPr id="2" name="Picture 2" descr="Graphical user interface, application&#10;&#10;Description automatically generated"/>
                     <pic:cNvPicPr/>
                   </pic:nvPicPr>
                   <pic:blipFill>
@@ -957,7 +837,7 @@
                   <pic:spPr>
                     <a:xfrm>
                       <a:off x="0" y="0"/>
-                      <a:ext cx="2198508" cy="2673967"/>
+                      <a:ext cx="2278170" cy="2781205"/>
                     </a:xfrm>
                     <a:prstGeom prst="rect">
                       <a:avLst/>
@@ -972,15 +852,15 @@
     </w:p>
     <w:p>
       <w:pPr>
-        <w:pStyle w:val="Paragraphedeliste"/>
-        <w:rPr>
-          <w:lang w:val="en-US"/>
-        </w:rPr>
-      </w:pPr>
-    </w:p>
-    <w:p>
-      <w:pPr>
-        <w:pStyle w:val="Paragraphedeliste"/>
+        <w:pStyle w:val="ListParagraph"/>
+        <w:rPr>
+          <w:lang w:val="en-US"/>
+        </w:rPr>
+      </w:pPr>
+    </w:p>
+    <w:p>
+      <w:pPr>
+        <w:pStyle w:val="ListParagraph"/>
         <w:numPr>
           <w:ilvl w:val="0"/>
           <w:numId w:val="1"/>
@@ -998,7 +878,7 @@
     </w:p>
     <w:p>
       <w:pPr>
-        <w:pStyle w:val="Paragraphedeliste"/>
+        <w:pStyle w:val="ListParagraph"/>
         <w:numPr>
           <w:ilvl w:val="0"/>
           <w:numId w:val="1"/>
@@ -1011,12 +891,36 @@
         <w:rPr>
           <w:lang w:val="en-US"/>
         </w:rPr>
-        <w:t>Log into azure using an admin account</w:t>
-      </w:r>
-    </w:p>
-    <w:p>
-      <w:pPr>
-        <w:pStyle w:val="Paragraphedeliste"/>
+        <w:t xml:space="preserve">Log into </w:t>
+      </w:r>
+      <w:r>
+        <w:rPr>
+          <w:lang w:val="en-US"/>
+        </w:rPr>
+        <w:t>clicking on the “Login” button.</w:t>
+      </w:r>
+      <w:r>
+        <w:rPr>
+          <w:lang w:val="en-US"/>
+        </w:rPr>
+        <w:t xml:space="preserve"> When the Login screen appears be sure to login </w:t>
+      </w:r>
+      <w:r>
+        <w:rPr>
+          <w:lang w:val="en-US"/>
+        </w:rPr>
+        <w:t>using an admin account</w:t>
+      </w:r>
+      <w:r>
+        <w:rPr>
+          <w:lang w:val="en-US"/>
+        </w:rPr>
+        <w:t>.</w:t>
+      </w:r>
+    </w:p>
+    <w:p>
+      <w:pPr>
+        <w:pStyle w:val="ListParagraph"/>
         <w:numPr>
           <w:ilvl w:val="0"/>
           <w:numId w:val="1"/>
@@ -1034,15 +938,15 @@
     </w:p>
     <w:p>
       <w:pPr>
-        <w:pStyle w:val="Paragraphedeliste"/>
-        <w:rPr>
-          <w:lang w:val="en-US"/>
-        </w:rPr>
-      </w:pPr>
-    </w:p>
-    <w:p>
-      <w:pPr>
-        <w:pStyle w:val="Paragraphedeliste"/>
+        <w:pStyle w:val="ListParagraph"/>
+        <w:rPr>
+          <w:lang w:val="en-US"/>
+        </w:rPr>
+      </w:pPr>
+    </w:p>
+    <w:p>
+      <w:pPr>
+        <w:pStyle w:val="ListParagraph"/>
         <w:rPr>
           <w:lang w:val="en-US"/>
         </w:rPr>
@@ -1053,9 +957,9 @@
           <w:lang w:val="en-US"/>
         </w:rPr>
         <w:drawing>
-          <wp:inline distT="0" distB="0" distL="0" distR="0" wp14:anchorId="644B82B2" wp14:editId="27E24C95">
-            <wp:extent cx="3044299" cy="3736062"/>
-            <wp:effectExtent l="0" t="0" r="3810" b="0"/>
+          <wp:inline distT="0" distB="0" distL="0" distR="0" wp14:anchorId="644B82B2" wp14:editId="407D93C7">
+            <wp:extent cx="2811539" cy="3450412"/>
+            <wp:effectExtent l="0" t="0" r="8255" b="0"/>
             <wp:docPr id="1" name="Image 1"/>
             <wp:cNvGraphicFramePr>
               <a:graphicFrameLocks xmlns:a="http://schemas.openxmlformats.org/drawingml/2006/main" noChangeAspect="1"/>
@@ -1076,7 +980,7 @@
                   <pic:spPr>
                     <a:xfrm>
                       <a:off x="0" y="0"/>
-                      <a:ext cx="3077437" cy="3776730"/>
+                      <a:ext cx="2846601" cy="3493441"/>
                     </a:xfrm>
                     <a:prstGeom prst="rect">
                       <a:avLst/>
@@ -1119,7 +1023,7 @@
     </w:p>
     <w:p>
       <w:pPr>
-        <w:pStyle w:val="Paragraphedeliste"/>
+        <w:pStyle w:val="ListParagraph"/>
         <w:numPr>
           <w:ilvl w:val="0"/>
           <w:numId w:val="1"/>
@@ -1137,21 +1041,22 @@
     </w:p>
     <w:p>
       <w:pPr>
-        <w:pStyle w:val="Paragraphedeliste"/>
-        <w:rPr>
-          <w:lang w:val="en-US"/>
-        </w:rPr>
-      </w:pPr>
-    </w:p>
-    <w:p>
-      <w:pPr>
-        <w:pStyle w:val="Paragraphedeliste"/>
-        <w:rPr>
-          <w:lang w:val="en-US"/>
-        </w:rPr>
-      </w:pPr>
-      <w:r>
-        <w:rPr>
+        <w:pStyle w:val="ListParagraph"/>
+        <w:rPr>
+          <w:lang w:val="en-US"/>
+        </w:rPr>
+      </w:pPr>
+    </w:p>
+    <w:p>
+      <w:pPr>
+        <w:pStyle w:val="ListParagraph"/>
+        <w:rPr>
+          <w:lang w:val="en-US"/>
+        </w:rPr>
+      </w:pPr>
+      <w:r>
+        <w:rPr>
+          <w:noProof/>
           <w:lang w:val="en-US"/>
         </w:rPr>
         <w:drawing>
@@ -1193,15 +1098,15 @@
     </w:p>
     <w:p>
       <w:pPr>
-        <w:pStyle w:val="Paragraphedeliste"/>
-        <w:rPr>
-          <w:lang w:val="en-US"/>
-        </w:rPr>
-      </w:pPr>
-    </w:p>
-    <w:p>
-      <w:pPr>
-        <w:pStyle w:val="Paragraphedeliste"/>
+        <w:pStyle w:val="ListParagraph"/>
+        <w:rPr>
+          <w:lang w:val="en-US"/>
+        </w:rPr>
+      </w:pPr>
+    </w:p>
+    <w:p>
+      <w:pPr>
+        <w:pStyle w:val="ListParagraph"/>
         <w:rPr>
           <w:lang w:val="en-US"/>
         </w:rPr>
@@ -1216,26 +1121,12 @@
         <w:rPr>
           <w:lang w:val="en-US"/>
         </w:rPr>
-        <w:t xml:space="preserve"> and if so, it will present the Azure </w:t>
-      </w:r>
-      <w:proofErr w:type="spellStart"/>
-      <w:r>
-        <w:rPr>
-          <w:lang w:val="en-US"/>
-        </w:rPr>
-        <w:t>Devops</w:t>
-      </w:r>
-      <w:proofErr w:type="spellEnd"/>
-      <w:r>
-        <w:rPr>
-          <w:lang w:val="en-US"/>
-        </w:rPr>
-        <w:t xml:space="preserve"> form.</w:t>
-      </w:r>
-    </w:p>
-    <w:p>
-      <w:pPr>
-        <w:pStyle w:val="Paragraphedeliste"/>
+        <w:t xml:space="preserve"> and if so, it will present the Azure Devops form.</w:t>
+      </w:r>
+    </w:p>
+    <w:p>
+      <w:pPr>
+        <w:pStyle w:val="ListParagraph"/>
         <w:numPr>
           <w:ilvl w:val="0"/>
           <w:numId w:val="1"/>
@@ -1248,40 +1139,12 @@
         <w:rPr>
           <w:lang w:val="en-US"/>
         </w:rPr>
-        <w:t>If you are going to deploy the Premium version, you can customize your VNET settings, for this click on the button “</w:t>
-      </w:r>
-      <w:proofErr w:type="spellStart"/>
-      <w:r>
-        <w:rPr>
-          <w:lang w:val="en-US"/>
-        </w:rPr>
-        <w:t>Vnet</w:t>
-      </w:r>
-      <w:proofErr w:type="spellEnd"/>
-      <w:r>
-        <w:rPr>
-          <w:lang w:val="en-US"/>
-        </w:rPr>
-        <w:t xml:space="preserve"> Configuration”. This will present the </w:t>
-      </w:r>
-      <w:proofErr w:type="spellStart"/>
-      <w:r>
-        <w:rPr>
-          <w:lang w:val="en-US"/>
-        </w:rPr>
-        <w:t>vnet</w:t>
-      </w:r>
-      <w:proofErr w:type="spellEnd"/>
-      <w:r>
-        <w:rPr>
-          <w:lang w:val="en-US"/>
-        </w:rPr>
-        <w:t xml:space="preserve"> configuration options that are already set to a default value.</w:t>
-      </w:r>
-    </w:p>
-    <w:p>
-      <w:pPr>
-        <w:pStyle w:val="Paragraphedeliste"/>
+        <w:t>If you are going to deploy the Premium version, you can customize your VNET settings, for this click on the button “Vnet Configuration”. This will present the vnet configuration options that are already set to a default value.</w:t>
+      </w:r>
+    </w:p>
+    <w:p>
+      <w:pPr>
+        <w:pStyle w:val="ListParagraph"/>
         <w:rPr>
           <w:lang w:val="en-US"/>
         </w:rPr>
@@ -1295,13 +1158,14 @@
     </w:p>
     <w:p>
       <w:pPr>
-        <w:pStyle w:val="Paragraphedeliste"/>
-        <w:rPr>
-          <w:lang w:val="en-US"/>
-        </w:rPr>
-      </w:pPr>
-      <w:r>
-        <w:rPr>
+        <w:pStyle w:val="ListParagraph"/>
+        <w:rPr>
+          <w:lang w:val="en-US"/>
+        </w:rPr>
+      </w:pPr>
+      <w:r>
+        <w:rPr>
+          <w:noProof/>
           <w:lang w:val="en-US"/>
         </w:rPr>
         <w:lastRenderedPageBreak/>
@@ -1374,7 +1238,7 @@
     </w:p>
     <w:p>
       <w:pPr>
-        <w:pStyle w:val="Paragraphedeliste"/>
+        <w:pStyle w:val="ListParagraph"/>
         <w:jc w:val="both"/>
         <w:rPr>
           <w:b/>
@@ -1386,21 +1250,7 @@
         <w:rPr>
           <w:lang w:val="en-US"/>
         </w:rPr>
-        <w:t xml:space="preserve">You need to be sure that the </w:t>
-      </w:r>
-      <w:proofErr w:type="spellStart"/>
-      <w:r>
-        <w:rPr>
-          <w:lang w:val="en-US"/>
-        </w:rPr>
-        <w:t>vnet</w:t>
-      </w:r>
-      <w:proofErr w:type="spellEnd"/>
-      <w:r>
-        <w:rPr>
-          <w:lang w:val="en-US"/>
-        </w:rPr>
-        <w:t xml:space="preserve"> options set on this are correct and that you select accepted values for subnetting. </w:t>
+        <w:t xml:space="preserve">You need to be sure that the vnet options set on this are correct and that you select accepted values for subnetting. </w:t>
       </w:r>
       <w:r>
         <w:rPr>
@@ -1453,7 +1303,7 @@
     </w:p>
     <w:p>
       <w:pPr>
-        <w:pStyle w:val="Paragraphedeliste"/>
+        <w:pStyle w:val="ListParagraph"/>
         <w:jc w:val="both"/>
         <w:rPr>
           <w:lang w:val="en-US"/>
@@ -1475,26 +1325,12 @@
         <w:rPr>
           <w:lang w:val="en-US"/>
         </w:rPr>
-        <w:t xml:space="preserve">you can go on to the Azure </w:t>
-      </w:r>
-      <w:proofErr w:type="spellStart"/>
-      <w:r>
-        <w:rPr>
-          <w:lang w:val="en-US"/>
-        </w:rPr>
-        <w:t>Devops</w:t>
-      </w:r>
-      <w:proofErr w:type="spellEnd"/>
-      <w:r>
-        <w:rPr>
-          <w:lang w:val="en-US"/>
-        </w:rPr>
-        <w:t xml:space="preserve"> Configuration screen.</w:t>
-      </w:r>
-    </w:p>
-    <w:p>
-      <w:pPr>
-        <w:pStyle w:val="Paragraphedeliste"/>
+        <w:t>you can go on to the Azure Devops Configuration screen.</w:t>
+      </w:r>
+    </w:p>
+    <w:p>
+      <w:pPr>
+        <w:pStyle w:val="ListParagraph"/>
         <w:numPr>
           <w:ilvl w:val="0"/>
           <w:numId w:val="1"/>
@@ -1507,26 +1343,12 @@
         <w:rPr>
           <w:lang w:val="en-US"/>
         </w:rPr>
-        <w:t xml:space="preserve">Fill the information of your azure </w:t>
-      </w:r>
-      <w:proofErr w:type="spellStart"/>
-      <w:r>
-        <w:rPr>
-          <w:lang w:val="en-US"/>
-        </w:rPr>
-        <w:t>devops</w:t>
-      </w:r>
-      <w:proofErr w:type="spellEnd"/>
-      <w:r>
-        <w:rPr>
-          <w:lang w:val="en-US"/>
-        </w:rPr>
-        <w:t xml:space="preserve"> Tenant</w:t>
-      </w:r>
-    </w:p>
-    <w:p>
-      <w:pPr>
-        <w:pStyle w:val="Paragraphedeliste"/>
+        <w:t>Fill the information of your azure devops Tenant</w:t>
+      </w:r>
+    </w:p>
+    <w:p>
+      <w:pPr>
+        <w:pStyle w:val="ListParagraph"/>
         <w:rPr>
           <w:lang w:val="en-US"/>
         </w:rPr>
@@ -1540,7 +1362,7 @@
     </w:p>
     <w:p>
       <w:pPr>
-        <w:pStyle w:val="Paragraphedeliste"/>
+        <w:pStyle w:val="ListParagraph"/>
         <w:rPr>
           <w:lang w:val="en-US"/>
         </w:rPr>
@@ -1554,35 +1376,21 @@
     </w:p>
     <w:p>
       <w:pPr>
-        <w:pStyle w:val="Paragraphedeliste"/>
-        <w:rPr>
-          <w:lang w:val="en-US"/>
-        </w:rPr>
-      </w:pPr>
-      <w:r>
-        <w:rPr>
-          <w:lang w:val="en-US"/>
-        </w:rPr>
-        <w:t xml:space="preserve">You won’t be able to continue unless you provide valid emails and that emails exists on the Azure </w:t>
-      </w:r>
-      <w:proofErr w:type="spellStart"/>
-      <w:r>
-        <w:rPr>
-          <w:lang w:val="en-US"/>
-        </w:rPr>
-        <w:t>Devops</w:t>
-      </w:r>
-      <w:proofErr w:type="spellEnd"/>
-      <w:r>
-        <w:rPr>
-          <w:lang w:val="en-US"/>
-        </w:rPr>
-        <w:t xml:space="preserve"> Tenant indicated.</w:t>
-      </w:r>
-    </w:p>
-    <w:p>
-      <w:pPr>
-        <w:pStyle w:val="Paragraphedeliste"/>
+        <w:pStyle w:val="ListParagraph"/>
+        <w:rPr>
+          <w:lang w:val="en-US"/>
+        </w:rPr>
+      </w:pPr>
+      <w:r>
+        <w:rPr>
+          <w:lang w:val="en-US"/>
+        </w:rPr>
+        <w:t>You won’t be able to continue unless you provide valid emails and that emails exists on the Azure Devops Tenant indicated.</w:t>
+      </w:r>
+    </w:p>
+    <w:p>
+      <w:pPr>
+        <w:pStyle w:val="ListParagraph"/>
         <w:rPr>
           <w:lang w:val="en-US"/>
         </w:rPr>
@@ -1656,21 +1464,7 @@
         <w:rPr>
           <w:lang w:val="en-US"/>
         </w:rPr>
-        <w:t xml:space="preserve">When you are ready click on next, this will check that the information you provided is accurate and if </w:t>
-      </w:r>
-      <w:proofErr w:type="gramStart"/>
-      <w:r>
-        <w:rPr>
-          <w:lang w:val="en-US"/>
-        </w:rPr>
-        <w:t>so</w:t>
-      </w:r>
-      <w:proofErr w:type="gramEnd"/>
-      <w:r>
-        <w:rPr>
-          <w:lang w:val="en-US"/>
-        </w:rPr>
-        <w:t xml:space="preserve"> it will present the next step.</w:t>
+        <w:t>When you are ready click on next, this will check that the information you provided is accurate and if so it will present the next step.</w:t>
       </w:r>
     </w:p>
     <w:p>
@@ -1683,7 +1477,7 @@
     </w:p>
     <w:p>
       <w:pPr>
-        <w:pStyle w:val="Paragraphedeliste"/>
+        <w:pStyle w:val="ListParagraph"/>
         <w:numPr>
           <w:ilvl w:val="0"/>
           <w:numId w:val="1"/>
@@ -1701,7 +1495,7 @@
     </w:p>
     <w:p>
       <w:pPr>
-        <w:pStyle w:val="Paragraphedeliste"/>
+        <w:pStyle w:val="ListParagraph"/>
         <w:jc w:val="both"/>
         <w:rPr>
           <w:b/>
@@ -1715,25 +1509,23 @@
           <w:bCs/>
           <w:lang w:val="en-US"/>
         </w:rPr>
-        <w:t xml:space="preserve">WARNING. If you select and already existing </w:t>
-      </w:r>
-      <w:proofErr w:type="gramStart"/>
+        <w:t xml:space="preserve">WARNING. If you select and already existing RG you should be sure that if a current implementation of Content Mover is the same as the one that will be automated. If you </w:t>
+      </w:r>
       <w:r>
         <w:rPr>
           <w:b/>
           <w:bCs/>
           <w:lang w:val="en-US"/>
         </w:rPr>
-        <w:t>RG</w:t>
-      </w:r>
-      <w:proofErr w:type="gramEnd"/>
+        <w:t>have</w:t>
+      </w:r>
       <w:r>
         <w:rPr>
           <w:b/>
           <w:bCs/>
           <w:lang w:val="en-US"/>
         </w:rPr>
-        <w:t xml:space="preserve"> you should be sure that if a current implementation of Content Mover is the same as the one that will be automated. If you </w:t>
+        <w:t xml:space="preserve"> a standard deployed and try to deploy premium the process will fail, the same if you try to deploy standard to a RG where a premium deploy was already deployed.</w:t>
       </w:r>
       <w:r>
         <w:rPr>
@@ -1741,68 +1533,34 @@
           <w:bCs/>
           <w:lang w:val="en-US"/>
         </w:rPr>
-        <w:t>have</w:t>
-      </w:r>
-      <w:r>
+        <w:t xml:space="preserve"> In both cases the current implementation will stop working and will have to be re deploy.</w:t>
+      </w:r>
+    </w:p>
+    <w:p>
+      <w:pPr>
+        <w:pStyle w:val="ListParagraph"/>
+        <w:jc w:val="both"/>
         <w:rPr>
           <w:b/>
           <w:bCs/>
           <w:lang w:val="en-US"/>
         </w:rPr>
-        <w:t xml:space="preserve"> a standard deployed and try to deploy premium the process will fail, the same if you try to deploy standard to </w:t>
-      </w:r>
-      <w:proofErr w:type="gramStart"/>
-      <w:r>
+      </w:pPr>
+    </w:p>
+    <w:p>
+      <w:pPr>
+        <w:pStyle w:val="ListParagraph"/>
+        <w:jc w:val="both"/>
         <w:rPr>
           <w:b/>
           <w:bCs/>
           <w:lang w:val="en-US"/>
         </w:rPr>
-        <w:t>a</w:t>
-      </w:r>
-      <w:proofErr w:type="gramEnd"/>
-      <w:r>
-        <w:rPr>
-          <w:b/>
-          <w:bCs/>
-          <w:lang w:val="en-US"/>
-        </w:rPr>
-        <w:t xml:space="preserve"> RG where a premium deploy was already deployed.</w:t>
-      </w:r>
-      <w:r>
-        <w:rPr>
-          <w:b/>
-          <w:bCs/>
-          <w:lang w:val="en-US"/>
-        </w:rPr>
-        <w:t xml:space="preserve"> In both cases the current implementation will stop working and will have to be re deploy.</w:t>
-      </w:r>
-    </w:p>
-    <w:p>
-      <w:pPr>
-        <w:pStyle w:val="Paragraphedeliste"/>
-        <w:jc w:val="both"/>
-        <w:rPr>
-          <w:b/>
-          <w:bCs/>
-          <w:lang w:val="en-US"/>
-        </w:rPr>
-      </w:pPr>
-    </w:p>
-    <w:p>
-      <w:pPr>
-        <w:pStyle w:val="Paragraphedeliste"/>
-        <w:jc w:val="both"/>
-        <w:rPr>
-          <w:b/>
-          <w:bCs/>
-          <w:lang w:val="en-US"/>
-        </w:rPr>
-      </w:pPr>
-    </w:p>
-    <w:p>
-      <w:pPr>
-        <w:pStyle w:val="Paragraphedeliste"/>
+      </w:pPr>
+    </w:p>
+    <w:p>
+      <w:pPr>
+        <w:pStyle w:val="ListParagraph"/>
         <w:rPr>
           <w:lang w:val="en-US"/>
         </w:rPr>
@@ -1851,15 +1609,15 @@
     </w:p>
     <w:p>
       <w:pPr>
-        <w:pStyle w:val="Paragraphedeliste"/>
-        <w:rPr>
-          <w:lang w:val="en-US"/>
-        </w:rPr>
-      </w:pPr>
-    </w:p>
-    <w:p>
-      <w:pPr>
-        <w:pStyle w:val="Paragraphedeliste"/>
+        <w:pStyle w:val="ListParagraph"/>
+        <w:rPr>
+          <w:lang w:val="en-US"/>
+        </w:rPr>
+      </w:pPr>
+    </w:p>
+    <w:p>
+      <w:pPr>
+        <w:pStyle w:val="ListParagraph"/>
         <w:numPr>
           <w:ilvl w:val="0"/>
           <w:numId w:val="1"/>
@@ -1872,40 +1630,12 @@
         <w:rPr>
           <w:lang w:val="en-US"/>
         </w:rPr>
-        <w:t xml:space="preserve">Click on the “Select Cache folder” </w:t>
-      </w:r>
-      <w:proofErr w:type="gramStart"/>
-      <w:r>
-        <w:rPr>
-          <w:lang w:val="en-US"/>
-        </w:rPr>
-        <w:t>button, and</w:t>
-      </w:r>
-      <w:proofErr w:type="gramEnd"/>
-      <w:r>
-        <w:rPr>
-          <w:lang w:val="en-US"/>
-        </w:rPr>
-        <w:t xml:space="preserve"> select an EMPTY folder to be used as a cache. This folder should be as closed as possible to the root of your </w:t>
-      </w:r>
-      <w:proofErr w:type="gramStart"/>
-      <w:r>
-        <w:rPr>
-          <w:lang w:val="en-US"/>
-        </w:rPr>
-        <w:t>HD</w:t>
-      </w:r>
-      <w:proofErr w:type="gramEnd"/>
-      <w:r>
-        <w:rPr>
-          <w:lang w:val="en-US"/>
-        </w:rPr>
-        <w:t xml:space="preserve"> or it may failed.</w:t>
-      </w:r>
-    </w:p>
-    <w:p>
-      <w:pPr>
-        <w:pStyle w:val="Paragraphedeliste"/>
+        <w:t>Click on the “Select Cache folder” button, and select an EMPTY folder to be used as a cache. This folder should be as closed as possible to the root of your HD or it may failed.</w:t>
+      </w:r>
+    </w:p>
+    <w:p>
+      <w:pPr>
+        <w:pStyle w:val="ListParagraph"/>
         <w:numPr>
           <w:ilvl w:val="0"/>
           <w:numId w:val="1"/>
@@ -1925,34 +1655,20 @@
         <w:rPr>
           <w:lang w:val="en-US"/>
         </w:rPr>
-        <w:t xml:space="preserve"> Be sure to </w:t>
-      </w:r>
-      <w:proofErr w:type="gramStart"/>
-      <w:r>
-        <w:rPr>
-          <w:lang w:val="en-US"/>
-        </w:rPr>
-        <w:t>used</w:t>
-      </w:r>
-      <w:proofErr w:type="gramEnd"/>
-      <w:r>
-        <w:rPr>
-          <w:lang w:val="en-US"/>
-        </w:rPr>
-        <w:t xml:space="preserve"> the same credentials you used in the first step of the wizard.</w:t>
-      </w:r>
-    </w:p>
-    <w:p>
-      <w:pPr>
-        <w:pStyle w:val="Paragraphedeliste"/>
-        <w:rPr>
-          <w:lang w:val="en-US"/>
-        </w:rPr>
-      </w:pPr>
-    </w:p>
-    <w:p>
-      <w:pPr>
-        <w:pStyle w:val="Paragraphedeliste"/>
+        <w:t xml:space="preserve"> Be sure to used the same credentials you used in the first step of the wizard.</w:t>
+      </w:r>
+    </w:p>
+    <w:p>
+      <w:pPr>
+        <w:pStyle w:val="ListParagraph"/>
+        <w:rPr>
+          <w:lang w:val="en-US"/>
+        </w:rPr>
+      </w:pPr>
+    </w:p>
+    <w:p>
+      <w:pPr>
+        <w:pStyle w:val="ListParagraph"/>
         <w:rPr>
           <w:lang w:val="en-US"/>
         </w:rPr>
@@ -2001,7 +1717,7 @@
     </w:p>
     <w:p>
       <w:pPr>
-        <w:pStyle w:val="Paragraphedeliste"/>
+        <w:pStyle w:val="ListParagraph"/>
         <w:numPr>
           <w:ilvl w:val="0"/>
           <w:numId w:val="1"/>
@@ -2032,28 +1748,12 @@
         <w:rPr>
           <w:lang w:val="en-US"/>
         </w:rPr>
-        <w:t xml:space="preserve">   Be aware that the step “Download most recent code” and “Pushing function code” could potentially take several minutes depending on </w:t>
-      </w:r>
-      <w:proofErr w:type="spellStart"/>
-      <w:proofErr w:type="gramStart"/>
-      <w:r>
-        <w:rPr>
-          <w:lang w:val="en-US"/>
-        </w:rPr>
-        <w:t>you</w:t>
-      </w:r>
-      <w:proofErr w:type="spellEnd"/>
-      <w:proofErr w:type="gramEnd"/>
-      <w:r>
-        <w:rPr>
-          <w:lang w:val="en-US"/>
-        </w:rPr>
-        <w:t xml:space="preserve"> internet speed.</w:t>
-      </w:r>
-    </w:p>
-    <w:p>
-      <w:pPr>
-        <w:pStyle w:val="Paragraphedeliste"/>
+        <w:t xml:space="preserve">   Be aware that the step “Download most recent code” and “Pushing function code” could potentially take several minutes depending on you internet speed.</w:t>
+      </w:r>
+    </w:p>
+    <w:p>
+      <w:pPr>
+        <w:pStyle w:val="ListParagraph"/>
         <w:numPr>
           <w:ilvl w:val="0"/>
           <w:numId w:val="1"/>
@@ -2066,47 +1766,19 @@
         <w:rPr>
           <w:lang w:val="en-US"/>
         </w:rPr>
-        <w:t xml:space="preserve">When the wizard finish go to your azure </w:t>
-      </w:r>
-      <w:proofErr w:type="spellStart"/>
-      <w:r>
-        <w:rPr>
-          <w:lang w:val="en-US"/>
-        </w:rPr>
-        <w:t>devops</w:t>
-      </w:r>
-      <w:proofErr w:type="spellEnd"/>
+        <w:t>When the wizard finish go to your azure devops tenant</w:t>
+      </w:r>
       <w:r>
         <w:rPr>
           <w:lang w:val="en-US"/>
         </w:rPr>
         <w:t xml:space="preserve"> </w:t>
       </w:r>
-      <w:proofErr w:type="gramStart"/>
-      <w:r>
-        <w:rPr>
-          <w:lang w:val="en-US"/>
-        </w:rPr>
-        <w:t>tenant</w:t>
-      </w:r>
-      <w:r>
-        <w:rPr>
-          <w:lang w:val="en-US"/>
-        </w:rPr>
-        <w:t xml:space="preserve"> </w:t>
-      </w:r>
-      <w:r>
-        <w:rPr>
-          <w:lang w:val="en-US"/>
-        </w:rPr>
-        <w:t xml:space="preserve"> and</w:t>
-      </w:r>
-      <w:proofErr w:type="gramEnd"/>
-      <w:r>
-        <w:rPr>
-          <w:lang w:val="en-US"/>
-        </w:rPr>
-        <w:t xml:space="preserve"> look for the project wit</w:t>
+      <w:r>
+        <w:rPr>
+          <w:lang w:val="en-US"/>
+        </w:rPr>
+        <w:t xml:space="preserve"> and look for the project wit</w:t>
       </w:r>
       <w:r>
         <w:rPr>
@@ -2118,26 +1790,12 @@
         <w:rPr>
           <w:lang w:val="en-US"/>
         </w:rPr>
-        <w:t xml:space="preserve"> the name you select in the step “Azure </w:t>
-      </w:r>
-      <w:proofErr w:type="spellStart"/>
-      <w:r>
-        <w:rPr>
-          <w:lang w:val="en-US"/>
-        </w:rPr>
-        <w:t>Devops</w:t>
-      </w:r>
-      <w:proofErr w:type="spellEnd"/>
-      <w:r>
-        <w:rPr>
-          <w:lang w:val="en-US"/>
-        </w:rPr>
-        <w:t>”</w:t>
-      </w:r>
-    </w:p>
-    <w:p>
-      <w:pPr>
-        <w:pStyle w:val="Paragraphedeliste"/>
+        <w:t xml:space="preserve"> the name you select in the step “Azure Devops”</w:t>
+      </w:r>
+    </w:p>
+    <w:p>
+      <w:pPr>
+        <w:pStyle w:val="ListParagraph"/>
         <w:numPr>
           <w:ilvl w:val="0"/>
           <w:numId w:val="1"/>
@@ -2150,40 +1808,12 @@
         <w:rPr>
           <w:lang w:val="en-US"/>
         </w:rPr>
-        <w:t xml:space="preserve">In your azure </w:t>
-      </w:r>
-      <w:proofErr w:type="spellStart"/>
-      <w:r>
-        <w:rPr>
-          <w:lang w:val="en-US"/>
-        </w:rPr>
-        <w:t>devops</w:t>
-      </w:r>
-      <w:proofErr w:type="spellEnd"/>
-      <w:r>
-        <w:rPr>
-          <w:lang w:val="en-US"/>
-        </w:rPr>
-        <w:t xml:space="preserve"> tenant go to “Pipelines” and fire the pipeline named “pipeline-azure-</w:t>
-      </w:r>
-      <w:proofErr w:type="spellStart"/>
-      <w:r>
-        <w:rPr>
-          <w:lang w:val="en-US"/>
-        </w:rPr>
-        <w:t>contentmover</w:t>
-      </w:r>
-      <w:proofErr w:type="spellEnd"/>
-      <w:r>
-        <w:rPr>
-          <w:lang w:val="en-US"/>
-        </w:rPr>
-        <w:t>”.</w:t>
-      </w:r>
-    </w:p>
-    <w:p>
-      <w:pPr>
-        <w:pStyle w:val="Paragraphedeliste"/>
+        <w:t>In your azure devops tenant go to “Pipelines” and fire the pipeline named “pipeline-azure-contentmover”.</w:t>
+      </w:r>
+    </w:p>
+    <w:p>
+      <w:pPr>
+        <w:pStyle w:val="ListParagraph"/>
         <w:numPr>
           <w:ilvl w:val="0"/>
           <w:numId w:val="1"/>
@@ -2202,26 +1832,12 @@
         <w:rPr>
           <w:lang w:val="en-US"/>
         </w:rPr>
-        <w:t xml:space="preserve">“Add pre deployment approval” in the Azure </w:t>
-      </w:r>
-      <w:proofErr w:type="spellStart"/>
-      <w:r>
-        <w:rPr>
-          <w:lang w:val="en-US"/>
-        </w:rPr>
-        <w:t>Devops</w:t>
-      </w:r>
-      <w:proofErr w:type="spellEnd"/>
-      <w:r>
-        <w:rPr>
-          <w:lang w:val="en-US"/>
-        </w:rPr>
-        <w:t xml:space="preserve"> Section, wait until an email arrives to the user account and accept the Deployment, if you did not, go to the next step</w:t>
-      </w:r>
-    </w:p>
-    <w:p>
-      <w:pPr>
-        <w:pStyle w:val="Paragraphedeliste"/>
+        <w:t>“Add pre deployment approval” in the Azure Devops Section, wait until an email arrives to the user account and accept the Deployment, if you did not, go to the next step</w:t>
+      </w:r>
+    </w:p>
+    <w:p>
+      <w:pPr>
+        <w:pStyle w:val="ListParagraph"/>
         <w:rPr>
           <w:lang w:val="en-US"/>
         </w:rPr>
@@ -2235,7 +1851,7 @@
     </w:p>
     <w:p>
       <w:pPr>
-        <w:pStyle w:val="Paragraphedeliste"/>
+        <w:pStyle w:val="ListParagraph"/>
         <w:rPr>
           <w:lang w:val="en-US"/>
         </w:rPr>
@@ -2284,7 +1900,7 @@
     </w:p>
     <w:p>
       <w:pPr>
-        <w:pStyle w:val="Paragraphedeliste"/>
+        <w:pStyle w:val="ListParagraph"/>
         <w:rPr>
           <w:lang w:val="en-US"/>
         </w:rPr>
@@ -2298,15 +1914,15 @@
     </w:p>
     <w:p>
       <w:pPr>
-        <w:pStyle w:val="Paragraphedeliste"/>
-        <w:rPr>
-          <w:lang w:val="en-US"/>
-        </w:rPr>
-      </w:pPr>
-    </w:p>
-    <w:p>
-      <w:pPr>
-        <w:pStyle w:val="Paragraphedeliste"/>
+        <w:pStyle w:val="ListParagraph"/>
+        <w:rPr>
+          <w:lang w:val="en-US"/>
+        </w:rPr>
+      </w:pPr>
+    </w:p>
+    <w:p>
+      <w:pPr>
+        <w:pStyle w:val="ListParagraph"/>
         <w:rPr>
           <w:lang w:val="en-US"/>
         </w:rPr>
@@ -2356,7 +1972,7 @@
     </w:p>
     <w:p>
       <w:pPr>
-        <w:pStyle w:val="Paragraphedeliste"/>
+        <w:pStyle w:val="ListParagraph"/>
         <w:rPr>
           <w:lang w:val="en-US"/>
         </w:rPr>
@@ -2370,7 +1986,7 @@
     </w:p>
     <w:p>
       <w:pPr>
-        <w:pStyle w:val="Paragraphedeliste"/>
+        <w:pStyle w:val="ListParagraph"/>
         <w:numPr>
           <w:ilvl w:val="0"/>
           <w:numId w:val="1"/>
@@ -2383,21 +1999,7 @@
         <w:rPr>
           <w:lang w:val="en-US"/>
         </w:rPr>
-        <w:t>Go to the Release section and look for a Release named “</w:t>
-      </w:r>
-      <w:proofErr w:type="spellStart"/>
-      <w:r>
-        <w:rPr>
-          <w:lang w:val="en-US"/>
-        </w:rPr>
-        <w:t>ContentMover</w:t>
-      </w:r>
-      <w:proofErr w:type="spellEnd"/>
-      <w:r>
-        <w:rPr>
-          <w:lang w:val="en-US"/>
-        </w:rPr>
-        <w:t>” and wait until it finished.</w:t>
+        <w:t>Go to the Release section and look for a Release named “ContentMover” and wait until it finished.</w:t>
       </w:r>
     </w:p>
     <w:p>
@@ -2450,7 +2052,7 @@
     </w:p>
     <w:p>
       <w:pPr>
-        <w:pStyle w:val="Paragraphedeliste"/>
+        <w:pStyle w:val="ListParagraph"/>
         <w:numPr>
           <w:ilvl w:val="0"/>
           <w:numId w:val="1"/>
@@ -2468,15 +2070,15 @@
     </w:p>
     <w:p>
       <w:pPr>
-        <w:pStyle w:val="Paragraphedeliste"/>
-        <w:rPr>
-          <w:lang w:val="en-US"/>
-        </w:rPr>
-      </w:pPr>
-    </w:p>
-    <w:p>
-      <w:pPr>
-        <w:pStyle w:val="Paragraphedeliste"/>
+        <w:pStyle w:val="ListParagraph"/>
+        <w:rPr>
+          <w:lang w:val="en-US"/>
+        </w:rPr>
+      </w:pPr>
+    </w:p>
+    <w:p>
+      <w:pPr>
+        <w:pStyle w:val="ListParagraph"/>
         <w:rPr>
           <w:lang w:val="en-US"/>
         </w:rPr>
@@ -2614,21 +2216,7 @@
         <w:rPr>
           <w:lang w:val="en-US"/>
         </w:rPr>
-        <w:t xml:space="preserve"> go to the releases tab and wait until the </w:t>
-      </w:r>
-      <w:proofErr w:type="gramStart"/>
-      <w:r>
-        <w:rPr>
-          <w:lang w:val="en-US"/>
-        </w:rPr>
-        <w:t>functions</w:t>
-      </w:r>
-      <w:proofErr w:type="gramEnd"/>
-      <w:r>
-        <w:rPr>
-          <w:lang w:val="en-US"/>
-        </w:rPr>
-        <w:t xml:space="preserve"> releases finish.</w:t>
+        <w:t xml:space="preserve"> go to the releases tab and wait until the functions releases finish.</w:t>
       </w:r>
     </w:p>
     <w:p>
@@ -2715,7 +2303,7 @@
                 <v:path arrowok="t" fillok="f" o:connecttype="none"/>
                 <o:lock v:ext="edit" shapetype="t"/>
               </v:shapetype>
-              <v:shape id="Straight Arrow Connector 17" o:spid="_x0000_s1026" type="#_x0000_t32" style="position:absolute;margin-left:162.5pt;margin-top:166.8pt;width:72.3pt;height:3.6pt;flip:x y;z-index:251661312;visibility:visible;mso-wrap-style:square;mso-width-percent:0;mso-height-percent:0;mso-wrap-distance-left:9pt;mso-wrap-distance-top:0;mso-wrap-distance-right:9pt;mso-wrap-distance-bottom:0;mso-position-horizontal:absolute;mso-position-horizontal-relative:text;mso-position-vertical:absolute;mso-position-vertical-relative:text;mso-width-percent:0;mso-height-percent:0;mso-width-relative:margin;mso-height-relative:margin" o:gfxdata="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" strokecolor="#4472c4 [3204]" strokeweight=".5pt">
+              <v:shape id="Straight Arrow Connector 17" o:spid="_x0000_s1026" type="#_x0000_t32" style="position:absolute;margin-left:162.5pt;margin-top:166.8pt;width:72.3pt;height:3.6pt;flip:x y;z-index:251661312;visibility:visible;mso-wrap-style:square;mso-width-percent:0;mso-height-percent:0;mso-wrap-distance-left:9pt;mso-wrap-distance-top:0;mso-wrap-distance-right:9pt;mso-wrap-distance-bottom:0;mso-position-horizontal:absolute;mso-position-horizontal-relative:text;mso-position-vertical:absolute;mso-position-vertical-relative:text;mso-width-percent:0;mso-height-percent:0;mso-width-relative:margin;mso-height-relative:margin" o:gfxdata="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" strokecolor="#4472c4 [3204]" strokeweight=".5pt">
                 <v:stroke endarrow="block" joinstyle="miter"/>
               </v:shape>
             </w:pict>
@@ -2861,7 +2449,324 @@
     </w:p>
     <w:p>
       <w:pPr>
-        <w:pStyle w:val="Titre1"/>
+        <w:pStyle w:val="Heading1"/>
+        <w:rPr>
+          <w:lang w:val="en-US"/>
+        </w:rPr>
+      </w:pPr>
+      <w:r>
+        <w:rPr>
+          <w:lang w:val="en-US"/>
+        </w:rPr>
+        <w:t>Update Azure Devops PAT in an already deployed Tenant</w:t>
+      </w:r>
+    </w:p>
+    <w:p>
+      <w:pPr>
+        <w:rPr>
+          <w:lang w:val="en-US"/>
+        </w:rPr>
+      </w:pPr>
+    </w:p>
+    <w:p>
+      <w:pPr>
+        <w:jc w:val="both"/>
+        <w:rPr>
+          <w:lang w:val="en-US"/>
+        </w:rPr>
+      </w:pPr>
+      <w:r>
+        <w:rPr>
+          <w:lang w:val="en-US"/>
+        </w:rPr>
+        <w:t xml:space="preserve">If you have already </w:t>
+      </w:r>
+      <w:r>
+        <w:rPr>
+          <w:lang w:val="en-US"/>
+        </w:rPr>
+        <w:t>deployed</w:t>
+      </w:r>
+      <w:r>
+        <w:rPr>
+          <w:lang w:val="en-US"/>
+        </w:rPr>
+        <w:t xml:space="preserve"> your code using this Wizard, and you need to update the PAT token from azure devops because it has expired or you need to invalidate it, or Litera has asked you to add new permissions select the </w:t>
+      </w:r>
+      <w:r>
+        <w:rPr>
+          <w:lang w:val="en-US"/>
+        </w:rPr>
+        <w:t>option “Update Azure Devops Pat”</w:t>
+      </w:r>
+    </w:p>
+    <w:p>
+      <w:pPr>
+        <w:jc w:val="both"/>
+        <w:rPr>
+          <w:lang w:val="en-US"/>
+        </w:rPr>
+      </w:pPr>
+    </w:p>
+    <w:p>
+      <w:pPr>
+        <w:jc w:val="both"/>
+        <w:rPr>
+          <w:lang w:val="en-US"/>
+        </w:rPr>
+      </w:pPr>
+      <w:r>
+        <w:rPr>
+          <w:noProof/>
+          <w:lang w:val="en-US"/>
+        </w:rPr>
+        <w:drawing>
+          <wp:inline distT="0" distB="0" distL="0" distR="0" wp14:anchorId="4C4919EE" wp14:editId="4D0EFE5E">
+            <wp:extent cx="2637999" cy="3092399"/>
+            <wp:effectExtent l="0" t="0" r="0" b="0"/>
+            <wp:docPr id="28" name="Picture 28"/>
+            <wp:cNvGraphicFramePr>
+              <a:graphicFrameLocks xmlns:a="http://schemas.openxmlformats.org/drawingml/2006/main" noChangeAspect="1"/>
+            </wp:cNvGraphicFramePr>
+            <a:graphic xmlns:a="http://schemas.openxmlformats.org/drawingml/2006/main">
+              <a:graphicData uri="http://schemas.openxmlformats.org/drawingml/2006/picture">
+                <pic:pic xmlns:pic="http://schemas.openxmlformats.org/drawingml/2006/picture">
+                  <pic:nvPicPr>
+                    <pic:cNvPr id="0" name="Picture 2"/>
+                    <pic:cNvPicPr>
+                      <a:picLocks noChangeAspect="1" noChangeArrowheads="1"/>
+                    </pic:cNvPicPr>
+                  </pic:nvPicPr>
+                  <pic:blipFill>
+                    <a:blip r:embed="rId19">
+                      <a:extLst>
+                        <a:ext uri="{28A0092B-C50C-407E-A947-70E740481C1C}">
+                          <a14:useLocalDpi xmlns:a14="http://schemas.microsoft.com/office/drawing/2010/main" val="0"/>
+                        </a:ext>
+                      </a:extLst>
+                    </a:blip>
+                    <a:srcRect/>
+                    <a:stretch>
+                      <a:fillRect/>
+                    </a:stretch>
+                  </pic:blipFill>
+                  <pic:spPr bwMode="auto">
+                    <a:xfrm>
+                      <a:off x="0" y="0"/>
+                      <a:ext cx="2642402" cy="3097561"/>
+                    </a:xfrm>
+                    <a:prstGeom prst="rect">
+                      <a:avLst/>
+                    </a:prstGeom>
+                    <a:noFill/>
+                  </pic:spPr>
+                </pic:pic>
+              </a:graphicData>
+            </a:graphic>
+          </wp:inline>
+        </w:drawing>
+      </w:r>
+    </w:p>
+    <w:p>
+      <w:pPr>
+        <w:jc w:val="both"/>
+        <w:rPr>
+          <w:lang w:val="en-US"/>
+        </w:rPr>
+      </w:pPr>
+    </w:p>
+    <w:p>
+      <w:pPr>
+        <w:jc w:val="both"/>
+        <w:rPr>
+          <w:lang w:val="en-US"/>
+        </w:rPr>
+      </w:pPr>
+      <w:r>
+        <w:rPr>
+          <w:lang w:val="en-US"/>
+        </w:rPr>
+        <w:t>Insert the Tenant Id, Tenant Secret and Region and click on “Validate”</w:t>
+      </w:r>
+    </w:p>
+    <w:p>
+      <w:pPr>
+        <w:jc w:val="both"/>
+        <w:rPr>
+          <w:lang w:val="en-US"/>
+        </w:rPr>
+      </w:pPr>
+      <w:r>
+        <w:rPr>
+          <w:lang w:val="en-US"/>
+        </w:rPr>
+        <w:lastRenderedPageBreak/>
+        <w:drawing>
+          <wp:inline distT="0" distB="0" distL="0" distR="0" wp14:anchorId="4D05BDDB" wp14:editId="0C42A660">
+            <wp:extent cx="4420201" cy="2403577"/>
+            <wp:effectExtent l="0" t="0" r="0" b="0"/>
+            <wp:docPr id="29" name="Picture 29" descr="Graphical user interface, text, application, email&#10;&#10;Description automatically generated"/>
+            <wp:cNvGraphicFramePr>
+              <a:graphicFrameLocks xmlns:a="http://schemas.openxmlformats.org/drawingml/2006/main" noChangeAspect="1"/>
+            </wp:cNvGraphicFramePr>
+            <a:graphic xmlns:a="http://schemas.openxmlformats.org/drawingml/2006/main">
+              <a:graphicData uri="http://schemas.openxmlformats.org/drawingml/2006/picture">
+                <pic:pic xmlns:pic="http://schemas.openxmlformats.org/drawingml/2006/picture">
+                  <pic:nvPicPr>
+                    <pic:cNvPr id="29" name="Picture 29" descr="Graphical user interface, text, application, email&#10;&#10;Description automatically generated"/>
+                    <pic:cNvPicPr/>
+                  </pic:nvPicPr>
+                  <pic:blipFill>
+                    <a:blip r:embed="rId20"/>
+                    <a:stretch>
+                      <a:fillRect/>
+                    </a:stretch>
+                  </pic:blipFill>
+                  <pic:spPr>
+                    <a:xfrm>
+                      <a:off x="0" y="0"/>
+                      <a:ext cx="4427640" cy="2407622"/>
+                    </a:xfrm>
+                    <a:prstGeom prst="rect">
+                      <a:avLst/>
+                    </a:prstGeom>
+                  </pic:spPr>
+                </pic:pic>
+              </a:graphicData>
+            </a:graphic>
+          </wp:inline>
+        </w:drawing>
+      </w:r>
+    </w:p>
+    <w:p>
+      <w:pPr>
+        <w:jc w:val="both"/>
+        <w:rPr>
+          <w:lang w:val="en-US"/>
+        </w:rPr>
+      </w:pPr>
+    </w:p>
+    <w:p>
+      <w:pPr>
+        <w:jc w:val="both"/>
+        <w:rPr>
+          <w:lang w:val="en-US"/>
+        </w:rPr>
+      </w:pPr>
+      <w:r>
+        <w:rPr>
+          <w:lang w:val="en-US"/>
+        </w:rPr>
+        <w:t xml:space="preserve">If the tenant id, </w:t>
+      </w:r>
+      <w:r>
+        <w:rPr>
+          <w:lang w:val="en-US"/>
+        </w:rPr>
+        <w:t>secret,</w:t>
+      </w:r>
+      <w:r>
+        <w:rPr>
+          <w:lang w:val="en-US"/>
+        </w:rPr>
+        <w:t xml:space="preserve"> and domain are correct and that tenant is subscribed to the Automatic Updates you will be prompt to indicate the new Azure Devops Pat.</w:t>
+      </w:r>
+    </w:p>
+    <w:p>
+      <w:pPr>
+        <w:jc w:val="both"/>
+        <w:rPr>
+          <w:lang w:val="en-US"/>
+        </w:rPr>
+      </w:pPr>
+    </w:p>
+    <w:p>
+      <w:pPr>
+        <w:jc w:val="both"/>
+        <w:rPr>
+          <w:lang w:val="en-US"/>
+        </w:rPr>
+      </w:pPr>
+      <w:r>
+        <w:rPr>
+          <w:lang w:val="en-US"/>
+        </w:rPr>
+        <w:drawing>
+          <wp:inline distT="0" distB="0" distL="0" distR="0" wp14:anchorId="702934B3" wp14:editId="340A674A">
+            <wp:extent cx="5111986" cy="3138780"/>
+            <wp:effectExtent l="0" t="0" r="0" b="5080"/>
+            <wp:docPr id="30" name="Picture 30" descr="Graphical user interface, application&#10;&#10;Description automatically generated"/>
+            <wp:cNvGraphicFramePr>
+              <a:graphicFrameLocks xmlns:a="http://schemas.openxmlformats.org/drawingml/2006/main" noChangeAspect="1"/>
+            </wp:cNvGraphicFramePr>
+            <a:graphic xmlns:a="http://schemas.openxmlformats.org/drawingml/2006/main">
+              <a:graphicData uri="http://schemas.openxmlformats.org/drawingml/2006/picture">
+                <pic:pic xmlns:pic="http://schemas.openxmlformats.org/drawingml/2006/picture">
+                  <pic:nvPicPr>
+                    <pic:cNvPr id="30" name="Picture 30" descr="Graphical user interface, application&#10;&#10;Description automatically generated"/>
+                    <pic:cNvPicPr/>
+                  </pic:nvPicPr>
+                  <pic:blipFill>
+                    <a:blip r:embed="rId21"/>
+                    <a:stretch>
+                      <a:fillRect/>
+                    </a:stretch>
+                  </pic:blipFill>
+                  <pic:spPr>
+                    <a:xfrm>
+                      <a:off x="0" y="0"/>
+                      <a:ext cx="5119632" cy="3143475"/>
+                    </a:xfrm>
+                    <a:prstGeom prst="rect">
+                      <a:avLst/>
+                    </a:prstGeom>
+                  </pic:spPr>
+                </pic:pic>
+              </a:graphicData>
+            </a:graphic>
+          </wp:inline>
+        </w:drawing>
+      </w:r>
+    </w:p>
+    <w:p>
+      <w:pPr>
+        <w:jc w:val="both"/>
+        <w:rPr>
+          <w:lang w:val="en-US"/>
+        </w:rPr>
+      </w:pPr>
+    </w:p>
+    <w:p>
+      <w:pPr>
+        <w:jc w:val="both"/>
+        <w:rPr>
+          <w:lang w:val="en-US"/>
+        </w:rPr>
+      </w:pPr>
+      <w:r>
+        <w:rPr>
+          <w:lang w:val="en-US"/>
+        </w:rPr>
+        <w:t>After clicking in Update you will get a success message. Your Azure Devops Pat has been updated.</w:t>
+      </w:r>
+    </w:p>
+    <w:p>
+      <w:pPr>
+        <w:jc w:val="both"/>
+        <w:rPr>
+          <w:lang w:val="en-US"/>
+        </w:rPr>
+      </w:pPr>
+      <w:r>
+        <w:rPr>
+          <w:lang w:val="en-US"/>
+        </w:rPr>
+        <w:t>You can close the wizard.</w:t>
+      </w:r>
+    </w:p>
+    <w:p>
+      <w:pPr>
+        <w:pStyle w:val="Heading1"/>
         <w:rPr>
           <w:lang w:val="en-US"/>
         </w:rPr>
@@ -2882,30 +2787,16 @@
     </w:p>
     <w:p>
       <w:pPr>
-        <w:pStyle w:val="Titre2"/>
-        <w:rPr>
-          <w:lang w:val="en-US"/>
-        </w:rPr>
-      </w:pPr>
-      <w:r>
-        <w:rPr>
-          <w:lang w:val="en-US"/>
-        </w:rPr>
-        <w:t xml:space="preserve">Error in arm </w:t>
-      </w:r>
-      <w:proofErr w:type="gramStart"/>
-      <w:r>
-        <w:rPr>
-          <w:lang w:val="en-US"/>
-        </w:rPr>
-        <w:t>template .</w:t>
-      </w:r>
-      <w:proofErr w:type="gramEnd"/>
-      <w:r>
-        <w:rPr>
-          <w:lang w:val="en-US"/>
-        </w:rPr>
-        <w:t xml:space="preserve"> There is a deployment currently in progress</w:t>
+        <w:pStyle w:val="Heading2"/>
+        <w:rPr>
+          <w:lang w:val="en-US"/>
+        </w:rPr>
+      </w:pPr>
+      <w:r>
+        <w:rPr>
+          <w:lang w:val="en-US"/>
+        </w:rPr>
+        <w:t>Error in arm template . There is a deployment currently in progress</w:t>
       </w:r>
     </w:p>
     <w:p>
@@ -2926,6 +2817,7 @@
           <w:noProof/>
           <w:lang w:val="en-US"/>
         </w:rPr>
+        <w:lastRenderedPageBreak/>
         <w:drawing>
           <wp:inline distT="0" distB="0" distL="0" distR="0" wp14:anchorId="6E80840F" wp14:editId="11717DE7">
             <wp:extent cx="4694254" cy="2614969"/>
@@ -2942,7 +2834,7 @@
                     <pic:cNvPicPr/>
                   </pic:nvPicPr>
                   <pic:blipFill>
-                    <a:blip r:embed="rId19"/>
+                    <a:blip r:embed="rId22"/>
                     <a:stretch>
                       <a:fillRect/>
                     </a:stretch>
@@ -2986,36 +2878,27 @@
         <w:rPr>
           <w:lang w:val="en-US"/>
         </w:rPr>
-        <w:t xml:space="preserve">If you see this error, just redeploy using azure </w:t>
-      </w:r>
-      <w:proofErr w:type="spellStart"/>
-      <w:r>
-        <w:rPr>
-          <w:lang w:val="en-US"/>
-        </w:rPr>
-        <w:t>devops</w:t>
-      </w:r>
-      <w:proofErr w:type="spellEnd"/>
-    </w:p>
-    <w:p>
-      <w:pPr>
-        <w:rPr>
-          <w:lang w:val="en-US"/>
-        </w:rPr>
-      </w:pPr>
-    </w:p>
-    <w:p>
-      <w:pPr>
-        <w:pStyle w:val="Titre2"/>
-        <w:rPr>
-          <w:lang w:val="en-US"/>
-        </w:rPr>
-      </w:pPr>
-      <w:r>
-        <w:rPr>
-          <w:lang w:val="en-US"/>
-        </w:rPr>
-        <w:lastRenderedPageBreak/>
+        <w:t>If you see this error, just redeploy using azure devops</w:t>
+      </w:r>
+    </w:p>
+    <w:p>
+      <w:pPr>
+        <w:rPr>
+          <w:lang w:val="en-US"/>
+        </w:rPr>
+      </w:pPr>
+    </w:p>
+    <w:p>
+      <w:pPr>
+        <w:pStyle w:val="Heading2"/>
+        <w:rPr>
+          <w:lang w:val="en-US"/>
+        </w:rPr>
+      </w:pPr>
+      <w:r>
+        <w:rPr>
+          <w:lang w:val="en-US"/>
+        </w:rPr>
         <w:t>Error There is a deployment currently in progress. Please try again when it completes.</w:t>
       </w:r>
     </w:p>
@@ -3046,7 +2929,7 @@
                     <pic:cNvPicPr/>
                   </pic:nvPicPr>
                   <pic:blipFill>
-                    <a:blip r:embed="rId20"/>
+                    <a:blip r:embed="rId23"/>
                     <a:stretch>
                       <a:fillRect/>
                     </a:stretch>
@@ -3246,9 +3129,61 @@
           <w:szCs w:val="21"/>
           <w:lang w:val="en-US" w:eastAsia="es-MX"/>
         </w:rPr>
-        <w:t>"</w:t>
-      </w:r>
-      <w:proofErr w:type="spellStart"/>
+        <w:t>"BadRequest"</w:t>
+      </w:r>
+      <w:r>
+        <w:rPr>
+          <w:rFonts w:ascii="Consolas" w:eastAsia="Times New Roman" w:hAnsi="Consolas" w:cs="Times New Roman"/>
+          <w:color w:val="000000"/>
+          <w:sz w:val="21"/>
+          <w:szCs w:val="21"/>
+          <w:lang w:val="en-US" w:eastAsia="es-MX"/>
+        </w:rPr>
+        <w:t>,</w:t>
+      </w:r>
+    </w:p>
+    <w:p>
+      <w:pPr>
+        <w:shd w:val="clear" w:color="auto" w:fill="FFFFFE"/>
+        <w:spacing w:line="285" w:lineRule="atLeast"/>
+        <w:rPr>
+          <w:rFonts w:ascii="Consolas" w:eastAsia="Times New Roman" w:hAnsi="Consolas" w:cs="Times New Roman"/>
+          <w:color w:val="000000"/>
+          <w:sz w:val="21"/>
+          <w:szCs w:val="21"/>
+          <w:lang w:val="en-US" w:eastAsia="es-MX"/>
+        </w:rPr>
+      </w:pPr>
+      <w:r>
+        <w:rPr>
+          <w:rFonts w:ascii="Consolas" w:eastAsia="Times New Roman" w:hAnsi="Consolas" w:cs="Times New Roman"/>
+          <w:color w:val="000000"/>
+          <w:sz w:val="21"/>
+          <w:szCs w:val="21"/>
+          <w:lang w:val="en-US" w:eastAsia="es-MX"/>
+        </w:rPr>
+        <w:t>        </w:t>
+      </w:r>
+      <w:r>
+        <w:rPr>
+          <w:rFonts w:ascii="Consolas" w:eastAsia="Times New Roman" w:hAnsi="Consolas" w:cs="Times New Roman"/>
+          <w:color w:val="A31515"/>
+          <w:sz w:val="21"/>
+          <w:szCs w:val="21"/>
+          <w:lang w:val="en-US" w:eastAsia="es-MX"/>
+        </w:rPr>
+        <w:t>"message"</w:t>
+      </w:r>
+      <w:r>
+        <w:rPr>
+          <w:rFonts w:ascii="Consolas" w:eastAsia="Times New Roman" w:hAnsi="Consolas" w:cs="Times New Roman"/>
+          <w:color w:val="000000"/>
+          <w:sz w:val="21"/>
+          <w:szCs w:val="21"/>
+          <w:lang w:val="en-US" w:eastAsia="es-MX"/>
+        </w:rPr>
+        <w:t>: </w:t>
+      </w:r>
       <w:r>
         <w:rPr>
           <w:rFonts w:ascii="Consolas" w:eastAsia="Times New Roman" w:hAnsi="Consolas" w:cs="Times New Roman"/>
@@ -3257,20 +3192,13 @@
           <w:szCs w:val="21"/>
           <w:lang w:val="en-US" w:eastAsia="es-MX"/>
         </w:rPr>
-        <w:t>BadRequest</w:t>
-      </w:r>
-      <w:proofErr w:type="spellEnd"/>
-      <w:r>
-        <w:rPr>
-          <w:rFonts w:ascii="Consolas" w:eastAsia="Times New Roman" w:hAnsi="Consolas" w:cs="Times New Roman"/>
-          <w:color w:val="0451A5"/>
-          <w:sz w:val="21"/>
-          <w:szCs w:val="21"/>
-          <w:lang w:val="en-US" w:eastAsia="es-MX"/>
-        </w:rPr>
-        <w:t>"</w:t>
-      </w:r>
-      <w:r>
+        <w:t>"There is a deployment currently in progress. Please try again when it completes."</w:t>
+      </w:r>
+    </w:p>
+    <w:p>
+      <w:pPr>
+        <w:shd w:val="clear" w:color="auto" w:fill="FFFFFE"/>
+        <w:spacing w:line="285" w:lineRule="atLeast"/>
         <w:rPr>
           <w:rFonts w:ascii="Consolas" w:eastAsia="Times New Roman" w:hAnsi="Consolas" w:cs="Times New Roman"/>
           <w:color w:val="000000"/>
@@ -3278,13 +3206,8 @@
           <w:szCs w:val="21"/>
           <w:lang w:val="en-US" w:eastAsia="es-MX"/>
         </w:rPr>
-        <w:t>,</w:t>
-      </w:r>
-    </w:p>
-    <w:p>
-      <w:pPr>
-        <w:shd w:val="clear" w:color="auto" w:fill="FFFFFE"/>
-        <w:spacing w:line="285" w:lineRule="atLeast"/>
+      </w:pPr>
+      <w:r>
         <w:rPr>
           <w:rFonts w:ascii="Consolas" w:eastAsia="Times New Roman" w:hAnsi="Consolas" w:cs="Times New Roman"/>
           <w:color w:val="000000"/>
@@ -3292,8 +3215,13 @@
           <w:szCs w:val="21"/>
           <w:lang w:val="en-US" w:eastAsia="es-MX"/>
         </w:rPr>
-      </w:pPr>
-      <w:r>
+        <w:t>    }</w:t>
+      </w:r>
+    </w:p>
+    <w:p>
+      <w:pPr>
+        <w:shd w:val="clear" w:color="auto" w:fill="FFFFFE"/>
+        <w:spacing w:line="285" w:lineRule="atLeast"/>
         <w:rPr>
           <w:rFonts w:ascii="Consolas" w:eastAsia="Times New Roman" w:hAnsi="Consolas" w:cs="Times New Roman"/>
           <w:color w:val="000000"/>
@@ -3301,18 +3229,7 @@
           <w:szCs w:val="21"/>
           <w:lang w:val="en-US" w:eastAsia="es-MX"/>
         </w:rPr>
-        <w:t>        </w:t>
-      </w:r>
-      <w:r>
-        <w:rPr>
-          <w:rFonts w:ascii="Consolas" w:eastAsia="Times New Roman" w:hAnsi="Consolas" w:cs="Times New Roman"/>
-          <w:color w:val="A31515"/>
-          <w:sz w:val="21"/>
-          <w:szCs w:val="21"/>
-          <w:lang w:val="en-US" w:eastAsia="es-MX"/>
-        </w:rPr>
-        <w:t>"message"</w:t>
-      </w:r>
+      </w:pPr>
       <w:r>
         <w:rPr>
           <w:rFonts w:ascii="Consolas" w:eastAsia="Times New Roman" w:hAnsi="Consolas" w:cs="Times New Roman"/>
@@ -3321,62 +3238,6 @@
           <w:szCs w:val="21"/>
           <w:lang w:val="en-US" w:eastAsia="es-MX"/>
         </w:rPr>
-        <w:t>: </w:t>
-      </w:r>
-      <w:r>
-        <w:rPr>
-          <w:rFonts w:ascii="Consolas" w:eastAsia="Times New Roman" w:hAnsi="Consolas" w:cs="Times New Roman"/>
-          <w:color w:val="0451A5"/>
-          <w:sz w:val="21"/>
-          <w:szCs w:val="21"/>
-          <w:lang w:val="en-US" w:eastAsia="es-MX"/>
-        </w:rPr>
-        <w:t>"There is a deployment currently in progress. Please try again when it completes."</w:t>
-      </w:r>
-    </w:p>
-    <w:p>
-      <w:pPr>
-        <w:shd w:val="clear" w:color="auto" w:fill="FFFFFE"/>
-        <w:spacing w:line="285" w:lineRule="atLeast"/>
-        <w:rPr>
-          <w:rFonts w:ascii="Consolas" w:eastAsia="Times New Roman" w:hAnsi="Consolas" w:cs="Times New Roman"/>
-          <w:color w:val="000000"/>
-          <w:sz w:val="21"/>
-          <w:szCs w:val="21"/>
-          <w:lang w:val="en-US" w:eastAsia="es-MX"/>
-        </w:rPr>
-      </w:pPr>
-      <w:r>
-        <w:rPr>
-          <w:rFonts w:ascii="Consolas" w:eastAsia="Times New Roman" w:hAnsi="Consolas" w:cs="Times New Roman"/>
-          <w:color w:val="000000"/>
-          <w:sz w:val="21"/>
-          <w:szCs w:val="21"/>
-          <w:lang w:val="en-US" w:eastAsia="es-MX"/>
-        </w:rPr>
-        <w:t>    }</w:t>
-      </w:r>
-    </w:p>
-    <w:p>
-      <w:pPr>
-        <w:shd w:val="clear" w:color="auto" w:fill="FFFFFE"/>
-        <w:spacing w:line="285" w:lineRule="atLeast"/>
-        <w:rPr>
-          <w:rFonts w:ascii="Consolas" w:eastAsia="Times New Roman" w:hAnsi="Consolas" w:cs="Times New Roman"/>
-          <w:color w:val="000000"/>
-          <w:sz w:val="21"/>
-          <w:szCs w:val="21"/>
-          <w:lang w:val="en-US" w:eastAsia="es-MX"/>
-        </w:rPr>
-      </w:pPr>
-      <w:r>
-        <w:rPr>
-          <w:rFonts w:ascii="Consolas" w:eastAsia="Times New Roman" w:hAnsi="Consolas" w:cs="Times New Roman"/>
-          <w:color w:val="000000"/>
-          <w:sz w:val="21"/>
-          <w:szCs w:val="21"/>
-          <w:lang w:val="en-US" w:eastAsia="es-MX"/>
-        </w:rPr>
         <w:t>}</w:t>
       </w:r>
     </w:p>
@@ -3416,7 +3277,7 @@
     </w:p>
     <w:p>
       <w:pPr>
-        <w:pStyle w:val="Titre1"/>
+        <w:pStyle w:val="Heading1"/>
         <w:rPr>
           <w:lang w:val="en-US"/>
         </w:rPr>
@@ -3427,14 +3288,12 @@
         </w:rPr>
         <w:t xml:space="preserve">Fire ensure </w:t>
       </w:r>
-      <w:proofErr w:type="spellStart"/>
       <w:r>
         <w:rPr>
           <w:lang w:val="en-US"/>
         </w:rPr>
         <w:t>ensureInitialConfig</w:t>
       </w:r>
-      <w:proofErr w:type="spellEnd"/>
     </w:p>
     <w:p>
       <w:pPr>
@@ -3454,14 +3313,12 @@
         </w:rPr>
         <w:t>“</w:t>
       </w:r>
-      <w:proofErr w:type="spellStart"/>
       <w:r>
         <w:rPr>
           <w:lang w:val="en-US"/>
         </w:rPr>
         <w:t>ensureInitialConfig</w:t>
       </w:r>
-      <w:proofErr w:type="spellEnd"/>
       <w:r>
         <w:rPr>
           <w:lang w:val="en-US"/>
@@ -3472,21 +3329,7 @@
         <w:rPr>
           <w:lang w:val="en-US"/>
         </w:rPr>
-        <w:t xml:space="preserve"> function you will need to open the firewall for your pc’s </w:t>
-      </w:r>
-      <w:proofErr w:type="spellStart"/>
-      <w:r>
-        <w:rPr>
-          <w:lang w:val="en-US"/>
-        </w:rPr>
-        <w:t>ip</w:t>
-      </w:r>
-      <w:proofErr w:type="spellEnd"/>
-      <w:r>
-        <w:rPr>
-          <w:lang w:val="en-US"/>
-        </w:rPr>
-        <w:t>.</w:t>
+        <w:t xml:space="preserve"> function you will need to open the firewall for your pc’s ip.</w:t>
       </w:r>
       <w:r>
         <w:rPr>
@@ -3506,6 +3349,7 @@
           <w:noProof/>
           <w:lang w:val="en-US"/>
         </w:rPr>
+        <w:lastRenderedPageBreak/>
         <w:drawing>
           <wp:inline distT="0" distB="0" distL="0" distR="0" wp14:anchorId="286EA36A" wp14:editId="2CF32B53">
             <wp:extent cx="4389801" cy="2154047"/>
@@ -3522,7 +3366,7 @@
                     <pic:cNvPicPr/>
                   </pic:nvPicPr>
                   <pic:blipFill>
-                    <a:blip r:embed="rId21"/>
+                    <a:blip r:embed="rId24"/>
                     <a:stretch>
                       <a:fillRect/>
                     </a:stretch>
@@ -3571,7 +3415,7 @@
     </w:p>
     <w:p>
       <w:pPr>
-        <w:pStyle w:val="Paragraphedeliste"/>
+        <w:pStyle w:val="ListParagraph"/>
         <w:numPr>
           <w:ilvl w:val="0"/>
           <w:numId w:val="7"/>
@@ -3584,26 +3428,12 @@
         <w:rPr>
           <w:lang w:val="en-US"/>
         </w:rPr>
-        <w:t xml:space="preserve">Find out your </w:t>
-      </w:r>
-      <w:proofErr w:type="spellStart"/>
-      <w:r>
-        <w:rPr>
-          <w:lang w:val="en-US"/>
-        </w:rPr>
-        <w:t>ip</w:t>
-      </w:r>
-      <w:proofErr w:type="spellEnd"/>
-      <w:r>
-        <w:rPr>
-          <w:lang w:val="en-US"/>
-        </w:rPr>
-        <w:t xml:space="preserve"> address.</w:t>
-      </w:r>
-    </w:p>
-    <w:p>
-      <w:pPr>
-        <w:pStyle w:val="Paragraphedeliste"/>
+        <w:t>Find out your ip address.</w:t>
+      </w:r>
+    </w:p>
+    <w:p>
+      <w:pPr>
+        <w:pStyle w:val="ListParagraph"/>
         <w:numPr>
           <w:ilvl w:val="0"/>
           <w:numId w:val="7"/>
@@ -3616,35 +3446,13 @@
         <w:rPr>
           <w:lang w:val="en-US"/>
         </w:rPr>
-        <w:t xml:space="preserve">Once you have your </w:t>
-      </w:r>
-      <w:proofErr w:type="spellStart"/>
-      <w:r>
-        <w:rPr>
-          <w:lang w:val="en-US"/>
-        </w:rPr>
-        <w:t>ip</w:t>
-      </w:r>
-      <w:proofErr w:type="spellEnd"/>
-      <w:r>
-        <w:rPr>
-          <w:lang w:val="en-US"/>
-        </w:rPr>
-        <w:t xml:space="preserve"> address go to the Azure portal, look for you RG implementation and get into the “</w:t>
-      </w:r>
-      <w:proofErr w:type="spellStart"/>
-      <w:r>
-        <w:rPr>
-          <w:lang w:val="en-US"/>
-        </w:rPr>
-        <w:t>etl</w:t>
-      </w:r>
-      <w:proofErr w:type="spellEnd"/>
-      <w:r>
-        <w:rPr>
-          <w:lang w:val="en-US"/>
-        </w:rPr>
-        <w:t>-config</w:t>
+        <w:t>Once you have your ip address go to the Azure portal, look for you RG implementation and get into the “</w:t>
+      </w:r>
+      <w:r>
+        <w:rPr>
+          <w:lang w:val="en-US"/>
+        </w:rPr>
+        <w:t>etl-config</w:t>
       </w:r>
       <w:r>
         <w:rPr>
@@ -3655,7 +3463,7 @@
     </w:p>
     <w:p>
       <w:pPr>
-        <w:pStyle w:val="Paragraphedeliste"/>
+        <w:pStyle w:val="ListParagraph"/>
         <w:rPr>
           <w:lang w:val="en-US"/>
         </w:rPr>
@@ -3665,7 +3473,6 @@
           <w:noProof/>
           <w:lang w:val="en-US"/>
         </w:rPr>
-        <w:lastRenderedPageBreak/>
         <mc:AlternateContent>
           <mc:Choice Requires="wps">
             <w:drawing>
@@ -3749,7 +3556,7 @@
                     <pic:cNvPicPr/>
                   </pic:nvPicPr>
                   <pic:blipFill>
-                    <a:blip r:embed="rId22"/>
+                    <a:blip r:embed="rId25"/>
                     <a:stretch>
                       <a:fillRect/>
                     </a:stretch>
@@ -3772,7 +3579,7 @@
     </w:p>
     <w:p>
       <w:pPr>
-        <w:pStyle w:val="Paragraphedeliste"/>
+        <w:pStyle w:val="ListParagraph"/>
         <w:numPr>
           <w:ilvl w:val="0"/>
           <w:numId w:val="7"/>
@@ -3790,15 +3597,15 @@
     </w:p>
     <w:p>
       <w:pPr>
-        <w:pStyle w:val="Paragraphedeliste"/>
-        <w:rPr>
-          <w:lang w:val="en-US"/>
-        </w:rPr>
-      </w:pPr>
-    </w:p>
-    <w:p>
-      <w:pPr>
-        <w:pStyle w:val="Paragraphedeliste"/>
+        <w:pStyle w:val="ListParagraph"/>
+        <w:rPr>
+          <w:lang w:val="en-US"/>
+        </w:rPr>
+      </w:pPr>
+    </w:p>
+    <w:p>
+      <w:pPr>
+        <w:pStyle w:val="ListParagraph"/>
         <w:rPr>
           <w:lang w:val="en-US"/>
         </w:rPr>
@@ -3808,6 +3615,7 @@
           <w:noProof/>
           <w:lang w:val="en-US"/>
         </w:rPr>
+        <w:lastRenderedPageBreak/>
         <mc:AlternateContent>
           <mc:Choice Requires="wps">
             <w:drawing>
@@ -3964,7 +3772,7 @@
                     <pic:cNvPicPr/>
                   </pic:nvPicPr>
                   <pic:blipFill>
-                    <a:blip r:embed="rId23"/>
+                    <a:blip r:embed="rId26"/>
                     <a:stretch>
                       <a:fillRect/>
                     </a:stretch>
@@ -3987,15 +3795,15 @@
     </w:p>
     <w:p>
       <w:pPr>
-        <w:pStyle w:val="Paragraphedeliste"/>
-        <w:rPr>
-          <w:lang w:val="en-US"/>
-        </w:rPr>
-      </w:pPr>
-    </w:p>
-    <w:p>
-      <w:pPr>
-        <w:pStyle w:val="Paragraphedeliste"/>
+        <w:pStyle w:val="ListParagraph"/>
+        <w:rPr>
+          <w:lang w:val="en-US"/>
+        </w:rPr>
+      </w:pPr>
+    </w:p>
+    <w:p>
+      <w:pPr>
+        <w:pStyle w:val="ListParagraph"/>
         <w:numPr>
           <w:ilvl w:val="0"/>
           <w:numId w:val="7"/>
@@ -4008,21 +3816,7 @@
         <w:rPr>
           <w:lang w:val="en-US"/>
         </w:rPr>
-        <w:t xml:space="preserve">One in access restriction hit add rule and add you </w:t>
-      </w:r>
-      <w:proofErr w:type="spellStart"/>
-      <w:r>
-        <w:rPr>
-          <w:lang w:val="en-US"/>
-        </w:rPr>
-        <w:t>ip</w:t>
-      </w:r>
-      <w:proofErr w:type="spellEnd"/>
-      <w:r>
-        <w:rPr>
-          <w:lang w:val="en-US"/>
-        </w:rPr>
-        <w:t xml:space="preserve"> address. After this you will be able to call the </w:t>
+        <w:t xml:space="preserve">One in access restriction hit add rule and add you ip address. After this you will be able to call the </w:t>
       </w:r>
       <w:r>
         <w:rPr>
@@ -4030,52 +3824,36 @@
         </w:rPr>
         <w:t>“</w:t>
       </w:r>
-      <w:proofErr w:type="spellStart"/>
       <w:r>
         <w:rPr>
           <w:lang w:val="en-US"/>
         </w:rPr>
         <w:t>ensureInitialConfig</w:t>
       </w:r>
-      <w:proofErr w:type="spellEnd"/>
-      <w:r>
-        <w:rPr>
-          <w:lang w:val="en-US"/>
-        </w:rPr>
-        <w:t xml:space="preserve">” endpoint. When finish delete your </w:t>
-      </w:r>
-      <w:proofErr w:type="spellStart"/>
-      <w:r>
-        <w:rPr>
-          <w:lang w:val="en-US"/>
-        </w:rPr>
-        <w:t>ip</w:t>
-      </w:r>
-      <w:proofErr w:type="spellEnd"/>
-      <w:r>
-        <w:rPr>
-          <w:lang w:val="en-US"/>
-        </w:rPr>
-        <w:t xml:space="preserve"> if necessary.</w:t>
-      </w:r>
-    </w:p>
-    <w:p>
-      <w:pPr>
-        <w:rPr>
-          <w:lang w:val="en-US"/>
-        </w:rPr>
-      </w:pPr>
-    </w:p>
-    <w:p>
-      <w:pPr>
-        <w:rPr>
-          <w:lang w:val="en-US"/>
-        </w:rPr>
-      </w:pPr>
-    </w:p>
-    <w:p>
-      <w:pPr>
-        <w:pStyle w:val="Titre1"/>
+      <w:r>
+        <w:rPr>
+          <w:lang w:val="en-US"/>
+        </w:rPr>
+        <w:t>” endpoint. When finish delete your ip if necessary.</w:t>
+      </w:r>
+    </w:p>
+    <w:p>
+      <w:pPr>
+        <w:rPr>
+          <w:lang w:val="en-US"/>
+        </w:rPr>
+      </w:pPr>
+    </w:p>
+    <w:p>
+      <w:pPr>
+        <w:rPr>
+          <w:lang w:val="en-US"/>
+        </w:rPr>
+      </w:pPr>
+    </w:p>
+    <w:p>
+      <w:pPr>
+        <w:pStyle w:val="Heading1"/>
         <w:rPr>
           <w:lang w:val="en-US"/>
         </w:rPr>
@@ -4117,7 +3895,7 @@
     </w:p>
     <w:p>
       <w:pPr>
-        <w:pStyle w:val="Paragraphedeliste"/>
+        <w:pStyle w:val="ListParagraph"/>
         <w:numPr>
           <w:ilvl w:val="0"/>
           <w:numId w:val="9"/>
@@ -4127,18 +3905,16 @@
           <w:lang w:val="en-US"/>
         </w:rPr>
       </w:pPr>
-      <w:proofErr w:type="spellStart"/>
       <w:r>
         <w:rPr>
           <w:lang w:val="en-US"/>
         </w:rPr>
         <w:t>Microsoft.OperationalInsights</w:t>
       </w:r>
-      <w:proofErr w:type="spellEnd"/>
-    </w:p>
-    <w:p>
-      <w:pPr>
-        <w:pStyle w:val="Paragraphedeliste"/>
+    </w:p>
+    <w:p>
+      <w:pPr>
+        <w:pStyle w:val="ListParagraph"/>
         <w:numPr>
           <w:ilvl w:val="0"/>
           <w:numId w:val="9"/>
@@ -4148,18 +3924,16 @@
           <w:lang w:val="en-US"/>
         </w:rPr>
       </w:pPr>
-      <w:proofErr w:type="spellStart"/>
       <w:r>
         <w:rPr>
           <w:lang w:val="en-US"/>
         </w:rPr>
         <w:t>Microsoft.Network</w:t>
       </w:r>
-      <w:proofErr w:type="spellEnd"/>
-    </w:p>
-    <w:p>
-      <w:pPr>
-        <w:pStyle w:val="Paragraphedeliste"/>
+    </w:p>
+    <w:p>
+      <w:pPr>
+        <w:pStyle w:val="ListParagraph"/>
         <w:numPr>
           <w:ilvl w:val="0"/>
           <w:numId w:val="9"/>
@@ -4169,20 +3943,16 @@
           <w:lang w:val="en-US"/>
         </w:rPr>
       </w:pPr>
-      <w:proofErr w:type="spellStart"/>
-      <w:proofErr w:type="gramStart"/>
       <w:r>
         <w:rPr>
           <w:lang w:val="en-US"/>
         </w:rPr>
         <w:t>microsoft.insights</w:t>
       </w:r>
-      <w:proofErr w:type="spellEnd"/>
-      <w:proofErr w:type="gramEnd"/>
-    </w:p>
-    <w:p>
-      <w:pPr>
-        <w:pStyle w:val="Paragraphedeliste"/>
+    </w:p>
+    <w:p>
+      <w:pPr>
+        <w:pStyle w:val="ListParagraph"/>
         <w:numPr>
           <w:ilvl w:val="0"/>
           <w:numId w:val="9"/>
@@ -4192,18 +3962,16 @@
           <w:lang w:val="en-US"/>
         </w:rPr>
       </w:pPr>
-      <w:proofErr w:type="spellStart"/>
       <w:r>
         <w:rPr>
           <w:lang w:val="en-US"/>
         </w:rPr>
         <w:t>Microsoft.DocumentDB</w:t>
       </w:r>
-      <w:proofErr w:type="spellEnd"/>
-    </w:p>
-    <w:p>
-      <w:pPr>
-        <w:pStyle w:val="Paragraphedeliste"/>
+    </w:p>
+    <w:p>
+      <w:pPr>
+        <w:pStyle w:val="ListParagraph"/>
         <w:numPr>
           <w:ilvl w:val="0"/>
           <w:numId w:val="9"/>
@@ -4213,18 +3981,16 @@
           <w:lang w:val="en-US"/>
         </w:rPr>
       </w:pPr>
-      <w:proofErr w:type="spellStart"/>
       <w:r>
         <w:rPr>
           <w:lang w:val="en-US"/>
         </w:rPr>
         <w:t>Microsoft.ServiceBus</w:t>
       </w:r>
-      <w:proofErr w:type="spellEnd"/>
-    </w:p>
-    <w:p>
-      <w:pPr>
-        <w:pStyle w:val="Paragraphedeliste"/>
+    </w:p>
+    <w:p>
+      <w:pPr>
+        <w:pStyle w:val="ListParagraph"/>
         <w:numPr>
           <w:ilvl w:val="0"/>
           <w:numId w:val="9"/>
@@ -4234,18 +4000,16 @@
           <w:lang w:val="en-US"/>
         </w:rPr>
       </w:pPr>
-      <w:proofErr w:type="spellStart"/>
       <w:r>
         <w:rPr>
           <w:lang w:val="en-US"/>
         </w:rPr>
         <w:t>Microsoft.DBforMySQL</w:t>
       </w:r>
-      <w:proofErr w:type="spellEnd"/>
-    </w:p>
-    <w:p>
-      <w:pPr>
-        <w:pStyle w:val="Paragraphedeliste"/>
+    </w:p>
+    <w:p>
+      <w:pPr>
+        <w:pStyle w:val="ListParagraph"/>
         <w:numPr>
           <w:ilvl w:val="0"/>
           <w:numId w:val="9"/>
@@ -4255,18 +4019,16 @@
           <w:lang w:val="en-US"/>
         </w:rPr>
       </w:pPr>
-      <w:proofErr w:type="spellStart"/>
       <w:r>
         <w:rPr>
           <w:lang w:val="en-US"/>
         </w:rPr>
         <w:t>Microsoft.Web</w:t>
       </w:r>
-      <w:proofErr w:type="spellEnd"/>
-    </w:p>
-    <w:p>
-      <w:pPr>
-        <w:pStyle w:val="Paragraphedeliste"/>
+    </w:p>
+    <w:p>
+      <w:pPr>
+        <w:pStyle w:val="ListParagraph"/>
         <w:numPr>
           <w:ilvl w:val="0"/>
           <w:numId w:val="9"/>
@@ -4276,18 +4038,16 @@
           <w:lang w:val="en-US"/>
         </w:rPr>
       </w:pPr>
-      <w:proofErr w:type="spellStart"/>
       <w:r>
         <w:rPr>
           <w:lang w:val="en-US"/>
         </w:rPr>
         <w:t>Microsoft.Storage</w:t>
       </w:r>
-      <w:proofErr w:type="spellEnd"/>
-    </w:p>
-    <w:p>
-      <w:pPr>
-        <w:pStyle w:val="Paragraphedeliste"/>
+    </w:p>
+    <w:p>
+      <w:pPr>
+        <w:pStyle w:val="ListParagraph"/>
         <w:numPr>
           <w:ilvl w:val="0"/>
           <w:numId w:val="9"/>
@@ -4297,18 +4057,16 @@
           <w:lang w:val="en-US"/>
         </w:rPr>
       </w:pPr>
-      <w:proofErr w:type="spellStart"/>
       <w:r>
         <w:rPr>
           <w:lang w:val="en-US"/>
         </w:rPr>
         <w:t>Microsoft.ManagedIdentity</w:t>
       </w:r>
-      <w:proofErr w:type="spellEnd"/>
-    </w:p>
-    <w:p>
-      <w:pPr>
-        <w:pStyle w:val="Paragraphedeliste"/>
+    </w:p>
+    <w:p>
+      <w:pPr>
+        <w:pStyle w:val="ListParagraph"/>
         <w:numPr>
           <w:ilvl w:val="0"/>
           <w:numId w:val="9"/>
@@ -4318,18 +4076,16 @@
           <w:lang w:val="en-US"/>
         </w:rPr>
       </w:pPr>
-      <w:proofErr w:type="spellStart"/>
       <w:r>
         <w:rPr>
           <w:lang w:val="en-US"/>
         </w:rPr>
         <w:t>Microsoft.Security</w:t>
       </w:r>
-      <w:proofErr w:type="spellEnd"/>
-    </w:p>
-    <w:p>
-      <w:pPr>
-        <w:pStyle w:val="Paragraphedeliste"/>
+    </w:p>
+    <w:p>
+      <w:pPr>
+        <w:pStyle w:val="ListParagraph"/>
         <w:numPr>
           <w:ilvl w:val="0"/>
           <w:numId w:val="9"/>
@@ -4339,18 +4095,16 @@
           <w:lang w:val="en-US"/>
         </w:rPr>
       </w:pPr>
-      <w:proofErr w:type="spellStart"/>
       <w:r>
         <w:rPr>
           <w:lang w:val="en-US"/>
         </w:rPr>
         <w:t>Microsoft.Authorization</w:t>
       </w:r>
-      <w:proofErr w:type="spellEnd"/>
-    </w:p>
-    <w:p>
-      <w:pPr>
-        <w:pStyle w:val="Paragraphedeliste"/>
+    </w:p>
+    <w:p>
+      <w:pPr>
+        <w:pStyle w:val="ListParagraph"/>
         <w:numPr>
           <w:ilvl w:val="0"/>
           <w:numId w:val="9"/>
@@ -4360,32 +4114,30 @@
           <w:lang w:val="en-US"/>
         </w:rPr>
       </w:pPr>
-      <w:proofErr w:type="spellStart"/>
       <w:r>
         <w:rPr>
           <w:lang w:val="en-US"/>
         </w:rPr>
         <w:t>Microsoft.Consumption</w:t>
       </w:r>
-      <w:proofErr w:type="spellEnd"/>
-    </w:p>
-    <w:p>
-      <w:pPr>
-        <w:rPr>
-          <w:lang w:val="en-US"/>
-        </w:rPr>
-      </w:pPr>
-    </w:p>
-    <w:p>
-      <w:pPr>
-        <w:rPr>
-          <w:lang w:val="en-US"/>
-        </w:rPr>
-      </w:pPr>
-    </w:p>
-    <w:p>
-      <w:pPr>
-        <w:pStyle w:val="Paragraphedeliste"/>
+    </w:p>
+    <w:p>
+      <w:pPr>
+        <w:rPr>
+          <w:lang w:val="en-US"/>
+        </w:rPr>
+      </w:pPr>
+    </w:p>
+    <w:p>
+      <w:pPr>
+        <w:rPr>
+          <w:lang w:val="en-US"/>
+        </w:rPr>
+      </w:pPr>
+    </w:p>
+    <w:p>
+      <w:pPr>
+        <w:pStyle w:val="ListParagraph"/>
         <w:rPr>
           <w:lang w:val="en-US"/>
         </w:rPr>
@@ -5764,11 +5516,11 @@
     <w:name w:val="Normal"/>
     <w:qFormat/>
   </w:style>
-  <w:style w:type="paragraph" w:styleId="Titre1">
+  <w:style w:type="paragraph" w:styleId="Heading1">
     <w:name w:val="heading 1"/>
     <w:basedOn w:val="Normal"/>
     <w:next w:val="Normal"/>
-    <w:link w:val="Titre1Car"/>
+    <w:link w:val="Heading1Char"/>
     <w:uiPriority w:val="9"/>
     <w:qFormat/>
     <w:rsid w:val="00EB041D"/>
@@ -5785,11 +5537,11 @@
       <w:szCs w:val="32"/>
     </w:rPr>
   </w:style>
-  <w:style w:type="paragraph" w:styleId="Titre2">
+  <w:style w:type="paragraph" w:styleId="Heading2">
     <w:name w:val="heading 2"/>
     <w:basedOn w:val="Normal"/>
     <w:next w:val="Normal"/>
-    <w:link w:val="Titre2Car"/>
+    <w:link w:val="Heading2Char"/>
     <w:uiPriority w:val="9"/>
     <w:unhideWhenUsed/>
     <w:qFormat/>
@@ -5807,13 +5559,12 @@
       <w:szCs w:val="26"/>
     </w:rPr>
   </w:style>
-  <w:style w:type="character" w:default="1" w:styleId="Policepardfaut">
+  <w:style w:type="character" w:default="1" w:styleId="DefaultParagraphFont">
     <w:name w:val="Default Paragraph Font"/>
     <w:uiPriority w:val="1"/>
-    <w:semiHidden/>
     <w:unhideWhenUsed/>
   </w:style>
-  <w:style w:type="table" w:default="1" w:styleId="TableauNormal">
+  <w:style w:type="table" w:default="1" w:styleId="TableNormal">
     <w:name w:val="Normal Table"/>
     <w:uiPriority w:val="99"/>
     <w:semiHidden/>
@@ -5828,13 +5579,13 @@
       </w:tblCellMar>
     </w:tblPr>
   </w:style>
-  <w:style w:type="numbering" w:default="1" w:styleId="Aucuneliste">
+  <w:style w:type="numbering" w:default="1" w:styleId="NoList">
     <w:name w:val="No List"/>
     <w:uiPriority w:val="99"/>
     <w:semiHidden/>
     <w:unhideWhenUsed/>
   </w:style>
-  <w:style w:type="paragraph" w:styleId="Paragraphedeliste">
+  <w:style w:type="paragraph" w:styleId="ListParagraph">
     <w:name w:val="List Paragraph"/>
     <w:basedOn w:val="Normal"/>
     <w:uiPriority w:val="34"/>
@@ -5845,10 +5596,10 @@
       <w:contextualSpacing/>
     </w:pPr>
   </w:style>
-  <w:style w:type="character" w:customStyle="1" w:styleId="Titre1Car">
-    <w:name w:val="Titre 1 Car"/>
-    <w:basedOn w:val="Policepardfaut"/>
-    <w:link w:val="Titre1"/>
+  <w:style w:type="character" w:customStyle="1" w:styleId="Heading1Char">
+    <w:name w:val="Heading 1 Char"/>
+    <w:basedOn w:val="DefaultParagraphFont"/>
+    <w:link w:val="Heading1"/>
     <w:uiPriority w:val="9"/>
     <w:rsid w:val="00EB041D"/>
     <w:rPr>
@@ -5858,10 +5609,10 @@
       <w:szCs w:val="32"/>
     </w:rPr>
   </w:style>
-  <w:style w:type="character" w:customStyle="1" w:styleId="Titre2Car">
-    <w:name w:val="Titre 2 Car"/>
-    <w:basedOn w:val="Policepardfaut"/>
-    <w:link w:val="Titre2"/>
+  <w:style w:type="character" w:customStyle="1" w:styleId="Heading2Char">
+    <w:name w:val="Heading 2 Char"/>
+    <w:basedOn w:val="DefaultParagraphFont"/>
+    <w:link w:val="Heading2"/>
     <w:uiPriority w:val="9"/>
     <w:rsid w:val="00EB041D"/>
     <w:rPr>
@@ -5871,9 +5622,9 @@
       <w:szCs w:val="26"/>
     </w:rPr>
   </w:style>
-  <w:style w:type="character" w:styleId="Lienhypertexte">
+  <w:style w:type="character" w:styleId="Hyperlink">
     <w:name w:val="Hyperlink"/>
-    <w:basedOn w:val="Policepardfaut"/>
+    <w:basedOn w:val="DefaultParagraphFont"/>
     <w:uiPriority w:val="99"/>
     <w:unhideWhenUsed/>
     <w:rsid w:val="00AF2EBF"/>
@@ -5882,9 +5633,9 @@
       <w:u w:val="single"/>
     </w:rPr>
   </w:style>
-  <w:style w:type="character" w:styleId="Mentionnonrsolue">
+  <w:style w:type="character" w:styleId="UnresolvedMention">
     <w:name w:val="Unresolved Mention"/>
-    <w:basedOn w:val="Policepardfaut"/>
+    <w:basedOn w:val="DefaultParagraphFont"/>
     <w:uiPriority w:val="99"/>
     <w:semiHidden/>
     <w:unhideWhenUsed/>

</xml_diff>